<commit_message>
Functioneel Ontwerp + Footer veranderd + contactpagina + FAQ
</commit_message>
<xml_diff>
--- a/Documentatie/Functioneel Ontwerp/iProject_Groep14_FunctioneelOntwerp.docx
+++ b/Documentatie/Functioneel Ontwerp/iProject_Groep14_FunctioneelOntwerp.docx
@@ -4,10 +4,18 @@
   <w:body>
     <w:p>
       <w:pPr>
-        <w:pStyle w:val="Titel"/>
+        <w:pStyle w:val="Ondertitel"/>
         <w:jc w:val="center"/>
+        <w:rPr>
+          <w:rStyle w:val="Nadruk"/>
+          <w:sz w:val="28"/>
+        </w:rPr>
       </w:pPr>
       <w:r>
+        <w:rPr>
+          <w:rStyle w:val="Nadruk"/>
+          <w:sz w:val="28"/>
+        </w:rPr>
         <w:t>Functioneel Ontwerp</w:t>
       </w:r>
     </w:p>
@@ -19,14 +27,12 @@
           <w:color w:val="F2552C"/>
         </w:rPr>
       </w:pPr>
-      <w:proofErr w:type="spellStart"/>
       <w:r>
         <w:rPr>
           <w:color w:val="F2552C"/>
         </w:rPr>
         <w:t>iConcepts</w:t>
       </w:r>
-      <w:proofErr w:type="spellEnd"/>
     </w:p>
     <w:p>
       <w:pPr>
@@ -137,21 +143,7 @@
               <w:rPr>
                 <w:rFonts w:asciiTheme="minorHAnsi" w:hAnsiTheme="minorHAnsi" w:cs="Arial"/>
               </w:rPr>
-              <w:t xml:space="preserve">Mehmet </w:t>
-            </w:r>
-            <w:proofErr w:type="spellStart"/>
-            <w:r>
-              <w:rPr>
-                <w:rFonts w:asciiTheme="minorHAnsi" w:hAnsiTheme="minorHAnsi" w:cs="Arial"/>
-              </w:rPr>
-              <w:t>Batal</w:t>
-            </w:r>
-            <w:proofErr w:type="spellEnd"/>
-            <w:r>
-              <w:rPr>
-                <w:rFonts w:asciiTheme="minorHAnsi" w:hAnsiTheme="minorHAnsi" w:cs="Arial"/>
-              </w:rPr>
-              <w:t>: ID 600720</w:t>
+              <w:t>Mehmet Batal: ID 600720</w:t>
             </w:r>
             <w:r>
               <w:rPr>
@@ -217,21 +209,7 @@
               <w:rPr>
                 <w:rFonts w:asciiTheme="minorHAnsi" w:hAnsiTheme="minorHAnsi" w:cstheme="minorHAnsi"/>
               </w:rPr>
-              <w:t xml:space="preserve">Bram </w:t>
-            </w:r>
-            <w:proofErr w:type="spellStart"/>
-            <w:r>
-              <w:rPr>
-                <w:rFonts w:asciiTheme="minorHAnsi" w:hAnsiTheme="minorHAnsi" w:cstheme="minorHAnsi"/>
-              </w:rPr>
-              <w:t>Soutendam</w:t>
-            </w:r>
-            <w:proofErr w:type="spellEnd"/>
-            <w:r>
-              <w:rPr>
-                <w:rFonts w:asciiTheme="minorHAnsi" w:hAnsiTheme="minorHAnsi" w:cstheme="minorHAnsi"/>
-              </w:rPr>
-              <w:t xml:space="preserve"> 599164,</w:t>
+              <w:t>Bram Soutendam 599164,</w:t>
             </w:r>
           </w:p>
           <w:p>
@@ -385,7 +363,6 @@
                 <w:lang w:val="en-US"/>
               </w:rPr>
             </w:pPr>
-            <w:proofErr w:type="spellStart"/>
             <w:r>
               <w:rPr>
                 <w:rFonts w:asciiTheme="minorHAnsi" w:hAnsiTheme="minorHAnsi" w:cs="Arial"/>
@@ -394,7 +371,6 @@
               </w:rPr>
               <w:t>iConcepts</w:t>
             </w:r>
-            <w:proofErr w:type="spellEnd"/>
           </w:p>
         </w:tc>
       </w:tr>
@@ -456,25 +432,7 @@
                 <w:i/>
                 <w:lang w:val="en-US"/>
               </w:rPr>
-              <w:t xml:space="preserve">Rein </w:t>
-            </w:r>
-            <w:proofErr w:type="spellStart"/>
-            <w:r>
-              <w:rPr>
-                <w:rFonts w:cs="Arial"/>
-                <w:i/>
-                <w:lang w:val="en-US"/>
-              </w:rPr>
-              <w:t>Harlé</w:t>
-            </w:r>
-            <w:proofErr w:type="spellEnd"/>
-            <w:r>
-              <w:rPr>
-                <w:rFonts w:cs="Arial"/>
-                <w:i/>
-                <w:lang w:val="en-US"/>
-              </w:rPr>
-              <w:t xml:space="preserve"> – Product Owner</w:t>
+              <w:t>Rein Harlé – Product Owner</w:t>
             </w:r>
           </w:p>
           <w:p>
@@ -521,41 +479,13 @@
                 <w:lang w:val="en-GB"/>
               </w:rPr>
             </w:pPr>
-            <w:proofErr w:type="spellStart"/>
             <w:r>
               <w:rPr>
                 <w:rFonts w:cs="Arial"/>
                 <w:i/>
                 <w:lang w:val="en-GB"/>
               </w:rPr>
-              <w:t>Rody</w:t>
-            </w:r>
-            <w:proofErr w:type="spellEnd"/>
-            <w:r>
-              <w:rPr>
-                <w:rFonts w:cs="Arial"/>
-                <w:i/>
-                <w:lang w:val="en-GB"/>
-              </w:rPr>
-              <w:t xml:space="preserve"> </w:t>
-            </w:r>
-            <w:proofErr w:type="spellStart"/>
-            <w:r>
-              <w:rPr>
-                <w:rFonts w:cs="Arial"/>
-                <w:i/>
-                <w:lang w:val="en-GB"/>
-              </w:rPr>
-              <w:t>Aldenhoven</w:t>
-            </w:r>
-            <w:proofErr w:type="spellEnd"/>
-            <w:r>
-              <w:rPr>
-                <w:rFonts w:cs="Arial"/>
-                <w:i/>
-                <w:lang w:val="en-GB"/>
-              </w:rPr>
-              <w:t xml:space="preserve"> – Expert Professional S</w:t>
+              <w:t>Rody Aldenhoven – Expert Professional S</w:t>
             </w:r>
             <w:r>
               <w:rPr>
@@ -714,7 +644,7 @@
                 <w:i/>
                 <w:noProof/>
               </w:rPr>
-              <w:t>17 mei 2019</w:t>
+              <w:t>20 mei 2019</w:t>
             </w:r>
             <w:r>
               <w:rPr>
@@ -969,7 +899,7 @@
           <w:r>
             <w:fldChar w:fldCharType="separate"/>
           </w:r>
-          <w:hyperlink w:anchor="_Toc8979609" w:history="1">
+          <w:hyperlink w:anchor="_Toc9237980" w:history="1">
             <w:r>
               <w:rPr>
                 <w:rStyle w:val="Hyperlink"/>
@@ -996,7 +926,7 @@
                 <w:noProof/>
                 <w:webHidden/>
               </w:rPr>
-              <w:instrText xml:space="preserve"> PAGEREF _Toc8979609 \h </w:instrText>
+              <w:instrText xml:space="preserve"> PAGEREF _Toc9237980 \h </w:instrText>
             </w:r>
             <w:r>
               <w:rPr>
@@ -1039,7 +969,7 @@
               <w:lang w:eastAsia="nl-NL"/>
             </w:rPr>
           </w:pPr>
-          <w:hyperlink w:anchor="_Toc8979610" w:history="1">
+          <w:hyperlink w:anchor="_Toc9237981" w:history="1">
             <w:r>
               <w:rPr>
                 <w:rStyle w:val="Hyperlink"/>
@@ -1066,7 +996,7 @@
                 <w:noProof/>
                 <w:webHidden/>
               </w:rPr>
-              <w:instrText xml:space="preserve"> PAGEREF _Toc8979610 \h </w:instrText>
+              <w:instrText xml:space="preserve"> PAGEREF _Toc9237981 \h </w:instrText>
             </w:r>
             <w:r>
               <w:rPr>
@@ -1109,7 +1039,7 @@
               <w:lang w:eastAsia="nl-NL"/>
             </w:rPr>
           </w:pPr>
-          <w:hyperlink w:anchor="_Toc8979611" w:history="1">
+          <w:hyperlink w:anchor="_Toc9237982" w:history="1">
             <w:r>
               <w:rPr>
                 <w:rStyle w:val="Hyperlink"/>
@@ -1136,7 +1066,7 @@
                 <w:noProof/>
                 <w:webHidden/>
               </w:rPr>
-              <w:instrText xml:space="preserve"> PAGEREF _Toc8979611 \h </w:instrText>
+              <w:instrText xml:space="preserve"> PAGEREF _Toc9237982 \h </w:instrText>
             </w:r>
             <w:r>
               <w:rPr>
@@ -1179,7 +1109,7 @@
               <w:lang w:eastAsia="nl-NL"/>
             </w:rPr>
           </w:pPr>
-          <w:hyperlink w:anchor="_Toc8979612" w:history="1">
+          <w:hyperlink w:anchor="_Toc9237983" w:history="1">
             <w:r>
               <w:rPr>
                 <w:rStyle w:val="Hyperlink"/>
@@ -1206,7 +1136,7 @@
                 <w:noProof/>
                 <w:webHidden/>
               </w:rPr>
-              <w:instrText xml:space="preserve"> PAGEREF _Toc8979612 \h </w:instrText>
+              <w:instrText xml:space="preserve"> PAGEREF _Toc9237983 \h </w:instrText>
             </w:r>
             <w:r>
               <w:rPr>
@@ -1249,7 +1179,7 @@
               <w:lang w:eastAsia="nl-NL"/>
             </w:rPr>
           </w:pPr>
-          <w:hyperlink w:anchor="_Toc8979613" w:history="1">
+          <w:hyperlink w:anchor="_Toc9237984" w:history="1">
             <w:r>
               <w:rPr>
                 <w:rStyle w:val="Hyperlink"/>
@@ -1276,7 +1206,7 @@
                 <w:noProof/>
                 <w:webHidden/>
               </w:rPr>
-              <w:instrText xml:space="preserve"> PAGEREF _Toc8979613 \h </w:instrText>
+              <w:instrText xml:space="preserve"> PAGEREF _Toc9237984 \h </w:instrText>
             </w:r>
             <w:r>
               <w:rPr>
@@ -1319,7 +1249,7 @@
               <w:lang w:eastAsia="nl-NL"/>
             </w:rPr>
           </w:pPr>
-          <w:hyperlink w:anchor="_Toc8979614" w:history="1">
+          <w:hyperlink w:anchor="_Toc9237985" w:history="1">
             <w:r>
               <w:rPr>
                 <w:rStyle w:val="Hyperlink"/>
@@ -1346,7 +1276,7 @@
                 <w:noProof/>
                 <w:webHidden/>
               </w:rPr>
-              <w:instrText xml:space="preserve"> PAGEREF _Toc8979614 \h </w:instrText>
+              <w:instrText xml:space="preserve"> PAGEREF _Toc9237985 \h </w:instrText>
             </w:r>
             <w:r>
               <w:rPr>
@@ -1389,7 +1319,7 @@
               <w:lang w:eastAsia="nl-NL"/>
             </w:rPr>
           </w:pPr>
-          <w:hyperlink w:anchor="_Toc8979615" w:history="1">
+          <w:hyperlink w:anchor="_Toc9237986" w:history="1">
             <w:r>
               <w:rPr>
                 <w:rStyle w:val="Hyperlink"/>
@@ -1416,7 +1346,7 @@
                 <w:noProof/>
                 <w:webHidden/>
               </w:rPr>
-              <w:instrText xml:space="preserve"> PAGEREF _Toc8979615 \h </w:instrText>
+              <w:instrText xml:space="preserve"> PAGEREF _Toc9237986 \h </w:instrText>
             </w:r>
             <w:r>
               <w:rPr>
@@ -1459,7 +1389,7 @@
               <w:lang w:eastAsia="nl-NL"/>
             </w:rPr>
           </w:pPr>
-          <w:hyperlink w:anchor="_Toc8979616" w:history="1">
+          <w:hyperlink w:anchor="_Toc9237987" w:history="1">
             <w:r>
               <w:rPr>
                 <w:rStyle w:val="Hyperlink"/>
@@ -1486,7 +1416,7 @@
                 <w:noProof/>
                 <w:webHidden/>
               </w:rPr>
-              <w:instrText xml:space="preserve"> PAGEREF _Toc8979616 \h </w:instrText>
+              <w:instrText xml:space="preserve"> PAGEREF _Toc9237987 \h </w:instrText>
             </w:r>
             <w:r>
               <w:rPr>
@@ -1529,7 +1459,7 @@
               <w:lang w:eastAsia="nl-NL"/>
             </w:rPr>
           </w:pPr>
-          <w:hyperlink w:anchor="_Toc8979617" w:history="1">
+          <w:hyperlink w:anchor="_Toc9237988" w:history="1">
             <w:r>
               <w:rPr>
                 <w:rStyle w:val="Hyperlink"/>
@@ -1556,7 +1486,7 @@
                 <w:noProof/>
                 <w:webHidden/>
               </w:rPr>
-              <w:instrText xml:space="preserve"> PAGEREF _Toc8979617 \h </w:instrText>
+              <w:instrText xml:space="preserve"> PAGEREF _Toc9237988 \h </w:instrText>
             </w:r>
             <w:r>
               <w:rPr>
@@ -1599,7 +1529,7 @@
               <w:lang w:eastAsia="nl-NL"/>
             </w:rPr>
           </w:pPr>
-          <w:hyperlink w:anchor="_Toc8979618" w:history="1">
+          <w:hyperlink w:anchor="_Toc9237989" w:history="1">
             <w:r>
               <w:rPr>
                 <w:rStyle w:val="Hyperlink"/>
@@ -1626,7 +1556,7 @@
                 <w:noProof/>
                 <w:webHidden/>
               </w:rPr>
-              <w:instrText xml:space="preserve"> PAGEREF _Toc8979618 \h </w:instrText>
+              <w:instrText xml:space="preserve"> PAGEREF _Toc9237989 \h </w:instrText>
             </w:r>
             <w:r>
               <w:rPr>
@@ -1669,7 +1599,7 @@
               <w:lang w:eastAsia="nl-NL"/>
             </w:rPr>
           </w:pPr>
-          <w:hyperlink w:anchor="_Toc8979619" w:history="1">
+          <w:hyperlink w:anchor="_Toc9237990" w:history="1">
             <w:r>
               <w:rPr>
                 <w:rStyle w:val="Hyperlink"/>
@@ -1696,7 +1626,7 @@
                 <w:noProof/>
                 <w:webHidden/>
               </w:rPr>
-              <w:instrText xml:space="preserve"> PAGEREF _Toc8979619 \h </w:instrText>
+              <w:instrText xml:space="preserve"> PAGEREF _Toc9237990 \h </w:instrText>
             </w:r>
             <w:r>
               <w:rPr>
@@ -1739,7 +1669,7 @@
               <w:lang w:eastAsia="nl-NL"/>
             </w:rPr>
           </w:pPr>
-          <w:hyperlink w:anchor="_Toc8979620" w:history="1">
+          <w:hyperlink w:anchor="_Toc9237991" w:history="1">
             <w:r>
               <w:rPr>
                 <w:rStyle w:val="Hyperlink"/>
@@ -1766,7 +1696,7 @@
                 <w:noProof/>
                 <w:webHidden/>
               </w:rPr>
-              <w:instrText xml:space="preserve"> PAGEREF _Toc8979620 \h </w:instrText>
+              <w:instrText xml:space="preserve"> PAGEREF _Toc9237991 \h </w:instrText>
             </w:r>
             <w:r>
               <w:rPr>
@@ -1809,7 +1739,7 @@
               <w:lang w:eastAsia="nl-NL"/>
             </w:rPr>
           </w:pPr>
-          <w:hyperlink w:anchor="_Toc8979621" w:history="1">
+          <w:hyperlink w:anchor="_Toc9237992" w:history="1">
             <w:r>
               <w:rPr>
                 <w:rStyle w:val="Hyperlink"/>
@@ -1836,7 +1766,7 @@
                 <w:noProof/>
                 <w:webHidden/>
               </w:rPr>
-              <w:instrText xml:space="preserve"> PAGEREF _Toc8979621 \h </w:instrText>
+              <w:instrText xml:space="preserve"> PAGEREF _Toc9237992 \h </w:instrText>
             </w:r>
             <w:r>
               <w:rPr>
@@ -1879,7 +1809,7 @@
               <w:lang w:eastAsia="nl-NL"/>
             </w:rPr>
           </w:pPr>
-          <w:hyperlink w:anchor="_Toc8979622" w:history="1">
+          <w:hyperlink w:anchor="_Toc9237993" w:history="1">
             <w:r>
               <w:rPr>
                 <w:rStyle w:val="Hyperlink"/>
@@ -1906,7 +1836,7 @@
                 <w:noProof/>
                 <w:webHidden/>
               </w:rPr>
-              <w:instrText xml:space="preserve"> PAGEREF _Toc8979622 \h </w:instrText>
+              <w:instrText xml:space="preserve"> PAGEREF _Toc9237993 \h </w:instrText>
             </w:r>
             <w:r>
               <w:rPr>
@@ -1949,7 +1879,7 @@
               <w:lang w:eastAsia="nl-NL"/>
             </w:rPr>
           </w:pPr>
-          <w:hyperlink w:anchor="_Toc8979623" w:history="1">
+          <w:hyperlink w:anchor="_Toc9237994" w:history="1">
             <w:r>
               <w:rPr>
                 <w:rStyle w:val="Hyperlink"/>
@@ -1976,7 +1906,7 @@
                 <w:noProof/>
                 <w:webHidden/>
               </w:rPr>
-              <w:instrText xml:space="preserve"> PAGEREF _Toc8979623 \h </w:instrText>
+              <w:instrText xml:space="preserve"> PAGEREF _Toc9237994 \h </w:instrText>
             </w:r>
             <w:r>
               <w:rPr>
@@ -2019,7 +1949,7 @@
               <w:lang w:eastAsia="nl-NL"/>
             </w:rPr>
           </w:pPr>
-          <w:hyperlink w:anchor="_Toc8979624" w:history="1">
+          <w:hyperlink w:anchor="_Toc9237995" w:history="1">
             <w:r>
               <w:rPr>
                 <w:rStyle w:val="Hyperlink"/>
@@ -2046,7 +1976,7 @@
                 <w:noProof/>
                 <w:webHidden/>
               </w:rPr>
-              <w:instrText xml:space="preserve"> PAGEREF _Toc8979624 \h </w:instrText>
+              <w:instrText xml:space="preserve"> PAGEREF _Toc9237995 \h </w:instrText>
             </w:r>
             <w:r>
               <w:rPr>
@@ -2089,7 +2019,7 @@
               <w:lang w:eastAsia="nl-NL"/>
             </w:rPr>
           </w:pPr>
-          <w:hyperlink w:anchor="_Toc8979625" w:history="1">
+          <w:hyperlink w:anchor="_Toc9237996" w:history="1">
             <w:r>
               <w:rPr>
                 <w:rStyle w:val="Hyperlink"/>
@@ -2116,7 +2046,7 @@
                 <w:noProof/>
                 <w:webHidden/>
               </w:rPr>
-              <w:instrText xml:space="preserve"> PAGEREF _Toc8979625 \h </w:instrText>
+              <w:instrText xml:space="preserve"> PAGEREF _Toc9237996 \h </w:instrText>
             </w:r>
             <w:r>
               <w:rPr>
@@ -2159,13 +2089,13 @@
               <w:lang w:eastAsia="nl-NL"/>
             </w:rPr>
           </w:pPr>
-          <w:hyperlink w:anchor="_Toc8979626" w:history="1">
+          <w:hyperlink w:anchor="_Toc9237997" w:history="1">
             <w:r>
               <w:rPr>
                 <w:rStyle w:val="Hyperlink"/>
                 <w:noProof/>
               </w:rPr>
-              <w:t>5. Bijlage</w:t>
+              <w:t>5. Userstories</w:t>
             </w:r>
             <w:r>
               <w:rPr>
@@ -2186,7 +2116,7 @@
                 <w:noProof/>
                 <w:webHidden/>
               </w:rPr>
-              <w:instrText xml:space="preserve"> PAGEREF _Toc8979626 \h </w:instrText>
+              <w:instrText xml:space="preserve"> PAGEREF _Toc9237997 \h </w:instrText>
             </w:r>
             <w:r>
               <w:rPr>
@@ -2207,6 +2137,76 @@
                 <w:webHidden/>
               </w:rPr>
               <w:t>20</w:t>
+            </w:r>
+            <w:r>
+              <w:rPr>
+                <w:noProof/>
+                <w:webHidden/>
+              </w:rPr>
+              <w:fldChar w:fldCharType="end"/>
+            </w:r>
+          </w:hyperlink>
+        </w:p>
+        <w:p>
+          <w:pPr>
+            <w:pStyle w:val="Inhopg1"/>
+            <w:tabs>
+              <w:tab w:val="right" w:leader="dot" w:pos="9062"/>
+            </w:tabs>
+            <w:rPr>
+              <w:rFonts w:eastAsiaTheme="minorEastAsia"/>
+              <w:noProof/>
+              <w:lang w:eastAsia="nl-NL"/>
+            </w:rPr>
+          </w:pPr>
+          <w:hyperlink w:anchor="_Toc9237998" w:history="1">
+            <w:r>
+              <w:rPr>
+                <w:rStyle w:val="Hyperlink"/>
+                <w:noProof/>
+              </w:rPr>
+              <w:t>6. Bijlage</w:t>
+            </w:r>
+            <w:r>
+              <w:rPr>
+                <w:noProof/>
+                <w:webHidden/>
+              </w:rPr>
+              <w:tab/>
+            </w:r>
+            <w:r>
+              <w:rPr>
+                <w:noProof/>
+                <w:webHidden/>
+              </w:rPr>
+              <w:fldChar w:fldCharType="begin"/>
+            </w:r>
+            <w:r>
+              <w:rPr>
+                <w:noProof/>
+                <w:webHidden/>
+              </w:rPr>
+              <w:instrText xml:space="preserve"> PAGEREF _Toc9237998 \h </w:instrText>
+            </w:r>
+            <w:r>
+              <w:rPr>
+                <w:noProof/>
+                <w:webHidden/>
+              </w:rPr>
+            </w:r>
+            <w:r>
+              <w:rPr>
+                <w:noProof/>
+                <w:webHidden/>
+              </w:rPr>
+              <w:fldChar w:fldCharType="separate"/>
+            </w:r>
+            <w:r>
+              <w:rPr>
+                <w:noProof/>
+                <w:webHidden/>
+              </w:rPr>
+              <w:t>21</w:t>
             </w:r>
             <w:r>
               <w:rPr>
@@ -2229,13 +2229,13 @@
               <w:lang w:eastAsia="nl-NL"/>
             </w:rPr>
           </w:pPr>
-          <w:hyperlink w:anchor="_Toc8979627" w:history="1">
+          <w:hyperlink w:anchor="_Toc9237999" w:history="1">
             <w:r>
               <w:rPr>
                 <w:rStyle w:val="Hyperlink"/>
                 <w:noProof/>
               </w:rPr>
-              <w:t>5.1 Literatuurlijst</w:t>
+              <w:t>6.1 Literatuurlijst</w:t>
             </w:r>
             <w:r>
               <w:rPr>
@@ -2256,7 +2256,7 @@
                 <w:noProof/>
                 <w:webHidden/>
               </w:rPr>
-              <w:instrText xml:space="preserve"> PAGEREF _Toc8979627 \h </w:instrText>
+              <w:instrText xml:space="preserve"> PAGEREF _Toc9237999 \h </w:instrText>
             </w:r>
             <w:r>
               <w:rPr>
@@ -2276,7 +2276,7 @@
                 <w:noProof/>
                 <w:webHidden/>
               </w:rPr>
-              <w:t>20</w:t>
+              <w:t>21</w:t>
             </w:r>
             <w:r>
               <w:rPr>
@@ -2307,7 +2307,7 @@
       <w:pPr>
         <w:pStyle w:val="Kop1"/>
       </w:pPr>
-      <w:bookmarkStart w:id="0" w:name="_Toc8979609"/>
+      <w:bookmarkStart w:id="0" w:name="_Toc9237980"/>
       <w:r>
         <w:lastRenderedPageBreak/>
         <w:t xml:space="preserve">1. </w:t>
@@ -2337,7 +2337,7 @@
       <w:r>
         <w:br w:type="page"/>
       </w:r>
-      <w:bookmarkStart w:id="1" w:name="_Toc8979610"/>
+      <w:bookmarkStart w:id="1" w:name="_Toc9237981"/>
       <w:r>
         <w:lastRenderedPageBreak/>
         <w:t xml:space="preserve">2. </w:t>
@@ -2388,7 +2388,10 @@
         </w:numPr>
       </w:pPr>
       <w:r>
-        <w:t>Verificatie e-mail pagina</w:t>
+        <w:t xml:space="preserve">Verificatie </w:t>
+      </w:r>
+      <w:r>
+        <w:t>e-mailpagina</w:t>
       </w:r>
     </w:p>
     <w:p>
@@ -3309,14 +3312,27 @@
                             <w:r>
                               <w:t xml:space="preserve">Figuur </w:t>
                             </w:r>
-                            <w:fldSimple w:instr=" SEQ Figuur \* ARABIC ">
-                              <w:r>
-                                <w:rPr>
-                                  <w:noProof/>
-                                </w:rPr>
-                                <w:t>1</w:t>
-                              </w:r>
-                            </w:fldSimple>
+                            <w:r>
+                              <w:fldChar w:fldCharType="begin"/>
+                            </w:r>
+                            <w:r>
+                              <w:instrText xml:space="preserve"> SEQ Figuur \* ARABIC </w:instrText>
+                            </w:r>
+                            <w:r>
+                              <w:fldChar w:fldCharType="separate"/>
+                            </w:r>
+                            <w:r>
+                              <w:rPr>
+                                <w:noProof/>
+                              </w:rPr>
+                              <w:t>1</w:t>
+                            </w:r>
+                            <w:r>
+                              <w:rPr>
+                                <w:noProof/>
+                              </w:rPr>
+                              <w:fldChar w:fldCharType="end"/>
+                            </w:r>
                             <w:r>
                               <w:t>: Navigatiestructuur</w:t>
                             </w:r>
@@ -3354,14 +3370,27 @@
                       <w:r>
                         <w:t xml:space="preserve">Figuur </w:t>
                       </w:r>
-                      <w:fldSimple w:instr=" SEQ Figuur \* ARABIC ">
-                        <w:r>
-                          <w:rPr>
-                            <w:noProof/>
-                          </w:rPr>
-                          <w:t>1</w:t>
-                        </w:r>
-                      </w:fldSimple>
+                      <w:r>
+                        <w:fldChar w:fldCharType="begin"/>
+                      </w:r>
+                      <w:r>
+                        <w:instrText xml:space="preserve"> SEQ Figuur \* ARABIC </w:instrText>
+                      </w:r>
+                      <w:r>
+                        <w:fldChar w:fldCharType="separate"/>
+                      </w:r>
+                      <w:r>
+                        <w:rPr>
+                          <w:noProof/>
+                        </w:rPr>
+                        <w:t>1</w:t>
+                      </w:r>
+                      <w:r>
+                        <w:rPr>
+                          <w:noProof/>
+                        </w:rPr>
+                        <w:fldChar w:fldCharType="end"/>
+                      </w:r>
                       <w:r>
                         <w:t>: Navigatiestructuur</w:t>
                       </w:r>
@@ -4007,23 +4036,21 @@
                                 <w:sz w:val="14"/>
                                 <w:szCs w:val="14"/>
                               </w:rPr>
-                              <w:t xml:space="preserve">Bekijken van </w:t>
-                            </w:r>
-                            <w:proofErr w:type="spellStart"/>
+                              <w:t>Bekijken van ve</w:t>
+                            </w:r>
                             <w:r>
                               <w:rPr>
                                 <w:sz w:val="14"/>
                                 <w:szCs w:val="14"/>
                               </w:rPr>
-                              <w:t>vekopersaccount</w:t>
-                            </w:r>
-                            <w:proofErr w:type="spellEnd"/>
+                              <w:t>r</w:t>
+                            </w:r>
                             <w:r>
                               <w:rPr>
                                 <w:sz w:val="14"/>
                                 <w:szCs w:val="14"/>
                               </w:rPr>
-                              <w:t xml:space="preserve"> bij een gebruiker</w:t>
+                              <w:t>kopersaccount bij een gebruiker</w:t>
                             </w:r>
                           </w:p>
                         </w:txbxContent>
@@ -4063,23 +4090,21 @@
                           <w:sz w:val="14"/>
                           <w:szCs w:val="14"/>
                         </w:rPr>
-                        <w:t xml:space="preserve">Bekijken van </w:t>
-                      </w:r>
-                      <w:proofErr w:type="spellStart"/>
+                        <w:t>Bekijken van ve</w:t>
+                      </w:r>
                       <w:r>
                         <w:rPr>
                           <w:sz w:val="14"/>
                           <w:szCs w:val="14"/>
                         </w:rPr>
-                        <w:t>vekopersaccount</w:t>
-                      </w:r>
-                      <w:proofErr w:type="spellEnd"/>
+                        <w:t>r</w:t>
+                      </w:r>
                       <w:r>
                         <w:rPr>
                           <w:sz w:val="14"/>
                           <w:szCs w:val="14"/>
                         </w:rPr>
-                        <w:t xml:space="preserve"> bij een gebruiker</w:t>
+                        <w:t>kopersaccount bij een gebruiker</w:t>
                       </w:r>
                     </w:p>
                   </w:txbxContent>
@@ -7466,7 +7491,7 @@
       <w:pPr>
         <w:pStyle w:val="Kop1"/>
       </w:pPr>
-      <w:bookmarkStart w:id="2" w:name="_Toc8979611"/>
+      <w:bookmarkStart w:id="2" w:name="_Toc9237982"/>
       <w:r>
         <w:lastRenderedPageBreak/>
         <w:t xml:space="preserve">3. </w:t>
@@ -7481,25 +7506,25 @@
       <w:pPr>
         <w:pStyle w:val="Kop2"/>
       </w:pPr>
-      <w:bookmarkStart w:id="3" w:name="_Toc8979612"/>
+      <w:bookmarkStart w:id="3" w:name="_Toc9237983"/>
       <w:r>
         <w:t xml:space="preserve">3.1 </w:t>
       </w:r>
-      <w:r>
-        <w:t>Home</w:t>
-      </w:r>
-      <w:r>
-        <w:t xml:space="preserve"> </w:t>
-      </w:r>
-      <w:r>
-        <w:t>pagina</w:t>
-      </w:r>
       <w:bookmarkEnd w:id="3"/>
+      <w:r>
+        <w:t>Homepagina</w:t>
+      </w:r>
     </w:p>
     <w:p/>
     <w:p>
       <w:r>
-        <w:t xml:space="preserve">Hieronder is de homepagina van de website “EenmaalAndermaal” afgebeeld. Op de homepagina zie je een verschillende items zoals een zoekbalk, een login knop, een aantal rubrieken, recent bekeken producten, aangeraden producten voor jou en de producten waarop jijzelf geboden hebt. Het blauwe vak rechts boven is het logo van de website, de andere blauwen vakken zijn foto’s van de aangeboden producten. </w:t>
+        <w:t xml:space="preserve">Hieronder is de homepagina van de website “EenmaalAndermaal” afgebeeld. Op de homepagina zie je een verschillende items zoals een zoekbalk, een login knop, een aantal rubrieken, recent bekeken producten, aangeraden producten voor jou en de producten waarop jijzelf geboden hebt. Het blauwe vak </w:t>
+      </w:r>
+      <w:r>
+        <w:t>rechtsboven</w:t>
+      </w:r>
+      <w:r>
+        <w:t xml:space="preserve"> is het logo van de website, de andere blauwen vakken zijn foto’s van de aangeboden producten. </w:t>
       </w:r>
     </w:p>
     <w:p>
@@ -7554,14 +7579,27 @@
                             <w:r>
                               <w:t xml:space="preserve">Figuur </w:t>
                             </w:r>
-                            <w:fldSimple w:instr=" SEQ Figuur \* ARABIC ">
-                              <w:r>
-                                <w:rPr>
-                                  <w:noProof/>
-                                </w:rPr>
-                                <w:t>2</w:t>
-                              </w:r>
-                            </w:fldSimple>
+                            <w:r>
+                              <w:fldChar w:fldCharType="begin"/>
+                            </w:r>
+                            <w:r>
+                              <w:instrText xml:space="preserve"> SEQ Figuur \* ARABIC </w:instrText>
+                            </w:r>
+                            <w:r>
+                              <w:fldChar w:fldCharType="separate"/>
+                            </w:r>
+                            <w:r>
+                              <w:rPr>
+                                <w:noProof/>
+                              </w:rPr>
+                              <w:t>2</w:t>
+                            </w:r>
+                            <w:r>
+                              <w:rPr>
+                                <w:noProof/>
+                              </w:rPr>
+                              <w:fldChar w:fldCharType="end"/>
+                            </w:r>
                             <w:r>
                               <w:t>: Homepagina</w:t>
                             </w:r>
@@ -7595,14 +7633,27 @@
                       <w:r>
                         <w:t xml:space="preserve">Figuur </w:t>
                       </w:r>
-                      <w:fldSimple w:instr=" SEQ Figuur \* ARABIC ">
-                        <w:r>
-                          <w:rPr>
-                            <w:noProof/>
-                          </w:rPr>
-                          <w:t>2</w:t>
-                        </w:r>
-                      </w:fldSimple>
+                      <w:r>
+                        <w:fldChar w:fldCharType="begin"/>
+                      </w:r>
+                      <w:r>
+                        <w:instrText xml:space="preserve"> SEQ Figuur \* ARABIC </w:instrText>
+                      </w:r>
+                      <w:r>
+                        <w:fldChar w:fldCharType="separate"/>
+                      </w:r>
+                      <w:r>
+                        <w:rPr>
+                          <w:noProof/>
+                        </w:rPr>
+                        <w:t>2</w:t>
+                      </w:r>
+                      <w:r>
+                        <w:rPr>
+                          <w:noProof/>
+                        </w:rPr>
+                        <w:fldChar w:fldCharType="end"/>
+                      </w:r>
                       <w:r>
                         <w:t>: Homepagina</w:t>
                       </w:r>
@@ -7692,7 +7743,7 @@
       <w:pPr>
         <w:pStyle w:val="Kop2"/>
       </w:pPr>
-      <w:bookmarkStart w:id="4" w:name="_Toc8979613"/>
+      <w:bookmarkStart w:id="4" w:name="_Toc9237984"/>
       <w:r>
         <w:lastRenderedPageBreak/>
         <w:t xml:space="preserve">3.2 </w:t>
@@ -7772,14 +7823,27 @@
                             <w:r>
                               <w:t xml:space="preserve">Figuur </w:t>
                             </w:r>
-                            <w:fldSimple w:instr=" SEQ Figuur \* ARABIC ">
-                              <w:r>
-                                <w:rPr>
-                                  <w:noProof/>
-                                </w:rPr>
-                                <w:t>3</w:t>
-                              </w:r>
-                            </w:fldSimple>
+                            <w:r>
+                              <w:fldChar w:fldCharType="begin"/>
+                            </w:r>
+                            <w:r>
+                              <w:instrText xml:space="preserve"> SEQ Figuur \* ARABIC </w:instrText>
+                            </w:r>
+                            <w:r>
+                              <w:fldChar w:fldCharType="separate"/>
+                            </w:r>
+                            <w:r>
+                              <w:rPr>
+                                <w:noProof/>
+                              </w:rPr>
+                              <w:t>3</w:t>
+                            </w:r>
+                            <w:r>
+                              <w:rPr>
+                                <w:noProof/>
+                              </w:rPr>
+                              <w:fldChar w:fldCharType="end"/>
+                            </w:r>
                             <w:r>
                               <w:t>: Inlogpagina</w:t>
                             </w:r>
@@ -7813,14 +7877,27 @@
                       <w:r>
                         <w:t xml:space="preserve">Figuur </w:t>
                       </w:r>
-                      <w:fldSimple w:instr=" SEQ Figuur \* ARABIC ">
-                        <w:r>
-                          <w:rPr>
-                            <w:noProof/>
-                          </w:rPr>
-                          <w:t>3</w:t>
-                        </w:r>
-                      </w:fldSimple>
+                      <w:r>
+                        <w:fldChar w:fldCharType="begin"/>
+                      </w:r>
+                      <w:r>
+                        <w:instrText xml:space="preserve"> SEQ Figuur \* ARABIC </w:instrText>
+                      </w:r>
+                      <w:r>
+                        <w:fldChar w:fldCharType="separate"/>
+                      </w:r>
+                      <w:r>
+                        <w:rPr>
+                          <w:noProof/>
+                        </w:rPr>
+                        <w:t>3</w:t>
+                      </w:r>
+                      <w:r>
+                        <w:rPr>
+                          <w:noProof/>
+                        </w:rPr>
+                        <w:fldChar w:fldCharType="end"/>
+                      </w:r>
                       <w:r>
                         <w:t>: Inlogpagina</w:t>
                       </w:r>
@@ -7907,7 +7984,7 @@
       <w:pPr>
         <w:pStyle w:val="Kop2"/>
       </w:pPr>
-      <w:bookmarkStart w:id="5" w:name="_Toc8979614"/>
+      <w:bookmarkStart w:id="5" w:name="_Toc9237985"/>
       <w:r>
         <w:lastRenderedPageBreak/>
         <w:t>3.3 Registratie</w:t>
@@ -7978,14 +8055,27 @@
                             <w:r>
                               <w:t xml:space="preserve">Figuur </w:t>
                             </w:r>
-                            <w:fldSimple w:instr=" SEQ Figuur \* ARABIC ">
-                              <w:r>
-                                <w:rPr>
-                                  <w:noProof/>
-                                </w:rPr>
-                                <w:t>4</w:t>
-                              </w:r>
-                            </w:fldSimple>
+                            <w:r>
+                              <w:fldChar w:fldCharType="begin"/>
+                            </w:r>
+                            <w:r>
+                              <w:instrText xml:space="preserve"> SEQ Figuur \* ARABIC </w:instrText>
+                            </w:r>
+                            <w:r>
+                              <w:fldChar w:fldCharType="separate"/>
+                            </w:r>
+                            <w:r>
+                              <w:rPr>
+                                <w:noProof/>
+                              </w:rPr>
+                              <w:t>4</w:t>
+                            </w:r>
+                            <w:r>
+                              <w:rPr>
+                                <w:noProof/>
+                              </w:rPr>
+                              <w:fldChar w:fldCharType="end"/>
+                            </w:r>
                             <w:r>
                               <w:t>: Registratiepagina</w:t>
                             </w:r>
@@ -8019,14 +8109,27 @@
                       <w:r>
                         <w:t xml:space="preserve">Figuur </w:t>
                       </w:r>
-                      <w:fldSimple w:instr=" SEQ Figuur \* ARABIC ">
-                        <w:r>
-                          <w:rPr>
-                            <w:noProof/>
-                          </w:rPr>
-                          <w:t>4</w:t>
-                        </w:r>
-                      </w:fldSimple>
+                      <w:r>
+                        <w:fldChar w:fldCharType="begin"/>
+                      </w:r>
+                      <w:r>
+                        <w:instrText xml:space="preserve"> SEQ Figuur \* ARABIC </w:instrText>
+                      </w:r>
+                      <w:r>
+                        <w:fldChar w:fldCharType="separate"/>
+                      </w:r>
+                      <w:r>
+                        <w:rPr>
+                          <w:noProof/>
+                        </w:rPr>
+                        <w:t>4</w:t>
+                      </w:r>
+                      <w:r>
+                        <w:rPr>
+                          <w:noProof/>
+                        </w:rPr>
+                        <w:fldChar w:fldCharType="end"/>
+                      </w:r>
                       <w:r>
                         <w:t>: Registratiepagina</w:t>
                       </w:r>
@@ -8147,7 +8250,7 @@
       <w:pPr>
         <w:pStyle w:val="Kop2"/>
       </w:pPr>
-      <w:bookmarkStart w:id="6" w:name="_Toc8979615"/>
+      <w:bookmarkStart w:id="6" w:name="_Toc9237986"/>
       <w:r>
         <w:lastRenderedPageBreak/>
         <w:t>3.4 Verkopersregistratie</w:t>
@@ -8218,14 +8321,27 @@
                             <w:r>
                               <w:t xml:space="preserve">Figuur </w:t>
                             </w:r>
-                            <w:fldSimple w:instr=" SEQ Figuur \* ARABIC ">
-                              <w:r>
-                                <w:rPr>
-                                  <w:noProof/>
-                                </w:rPr>
-                                <w:t>5</w:t>
-                              </w:r>
-                            </w:fldSimple>
+                            <w:r>
+                              <w:fldChar w:fldCharType="begin"/>
+                            </w:r>
+                            <w:r>
+                              <w:instrText xml:space="preserve"> SEQ Figuur \* ARABIC </w:instrText>
+                            </w:r>
+                            <w:r>
+                              <w:fldChar w:fldCharType="separate"/>
+                            </w:r>
+                            <w:r>
+                              <w:rPr>
+                                <w:noProof/>
+                              </w:rPr>
+                              <w:t>5</w:t>
+                            </w:r>
+                            <w:r>
+                              <w:rPr>
+                                <w:noProof/>
+                              </w:rPr>
+                              <w:fldChar w:fldCharType="end"/>
+                            </w:r>
                             <w:r>
                               <w:t xml:space="preserve">: </w:t>
                             </w:r>
@@ -8262,14 +8378,27 @@
                       <w:r>
                         <w:t xml:space="preserve">Figuur </w:t>
                       </w:r>
-                      <w:fldSimple w:instr=" SEQ Figuur \* ARABIC ">
-                        <w:r>
-                          <w:rPr>
-                            <w:noProof/>
-                          </w:rPr>
-                          <w:t>5</w:t>
-                        </w:r>
-                      </w:fldSimple>
+                      <w:r>
+                        <w:fldChar w:fldCharType="begin"/>
+                      </w:r>
+                      <w:r>
+                        <w:instrText xml:space="preserve"> SEQ Figuur \* ARABIC </w:instrText>
+                      </w:r>
+                      <w:r>
+                        <w:fldChar w:fldCharType="separate"/>
+                      </w:r>
+                      <w:r>
+                        <w:rPr>
+                          <w:noProof/>
+                        </w:rPr>
+                        <w:t>5</w:t>
+                      </w:r>
+                      <w:r>
+                        <w:rPr>
+                          <w:noProof/>
+                        </w:rPr>
+                        <w:fldChar w:fldCharType="end"/>
+                      </w:r>
                       <w:r>
                         <w:t xml:space="preserve">: </w:t>
                       </w:r>
@@ -8381,7 +8510,7 @@
       <w:pPr>
         <w:pStyle w:val="Kop2"/>
       </w:pPr>
-      <w:bookmarkStart w:id="7" w:name="_Toc8979616"/>
+      <w:bookmarkStart w:id="7" w:name="_Toc9237987"/>
       <w:r>
         <w:lastRenderedPageBreak/>
         <w:t xml:space="preserve">3.5 </w:t>
@@ -8449,14 +8578,27 @@
                             <w:r>
                               <w:t xml:space="preserve">Figuur </w:t>
                             </w:r>
-                            <w:fldSimple w:instr=" SEQ Figuur \* ARABIC ">
-                              <w:r>
-                                <w:rPr>
-                                  <w:noProof/>
-                                </w:rPr>
-                                <w:t>6</w:t>
-                              </w:r>
-                            </w:fldSimple>
+                            <w:r>
+                              <w:fldChar w:fldCharType="begin"/>
+                            </w:r>
+                            <w:r>
+                              <w:instrText xml:space="preserve"> SEQ Figuur \* ARABIC </w:instrText>
+                            </w:r>
+                            <w:r>
+                              <w:fldChar w:fldCharType="separate"/>
+                            </w:r>
+                            <w:r>
+                              <w:rPr>
+                                <w:noProof/>
+                              </w:rPr>
+                              <w:t>6</w:t>
+                            </w:r>
+                            <w:r>
+                              <w:rPr>
+                                <w:noProof/>
+                              </w:rPr>
+                              <w:fldChar w:fldCharType="end"/>
+                            </w:r>
                             <w:r>
                               <w:t xml:space="preserve">: </w:t>
                             </w:r>
@@ -8493,14 +8635,27 @@
                       <w:r>
                         <w:t xml:space="preserve">Figuur </w:t>
                       </w:r>
-                      <w:fldSimple w:instr=" SEQ Figuur \* ARABIC ">
-                        <w:r>
-                          <w:rPr>
-                            <w:noProof/>
-                          </w:rPr>
-                          <w:t>6</w:t>
-                        </w:r>
-                      </w:fldSimple>
+                      <w:r>
+                        <w:fldChar w:fldCharType="begin"/>
+                      </w:r>
+                      <w:r>
+                        <w:instrText xml:space="preserve"> SEQ Figuur \* ARABIC </w:instrText>
+                      </w:r>
+                      <w:r>
+                        <w:fldChar w:fldCharType="separate"/>
+                      </w:r>
+                      <w:r>
+                        <w:rPr>
+                          <w:noProof/>
+                        </w:rPr>
+                        <w:t>6</w:t>
+                      </w:r>
+                      <w:r>
+                        <w:rPr>
+                          <w:noProof/>
+                        </w:rPr>
+                        <w:fldChar w:fldCharType="end"/>
+                      </w:r>
                       <w:r>
                         <w:t xml:space="preserve">: </w:t>
                       </w:r>
@@ -8615,7 +8770,7 @@
       <w:pPr>
         <w:pStyle w:val="Kop2"/>
       </w:pPr>
-      <w:bookmarkStart w:id="8" w:name="_Toc8979617"/>
+      <w:bookmarkStart w:id="8" w:name="_Toc9237988"/>
       <w:r>
         <w:lastRenderedPageBreak/>
         <w:t>3.6 E-Mail verificatie pagina</w:t>
@@ -8675,14 +8830,27 @@
                             <w:r>
                               <w:t xml:space="preserve">Figuur </w:t>
                             </w:r>
-                            <w:fldSimple w:instr=" SEQ Figuur \* ARABIC ">
-                              <w:r>
-                                <w:rPr>
-                                  <w:noProof/>
-                                </w:rPr>
-                                <w:t>7</w:t>
-                              </w:r>
-                            </w:fldSimple>
+                            <w:r>
+                              <w:fldChar w:fldCharType="begin"/>
+                            </w:r>
+                            <w:r>
+                              <w:instrText xml:space="preserve"> SEQ Figuur \* ARABIC </w:instrText>
+                            </w:r>
+                            <w:r>
+                              <w:fldChar w:fldCharType="separate"/>
+                            </w:r>
+                            <w:r>
+                              <w:rPr>
+                                <w:noProof/>
+                              </w:rPr>
+                              <w:t>7</w:t>
+                            </w:r>
+                            <w:r>
+                              <w:rPr>
+                                <w:noProof/>
+                              </w:rPr>
+                              <w:fldChar w:fldCharType="end"/>
+                            </w:r>
                             <w:r>
                               <w:t xml:space="preserve">: </w:t>
                             </w:r>
@@ -8716,14 +8884,27 @@
                       <w:r>
                         <w:t xml:space="preserve">Figuur </w:t>
                       </w:r>
-                      <w:fldSimple w:instr=" SEQ Figuur \* ARABIC ">
-                        <w:r>
-                          <w:rPr>
-                            <w:noProof/>
-                          </w:rPr>
-                          <w:t>7</w:t>
-                        </w:r>
-                      </w:fldSimple>
+                      <w:r>
+                        <w:fldChar w:fldCharType="begin"/>
+                      </w:r>
+                      <w:r>
+                        <w:instrText xml:space="preserve"> SEQ Figuur \* ARABIC </w:instrText>
+                      </w:r>
+                      <w:r>
+                        <w:fldChar w:fldCharType="separate"/>
+                      </w:r>
+                      <w:r>
+                        <w:rPr>
+                          <w:noProof/>
+                        </w:rPr>
+                        <w:t>7</w:t>
+                      </w:r>
+                      <w:r>
+                        <w:rPr>
+                          <w:noProof/>
+                        </w:rPr>
+                        <w:fldChar w:fldCharType="end"/>
+                      </w:r>
                       <w:r>
                         <w:t xml:space="preserve">: </w:t>
                       </w:r>
@@ -8806,7 +8987,19 @@
         </w:drawing>
       </w:r>
       <w:r>
-        <w:t xml:space="preserve"> Deze pagina is bedoeld om het opgegeven mail adres te verifiëren, er zal een code een de mail box verschijnen en deze code kan hier worden ingevuld.</w:t>
+        <w:t xml:space="preserve"> Deze pagina is bedoeld om het opgegeven </w:t>
+      </w:r>
+      <w:r>
+        <w:t>mailadres</w:t>
+      </w:r>
+      <w:r>
+        <w:t xml:space="preserve"> te verifiëren, er zal een code een de </w:t>
+      </w:r>
+      <w:r>
+        <w:t>mailbox</w:t>
+      </w:r>
+      <w:r>
+        <w:t xml:space="preserve"> verschijnen en deze code kan hier worden ingevuld.</w:t>
       </w:r>
     </w:p>
     <w:p/>
@@ -8842,7 +9035,7 @@
       <w:pPr>
         <w:pStyle w:val="Kop2"/>
       </w:pPr>
-      <w:bookmarkStart w:id="9" w:name="_Toc8979618"/>
+      <w:bookmarkStart w:id="9" w:name="_Toc9237989"/>
       <w:r>
         <w:lastRenderedPageBreak/>
         <w:t>3.7 Veiligheidsvraag pagina</w:t>
@@ -8902,14 +9095,27 @@
                             <w:r>
                               <w:t xml:space="preserve">Figuur </w:t>
                             </w:r>
-                            <w:fldSimple w:instr=" SEQ Figuur \* ARABIC ">
-                              <w:r>
-                                <w:rPr>
-                                  <w:noProof/>
-                                </w:rPr>
-                                <w:t>8</w:t>
-                              </w:r>
-                            </w:fldSimple>
+                            <w:r>
+                              <w:fldChar w:fldCharType="begin"/>
+                            </w:r>
+                            <w:r>
+                              <w:instrText xml:space="preserve"> SEQ Figuur \* ARABIC </w:instrText>
+                            </w:r>
+                            <w:r>
+                              <w:fldChar w:fldCharType="separate"/>
+                            </w:r>
+                            <w:r>
+                              <w:rPr>
+                                <w:noProof/>
+                              </w:rPr>
+                              <w:t>8</w:t>
+                            </w:r>
+                            <w:r>
+                              <w:rPr>
+                                <w:noProof/>
+                              </w:rPr>
+                              <w:fldChar w:fldCharType="end"/>
+                            </w:r>
                             <w:r>
                               <w:t xml:space="preserve">: </w:t>
                             </w:r>
@@ -8946,14 +9152,27 @@
                       <w:r>
                         <w:t xml:space="preserve">Figuur </w:t>
                       </w:r>
-                      <w:fldSimple w:instr=" SEQ Figuur \* ARABIC ">
-                        <w:r>
-                          <w:rPr>
-                            <w:noProof/>
-                          </w:rPr>
-                          <w:t>8</w:t>
-                        </w:r>
-                      </w:fldSimple>
+                      <w:r>
+                        <w:fldChar w:fldCharType="begin"/>
+                      </w:r>
+                      <w:r>
+                        <w:instrText xml:space="preserve"> SEQ Figuur \* ARABIC </w:instrText>
+                      </w:r>
+                      <w:r>
+                        <w:fldChar w:fldCharType="separate"/>
+                      </w:r>
+                      <w:r>
+                        <w:rPr>
+                          <w:noProof/>
+                        </w:rPr>
+                        <w:t>8</w:t>
+                      </w:r>
+                      <w:r>
+                        <w:rPr>
+                          <w:noProof/>
+                        </w:rPr>
+                        <w:fldChar w:fldCharType="end"/>
+                      </w:r>
                       <w:r>
                         <w:t xml:space="preserve">: </w:t>
                       </w:r>
@@ -9071,7 +9290,7 @@
       <w:pPr>
         <w:pStyle w:val="Kop2"/>
       </w:pPr>
-      <w:bookmarkStart w:id="10" w:name="_Toc8979619"/>
+      <w:bookmarkStart w:id="10" w:name="_Toc9237990"/>
       <w:r>
         <w:lastRenderedPageBreak/>
         <w:t>3.8 Gebruikersprofiel pagina</w:t>
@@ -9134,14 +9353,27 @@
                             <w:r>
                               <w:t xml:space="preserve">Figuur </w:t>
                             </w:r>
-                            <w:fldSimple w:instr=" SEQ Figuur \* ARABIC ">
-                              <w:r>
-                                <w:rPr>
-                                  <w:noProof/>
-                                </w:rPr>
-                                <w:t>9</w:t>
-                              </w:r>
-                            </w:fldSimple>
+                            <w:r>
+                              <w:fldChar w:fldCharType="begin"/>
+                            </w:r>
+                            <w:r>
+                              <w:instrText xml:space="preserve"> SEQ Figuur \* ARABIC </w:instrText>
+                            </w:r>
+                            <w:r>
+                              <w:fldChar w:fldCharType="separate"/>
+                            </w:r>
+                            <w:r>
+                              <w:rPr>
+                                <w:noProof/>
+                              </w:rPr>
+                              <w:t>9</w:t>
+                            </w:r>
+                            <w:r>
+                              <w:rPr>
+                                <w:noProof/>
+                              </w:rPr>
+                              <w:fldChar w:fldCharType="end"/>
+                            </w:r>
                             <w:r>
                               <w:t>: Gebruikersprofiel pagina</w:t>
                             </w:r>
@@ -9175,14 +9407,27 @@
                       <w:r>
                         <w:t xml:space="preserve">Figuur </w:t>
                       </w:r>
-                      <w:fldSimple w:instr=" SEQ Figuur \* ARABIC ">
-                        <w:r>
-                          <w:rPr>
-                            <w:noProof/>
-                          </w:rPr>
-                          <w:t>9</w:t>
-                        </w:r>
-                      </w:fldSimple>
+                      <w:r>
+                        <w:fldChar w:fldCharType="begin"/>
+                      </w:r>
+                      <w:r>
+                        <w:instrText xml:space="preserve"> SEQ Figuur \* ARABIC </w:instrText>
+                      </w:r>
+                      <w:r>
+                        <w:fldChar w:fldCharType="separate"/>
+                      </w:r>
+                      <w:r>
+                        <w:rPr>
+                          <w:noProof/>
+                        </w:rPr>
+                        <w:t>9</w:t>
+                      </w:r>
+                      <w:r>
+                        <w:rPr>
+                          <w:noProof/>
+                        </w:rPr>
+                        <w:fldChar w:fldCharType="end"/>
+                      </w:r>
                       <w:r>
                         <w:t>: Gebruikersprofiel pagina</w:t>
                       </w:r>
@@ -9301,7 +9546,7 @@
       <w:pPr>
         <w:pStyle w:val="Kop2"/>
       </w:pPr>
-      <w:bookmarkStart w:id="11" w:name="_Toc8979620"/>
+      <w:bookmarkStart w:id="11" w:name="_Toc9237991"/>
       <w:r>
         <w:lastRenderedPageBreak/>
         <w:t xml:space="preserve">3.9 </w:t>
@@ -9376,14 +9621,27 @@
                             <w:r>
                               <w:t xml:space="preserve">Figuur </w:t>
                             </w:r>
-                            <w:fldSimple w:instr=" SEQ Figuur \* ARABIC ">
-                              <w:r>
-                                <w:rPr>
-                                  <w:noProof/>
-                                </w:rPr>
-                                <w:t>10</w:t>
-                              </w:r>
-                            </w:fldSimple>
+                            <w:r>
+                              <w:fldChar w:fldCharType="begin"/>
+                            </w:r>
+                            <w:r>
+                              <w:instrText xml:space="preserve"> SEQ Figuur \* ARABIC </w:instrText>
+                            </w:r>
+                            <w:r>
+                              <w:fldChar w:fldCharType="separate"/>
+                            </w:r>
+                            <w:r>
+                              <w:rPr>
+                                <w:noProof/>
+                              </w:rPr>
+                              <w:t>10</w:t>
+                            </w:r>
+                            <w:r>
+                              <w:rPr>
+                                <w:noProof/>
+                              </w:rPr>
+                              <w:fldChar w:fldCharType="end"/>
+                            </w:r>
                             <w:r>
                               <w:t>: Rubrieken pagina</w:t>
                             </w:r>
@@ -9414,14 +9672,27 @@
                       <w:r>
                         <w:t xml:space="preserve">Figuur </w:t>
                       </w:r>
-                      <w:fldSimple w:instr=" SEQ Figuur \* ARABIC ">
-                        <w:r>
-                          <w:rPr>
-                            <w:noProof/>
-                          </w:rPr>
-                          <w:t>10</w:t>
-                        </w:r>
-                      </w:fldSimple>
+                      <w:r>
+                        <w:fldChar w:fldCharType="begin"/>
+                      </w:r>
+                      <w:r>
+                        <w:instrText xml:space="preserve"> SEQ Figuur \* ARABIC </w:instrText>
+                      </w:r>
+                      <w:r>
+                        <w:fldChar w:fldCharType="separate"/>
+                      </w:r>
+                      <w:r>
+                        <w:rPr>
+                          <w:noProof/>
+                        </w:rPr>
+                        <w:t>10</w:t>
+                      </w:r>
+                      <w:r>
+                        <w:rPr>
+                          <w:noProof/>
+                        </w:rPr>
+                        <w:fldChar w:fldCharType="end"/>
+                      </w:r>
                       <w:r>
                         <w:t>: Rubrieken pagina</w:t>
                       </w:r>
@@ -9501,7 +9772,13 @@
         </w:drawing>
       </w:r>
       <w:r>
-        <w:t>Dit is de pagina waar je komt als er een rubriek gekozen is, en van die rubriek zijn er natuurlijk meerdere sub rubrieken waar uit gekozen kan worden.</w:t>
+        <w:t xml:space="preserve">Dit is de pagina waar je komt als er een rubriek gekozen is, en van die rubriek zijn er natuurlijk meerdere sub rubrieken </w:t>
+      </w:r>
+      <w:r>
+        <w:t>waaruit</w:t>
+      </w:r>
+      <w:r>
+        <w:t xml:space="preserve"> gekozen kan worden.</w:t>
       </w:r>
     </w:p>
     <w:p/>
@@ -9538,7 +9815,7 @@
       <w:pPr>
         <w:pStyle w:val="Kop2"/>
       </w:pPr>
-      <w:bookmarkStart w:id="12" w:name="_Toc8979621"/>
+      <w:bookmarkStart w:id="12" w:name="_Toc9237992"/>
       <w:r>
         <w:lastRenderedPageBreak/>
         <w:t xml:space="preserve">3.10 </w:t>
@@ -9563,14 +9840,9 @@
       <w:r>
         <w:t>sub-</w:t>
       </w:r>
-      <w:proofErr w:type="spellStart"/>
       <w:r>
         <w:t>rubrieken</w:t>
       </w:r>
-      <w:r>
-        <w:t>en</w:t>
-      </w:r>
-      <w:proofErr w:type="spellEnd"/>
       <w:r>
         <w:t xml:space="preserve"> pagina weer een zoek balk en links de rubrieken. Op deze pagina kom je als er een rubriek is gekozen. Hier staan ook de aangeboden producten uit die gekozen rubriek. Op deze pagina kan er gefilterd worden op locatie, prijs en looptijd. Vanaf hier kun je ook een bod plaatsen op de aangeboden producten. </w:t>
       </w:r>
@@ -9627,14 +9899,27 @@
                             <w:r>
                               <w:t xml:space="preserve">Figuur </w:t>
                             </w:r>
-                            <w:fldSimple w:instr=" SEQ Figuur \* ARABIC ">
-                              <w:r>
-                                <w:rPr>
-                                  <w:noProof/>
-                                </w:rPr>
-                                <w:t>11</w:t>
-                              </w:r>
-                            </w:fldSimple>
+                            <w:r>
+                              <w:fldChar w:fldCharType="begin"/>
+                            </w:r>
+                            <w:r>
+                              <w:instrText xml:space="preserve"> SEQ Figuur \* ARABIC </w:instrText>
+                            </w:r>
+                            <w:r>
+                              <w:fldChar w:fldCharType="separate"/>
+                            </w:r>
+                            <w:r>
+                              <w:rPr>
+                                <w:noProof/>
+                              </w:rPr>
+                              <w:t>11</w:t>
+                            </w:r>
+                            <w:r>
+                              <w:rPr>
+                                <w:noProof/>
+                              </w:rPr>
+                              <w:fldChar w:fldCharType="end"/>
+                            </w:r>
                             <w:r>
                               <w:t xml:space="preserve">: </w:t>
                             </w:r>
@@ -9671,14 +9956,27 @@
                       <w:r>
                         <w:t xml:space="preserve">Figuur </w:t>
                       </w:r>
-                      <w:fldSimple w:instr=" SEQ Figuur \* ARABIC ">
-                        <w:r>
-                          <w:rPr>
-                            <w:noProof/>
-                          </w:rPr>
-                          <w:t>11</w:t>
-                        </w:r>
-                      </w:fldSimple>
+                      <w:r>
+                        <w:fldChar w:fldCharType="begin"/>
+                      </w:r>
+                      <w:r>
+                        <w:instrText xml:space="preserve"> SEQ Figuur \* ARABIC </w:instrText>
+                      </w:r>
+                      <w:r>
+                        <w:fldChar w:fldCharType="separate"/>
+                      </w:r>
+                      <w:r>
+                        <w:rPr>
+                          <w:noProof/>
+                        </w:rPr>
+                        <w:t>11</w:t>
+                      </w:r>
+                      <w:r>
+                        <w:rPr>
+                          <w:noProof/>
+                        </w:rPr>
+                        <w:fldChar w:fldCharType="end"/>
+                      </w:r>
                       <w:r>
                         <w:t xml:space="preserve">: </w:t>
                       </w:r>
@@ -9800,7 +10098,7 @@
       <w:pPr>
         <w:pStyle w:val="Kop2"/>
       </w:pPr>
-      <w:bookmarkStart w:id="13" w:name="_Toc8979622"/>
+      <w:bookmarkStart w:id="13" w:name="_Toc9237993"/>
       <w:r>
         <w:lastRenderedPageBreak/>
         <w:t>3.11 Product pagina</w:t>
@@ -9871,14 +10169,27 @@
                             <w:r>
                               <w:t xml:space="preserve">Figuur </w:t>
                             </w:r>
-                            <w:fldSimple w:instr=" SEQ Figuur \* ARABIC ">
-                              <w:r>
-                                <w:rPr>
-                                  <w:noProof/>
-                                </w:rPr>
-                                <w:t>12</w:t>
-                              </w:r>
-                            </w:fldSimple>
+                            <w:r>
+                              <w:fldChar w:fldCharType="begin"/>
+                            </w:r>
+                            <w:r>
+                              <w:instrText xml:space="preserve"> SEQ Figuur \* ARABIC </w:instrText>
+                            </w:r>
+                            <w:r>
+                              <w:fldChar w:fldCharType="separate"/>
+                            </w:r>
+                            <w:r>
+                              <w:rPr>
+                                <w:noProof/>
+                              </w:rPr>
+                              <w:t>12</w:t>
+                            </w:r>
+                            <w:r>
+                              <w:rPr>
+                                <w:noProof/>
+                              </w:rPr>
+                              <w:fldChar w:fldCharType="end"/>
+                            </w:r>
                             <w:r>
                               <w:t>: Product pagina</w:t>
                             </w:r>
@@ -9912,14 +10223,27 @@
                       <w:r>
                         <w:t xml:space="preserve">Figuur </w:t>
                       </w:r>
-                      <w:fldSimple w:instr=" SEQ Figuur \* ARABIC ">
-                        <w:r>
-                          <w:rPr>
-                            <w:noProof/>
-                          </w:rPr>
-                          <w:t>12</w:t>
-                        </w:r>
-                      </w:fldSimple>
+                      <w:r>
+                        <w:fldChar w:fldCharType="begin"/>
+                      </w:r>
+                      <w:r>
+                        <w:instrText xml:space="preserve"> SEQ Figuur \* ARABIC </w:instrText>
+                      </w:r>
+                      <w:r>
+                        <w:fldChar w:fldCharType="separate"/>
+                      </w:r>
+                      <w:r>
+                        <w:rPr>
+                          <w:noProof/>
+                        </w:rPr>
+                        <w:t>12</w:t>
+                      </w:r>
+                      <w:r>
+                        <w:rPr>
+                          <w:noProof/>
+                        </w:rPr>
+                        <w:fldChar w:fldCharType="end"/>
+                      </w:r>
                       <w:r>
                         <w:t>: Product pagina</w:t>
                       </w:r>
@@ -10040,7 +10364,7 @@
       <w:pPr>
         <w:pStyle w:val="Kop2"/>
       </w:pPr>
-      <w:bookmarkStart w:id="14" w:name="_Toc8979623"/>
+      <w:bookmarkStart w:id="14" w:name="_Toc9237994"/>
       <w:r>
         <w:lastRenderedPageBreak/>
         <w:t>3.12 Product upload pagina</w:t>
@@ -10100,14 +10424,27 @@
                             <w:r>
                               <w:t xml:space="preserve">Figuur </w:t>
                             </w:r>
-                            <w:fldSimple w:instr=" SEQ Figuur \* ARABIC ">
-                              <w:r>
-                                <w:rPr>
-                                  <w:noProof/>
-                                </w:rPr>
-                                <w:t>13</w:t>
-                              </w:r>
-                            </w:fldSimple>
+                            <w:r>
+                              <w:fldChar w:fldCharType="begin"/>
+                            </w:r>
+                            <w:r>
+                              <w:instrText xml:space="preserve"> SEQ Figuur \* ARABIC </w:instrText>
+                            </w:r>
+                            <w:r>
+                              <w:fldChar w:fldCharType="separate"/>
+                            </w:r>
+                            <w:r>
+                              <w:rPr>
+                                <w:noProof/>
+                              </w:rPr>
+                              <w:t>13</w:t>
+                            </w:r>
+                            <w:r>
+                              <w:rPr>
+                                <w:noProof/>
+                              </w:rPr>
+                              <w:fldChar w:fldCharType="end"/>
+                            </w:r>
                             <w:r>
                               <w:t>: Product upload pagina</w:t>
                             </w:r>
@@ -10141,14 +10478,27 @@
                       <w:r>
                         <w:t xml:space="preserve">Figuur </w:t>
                       </w:r>
-                      <w:fldSimple w:instr=" SEQ Figuur \* ARABIC ">
-                        <w:r>
-                          <w:rPr>
-                            <w:noProof/>
-                          </w:rPr>
-                          <w:t>13</w:t>
-                        </w:r>
-                      </w:fldSimple>
+                      <w:r>
+                        <w:fldChar w:fldCharType="begin"/>
+                      </w:r>
+                      <w:r>
+                        <w:instrText xml:space="preserve"> SEQ Figuur \* ARABIC </w:instrText>
+                      </w:r>
+                      <w:r>
+                        <w:fldChar w:fldCharType="separate"/>
+                      </w:r>
+                      <w:r>
+                        <w:rPr>
+                          <w:noProof/>
+                        </w:rPr>
+                        <w:t>13</w:t>
+                      </w:r>
+                      <w:r>
+                        <w:rPr>
+                          <w:noProof/>
+                        </w:rPr>
+                        <w:fldChar w:fldCharType="end"/>
+                      </w:r>
                       <w:r>
                         <w:t>: Product upload pagina</w:t>
                       </w:r>
@@ -10280,7 +10630,7 @@
       <w:pPr>
         <w:pStyle w:val="Kop2"/>
       </w:pPr>
-      <w:bookmarkStart w:id="15" w:name="_Toc8979624"/>
+      <w:bookmarkStart w:id="15" w:name="_Toc9237995"/>
       <w:r>
         <w:lastRenderedPageBreak/>
         <w:t>3.13 Verkopersreview pagina</w:t>
@@ -10351,14 +10701,27 @@
                             <w:r>
                               <w:t xml:space="preserve">Figuur </w:t>
                             </w:r>
-                            <w:fldSimple w:instr=" SEQ Figuur \* ARABIC ">
-                              <w:r>
-                                <w:rPr>
-                                  <w:noProof/>
-                                </w:rPr>
-                                <w:t>14</w:t>
-                              </w:r>
-                            </w:fldSimple>
+                            <w:r>
+                              <w:fldChar w:fldCharType="begin"/>
+                            </w:r>
+                            <w:r>
+                              <w:instrText xml:space="preserve"> SEQ Figuur \* ARABIC </w:instrText>
+                            </w:r>
+                            <w:r>
+                              <w:fldChar w:fldCharType="separate"/>
+                            </w:r>
+                            <w:r>
+                              <w:rPr>
+                                <w:noProof/>
+                              </w:rPr>
+                              <w:t>14</w:t>
+                            </w:r>
+                            <w:r>
+                              <w:rPr>
+                                <w:noProof/>
+                              </w:rPr>
+                              <w:fldChar w:fldCharType="end"/>
+                            </w:r>
                             <w:r>
                               <w:t>: Verkopersreview pagina</w:t>
                             </w:r>
@@ -10392,14 +10755,27 @@
                       <w:r>
                         <w:t xml:space="preserve">Figuur </w:t>
                       </w:r>
-                      <w:fldSimple w:instr=" SEQ Figuur \* ARABIC ">
-                        <w:r>
-                          <w:rPr>
-                            <w:noProof/>
-                          </w:rPr>
-                          <w:t>14</w:t>
-                        </w:r>
-                      </w:fldSimple>
+                      <w:r>
+                        <w:fldChar w:fldCharType="begin"/>
+                      </w:r>
+                      <w:r>
+                        <w:instrText xml:space="preserve"> SEQ Figuur \* ARABIC </w:instrText>
+                      </w:r>
+                      <w:r>
+                        <w:fldChar w:fldCharType="separate"/>
+                      </w:r>
+                      <w:r>
+                        <w:rPr>
+                          <w:noProof/>
+                        </w:rPr>
+                        <w:t>14</w:t>
+                      </w:r>
+                      <w:r>
+                        <w:rPr>
+                          <w:noProof/>
+                        </w:rPr>
+                        <w:fldChar w:fldCharType="end"/>
+                      </w:r>
                       <w:r>
                         <w:t>: Verkopersreview pagina</w:t>
                       </w:r>
@@ -10520,7 +10896,7 @@
       <w:pPr>
         <w:pStyle w:val="Kop1"/>
       </w:pPr>
-      <w:bookmarkStart w:id="16" w:name="_Toc8979625"/>
+      <w:bookmarkStart w:id="16" w:name="_Toc9237996"/>
       <w:r>
         <w:lastRenderedPageBreak/>
         <w:t>4. Op welke browsers werkt de site?</w:t>
@@ -10539,7 +10915,13 @@
         <w:t>.</w:t>
       </w:r>
       <w:r>
-        <w:t xml:space="preserve"> Safari staat eigenlijk op nummer twee, maar wij hebben er voor gekozen </w:t>
+        <w:t xml:space="preserve"> Safari staat eigenlijk op nummer twee, maar wij hebben </w:t>
+      </w:r>
+      <w:r>
+        <w:t>ervoor</w:t>
+      </w:r>
+      <w:r>
+        <w:t xml:space="preserve"> gekozen </w:t>
       </w:r>
       <w:r>
         <w:t>om Edge</w:t>
@@ -10554,12 +10936,7 @@
         <w:t>ze groep ervaring heeft</w:t>
       </w:r>
       <w:r>
-        <w:t xml:space="preserve"> met safari</w:t>
-      </w:r>
-      <w:bookmarkStart w:id="17" w:name="_GoBack"/>
-      <w:bookmarkEnd w:id="17"/>
-      <w:r>
-        <w:t>.</w:t>
+        <w:t xml:space="preserve"> met safari.</w:t>
       </w:r>
       <w:r>
         <w:t xml:space="preserve"> </w:t>
@@ -10916,14 +11293,27 @@
                             <w:r>
                               <w:t xml:space="preserve">Figuur </w:t>
                             </w:r>
-                            <w:fldSimple w:instr=" SEQ Figuur \* ARABIC ">
-                              <w:r>
-                                <w:rPr>
-                                  <w:noProof/>
-                                </w:rPr>
-                                <w:t>15</w:t>
-                              </w:r>
-                            </w:fldSimple>
+                            <w:r>
+                              <w:fldChar w:fldCharType="begin"/>
+                            </w:r>
+                            <w:r>
+                              <w:instrText xml:space="preserve"> SEQ Figuur \* ARABIC </w:instrText>
+                            </w:r>
+                            <w:r>
+                              <w:fldChar w:fldCharType="separate"/>
+                            </w:r>
+                            <w:r>
+                              <w:rPr>
+                                <w:noProof/>
+                              </w:rPr>
+                              <w:t>15</w:t>
+                            </w:r>
+                            <w:r>
+                              <w:rPr>
+                                <w:noProof/>
+                              </w:rPr>
+                              <w:fldChar w:fldCharType="end"/>
+                            </w:r>
                             <w:r>
                               <w:t>: Firefox</w:t>
                             </w:r>
@@ -10957,14 +11347,27 @@
                       <w:r>
                         <w:t xml:space="preserve">Figuur </w:t>
                       </w:r>
-                      <w:fldSimple w:instr=" SEQ Figuur \* ARABIC ">
-                        <w:r>
-                          <w:rPr>
-                            <w:noProof/>
-                          </w:rPr>
-                          <w:t>15</w:t>
-                        </w:r>
-                      </w:fldSimple>
+                      <w:r>
+                        <w:fldChar w:fldCharType="begin"/>
+                      </w:r>
+                      <w:r>
+                        <w:instrText xml:space="preserve"> SEQ Figuur \* ARABIC </w:instrText>
+                      </w:r>
+                      <w:r>
+                        <w:fldChar w:fldCharType="separate"/>
+                      </w:r>
+                      <w:r>
+                        <w:rPr>
+                          <w:noProof/>
+                        </w:rPr>
+                        <w:t>15</w:t>
+                      </w:r>
+                      <w:r>
+                        <w:rPr>
+                          <w:noProof/>
+                        </w:rPr>
+                        <w:fldChar w:fldCharType="end"/>
+                      </w:r>
                       <w:r>
                         <w:t>: Firefox</w:t>
                       </w:r>
@@ -11027,14 +11430,27 @@
                             <w:r>
                               <w:t xml:space="preserve">Figuur </w:t>
                             </w:r>
-                            <w:fldSimple w:instr=" SEQ Figuur \* ARABIC ">
-                              <w:r>
-                                <w:rPr>
-                                  <w:noProof/>
-                                </w:rPr>
-                                <w:t>16</w:t>
-                              </w:r>
-                            </w:fldSimple>
+                            <w:r>
+                              <w:fldChar w:fldCharType="begin"/>
+                            </w:r>
+                            <w:r>
+                              <w:instrText xml:space="preserve"> SEQ Figuur \* ARABIC </w:instrText>
+                            </w:r>
+                            <w:r>
+                              <w:fldChar w:fldCharType="separate"/>
+                            </w:r>
+                            <w:r>
+                              <w:rPr>
+                                <w:noProof/>
+                              </w:rPr>
+                              <w:t>16</w:t>
+                            </w:r>
+                            <w:r>
+                              <w:rPr>
+                                <w:noProof/>
+                              </w:rPr>
+                              <w:fldChar w:fldCharType="end"/>
+                            </w:r>
                             <w:r>
                               <w:t>: Internet Explorer</w:t>
                             </w:r>
@@ -11068,14 +11484,27 @@
                       <w:r>
                         <w:t xml:space="preserve">Figuur </w:t>
                       </w:r>
-                      <w:fldSimple w:instr=" SEQ Figuur \* ARABIC ">
-                        <w:r>
-                          <w:rPr>
-                            <w:noProof/>
-                          </w:rPr>
-                          <w:t>16</w:t>
-                        </w:r>
-                      </w:fldSimple>
+                      <w:r>
+                        <w:fldChar w:fldCharType="begin"/>
+                      </w:r>
+                      <w:r>
+                        <w:instrText xml:space="preserve"> SEQ Figuur \* ARABIC </w:instrText>
+                      </w:r>
+                      <w:r>
+                        <w:fldChar w:fldCharType="separate"/>
+                      </w:r>
+                      <w:r>
+                        <w:rPr>
+                          <w:noProof/>
+                        </w:rPr>
+                        <w:t>16</w:t>
+                      </w:r>
+                      <w:r>
+                        <w:rPr>
+                          <w:noProof/>
+                        </w:rPr>
+                        <w:fldChar w:fldCharType="end"/>
+                      </w:r>
                       <w:r>
                         <w:t>: Internet Explorer</w:t>
                       </w:r>
@@ -11138,14 +11567,27 @@
                             <w:r>
                               <w:t xml:space="preserve">Figuur </w:t>
                             </w:r>
-                            <w:fldSimple w:instr=" SEQ Figuur \* ARABIC ">
-                              <w:r>
-                                <w:rPr>
-                                  <w:noProof/>
-                                </w:rPr>
-                                <w:t>17</w:t>
-                              </w:r>
-                            </w:fldSimple>
+                            <w:r>
+                              <w:fldChar w:fldCharType="begin"/>
+                            </w:r>
+                            <w:r>
+                              <w:instrText xml:space="preserve"> SEQ Figuur \* ARABIC </w:instrText>
+                            </w:r>
+                            <w:r>
+                              <w:fldChar w:fldCharType="separate"/>
+                            </w:r>
+                            <w:r>
+                              <w:rPr>
+                                <w:noProof/>
+                              </w:rPr>
+                              <w:t>17</w:t>
+                            </w:r>
+                            <w:r>
+                              <w:rPr>
+                                <w:noProof/>
+                              </w:rPr>
+                              <w:fldChar w:fldCharType="end"/>
+                            </w:r>
                             <w:r>
                               <w:t>: Edge</w:t>
                             </w:r>
@@ -11179,14 +11621,27 @@
                       <w:r>
                         <w:t xml:space="preserve">Figuur </w:t>
                       </w:r>
-                      <w:fldSimple w:instr=" SEQ Figuur \* ARABIC ">
-                        <w:r>
-                          <w:rPr>
-                            <w:noProof/>
-                          </w:rPr>
-                          <w:t>17</w:t>
-                        </w:r>
-                      </w:fldSimple>
+                      <w:r>
+                        <w:fldChar w:fldCharType="begin"/>
+                      </w:r>
+                      <w:r>
+                        <w:instrText xml:space="preserve"> SEQ Figuur \* ARABIC </w:instrText>
+                      </w:r>
+                      <w:r>
+                        <w:fldChar w:fldCharType="separate"/>
+                      </w:r>
+                      <w:r>
+                        <w:rPr>
+                          <w:noProof/>
+                        </w:rPr>
+                        <w:t>17</w:t>
+                      </w:r>
+                      <w:r>
+                        <w:rPr>
+                          <w:noProof/>
+                        </w:rPr>
+                        <w:fldChar w:fldCharType="end"/>
+                      </w:r>
                       <w:r>
                         <w:t>: Edge</w:t>
                       </w:r>
@@ -11249,14 +11704,27 @@
                             <w:r>
                               <w:t xml:space="preserve">Figuur </w:t>
                             </w:r>
-                            <w:fldSimple w:instr=" SEQ Figuur \* ARABIC ">
-                              <w:r>
-                                <w:rPr>
-                                  <w:noProof/>
-                                </w:rPr>
-                                <w:t>18</w:t>
-                              </w:r>
-                            </w:fldSimple>
+                            <w:r>
+                              <w:fldChar w:fldCharType="begin"/>
+                            </w:r>
+                            <w:r>
+                              <w:instrText xml:space="preserve"> SEQ Figuur \* ARABIC </w:instrText>
+                            </w:r>
+                            <w:r>
+                              <w:fldChar w:fldCharType="separate"/>
+                            </w:r>
+                            <w:r>
+                              <w:rPr>
+                                <w:noProof/>
+                              </w:rPr>
+                              <w:t>18</w:t>
+                            </w:r>
+                            <w:r>
+                              <w:rPr>
+                                <w:noProof/>
+                              </w:rPr>
+                              <w:fldChar w:fldCharType="end"/>
+                            </w:r>
                             <w:r>
                               <w:t>: Chrome</w:t>
                             </w:r>
@@ -11290,14 +11758,27 @@
                       <w:r>
                         <w:t xml:space="preserve">Figuur </w:t>
                       </w:r>
-                      <w:fldSimple w:instr=" SEQ Figuur \* ARABIC ">
-                        <w:r>
-                          <w:rPr>
-                            <w:noProof/>
-                          </w:rPr>
-                          <w:t>18</w:t>
-                        </w:r>
-                      </w:fldSimple>
+                      <w:r>
+                        <w:fldChar w:fldCharType="begin"/>
+                      </w:r>
+                      <w:r>
+                        <w:instrText xml:space="preserve"> SEQ Figuur \* ARABIC </w:instrText>
+                      </w:r>
+                      <w:r>
+                        <w:fldChar w:fldCharType="separate"/>
+                      </w:r>
+                      <w:r>
+                        <w:rPr>
+                          <w:noProof/>
+                        </w:rPr>
+                        <w:t>18</w:t>
+                      </w:r>
+                      <w:r>
+                        <w:rPr>
+                          <w:noProof/>
+                        </w:rPr>
+                        <w:fldChar w:fldCharType="end"/>
+                      </w:r>
                       <w:r>
                         <w:t>: Chrome</w:t>
                       </w:r>
@@ -11319,6 +11800,1116 @@
       </w:pPr>
     </w:p>
     <w:p>
+      <w:r>
+        <w:br w:type="page"/>
+      </w:r>
+    </w:p>
+    <w:p>
+      <w:pPr>
+        <w:pStyle w:val="Kop1"/>
+      </w:pPr>
+      <w:bookmarkStart w:id="17" w:name="_Toc9237997"/>
+      <w:r>
+        <w:lastRenderedPageBreak/>
+        <w:t>5. Userstories</w:t>
+      </w:r>
+      <w:bookmarkEnd w:id="17"/>
+    </w:p>
+    <w:p>
+      <w:pPr>
+        <w:rPr>
+          <w:rStyle w:val="Intensievebenadrukking"/>
+        </w:rPr>
+      </w:pPr>
+    </w:p>
+    <w:p>
+      <w:pPr>
+        <w:rPr>
+          <w:i/>
+          <w:iCs/>
+          <w:color w:val="000000" w:themeColor="text1"/>
+          <w:sz w:val="24"/>
+          <w14:shadow w14:blurRad="38100" w14:dist="19050" w14:dir="2700000" w14:sx="100000" w14:sy="100000" w14:kx="0" w14:ky="0" w14:algn="tl">
+            <w14:schemeClr w14:val="dk1">
+              <w14:alpha w14:val="60000"/>
+            </w14:schemeClr>
+          </w14:shadow>
+          <w14:textOutline w14:w="0" w14:cap="flat" w14:cmpd="sng" w14:algn="ctr">
+            <w14:noFill/>
+            <w14:prstDash w14:val="solid"/>
+            <w14:round/>
+          </w14:textOutline>
+        </w:rPr>
+      </w:pPr>
+      <w:r>
+        <w:rPr>
+          <w:rStyle w:val="Subtielebenadrukking"/>
+          <w:i w:val="0"/>
+          <w:color w:val="000000" w:themeColor="text1"/>
+          <w:sz w:val="24"/>
+          <w14:shadow w14:blurRad="38100" w14:dist="19050" w14:dir="2700000" w14:sx="100000" w14:sy="100000" w14:kx="0" w14:ky="0" w14:algn="tl">
+            <w14:schemeClr w14:val="dk1">
+              <w14:alpha w14:val="60000"/>
+            </w14:schemeClr>
+          </w14:shadow>
+          <w14:textOutline w14:w="0" w14:cap="flat" w14:cmpd="sng" w14:algn="ctr">
+            <w14:noFill/>
+            <w14:prstDash w14:val="solid"/>
+            <w14:round/>
+          </w14:textOutline>
+        </w:rPr>
+        <w:t>5.1 Als gast wil ik een stijlvolle homepage die relevante informatie uitlicht en daarmee uitnodigt om vaker terug te komen</w:t>
+      </w:r>
+    </w:p>
+    <w:p>
+      <w:r>
+        <w:t xml:space="preserve">Bij deze userstorie gaat het erom dat de homepagina van de website er stijlvol uitziet zodat mensen die de website bezoeken vaker terug zullen komen. </w:t>
+      </w:r>
+      <w:r>
+        <w:t xml:space="preserve">Met relevante informatie wordt hier bedoeld dat er producten verschijnen die interessant zijn voor </w:t>
+      </w:r>
+      <w:r>
+        <w:t>diegene</w:t>
+      </w:r>
+      <w:r>
+        <w:t xml:space="preserve"> die op de website zit. Dit kan gedaan worden door te kijken op wat voor rubrieken die persoon </w:t>
+      </w:r>
+      <w:r>
+        <w:t>gezocht heeft.</w:t>
+      </w:r>
+      <w:r>
+        <w:t xml:space="preserve"> </w:t>
+      </w:r>
+    </w:p>
+    <w:p>
+      <w:pPr>
+        <w:rPr>
+          <w:i/>
+          <w:iCs/>
+          <w:color w:val="000000" w:themeColor="text1"/>
+          <w:sz w:val="24"/>
+          <w14:shadow w14:blurRad="38100" w14:dist="19050" w14:dir="2700000" w14:sx="100000" w14:sy="100000" w14:kx="0" w14:ky="0" w14:algn="tl">
+            <w14:schemeClr w14:val="dk1">
+              <w14:alpha w14:val="60000"/>
+            </w14:schemeClr>
+          </w14:shadow>
+          <w14:textOutline w14:w="0" w14:cap="flat" w14:cmpd="sng" w14:algn="ctr">
+            <w14:noFill/>
+            <w14:prstDash w14:val="solid"/>
+            <w14:round/>
+          </w14:textOutline>
+        </w:rPr>
+      </w:pPr>
+      <w:r>
+        <w:rPr>
+          <w:rStyle w:val="Subtielebenadrukking"/>
+          <w:i w:val="0"/>
+          <w:color w:val="000000" w:themeColor="text1"/>
+          <w:sz w:val="24"/>
+          <w14:shadow w14:blurRad="38100" w14:dist="19050" w14:dir="2700000" w14:sx="100000" w14:sy="100000" w14:kx="0" w14:ky="0" w14:algn="tl">
+            <w14:schemeClr w14:val="dk1">
+              <w14:alpha w14:val="60000"/>
+            </w14:schemeClr>
+          </w14:shadow>
+          <w14:textOutline w14:w="0" w14:cap="flat" w14:cmpd="sng" w14:algn="ctr">
+            <w14:noFill/>
+            <w14:prstDash w14:val="solid"/>
+            <w14:round/>
+          </w14:textOutline>
+        </w:rPr>
+        <w:t>5.2 Als gast wil ik interessante en diverse veilingen kunnen bekijken op de homepage, zodat ik uitgenodigd word om rond te kijken</w:t>
+      </w:r>
+    </w:p>
+    <w:p>
+      <w:r>
+        <w:t xml:space="preserve">Deze userstorie heeft te maken met de hierboven genoemde. Het gaat hierom dat de gebruiker van de website interessante veilingen krijgt te zien voor hem/haar. Maar ook diverse veilingen zoals nu populaire producten of producten hier in de buurt. Zodat hij/zij niet alleen ziet wat hem/haar aanspreekt maar, ook diverse andere producten. </w:t>
+      </w:r>
+    </w:p>
+    <w:p>
+      <w:pPr>
+        <w:rPr>
+          <w:i/>
+          <w:iCs/>
+          <w:color w:val="000000" w:themeColor="text1"/>
+          <w:sz w:val="24"/>
+          <w14:shadow w14:blurRad="38100" w14:dist="19050" w14:dir="2700000" w14:sx="100000" w14:sy="100000" w14:kx="0" w14:ky="0" w14:algn="tl">
+            <w14:schemeClr w14:val="dk1">
+              <w14:alpha w14:val="60000"/>
+            </w14:schemeClr>
+          </w14:shadow>
+          <w14:textOutline w14:w="0" w14:cap="flat" w14:cmpd="sng" w14:algn="ctr">
+            <w14:noFill/>
+            <w14:prstDash w14:val="solid"/>
+            <w14:round/>
+          </w14:textOutline>
+        </w:rPr>
+      </w:pPr>
+      <w:r>
+        <w:rPr>
+          <w:rStyle w:val="Subtielebenadrukking"/>
+          <w:i w:val="0"/>
+          <w:color w:val="000000" w:themeColor="text1"/>
+          <w:sz w:val="24"/>
+          <w14:shadow w14:blurRad="38100" w14:dist="19050" w14:dir="2700000" w14:sx="100000" w14:sy="100000" w14:kx="0" w14:ky="0" w14:algn="tl">
+            <w14:schemeClr w14:val="dk1">
+              <w14:alpha w14:val="60000"/>
+            </w14:schemeClr>
+          </w14:shadow>
+          <w14:textOutline w14:w="0" w14:cap="flat" w14:cmpd="sng" w14:algn="ctr">
+            <w14:noFill/>
+            <w14:prstDash w14:val="solid"/>
+            <w14:round/>
+          </w14:textOutline>
+        </w:rPr>
+        <w:t>5.3 Als gast wil ik door de rubriekenboom geholpen worden om gericht naar voorwerpen te navigeren die ik op dat moment wil zien</w:t>
+      </w:r>
+    </w:p>
+    <w:p>
+      <w:r>
+        <w:t xml:space="preserve">Deze userstorie heeft te maken met de navigatie van de website. Wij hebben ervoor gekozen om de navigatie door de rubrieken aan de linkerkant van de website te plaatsen. Als de muis erop wordt gehouden klapt deze uit en kan er gekozen worden uit een van de sub rubrieken. De gebruiker van de website kan dus makkelijk door de website navigeren.  </w:t>
+      </w:r>
+    </w:p>
+    <w:p>
+      <w:pPr>
+        <w:rPr>
+          <w:color w:val="000000" w:themeColor="text1"/>
+          <w:sz w:val="24"/>
+          <w:szCs w:val="15"/>
+          <w14:shadow w14:blurRad="38100" w14:dist="19050" w14:dir="2700000" w14:sx="100000" w14:sy="100000" w14:kx="0" w14:ky="0" w14:algn="tl">
+            <w14:schemeClr w14:val="dk1">
+              <w14:alpha w14:val="60000"/>
+            </w14:schemeClr>
+          </w14:shadow>
+          <w14:textOutline w14:w="0" w14:cap="flat" w14:cmpd="sng" w14:algn="ctr">
+            <w14:noFill/>
+            <w14:prstDash w14:val="solid"/>
+            <w14:round/>
+          </w14:textOutline>
+        </w:rPr>
+      </w:pPr>
+      <w:r>
+        <w:rPr>
+          <w:color w:val="000000" w:themeColor="text1"/>
+          <w:sz w:val="24"/>
+          <w14:shadow w14:blurRad="38100" w14:dist="19050" w14:dir="2700000" w14:sx="100000" w14:sy="100000" w14:kx="0" w14:ky="0" w14:algn="tl">
+            <w14:schemeClr w14:val="dk1">
+              <w14:alpha w14:val="60000"/>
+            </w14:schemeClr>
+          </w14:shadow>
+          <w14:textOutline w14:w="0" w14:cap="flat" w14:cmpd="sng" w14:algn="ctr">
+            <w14:noFill/>
+            <w14:prstDash w14:val="solid"/>
+            <w14:round/>
+          </w14:textOutline>
+        </w:rPr>
+        <w:t xml:space="preserve">5.4 </w:t>
+      </w:r>
+      <w:r>
+        <w:rPr>
+          <w:color w:val="000000" w:themeColor="text1"/>
+          <w:sz w:val="24"/>
+          <w:szCs w:val="15"/>
+          <w14:shadow w14:blurRad="38100" w14:dist="19050" w14:dir="2700000" w14:sx="100000" w14:sy="100000" w14:kx="0" w14:ky="0" w14:algn="tl">
+            <w14:schemeClr w14:val="dk1">
+              <w14:alpha w14:val="60000"/>
+            </w14:schemeClr>
+          </w14:shadow>
+          <w14:textOutline w14:w="0" w14:cap="flat" w14:cmpd="sng" w14:algn="ctr">
+            <w14:noFill/>
+            <w14:prstDash w14:val="solid"/>
+            <w14:round/>
+          </w14:textOutline>
+        </w:rPr>
+        <w:t>Als gast wil ik gemakkelijk door de site kunnen navigeren zonder dat ik het overzicht kwijtraa</w:t>
+      </w:r>
+      <w:r>
+        <w:rPr>
+          <w:color w:val="000000" w:themeColor="text1"/>
+          <w:sz w:val="24"/>
+          <w:szCs w:val="15"/>
+          <w14:shadow w14:blurRad="38100" w14:dist="19050" w14:dir="2700000" w14:sx="100000" w14:sy="100000" w14:kx="0" w14:ky="0" w14:algn="tl">
+            <w14:schemeClr w14:val="dk1">
+              <w14:alpha w14:val="60000"/>
+            </w14:schemeClr>
+          </w14:shadow>
+          <w14:textOutline w14:w="0" w14:cap="flat" w14:cmpd="sng" w14:algn="ctr">
+            <w14:noFill/>
+            <w14:prstDash w14:val="solid"/>
+            <w14:round/>
+          </w14:textOutline>
+        </w:rPr>
+        <w:t>k</w:t>
+      </w:r>
+    </w:p>
+    <w:p>
+      <w:r>
+        <w:t xml:space="preserve">Deze userstorie heeft te maken met de hierboven genoemde. </w:t>
+      </w:r>
+      <w:r>
+        <w:t xml:space="preserve">Zoals hierboven genoemd hebben wij ervoor gekozen om de navigatie aan de linkerkant van de website te plaatsen. Dit is erg overzichtelijk en wordt ook veel gebruikt door andere websites dus veel mensen weten al dat de navigatie aan de linkerkant te vinden is. </w:t>
+      </w:r>
+    </w:p>
+    <w:p>
+      <w:pPr>
+        <w:rPr>
+          <w:color w:val="000000" w:themeColor="text1"/>
+          <w:sz w:val="24"/>
+          <w:szCs w:val="15"/>
+          <w14:shadow w14:blurRad="38100" w14:dist="19050" w14:dir="2700000" w14:sx="100000" w14:sy="100000" w14:kx="0" w14:ky="0" w14:algn="tl">
+            <w14:schemeClr w14:val="dk1">
+              <w14:alpha w14:val="60000"/>
+            </w14:schemeClr>
+          </w14:shadow>
+          <w14:textOutline w14:w="0" w14:cap="flat" w14:cmpd="sng" w14:algn="ctr">
+            <w14:noFill/>
+            <w14:prstDash w14:val="solid"/>
+            <w14:round/>
+          </w14:textOutline>
+        </w:rPr>
+      </w:pPr>
+      <w:r>
+        <w:rPr>
+          <w:color w:val="000000" w:themeColor="text1"/>
+          <w:sz w:val="24"/>
+          <w14:shadow w14:blurRad="38100" w14:dist="19050" w14:dir="2700000" w14:sx="100000" w14:sy="100000" w14:kx="0" w14:ky="0" w14:algn="tl">
+            <w14:schemeClr w14:val="dk1">
+              <w14:alpha w14:val="60000"/>
+            </w14:schemeClr>
+          </w14:shadow>
+          <w14:textOutline w14:w="0" w14:cap="flat" w14:cmpd="sng" w14:algn="ctr">
+            <w14:noFill/>
+            <w14:prstDash w14:val="solid"/>
+            <w14:round/>
+          </w14:textOutline>
+        </w:rPr>
+        <w:t xml:space="preserve">5.5 </w:t>
+      </w:r>
+      <w:r>
+        <w:rPr>
+          <w:color w:val="000000" w:themeColor="text1"/>
+          <w:sz w:val="24"/>
+          <w:szCs w:val="15"/>
+          <w14:shadow w14:blurRad="38100" w14:dist="19050" w14:dir="2700000" w14:sx="100000" w14:sy="100000" w14:kx="0" w14:ky="0" w14:algn="tl">
+            <w14:schemeClr w14:val="dk1">
+              <w14:alpha w14:val="60000"/>
+            </w14:schemeClr>
+          </w14:shadow>
+          <w14:textOutline w14:w="0" w14:cap="flat" w14:cmpd="sng" w14:algn="ctr">
+            <w14:noFill/>
+            <w14:prstDash w14:val="solid"/>
+            <w14:round/>
+          </w14:textOutline>
+        </w:rPr>
+        <w:t>Als gast wil ik kunnen zoeken op (meerdere) keywords om snel bepaalde voorwerpen te kunnen vinden</w:t>
+      </w:r>
+    </w:p>
+    <w:p>
+      <w:r>
+        <w:t xml:space="preserve">Bij deze userstorie draait het om het zoeken naar voorwerpen. Op onze pagina staat er een zoekbalk op de homepagina in de header. Iedereen zal de zoekbalk dus meteen zien. Ook als er een rubriek gekozen is, kan er gezocht worden binnen die rubriek. </w:t>
+      </w:r>
+    </w:p>
+    <w:p>
+      <w:pPr>
+        <w:rPr>
+          <w:color w:val="000000" w:themeColor="text1"/>
+          <w:sz w:val="24"/>
+          <w:szCs w:val="15"/>
+          <w14:shadow w14:blurRad="38100" w14:dist="19050" w14:dir="2700000" w14:sx="100000" w14:sy="100000" w14:kx="0" w14:ky="0" w14:algn="tl">
+            <w14:schemeClr w14:val="dk1">
+              <w14:alpha w14:val="60000"/>
+            </w14:schemeClr>
+          </w14:shadow>
+          <w14:textOutline w14:w="0" w14:cap="flat" w14:cmpd="sng" w14:algn="ctr">
+            <w14:noFill/>
+            <w14:prstDash w14:val="solid"/>
+            <w14:round/>
+          </w14:textOutline>
+        </w:rPr>
+      </w:pPr>
+      <w:r>
+        <w:rPr>
+          <w:color w:val="000000" w:themeColor="text1"/>
+          <w:sz w:val="24"/>
+          <w14:shadow w14:blurRad="38100" w14:dist="19050" w14:dir="2700000" w14:sx="100000" w14:sy="100000" w14:kx="0" w14:ky="0" w14:algn="tl">
+            <w14:schemeClr w14:val="dk1">
+              <w14:alpha w14:val="60000"/>
+            </w14:schemeClr>
+          </w14:shadow>
+          <w14:textOutline w14:w="0" w14:cap="flat" w14:cmpd="sng" w14:algn="ctr">
+            <w14:noFill/>
+            <w14:prstDash w14:val="solid"/>
+            <w14:round/>
+          </w14:textOutline>
+        </w:rPr>
+        <w:t xml:space="preserve">5.6 </w:t>
+      </w:r>
+      <w:r>
+        <w:rPr>
+          <w:color w:val="000000" w:themeColor="text1"/>
+          <w:sz w:val="24"/>
+          <w:szCs w:val="15"/>
+          <w14:shadow w14:blurRad="38100" w14:dist="19050" w14:dir="2700000" w14:sx="100000" w14:sy="100000" w14:kx="0" w14:ky="0" w14:algn="tl">
+            <w14:schemeClr w14:val="dk1">
+              <w14:alpha w14:val="60000"/>
+            </w14:schemeClr>
+          </w14:shadow>
+          <w14:textOutline w14:w="0" w14:cap="flat" w14:cmpd="sng" w14:algn="ctr">
+            <w14:noFill/>
+            <w14:prstDash w14:val="solid"/>
+            <w14:round/>
+          </w14:textOutline>
+        </w:rPr>
+        <w:t>Als gast wil ik veilingen kunnen filteren op prijsrange zodat ik geen rommel of onbetaalbare voorwerpen hoef te zien</w:t>
+      </w:r>
+    </w:p>
+    <w:p>
+      <w:r>
+        <w:t xml:space="preserve">Bij deze userstorie gaat het om het filteren van producten. Het filteren van producten kan bij ons alleen in een gekozen rubriek, dus op de homepagina kan er niet gefilterd worden, dit is ook niet nodig. </w:t>
+      </w:r>
+    </w:p>
+    <w:p/>
+    <w:p/>
+    <w:p>
+      <w:r>
+        <w:rPr>
+          <w:color w:val="000000" w:themeColor="text1"/>
+          <w:sz w:val="24"/>
+          <w14:shadow w14:blurRad="38100" w14:dist="19050" w14:dir="2700000" w14:sx="100000" w14:sy="100000" w14:kx="0" w14:ky="0" w14:algn="tl">
+            <w14:schemeClr w14:val="dk1">
+              <w14:alpha w14:val="60000"/>
+            </w14:schemeClr>
+          </w14:shadow>
+          <w14:textOutline w14:w="0" w14:cap="flat" w14:cmpd="sng" w14:algn="ctr">
+            <w14:noFill/>
+            <w14:prstDash w14:val="solid"/>
+            <w14:round/>
+          </w14:textOutline>
+        </w:rPr>
+        <w:t xml:space="preserve">5.7 </w:t>
+      </w:r>
+      <w:r>
+        <w:rPr>
+          <w:color w:val="000000" w:themeColor="text1"/>
+          <w:sz w:val="24"/>
+          <w:szCs w:val="15"/>
+          <w14:shadow w14:blurRad="38100" w14:dist="19050" w14:dir="2700000" w14:sx="100000" w14:sy="100000" w14:kx="0" w14:ky="0" w14:algn="tl">
+            <w14:schemeClr w14:val="dk1">
+              <w14:alpha w14:val="60000"/>
+            </w14:schemeClr>
+          </w14:shadow>
+          <w14:textOutline w14:w="0" w14:cap="flat" w14:cmpd="sng" w14:algn="ctr">
+            <w14:noFill/>
+            <w14:prstDash w14:val="solid"/>
+            <w14:round/>
+          </w14:textOutline>
+        </w:rPr>
+        <w:t>Als gast wil ik veilingen kunnen filteren op afstand zodat ik voorwerpen bij me in de buurt kan vinden</w:t>
+      </w:r>
+      <w:r>
+        <w:t xml:space="preserve"> </w:t>
+      </w:r>
+    </w:p>
+    <w:p>
+      <w:r>
+        <w:t>Bij deze userstorie gaat het ook om filteren van producten. Net als hierboven genoemd kan het filteren alleen in een gekozen rubriek.</w:t>
+      </w:r>
+    </w:p>
+    <w:p>
+      <w:pPr>
+        <w:rPr>
+          <w:color w:val="000000" w:themeColor="text1"/>
+          <w:sz w:val="24"/>
+          <w:szCs w:val="15"/>
+          <w14:shadow w14:blurRad="38100" w14:dist="19050" w14:dir="2700000" w14:sx="100000" w14:sy="100000" w14:kx="0" w14:ky="0" w14:algn="tl">
+            <w14:schemeClr w14:val="dk1">
+              <w14:alpha w14:val="60000"/>
+            </w14:schemeClr>
+          </w14:shadow>
+          <w14:textOutline w14:w="0" w14:cap="flat" w14:cmpd="sng" w14:algn="ctr">
+            <w14:noFill/>
+            <w14:prstDash w14:val="solid"/>
+            <w14:round/>
+          </w14:textOutline>
+        </w:rPr>
+      </w:pPr>
+      <w:r>
+        <w:rPr>
+          <w:color w:val="000000" w:themeColor="text1"/>
+          <w:sz w:val="24"/>
+          <w14:shadow w14:blurRad="38100" w14:dist="19050" w14:dir="2700000" w14:sx="100000" w14:sy="100000" w14:kx="0" w14:ky="0" w14:algn="tl">
+            <w14:schemeClr w14:val="dk1">
+              <w14:alpha w14:val="60000"/>
+            </w14:schemeClr>
+          </w14:shadow>
+          <w14:textOutline w14:w="0" w14:cap="flat" w14:cmpd="sng" w14:algn="ctr">
+            <w14:noFill/>
+            <w14:prstDash w14:val="solid"/>
+            <w14:round/>
+          </w14:textOutline>
+        </w:rPr>
+        <w:t xml:space="preserve">5.8 </w:t>
+      </w:r>
+      <w:r>
+        <w:rPr>
+          <w:color w:val="000000" w:themeColor="text1"/>
+          <w:sz w:val="24"/>
+          <w:szCs w:val="15"/>
+          <w14:shadow w14:blurRad="38100" w14:dist="19050" w14:dir="2700000" w14:sx="100000" w14:sy="100000" w14:kx="0" w14:ky="0" w14:algn="tl">
+            <w14:schemeClr w14:val="dk1">
+              <w14:alpha w14:val="60000"/>
+            </w14:schemeClr>
+          </w14:shadow>
+          <w14:textOutline w14:w="0" w14:cap="flat" w14:cmpd="sng" w14:algn="ctr">
+            <w14:noFill/>
+            <w14:prstDash w14:val="solid"/>
+            <w14:round/>
+          </w14:textOutline>
+        </w:rPr>
+        <w:t>Als gast wil ik mijzelf kunnen registreren zodat ik later mee kan bieden en evt. kan veilen</w:t>
+      </w:r>
+    </w:p>
+    <w:p>
+      <w:r>
+        <w:t xml:space="preserve">Bij deze userstorie gaat het om de registratie functie. Een gast op de website wil een account kunnen aanmaken. Bij een account hebben wij een ‘role’ toegevoegd, een ‘role’ heeft verschillende rechten. </w:t>
+      </w:r>
+      <w:r>
+        <w:t xml:space="preserve">Alles wat ingevuld wordt in het registratie formulier moet worden opgeslagen in de database, zodat de gebruiker kan inloggen met zijn gegevens. </w:t>
+      </w:r>
+    </w:p>
+    <w:p>
+      <w:pPr>
+        <w:rPr>
+          <w:color w:val="000000" w:themeColor="text1"/>
+          <w:sz w:val="24"/>
+          <w14:shadow w14:blurRad="38100" w14:dist="19050" w14:dir="2700000" w14:sx="100000" w14:sy="100000" w14:kx="0" w14:ky="0" w14:algn="tl">
+            <w14:schemeClr w14:val="dk1">
+              <w14:alpha w14:val="60000"/>
+            </w14:schemeClr>
+          </w14:shadow>
+          <w14:textOutline w14:w="0" w14:cap="flat" w14:cmpd="sng" w14:algn="ctr">
+            <w14:noFill/>
+            <w14:prstDash w14:val="solid"/>
+            <w14:round/>
+          </w14:textOutline>
+        </w:rPr>
+      </w:pPr>
+      <w:r>
+        <w:rPr>
+          <w:color w:val="000000" w:themeColor="text1"/>
+          <w:sz w:val="24"/>
+          <w14:shadow w14:blurRad="38100" w14:dist="19050" w14:dir="2700000" w14:sx="100000" w14:sy="100000" w14:kx="0" w14:ky="0" w14:algn="tl">
+            <w14:schemeClr w14:val="dk1">
+              <w14:alpha w14:val="60000"/>
+            </w14:schemeClr>
+          </w14:shadow>
+          <w14:textOutline w14:w="0" w14:cap="flat" w14:cmpd="sng" w14:algn="ctr">
+            <w14:noFill/>
+            <w14:prstDash w14:val="solid"/>
+            <w14:round/>
+          </w14:textOutline>
+        </w:rPr>
+        <w:t xml:space="preserve">5.9 </w:t>
+      </w:r>
+      <w:r>
+        <w:rPr>
+          <w:color w:val="000000" w:themeColor="text1"/>
+          <w:sz w:val="24"/>
+          <w14:shadow w14:blurRad="38100" w14:dist="19050" w14:dir="2700000" w14:sx="100000" w14:sy="100000" w14:kx="0" w14:ky="0" w14:algn="tl">
+            <w14:schemeClr w14:val="dk1">
+              <w14:alpha w14:val="60000"/>
+            </w14:schemeClr>
+          </w14:shadow>
+          <w14:textOutline w14:w="0" w14:cap="flat" w14:cmpd="sng" w14:algn="ctr">
+            <w14:noFill/>
+            <w14:prstDash w14:val="solid"/>
+            <w14:round/>
+          </w14:textOutline>
+        </w:rPr>
+        <w:t>Als gast wil ik de website goed kunnen gebruiken op al mijn devices om overal veilingen te kunnen bekijken</w:t>
+      </w:r>
+    </w:p>
+    <w:p>
+      <w:r>
+        <w:t xml:space="preserve">Bij deze userstorie gaat het erom dat de gebruiker de website kan bekijken op elk device die hij/zij tot zijn beschikking heeft. Dit betekent dat de website volledig responsive moet zijn. Het mag niet zo zijn dat de website niet werkt op bijvoorbeeld een mobiel. </w:t>
+      </w:r>
+    </w:p>
+    <w:p>
+      <w:pPr>
+        <w:rPr>
+          <w:color w:val="000000" w:themeColor="text1"/>
+          <w:sz w:val="24"/>
+          <w:szCs w:val="15"/>
+          <w14:shadow w14:blurRad="38100" w14:dist="19050" w14:dir="2700000" w14:sx="100000" w14:sy="100000" w14:kx="0" w14:ky="0" w14:algn="tl">
+            <w14:schemeClr w14:val="dk1">
+              <w14:alpha w14:val="60000"/>
+            </w14:schemeClr>
+          </w14:shadow>
+          <w14:textOutline w14:w="0" w14:cap="flat" w14:cmpd="sng" w14:algn="ctr">
+            <w14:noFill/>
+            <w14:prstDash w14:val="solid"/>
+            <w14:round/>
+          </w14:textOutline>
+        </w:rPr>
+      </w:pPr>
+      <w:r>
+        <w:rPr>
+          <w:color w:val="000000" w:themeColor="text1"/>
+          <w:sz w:val="24"/>
+          <w14:shadow w14:blurRad="38100" w14:dist="19050" w14:dir="2700000" w14:sx="100000" w14:sy="100000" w14:kx="0" w14:ky="0" w14:algn="tl">
+            <w14:schemeClr w14:val="dk1">
+              <w14:alpha w14:val="60000"/>
+            </w14:schemeClr>
+          </w14:shadow>
+          <w14:textOutline w14:w="0" w14:cap="flat" w14:cmpd="sng" w14:algn="ctr">
+            <w14:noFill/>
+            <w14:prstDash w14:val="solid"/>
+            <w14:round/>
+          </w14:textOutline>
+        </w:rPr>
+        <w:t xml:space="preserve">5.10 </w:t>
+      </w:r>
+      <w:r>
+        <w:rPr>
+          <w:color w:val="000000" w:themeColor="text1"/>
+          <w:sz w:val="24"/>
+          <w:szCs w:val="15"/>
+          <w14:shadow w14:blurRad="38100" w14:dist="19050" w14:dir="2700000" w14:sx="100000" w14:sy="100000" w14:kx="0" w14:ky="0" w14:algn="tl">
+            <w14:schemeClr w14:val="dk1">
+              <w14:alpha w14:val="60000"/>
+            </w14:schemeClr>
+          </w14:shadow>
+          <w14:textOutline w14:w="0" w14:cap="flat" w14:cmpd="sng" w14:algn="ctr">
+            <w14:noFill/>
+            <w14:prstDash w14:val="solid"/>
+            <w14:round/>
+          </w14:textOutline>
+        </w:rPr>
+        <w:t>Als gast wil ik een helder beeld hebben van de te nemen stappen om te registreren en mee te bieden</w:t>
+      </w:r>
+    </w:p>
+    <w:p>
+      <w:pPr>
+        <w:rPr>
+          <w:color w:val="FF0000"/>
+          <w:szCs w:val="15"/>
+          <w14:shadow w14:blurRad="38100" w14:dist="19050" w14:dir="2700000" w14:sx="100000" w14:sy="100000" w14:kx="0" w14:ky="0" w14:algn="tl">
+            <w14:schemeClr w14:val="dk1">
+              <w14:alpha w14:val="60000"/>
+            </w14:schemeClr>
+          </w14:shadow>
+          <w14:textOutline w14:w="0" w14:cap="flat" w14:cmpd="sng" w14:algn="ctr">
+            <w14:noFill/>
+            <w14:prstDash w14:val="solid"/>
+            <w14:round/>
+          </w14:textOutline>
+        </w:rPr>
+      </w:pPr>
+      <w:r>
+        <w:rPr>
+          <w:color w:val="000000" w:themeColor="text1"/>
+          <w:szCs w:val="15"/>
+          <w14:shadow w14:blurRad="38100" w14:dist="19050" w14:dir="2700000" w14:sx="100000" w14:sy="100000" w14:kx="0" w14:ky="0" w14:algn="tl">
+            <w14:schemeClr w14:val="dk1">
+              <w14:alpha w14:val="60000"/>
+            </w14:schemeClr>
+          </w14:shadow>
+          <w14:textOutline w14:w="0" w14:cap="flat" w14:cmpd="sng" w14:algn="ctr">
+            <w14:noFill/>
+            <w14:prstDash w14:val="solid"/>
+            <w14:round/>
+          </w14:textOutline>
+        </w:rPr>
+        <w:t xml:space="preserve">Bij deze userstorie gaat het erom dat de gebruiker van de website, een duidelijk beeld heeft van hoe de registratie verloopt. Wij hebben dit gedaan door boven aan de registratiepagina een ‘progressbar’ te maken, zodat de gebruiker kan zien waar hij staat in het registratie-proces. </w:t>
+      </w:r>
+      <w:r>
+        <w:rPr>
+          <w:color w:val="FF0000"/>
+          <w:szCs w:val="15"/>
+          <w14:shadow w14:blurRad="38100" w14:dist="19050" w14:dir="2700000" w14:sx="100000" w14:sy="100000" w14:kx="0" w14:ky="0" w14:algn="tl">
+            <w14:schemeClr w14:val="dk1">
+              <w14:alpha w14:val="60000"/>
+            </w14:schemeClr>
+          </w14:shadow>
+          <w14:textOutline w14:w="0" w14:cap="flat" w14:cmpd="sng" w14:algn="ctr">
+            <w14:noFill/>
+            <w14:prstDash w14:val="solid"/>
+            <w14:round/>
+          </w14:textOutline>
+        </w:rPr>
+        <w:t>BIEDEN NOG UITLEGGEN</w:t>
+      </w:r>
+      <w:r>
+        <w:rPr>
+          <w:color w:val="FF0000"/>
+          <w:szCs w:val="15"/>
+          <w14:shadow w14:blurRad="38100" w14:dist="19050" w14:dir="2700000" w14:sx="100000" w14:sy="100000" w14:kx="0" w14:ky="0" w14:algn="tl">
+            <w14:schemeClr w14:val="dk1">
+              <w14:alpha w14:val="60000"/>
+            </w14:schemeClr>
+          </w14:shadow>
+          <w14:textOutline w14:w="0" w14:cap="flat" w14:cmpd="sng" w14:algn="ctr">
+            <w14:noFill/>
+            <w14:prstDash w14:val="solid"/>
+            <w14:round/>
+          </w14:textOutline>
+        </w:rPr>
+        <w:t>.</w:t>
+      </w:r>
+    </w:p>
+    <w:p>
+      <w:pPr>
+        <w:rPr>
+          <w:color w:val="000000" w:themeColor="text1"/>
+          <w:sz w:val="24"/>
+          <w14:shadow w14:blurRad="38100" w14:dist="19050" w14:dir="2700000" w14:sx="100000" w14:sy="100000" w14:kx="0" w14:ky="0" w14:algn="tl">
+            <w14:schemeClr w14:val="dk1">
+              <w14:alpha w14:val="60000"/>
+            </w14:schemeClr>
+          </w14:shadow>
+          <w14:textOutline w14:w="0" w14:cap="flat" w14:cmpd="sng" w14:algn="ctr">
+            <w14:noFill/>
+            <w14:prstDash w14:val="solid"/>
+            <w14:round/>
+          </w14:textOutline>
+        </w:rPr>
+      </w:pPr>
+      <w:r>
+        <w:rPr>
+          <w:sz w:val="24"/>
+          <w:szCs w:val="15"/>
+          <w14:shadow w14:blurRad="38100" w14:dist="19050" w14:dir="2700000" w14:sx="100000" w14:sy="100000" w14:kx="0" w14:ky="0" w14:algn="tl">
+            <w14:schemeClr w14:val="dk1">
+              <w14:alpha w14:val="60000"/>
+            </w14:schemeClr>
+          </w14:shadow>
+          <w14:textOutline w14:w="0" w14:cap="flat" w14:cmpd="sng" w14:algn="ctr">
+            <w14:noFill/>
+            <w14:prstDash w14:val="solid"/>
+            <w14:round/>
+          </w14:textOutline>
+        </w:rPr>
+        <w:t>5.</w:t>
+      </w:r>
+      <w:r>
+        <w:rPr>
+          <w:color w:val="000000" w:themeColor="text1"/>
+          <w:sz w:val="24"/>
+          <w14:shadow w14:blurRad="38100" w14:dist="19050" w14:dir="2700000" w14:sx="100000" w14:sy="100000" w14:kx="0" w14:ky="0" w14:algn="tl">
+            <w14:schemeClr w14:val="dk1">
+              <w14:alpha w14:val="60000"/>
+            </w14:schemeClr>
+          </w14:shadow>
+          <w14:textOutline w14:w="0" w14:cap="flat" w14:cmpd="sng" w14:algn="ctr">
+            <w14:noFill/>
+            <w14:prstDash w14:val="solid"/>
+            <w14:round/>
+          </w14:textOutline>
+        </w:rPr>
+        <w:t xml:space="preserve">11 </w:t>
+      </w:r>
+      <w:r>
+        <w:rPr>
+          <w:color w:val="000000" w:themeColor="text1"/>
+          <w:sz w:val="24"/>
+          <w14:shadow w14:blurRad="38100" w14:dist="19050" w14:dir="2700000" w14:sx="100000" w14:sy="100000" w14:kx="0" w14:ky="0" w14:algn="tl">
+            <w14:schemeClr w14:val="dk1">
+              <w14:alpha w14:val="60000"/>
+            </w14:schemeClr>
+          </w14:shadow>
+          <w14:textOutline w14:w="0" w14:cap="flat" w14:cmpd="sng" w14:algn="ctr">
+            <w14:noFill/>
+            <w14:prstDash w14:val="solid"/>
+            <w14:round/>
+          </w14:textOutline>
+        </w:rPr>
+        <w:t xml:space="preserve">Als beheerder wil ik dat </w:t>
+      </w:r>
+      <w:r>
+        <w:rPr>
+          <w:color w:val="000000" w:themeColor="text1"/>
+          <w:sz w:val="24"/>
+          <w14:shadow w14:blurRad="38100" w14:dist="19050" w14:dir="2700000" w14:sx="100000" w14:sy="100000" w14:kx="0" w14:ky="0" w14:algn="tl">
+            <w14:schemeClr w14:val="dk1">
+              <w14:alpha w14:val="60000"/>
+            </w14:schemeClr>
+          </w14:shadow>
+          <w14:textOutline w14:w="0" w14:cap="flat" w14:cmpd="sng" w14:algn="ctr">
+            <w14:noFill/>
+            <w14:prstDash w14:val="solid"/>
+            <w14:round/>
+          </w14:textOutline>
+        </w:rPr>
+        <w:t>gebruiker accounts</w:t>
+      </w:r>
+      <w:r>
+        <w:rPr>
+          <w:color w:val="000000" w:themeColor="text1"/>
+          <w:sz w:val="24"/>
+          <w14:shadow w14:blurRad="38100" w14:dist="19050" w14:dir="2700000" w14:sx="100000" w14:sy="100000" w14:kx="0" w14:ky="0" w14:algn="tl">
+            <w14:schemeClr w14:val="dk1">
+              <w14:alpha w14:val="60000"/>
+            </w14:schemeClr>
+          </w14:shadow>
+          <w14:textOutline w14:w="0" w14:cap="flat" w14:cmpd="sng" w14:algn="ctr">
+            <w14:noFill/>
+            <w14:prstDash w14:val="solid"/>
+            <w14:round/>
+          </w14:textOutline>
+        </w:rPr>
+        <w:t xml:space="preserve"> worden geverifieerd, zodat de kans op nepaccounts wordt verkleind</w:t>
+      </w:r>
+    </w:p>
+    <w:p>
+      <w:r>
+        <w:t xml:space="preserve">Bij deze userstorie gaat het erom dat een account vooraf wordt geverifieerd. Dit hebben wij gedaan door een mail te sturen met daarin een code. Als de code goed is ingevuld mag de persoon door naar het registratie formulier. </w:t>
+      </w:r>
+      <w:r>
+        <w:t xml:space="preserve">Dit proces verkleint de kans op nepaccounts. </w:t>
+      </w:r>
+      <w:r>
+        <w:t xml:space="preserve"> </w:t>
+      </w:r>
+    </w:p>
+    <w:p>
+      <w:pPr>
+        <w:rPr>
+          <w:color w:val="000000" w:themeColor="text1"/>
+          <w:sz w:val="24"/>
+          <w:szCs w:val="15"/>
+          <w14:shadow w14:blurRad="38100" w14:dist="19050" w14:dir="2700000" w14:sx="100000" w14:sy="100000" w14:kx="0" w14:ky="0" w14:algn="tl">
+            <w14:schemeClr w14:val="dk1">
+              <w14:alpha w14:val="60000"/>
+            </w14:schemeClr>
+          </w14:shadow>
+          <w14:textOutline w14:w="0" w14:cap="flat" w14:cmpd="sng" w14:algn="ctr">
+            <w14:noFill/>
+            <w14:prstDash w14:val="solid"/>
+            <w14:round/>
+          </w14:textOutline>
+        </w:rPr>
+      </w:pPr>
+      <w:r>
+        <w:rPr>
+          <w:color w:val="000000" w:themeColor="text1"/>
+          <w:sz w:val="24"/>
+          <w14:shadow w14:blurRad="38100" w14:dist="19050" w14:dir="2700000" w14:sx="100000" w14:sy="100000" w14:kx="0" w14:ky="0" w14:algn="tl">
+            <w14:schemeClr w14:val="dk1">
+              <w14:alpha w14:val="60000"/>
+            </w14:schemeClr>
+          </w14:shadow>
+          <w14:textOutline w14:w="0" w14:cap="flat" w14:cmpd="sng" w14:algn="ctr">
+            <w14:noFill/>
+            <w14:prstDash w14:val="solid"/>
+            <w14:round/>
+          </w14:textOutline>
+        </w:rPr>
+        <w:t xml:space="preserve">5.12 </w:t>
+      </w:r>
+      <w:r>
+        <w:rPr>
+          <w:color w:val="000000" w:themeColor="text1"/>
+          <w:sz w:val="24"/>
+          <w:szCs w:val="15"/>
+          <w14:shadow w14:blurRad="38100" w14:dist="19050" w14:dir="2700000" w14:sx="100000" w14:sy="100000" w14:kx="0" w14:ky="0" w14:algn="tl">
+            <w14:schemeClr w14:val="dk1">
+              <w14:alpha w14:val="60000"/>
+            </w14:schemeClr>
+          </w14:shadow>
+          <w14:textOutline w14:w="0" w14:cap="flat" w14:cmpd="sng" w14:algn="ctr">
+            <w14:noFill/>
+            <w14:prstDash w14:val="solid"/>
+            <w14:round/>
+          </w14:textOutline>
+        </w:rPr>
+        <w:t>Als gebruiker wil ik dat de site zich aanpast aan mijn voorkeuren en gedrag zodat ik optimaal word bediend met voor mij interessante veilingen</w:t>
+      </w:r>
+    </w:p>
+    <w:p>
+      <w:pPr>
+        <w:rPr>
+          <w:color w:val="000000" w:themeColor="text1"/>
+          <w:sz w:val="24"/>
+          <w:szCs w:val="15"/>
+          <w14:shadow w14:blurRad="38100" w14:dist="19050" w14:dir="2700000" w14:sx="100000" w14:sy="100000" w14:kx="0" w14:ky="0" w14:algn="tl">
+            <w14:schemeClr w14:val="dk1">
+              <w14:alpha w14:val="60000"/>
+            </w14:schemeClr>
+          </w14:shadow>
+          <w14:textOutline w14:w="0" w14:cap="flat" w14:cmpd="sng" w14:algn="ctr">
+            <w14:noFill/>
+            <w14:prstDash w14:val="solid"/>
+            <w14:round/>
+          </w14:textOutline>
+        </w:rPr>
+      </w:pPr>
+      <w:bookmarkStart w:id="18" w:name="_GoBack"/>
+      <w:bookmarkEnd w:id="18"/>
+    </w:p>
+    <w:p>
+      <w:pPr>
+        <w:rPr>
+          <w:color w:val="000000" w:themeColor="text1"/>
+          <w:szCs w:val="15"/>
+          <w14:shadow w14:blurRad="38100" w14:dist="19050" w14:dir="2700000" w14:sx="100000" w14:sy="100000" w14:kx="0" w14:ky="0" w14:algn="tl">
+            <w14:schemeClr w14:val="dk1">
+              <w14:alpha w14:val="60000"/>
+            </w14:schemeClr>
+          </w14:shadow>
+          <w14:textOutline w14:w="0" w14:cap="flat" w14:cmpd="sng" w14:algn="ctr">
+            <w14:noFill/>
+            <w14:prstDash w14:val="solid"/>
+            <w14:round/>
+          </w14:textOutline>
+        </w:rPr>
+      </w:pPr>
+    </w:p>
+    <w:p>
+      <w:pPr>
+        <w:rPr>
+          <w:color w:val="000000" w:themeColor="text1"/>
+          <w:szCs w:val="15"/>
+          <w14:shadow w14:blurRad="38100" w14:dist="19050" w14:dir="2700000" w14:sx="100000" w14:sy="100000" w14:kx="0" w14:ky="0" w14:algn="tl">
+            <w14:schemeClr w14:val="dk1">
+              <w14:alpha w14:val="60000"/>
+            </w14:schemeClr>
+          </w14:shadow>
+          <w14:textOutline w14:w="0" w14:cap="flat" w14:cmpd="sng" w14:algn="ctr">
+            <w14:noFill/>
+            <w14:prstDash w14:val="solid"/>
+            <w14:round/>
+          </w14:textOutline>
+        </w:rPr>
+      </w:pPr>
+    </w:p>
+    <w:p>
+      <w:pPr>
+        <w:rPr>
+          <w:sz w:val="15"/>
+          <w:szCs w:val="15"/>
+        </w:rPr>
+      </w:pPr>
+    </w:p>
+    <w:p>
+      <w:pPr>
+        <w:rPr>
+          <w:color w:val="000000" w:themeColor="text1"/>
+          <w:sz w:val="24"/>
+          <w14:shadow w14:blurRad="38100" w14:dist="19050" w14:dir="2700000" w14:sx="100000" w14:sy="100000" w14:kx="0" w14:ky="0" w14:algn="tl">
+            <w14:schemeClr w14:val="dk1">
+              <w14:alpha w14:val="60000"/>
+            </w14:schemeClr>
+          </w14:shadow>
+          <w14:textOutline w14:w="0" w14:cap="flat" w14:cmpd="sng" w14:algn="ctr">
+            <w14:noFill/>
+            <w14:prstDash w14:val="solid"/>
+            <w14:round/>
+          </w14:textOutline>
+        </w:rPr>
+      </w:pPr>
+    </w:p>
+    <w:p>
+      <w:pPr>
+        <w:rPr>
+          <w:color w:val="000000" w:themeColor="text1"/>
+          <w14:shadow w14:blurRad="38100" w14:dist="19050" w14:dir="2700000" w14:sx="100000" w14:sy="100000" w14:kx="0" w14:ky="0" w14:algn="tl">
+            <w14:schemeClr w14:val="dk1">
+              <w14:alpha w14:val="60000"/>
+            </w14:schemeClr>
+          </w14:shadow>
+          <w14:textOutline w14:w="0" w14:cap="flat" w14:cmpd="sng" w14:algn="ctr">
+            <w14:noFill/>
+            <w14:prstDash w14:val="solid"/>
+            <w14:round/>
+          </w14:textOutline>
+        </w:rPr>
+      </w:pPr>
+    </w:p>
+    <w:p>
+      <w:pPr>
+        <w:rPr>
+          <w:szCs w:val="15"/>
+          <w14:shadow w14:blurRad="38100" w14:dist="19050" w14:dir="2700000" w14:sx="100000" w14:sy="100000" w14:kx="0" w14:ky="0" w14:algn="tl">
+            <w14:schemeClr w14:val="dk1">
+              <w14:alpha w14:val="60000"/>
+            </w14:schemeClr>
+          </w14:shadow>
+          <w14:textOutline w14:w="0" w14:cap="flat" w14:cmpd="sng" w14:algn="ctr">
+            <w14:noFill/>
+            <w14:prstDash w14:val="solid"/>
+            <w14:round/>
+          </w14:textOutline>
+        </w:rPr>
+      </w:pPr>
+    </w:p>
+    <w:p>
+      <w:pPr>
+        <w:rPr>
+          <w:color w:val="FF0000"/>
+          <w:szCs w:val="15"/>
+          <w14:shadow w14:blurRad="38100" w14:dist="19050" w14:dir="2700000" w14:sx="100000" w14:sy="100000" w14:kx="0" w14:ky="0" w14:algn="tl">
+            <w14:schemeClr w14:val="dk1">
+              <w14:alpha w14:val="60000"/>
+            </w14:schemeClr>
+          </w14:shadow>
+          <w14:textOutline w14:w="0" w14:cap="flat" w14:cmpd="sng" w14:algn="ctr">
+            <w14:noFill/>
+            <w14:prstDash w14:val="solid"/>
+            <w14:round/>
+          </w14:textOutline>
+        </w:rPr>
+      </w:pPr>
+    </w:p>
+    <w:p>
+      <w:pPr>
+        <w:rPr>
+          <w:color w:val="FF0000"/>
+          <w:sz w:val="15"/>
+          <w:szCs w:val="15"/>
+          <w14:shadow w14:blurRad="38100" w14:dist="19050" w14:dir="2700000" w14:sx="100000" w14:sy="100000" w14:kx="0" w14:ky="0" w14:algn="tl">
+            <w14:schemeClr w14:val="dk1">
+              <w14:alpha w14:val="60000"/>
+            </w14:schemeClr>
+          </w14:shadow>
+          <w14:textOutline w14:w="0" w14:cap="flat" w14:cmpd="sng" w14:algn="ctr">
+            <w14:noFill/>
+            <w14:prstDash w14:val="solid"/>
+            <w14:round/>
+          </w14:textOutline>
+        </w:rPr>
+      </w:pPr>
+    </w:p>
+    <w:p/>
+    <w:p>
+      <w:pPr>
+        <w:rPr>
+          <w:color w:val="000000" w:themeColor="text1"/>
+          <w14:shadow w14:blurRad="38100" w14:dist="19050" w14:dir="2700000" w14:sx="100000" w14:sy="100000" w14:kx="0" w14:ky="0" w14:algn="tl">
+            <w14:schemeClr w14:val="dk1">
+              <w14:alpha w14:val="60000"/>
+            </w14:schemeClr>
+          </w14:shadow>
+          <w14:textOutline w14:w="0" w14:cap="flat" w14:cmpd="sng" w14:algn="ctr">
+            <w14:noFill/>
+            <w14:prstDash w14:val="solid"/>
+            <w14:round/>
+          </w14:textOutline>
+        </w:rPr>
+      </w:pPr>
+    </w:p>
+    <w:p>
+      <w:pPr>
+        <w:rPr>
+          <w:color w:val="000000" w:themeColor="text1"/>
+          <w14:shadow w14:blurRad="38100" w14:dist="19050" w14:dir="2700000" w14:sx="100000" w14:sy="100000" w14:kx="0" w14:ky="0" w14:algn="tl">
+            <w14:schemeClr w14:val="dk1">
+              <w14:alpha w14:val="60000"/>
+            </w14:schemeClr>
+          </w14:shadow>
+          <w14:textOutline w14:w="0" w14:cap="flat" w14:cmpd="sng" w14:algn="ctr">
+            <w14:noFill/>
+            <w14:prstDash w14:val="solid"/>
+            <w14:round/>
+          </w14:textOutline>
+        </w:rPr>
+      </w:pPr>
+    </w:p>
+    <w:p>
+      <w:pPr>
+        <w:rPr>
+          <w:color w:val="000000" w:themeColor="text1"/>
+          <w14:shadow w14:blurRad="38100" w14:dist="19050" w14:dir="2700000" w14:sx="100000" w14:sy="100000" w14:kx="0" w14:ky="0" w14:algn="tl">
+            <w14:schemeClr w14:val="dk1">
+              <w14:alpha w14:val="60000"/>
+            </w14:schemeClr>
+          </w14:shadow>
+          <w14:textOutline w14:w="0" w14:cap="flat" w14:cmpd="sng" w14:algn="ctr">
+            <w14:noFill/>
+            <w14:prstDash w14:val="solid"/>
+            <w14:round/>
+          </w14:textOutline>
+        </w:rPr>
+      </w:pPr>
+    </w:p>
+    <w:p>
+      <w:pPr>
+        <w:rPr>
+          <w:sz w:val="15"/>
+          <w:szCs w:val="15"/>
+        </w:rPr>
+      </w:pPr>
+    </w:p>
+    <w:p>
+      <w:pPr>
+        <w:rPr>
+          <w:color w:val="000000" w:themeColor="text1"/>
+          <w14:shadow w14:blurRad="38100" w14:dist="19050" w14:dir="2700000" w14:sx="100000" w14:sy="100000" w14:kx="0" w14:ky="0" w14:algn="tl">
+            <w14:schemeClr w14:val="dk1">
+              <w14:alpha w14:val="60000"/>
+            </w14:schemeClr>
+          </w14:shadow>
+          <w14:textOutline w14:w="0" w14:cap="flat" w14:cmpd="sng" w14:algn="ctr">
+            <w14:noFill/>
+            <w14:prstDash w14:val="solid"/>
+            <w14:round/>
+          </w14:textOutline>
+        </w:rPr>
+      </w:pPr>
+    </w:p>
+    <w:p>
+      <w:pPr>
+        <w:rPr>
+          <w:sz w:val="15"/>
+          <w:szCs w:val="15"/>
+        </w:rPr>
+      </w:pPr>
+    </w:p>
+    <w:p>
+      <w:pPr>
+        <w:rPr>
+          <w:color w:val="000000" w:themeColor="text1"/>
+          <w14:shadow w14:blurRad="38100" w14:dist="19050" w14:dir="2700000" w14:sx="100000" w14:sy="100000" w14:kx="0" w14:ky="0" w14:algn="tl">
+            <w14:schemeClr w14:val="dk1">
+              <w14:alpha w14:val="60000"/>
+            </w14:schemeClr>
+          </w14:shadow>
+          <w14:textOutline w14:w="0" w14:cap="flat" w14:cmpd="sng" w14:algn="ctr">
+            <w14:noFill/>
+            <w14:prstDash w14:val="solid"/>
+            <w14:round/>
+          </w14:textOutline>
+        </w:rPr>
+      </w:pPr>
+    </w:p>
+    <w:p>
+      <w:pPr>
+        <w:rPr>
+          <w:color w:val="000000" w:themeColor="text1"/>
+          <w14:shadow w14:blurRad="38100" w14:dist="19050" w14:dir="2700000" w14:sx="100000" w14:sy="100000" w14:kx="0" w14:ky="0" w14:algn="tl">
+            <w14:schemeClr w14:val="dk1">
+              <w14:alpha w14:val="60000"/>
+            </w14:schemeClr>
+          </w14:shadow>
+          <w14:textOutline w14:w="0" w14:cap="flat" w14:cmpd="sng" w14:algn="ctr">
+            <w14:noFill/>
+            <w14:prstDash w14:val="solid"/>
+            <w14:round/>
+          </w14:textOutline>
+        </w:rPr>
+      </w:pPr>
+    </w:p>
+    <w:p/>
+    <w:p/>
+    <w:p/>
+    <w:p/>
+    <w:p>
+      <w:pPr>
+        <w:pStyle w:val="Kop2"/>
+      </w:pPr>
+      <w:r>
+        <w:t xml:space="preserve"> </w:t>
+      </w:r>
+    </w:p>
+    <w:p>
       <w:pPr>
         <w:tabs>
           <w:tab w:val="left" w:pos="6027"/>
@@ -11336,22 +12927,28 @@
       <w:pPr>
         <w:pStyle w:val="Kop1"/>
       </w:pPr>
-      <w:bookmarkStart w:id="18" w:name="_Toc8979626"/>
-      <w:r>
-        <w:t>5. Bijlage</w:t>
-      </w:r>
-      <w:bookmarkEnd w:id="18"/>
+      <w:bookmarkStart w:id="19" w:name="_Toc9237998"/>
+      <w:r>
+        <w:t>6</w:t>
+      </w:r>
+      <w:r>
+        <w:t>. Bijlage</w:t>
+      </w:r>
+      <w:bookmarkEnd w:id="19"/>
     </w:p>
     <w:p/>
     <w:p>
       <w:pPr>
         <w:pStyle w:val="Kop2"/>
       </w:pPr>
-      <w:bookmarkStart w:id="19" w:name="_Toc8979627"/>
-      <w:r>
-        <w:t>5.1 Literatuurlijst</w:t>
-      </w:r>
-      <w:bookmarkEnd w:id="19"/>
+      <w:bookmarkStart w:id="20" w:name="_Toc9237999"/>
+      <w:r>
+        <w:t>6</w:t>
+      </w:r>
+      <w:r>
+        <w:t>.1 Literatuurlijst</w:t>
+      </w:r>
+      <w:bookmarkEnd w:id="20"/>
       <w:r>
         <w:t xml:space="preserve"> </w:t>
       </w:r>
@@ -12616,6 +14213,72 @@
       <w:vertAlign w:val="superscript"/>
     </w:rPr>
   </w:style>
+  <w:style w:type="paragraph" w:styleId="Ondertitel">
+    <w:name w:val="Subtitle"/>
+    <w:basedOn w:val="Standaard"/>
+    <w:next w:val="Standaard"/>
+    <w:link w:val="OndertitelChar"/>
+    <w:uiPriority w:val="11"/>
+    <w:qFormat/>
+    <w:rsid w:val="001B7ED6"/>
+    <w:pPr>
+      <w:numPr>
+        <w:ilvl w:val="1"/>
+      </w:numPr>
+    </w:pPr>
+    <w:rPr>
+      <w:rFonts w:eastAsiaTheme="minorEastAsia"/>
+      <w:color w:val="5A5A5A" w:themeColor="text1" w:themeTint="A5"/>
+      <w:spacing w:val="15"/>
+    </w:rPr>
+  </w:style>
+  <w:style w:type="character" w:customStyle="1" w:styleId="OndertitelChar">
+    <w:name w:val="Ondertitel Char"/>
+    <w:basedOn w:val="Standaardalinea-lettertype"/>
+    <w:link w:val="Ondertitel"/>
+    <w:uiPriority w:val="11"/>
+    <w:rsid w:val="001B7ED6"/>
+    <w:rPr>
+      <w:rFonts w:eastAsiaTheme="minorEastAsia"/>
+      <w:color w:val="5A5A5A" w:themeColor="text1" w:themeTint="A5"/>
+      <w:spacing w:val="15"/>
+    </w:rPr>
+  </w:style>
+  <w:style w:type="character" w:styleId="Nadruk">
+    <w:name w:val="Emphasis"/>
+    <w:basedOn w:val="Standaardalinea-lettertype"/>
+    <w:uiPriority w:val="20"/>
+    <w:qFormat/>
+    <w:rsid w:val="005C7AFB"/>
+    <w:rPr>
+      <w:i/>
+      <w:iCs/>
+    </w:rPr>
+  </w:style>
+  <w:style w:type="character" w:styleId="Intensievebenadrukking">
+    <w:name w:val="Intense Emphasis"/>
+    <w:basedOn w:val="Standaardalinea-lettertype"/>
+    <w:uiPriority w:val="21"/>
+    <w:qFormat/>
+    <w:rsid w:val="009D273F"/>
+    <w:rPr>
+      <w:i/>
+      <w:iCs/>
+      <w:color w:val="4472C4" w:themeColor="accent1"/>
+    </w:rPr>
+  </w:style>
+  <w:style w:type="character" w:styleId="Subtielebenadrukking">
+    <w:name w:val="Subtle Emphasis"/>
+    <w:basedOn w:val="Standaardalinea-lettertype"/>
+    <w:uiPriority w:val="19"/>
+    <w:qFormat/>
+    <w:rsid w:val="00606ECE"/>
+    <w:rPr>
+      <w:i/>
+      <w:iCs/>
+      <w:color w:val="404040" w:themeColor="text1" w:themeTint="BF"/>
+    </w:rPr>
+  </w:style>
 </w:styles>
 </file>
 
@@ -12919,7 +14582,7 @@
 </file>
 
 <file path=customXml/itemProps1.xml><?xml version="1.0" encoding="utf-8"?>
-<ds:datastoreItem xmlns:ds="http://schemas.openxmlformats.org/officeDocument/2006/customXml" ds:itemID="{BAD1124A-4AC0-41DE-B049-BA650B065897}">
+<ds:datastoreItem xmlns:ds="http://schemas.openxmlformats.org/officeDocument/2006/customXml" ds:itemID="{2091C2E4-1DC5-4685-A2D8-C472B7120AD1}">
   <ds:schemaRefs>
     <ds:schemaRef ds:uri="http://schemas.openxmlformats.org/officeDocument/2006/bibliography"/>
   </ds:schemaRefs>

</xml_diff>

<commit_message>
Alle userstories toegevoegd, aantal nog niet volledig
</commit_message>
<xml_diff>
--- a/Documentatie/Functioneel Ontwerp/iProject_Groep14_FunctioneelOntwerp.docx
+++ b/Documentatie/Functioneel Ontwerp/iProject_Groep14_FunctioneelOntwerp.docx
@@ -644,7 +644,7 @@
                 <w:i/>
                 <w:noProof/>
               </w:rPr>
-              <w:t>21 mei 2019</w:t>
+              <w:t>22 mei 2019</w:t>
             </w:r>
             <w:r>
               <w:rPr>
@@ -4010,21 +4010,7 @@
                                 <w:sz w:val="14"/>
                                 <w:szCs w:val="14"/>
                               </w:rPr>
-                              <w:t>Bekijken van ve</w:t>
-                            </w:r>
-                            <w:r>
-                              <w:rPr>
-                                <w:sz w:val="14"/>
-                                <w:szCs w:val="14"/>
-                              </w:rPr>
-                              <w:t>r</w:t>
-                            </w:r>
-                            <w:r>
-                              <w:rPr>
-                                <w:sz w:val="14"/>
-                                <w:szCs w:val="14"/>
-                              </w:rPr>
-                              <w:t>kopersaccount bij een gebruiker</w:t>
+                              <w:t>Bekijken van verkopersaccount bij een gebruiker</w:t>
                             </w:r>
                           </w:p>
                         </w:txbxContent>
@@ -4064,21 +4050,7 @@
                           <w:sz w:val="14"/>
                           <w:szCs w:val="14"/>
                         </w:rPr>
-                        <w:t>Bekijken van ve</w:t>
-                      </w:r>
-                      <w:r>
-                        <w:rPr>
-                          <w:sz w:val="14"/>
-                          <w:szCs w:val="14"/>
-                        </w:rPr>
-                        <w:t>r</w:t>
-                      </w:r>
-                      <w:r>
-                        <w:rPr>
-                          <w:sz w:val="14"/>
-                          <w:szCs w:val="14"/>
-                        </w:rPr>
-                        <w:t>kopersaccount bij een gebruiker</w:t>
+                        <w:t>Bekijken van verkopersaccount bij een gebruiker</w:t>
                       </w:r>
                     </w:p>
                   </w:txbxContent>
@@ -12115,9 +12087,17 @@
             <w14:round/>
           </w14:textOutline>
         </w:rPr>
-        <w:t xml:space="preserve">5.13 </w:t>
-      </w:r>
-      <w:r>
+        <w:t>5.13 Als gebruiker wil ik kunnen inloggen zodat ik meer interactie met de site kan hebben</w:t>
+      </w:r>
+    </w:p>
+    <w:p>
+      <w:r>
+        <w:t xml:space="preserve">Bij deze userstorie gaat het erom dat de gast kan inloggen om meer interactie met de site te krijgen. De klant kan bijvoorbeeld gaan bieden of een profielfoto gaan toevoegen. </w:t>
+      </w:r>
+    </w:p>
+    <w:p/>
+    <w:p>
+      <w:pPr>
         <w:rPr>
           <w:color w:val="000000" w:themeColor="text1"/>
           <w:sz w:val="24"/>
@@ -12133,17 +12113,8 @@
             <w14:round/>
           </w14:textOutline>
         </w:rPr>
-        <w:t>Als gebruiker wil ik kunnen inloggen zodat ik meer interactie met de site kan hebben</w:t>
-      </w:r>
-    </w:p>
-    <w:p>
-      <w:r>
-        <w:t xml:space="preserve">Bij deze userstorie gaat het erom dat de gast kan inloggen om meer interactie met de site te krijgen. De klant kan bijvoorbeeld gaan bieden of een profielfoto gaan toevoegen. </w:t>
-      </w:r>
-    </w:p>
-    <w:p/>
-    <w:p>
-      <w:pPr>
+      </w:pPr>
+      <w:r>
         <w:rPr>
           <w:color w:val="000000" w:themeColor="text1"/>
           <w:sz w:val="24"/>
@@ -12159,8 +12130,17 @@
             <w14:round/>
           </w14:textOutline>
         </w:rPr>
-      </w:pPr>
-      <w:r>
+        <w:lastRenderedPageBreak/>
+        <w:t>5.14 Als gebruiker wil ik kunnen uitloggen zodat anderen niet met mijn account kunnen werken</w:t>
+      </w:r>
+    </w:p>
+    <w:p>
+      <w:r>
+        <w:t xml:space="preserve">Bij deze userstorie gaat het erom, dat een gebruiker kan uitloggen zodat andere personen niet op de site komen ingelogd als een bepaald persoon. Dit doen wij door gebruik te maken van sessions. </w:t>
+      </w:r>
+    </w:p>
+    <w:p>
+      <w:pPr>
         <w:rPr>
           <w:color w:val="000000" w:themeColor="text1"/>
           <w:sz w:val="24"/>
@@ -12176,9 +12156,7 @@
             <w14:round/>
           </w14:textOutline>
         </w:rPr>
-        <w:lastRenderedPageBreak/>
-        <w:t xml:space="preserve">5.14 </w:t>
-      </w:r>
+      </w:pPr>
       <w:r>
         <w:rPr>
           <w:color w:val="000000" w:themeColor="text1"/>
@@ -12195,12 +12173,23 @@
             <w14:round/>
           </w14:textOutline>
         </w:rPr>
-        <w:t>Als gebruiker wil ik kunnen uitloggen zodat anderen niet met mijn account kunnen werken</w:t>
-      </w:r>
-    </w:p>
-    <w:p>
-      <w:r>
-        <w:t xml:space="preserve">Bij deze userstorie gaat het erom, dat een gebruiker kan uitloggen zodat andere personen niet op de site komen ingelogd als een bepaald persoon. Dit doen wij door gebruik te maken van sessions. </w:t>
+        <w:t>5.15 Als gebruiker wil ik een nieuw wachtwoord kunnen opgeven wanneer ik het wachtwoord ben vergeten</w:t>
+      </w:r>
+    </w:p>
+    <w:p>
+      <w:pPr>
+        <w:rPr>
+          <w:color w:val="FF0000"/>
+        </w:rPr>
+      </w:pPr>
+      <w:r>
+        <w:t xml:space="preserve">Bij deze userstorie gaat het erom, dat de een gebruiker een nieuw wachtwoord kan aanvragen, als hij/zij zijn/haar wachtwoord vergeten is. </w:t>
+      </w:r>
+      <w:r>
+        <w:rPr>
+          <w:color w:val="FF0000"/>
+        </w:rPr>
+        <w:t xml:space="preserve">Als je een nieuw wachtwoord aanvraagt krijg je een e-mail met daarin een link om je wachtwoord te veranderen. </w:t>
       </w:r>
     </w:p>
     <w:p>
@@ -12237,9 +12226,24 @@
             <w14:round/>
           </w14:textOutline>
         </w:rPr>
-        <w:t xml:space="preserve">5.15 </w:t>
-      </w:r>
-      <w:r>
+        <w:t>5.16 Als gebruiker wil ik een indruk krijgen van de betrouwbaarheid van verkoper, om zo te bepalen om mee te bieden op een voorwerp</w:t>
+      </w:r>
+    </w:p>
+    <w:p>
+      <w:pPr>
+        <w:rPr>
+          <w:color w:val="FF0000"/>
+        </w:rPr>
+      </w:pPr>
+      <w:r>
+        <w:rPr>
+          <w:color w:val="FF0000"/>
+        </w:rPr>
+        <w:t>NOG IN BEWERKING……..</w:t>
+      </w:r>
+    </w:p>
+    <w:p>
+      <w:pPr>
         <w:rPr>
           <w:color w:val="000000" w:themeColor="text1"/>
           <w:sz w:val="24"/>
@@ -12255,24 +12259,8 @@
             <w14:round/>
           </w14:textOutline>
         </w:rPr>
-        <w:t>Als gebruiker wil ik een nieuw wachtwoord kunnen opgeven wanneer ik het wachtwoord ben vergeten</w:t>
-      </w:r>
-    </w:p>
-    <w:p>
-      <w:pPr>
-        <w:rPr>
-          <w:color w:val="FF0000"/>
-        </w:rPr>
       </w:pPr>
       <w:r>
-        <w:rPr>
-          <w:color w:val="FF0000"/>
-        </w:rPr>
-        <w:t xml:space="preserve">Bij deze userstorie gaat het erom, dat de een gebruiker een nieuw wachtwoord kan aanvragen, als hij/zij zijn/haar wachtwoord vergeten is. Als je een nieuw wachtwoord aanvraagt krijg je een e-mail met daarin een link om je wachtwoord te veranderen. </w:t>
-      </w:r>
-    </w:p>
-    <w:p>
-      <w:pPr>
         <w:rPr>
           <w:color w:val="000000" w:themeColor="text1"/>
           <w:sz w:val="24"/>
@@ -12288,8 +12276,16 @@
             <w14:round/>
           </w14:textOutline>
         </w:rPr>
-      </w:pPr>
-      <w:r>
+        <w:t>5.17 Als gebruiker wil ik voldoende details van een veiling kunnen bekijken om te beslissen of ik een bod wil uitbrengen</w:t>
+      </w:r>
+    </w:p>
+    <w:p>
+      <w:r>
+        <w:t xml:space="preserve">Bij deze userstorie gaat het erom, dat een gebruiker genoeg informatie krijgt te zien over een product. Wij laten van elk producten een aantal foto’s zien en een grote beschrijving zodat de gebruiker altijd weet waar die aan toe is. </w:t>
+      </w:r>
+    </w:p>
+    <w:p>
+      <w:pPr>
         <w:rPr>
           <w:color w:val="000000" w:themeColor="text1"/>
           <w:sz w:val="24"/>
@@ -12305,8 +12301,7 @@
             <w14:round/>
           </w14:textOutline>
         </w:rPr>
-        <w:t xml:space="preserve">5.16 </w:t>
-      </w:r>
+      </w:pPr>
       <w:r>
         <w:rPr>
           <w:color w:val="000000" w:themeColor="text1"/>
@@ -12323,20 +12318,12 @@
             <w14:round/>
           </w14:textOutline>
         </w:rPr>
-        <w:t>Als gebruiker wil ik een indruk krijgen van de betrouwbaarheid van verkoper, om zo te bepalen om mee te bieden op een voorwerp</w:t>
-      </w:r>
-    </w:p>
-    <w:p>
-      <w:pPr>
-        <w:rPr>
-          <w:color w:val="FF0000"/>
-        </w:rPr>
-      </w:pPr>
-      <w:r>
-        <w:rPr>
-          <w:color w:val="FF0000"/>
-        </w:rPr>
-        <w:t>NOG IN BEWERKING……..</w:t>
+        <w:t>5.18 Als gebruiker wil ik op een voorwerp kunnen bieden zodat ik deze mogelijk kan aanschaffen</w:t>
+      </w:r>
+    </w:p>
+    <w:p>
+      <w:r>
+        <w:t xml:space="preserve">Bij deze userstorie gaat het erom, dat een gebruiker een bod kan plaatsen wanneer hij/zij dat wil. Er kan geboden worden op dezelfde pagina als waar alle informatie over het product staat. Dit is erg overzichtelijk en makkelijk te vinden. </w:t>
       </w:r>
     </w:p>
     <w:p>
@@ -12373,7 +12360,7 @@
             <w14:round/>
           </w14:textOutline>
         </w:rPr>
-        <w:t xml:space="preserve">5.17 </w:t>
+        <w:t xml:space="preserve">5.19 </w:t>
       </w:r>
       <w:r>
         <w:rPr>
@@ -12391,12 +12378,79 @@
             <w14:round/>
           </w14:textOutline>
         </w:rPr>
-        <w:t>Als gebruiker wil ik voldoende details van een veiling kunnen bekijken om te beslissen of ik een bod wil uitbrengen</w:t>
-      </w:r>
-    </w:p>
-    <w:p>
-      <w:r>
-        <w:t xml:space="preserve">Bij deze userstorie gaat het erom, dat een gebruiker genoeg informatie krijgt te zien over een product. Wij laten van elk producten een aantal foto’s zien en een grote beschrijving zodat de gebruiker altijd weet waar die aan toe is. </w:t>
+        <w:t>Als gebruiker wil ik contact op kunnen nemen met de verkoper van een voorwerp, zodat ik mijn probleem kan voorleggen</w:t>
+      </w:r>
+    </w:p>
+    <w:p>
+      <w:pPr>
+        <w:rPr>
+          <w:color w:val="FF0000"/>
+        </w:rPr>
+      </w:pPr>
+      <w:r>
+        <w:rPr>
+          <w:color w:val="FF0000"/>
+        </w:rPr>
+        <w:t xml:space="preserve">NOG IN BEWERKING…… </w:t>
+      </w:r>
+    </w:p>
+    <w:p>
+      <w:pPr>
+        <w:rPr>
+          <w:color w:val="000000" w:themeColor="text1"/>
+          <w:sz w:val="24"/>
+          <w:szCs w:val="15"/>
+          <w14:shadow w14:blurRad="38100" w14:dist="19050" w14:dir="2700000" w14:sx="100000" w14:sy="100000" w14:kx="0" w14:ky="0" w14:algn="tl">
+            <w14:schemeClr w14:val="dk1">
+              <w14:alpha w14:val="60000"/>
+            </w14:schemeClr>
+          </w14:shadow>
+          <w14:textOutline w14:w="0" w14:cap="flat" w14:cmpd="sng" w14:algn="ctr">
+            <w14:noFill/>
+            <w14:prstDash w14:val="solid"/>
+            <w14:round/>
+          </w14:textOutline>
+        </w:rPr>
+      </w:pPr>
+      <w:r>
+        <w:rPr>
+          <w:color w:val="000000" w:themeColor="text1"/>
+          <w:sz w:val="24"/>
+          <w14:shadow w14:blurRad="38100" w14:dist="19050" w14:dir="2700000" w14:sx="100000" w14:sy="100000" w14:kx="0" w14:ky="0" w14:algn="tl">
+            <w14:schemeClr w14:val="dk1">
+              <w14:alpha w14:val="60000"/>
+            </w14:schemeClr>
+          </w14:shadow>
+          <w14:textOutline w14:w="0" w14:cap="flat" w14:cmpd="sng" w14:algn="ctr">
+            <w14:noFill/>
+            <w14:prstDash w14:val="solid"/>
+            <w14:round/>
+          </w14:textOutline>
+        </w:rPr>
+        <w:t xml:space="preserve">5.20 </w:t>
+      </w:r>
+      <w:r>
+        <w:rPr>
+          <w:color w:val="000000" w:themeColor="text1"/>
+          <w:sz w:val="24"/>
+          <w:szCs w:val="15"/>
+          <w14:shadow w14:blurRad="38100" w14:dist="19050" w14:dir="2700000" w14:sx="100000" w14:sy="100000" w14:kx="0" w14:ky="0" w14:algn="tl">
+            <w14:schemeClr w14:val="dk1">
+              <w14:alpha w14:val="60000"/>
+            </w14:schemeClr>
+          </w14:shadow>
+          <w14:textOutline w14:w="0" w14:cap="flat" w14:cmpd="sng" w14:algn="ctr">
+            <w14:noFill/>
+            <w14:prstDash w14:val="solid"/>
+            <w14:round/>
+          </w14:textOutline>
+        </w:rPr>
+        <w:t>Als gebruiker wil ik op de hoogte worden gehouden van de status van een veiling, zodat ik eventueel naar vergelijkbare voorwerpen op zoek kan gaan</w:t>
+      </w:r>
+    </w:p>
+    <w:p>
+      <w:r>
+        <w:t xml:space="preserve">Bij deze userstorie gaat het erom, dat de gebruiker op de hoogte wordt gehouden van de status van de veiling, dit doen wij d.m.v. het sturen van een mail. Er wordt een mail gestuurd als je bent overboden of als de veiling bijna is afgelopen. </w:t>
       </w:r>
     </w:p>
     <w:p>
@@ -12433,7 +12487,7 @@
             <w14:round/>
           </w14:textOutline>
         </w:rPr>
-        <w:t xml:space="preserve">5.18 </w:t>
+        <w:t>5.21 Als gebruiker wil ik een verkoper worden om daarna zelf voorwerpen aan te kunnen bieden</w:t>
       </w:r>
       <w:r>
         <w:rPr>
@@ -12451,12 +12505,73 @@
             <w14:round/>
           </w14:textOutline>
         </w:rPr>
-        <w:t>Als gebruiker wil ik op een voorwerp kunnen bieden zodat ik deze mogelijk kan aanschaffen</w:t>
-      </w:r>
-    </w:p>
-    <w:p>
-      <w:r>
-        <w:t xml:space="preserve">Bij deze userstorie gaat het erom, dat een gebruiker een bod kan plaatsen wanneer hij/zij dat wil. Er kan geboden worden op dezelfde pagina als waar alle informatie over het product staat. Dit is erg overzichtelijk en makkelijk te vinden. </w:t>
+        <w:t xml:space="preserve"> </w:t>
+      </w:r>
+    </w:p>
+    <w:p>
+      <w:r>
+        <w:t xml:space="preserve">Bij deze userstorie gaat het erom, dat een gebruiker een verkoper kan worden. Om zelf ook producten te verkopen. Hiervoor zal de gebruiker wat extra gegevens moeten invullen. </w:t>
+      </w:r>
+    </w:p>
+    <w:p/>
+    <w:p>
+      <w:pPr>
+        <w:rPr>
+          <w:color w:val="000000" w:themeColor="text1"/>
+          <w:sz w:val="24"/>
+          <w:szCs w:val="15"/>
+          <w14:shadow w14:blurRad="38100" w14:dist="19050" w14:dir="2700000" w14:sx="100000" w14:sy="100000" w14:kx="0" w14:ky="0" w14:algn="tl">
+            <w14:schemeClr w14:val="dk1">
+              <w14:alpha w14:val="60000"/>
+            </w14:schemeClr>
+          </w14:shadow>
+          <w14:textOutline w14:w="0" w14:cap="flat" w14:cmpd="sng" w14:algn="ctr">
+            <w14:noFill/>
+            <w14:prstDash w14:val="solid"/>
+            <w14:round/>
+          </w14:textOutline>
+        </w:rPr>
+      </w:pPr>
+      <w:r>
+        <w:rPr>
+          <w:color w:val="000000" w:themeColor="text1"/>
+          <w:sz w:val="24"/>
+          <w14:shadow w14:blurRad="38100" w14:dist="19050" w14:dir="2700000" w14:sx="100000" w14:sy="100000" w14:kx="0" w14:ky="0" w14:algn="tl">
+            <w14:schemeClr w14:val="dk1">
+              <w14:alpha w14:val="60000"/>
+            </w14:schemeClr>
+          </w14:shadow>
+          <w14:textOutline w14:w="0" w14:cap="flat" w14:cmpd="sng" w14:algn="ctr">
+            <w14:noFill/>
+            <w14:prstDash w14:val="solid"/>
+            <w14:round/>
+          </w14:textOutline>
+        </w:rPr>
+        <w:lastRenderedPageBreak/>
+        <w:t xml:space="preserve">5.22 </w:t>
+      </w:r>
+      <w:r>
+        <w:rPr>
+          <w:color w:val="000000" w:themeColor="text1"/>
+          <w:sz w:val="24"/>
+          <w:szCs w:val="15"/>
+          <w14:shadow w14:blurRad="38100" w14:dist="19050" w14:dir="2700000" w14:sx="100000" w14:sy="100000" w14:kx="0" w14:ky="0" w14:algn="tl">
+            <w14:schemeClr w14:val="dk1">
+              <w14:alpha w14:val="60000"/>
+            </w14:schemeClr>
+          </w14:shadow>
+          <w14:textOutline w14:w="0" w14:cap="flat" w14:cmpd="sng" w14:algn="ctr">
+            <w14:noFill/>
+            <w14:prstDash w14:val="solid"/>
+            <w14:round/>
+          </w14:textOutline>
+        </w:rPr>
+        <w:t>Als gebruiker wil ik mijn profiel kunnen aanpassen zodat ik mijn gegevens up-to-date kan kouden</w:t>
+      </w:r>
+    </w:p>
+    <w:p>
+      <w:r>
+        <w:t xml:space="preserve">Bij deze userstorie gaat het erom, dat een gebruiker zijn gegevens kan aanpassen, dit kan hij/zij doen via onze profielpagina, er kan dan ook een profielfoto worden toegevoegd. </w:t>
       </w:r>
     </w:p>
     <w:p>
@@ -12493,9 +12608,58 @@
             <w14:round/>
           </w14:textOutline>
         </w:rPr>
-        <w:t xml:space="preserve">5.19 </w:t>
-      </w:r>
-      <w:r>
+        <w:t>5.23 Als gebruiker wil ik mijn persoonsgegevens kunnen verwijderen volgens de AVG-wetgeving</w:t>
+      </w:r>
+    </w:p>
+    <w:p>
+      <w:r>
+        <w:t>Bij deze userstorie gaat het erom, dat de gebruiker zijn persoonsgegevens kan verwijderen van de site, zodat wij er als beheerders geen toegang meer tot hebben. Dit verwijderen moet kloppen volgens de AVG-Wetgeving</w:t>
+      </w:r>
+    </w:p>
+    <w:p>
+      <w:pPr>
+        <w:rPr>
+          <w:color w:val="000000" w:themeColor="text1"/>
+          <w:sz w:val="24"/>
+          <w:szCs w:val="15"/>
+          <w14:shadow w14:blurRad="38100" w14:dist="19050" w14:dir="2700000" w14:sx="100000" w14:sy="100000" w14:kx="0" w14:ky="0" w14:algn="tl">
+            <w14:schemeClr w14:val="dk1">
+              <w14:alpha w14:val="60000"/>
+            </w14:schemeClr>
+          </w14:shadow>
+          <w14:textOutline w14:w="0" w14:cap="flat" w14:cmpd="sng" w14:algn="ctr">
+            <w14:noFill/>
+            <w14:prstDash w14:val="solid"/>
+            <w14:round/>
+          </w14:textOutline>
+        </w:rPr>
+      </w:pPr>
+      <w:r>
+        <w:rPr>
+          <w:color w:val="000000" w:themeColor="text1"/>
+          <w:sz w:val="24"/>
+          <w:szCs w:val="15"/>
+          <w14:shadow w14:blurRad="38100" w14:dist="19050" w14:dir="2700000" w14:sx="100000" w14:sy="100000" w14:kx="0" w14:ky="0" w14:algn="tl">
+            <w14:schemeClr w14:val="dk1">
+              <w14:alpha w14:val="60000"/>
+            </w14:schemeClr>
+          </w14:shadow>
+          <w14:textOutline w14:w="0" w14:cap="flat" w14:cmpd="sng" w14:algn="ctr">
+            <w14:noFill/>
+            <w14:prstDash w14:val="solid"/>
+            <w14:round/>
+          </w14:textOutline>
+        </w:rPr>
+        <w:t>5.24 Als verkoper wil ik zelf voorwerpen kunnen aanbieden zodat deze kunnen worden geveild</w:t>
+      </w:r>
+    </w:p>
+    <w:p>
+      <w:r>
+        <w:t xml:space="preserve">Bij deze userstorie gaat het erom, dat een verkoper producten kan plaatsen op de website. Hiervoor hebben wij een pagina gemaakt waar een verkoper zijn product kan plaatsen. Een aantal gegevens moeten worden ingevuld over het product en dan kan het product geplaatst worden. Elke gebruiker kan het product dan vinden en erop bieden. </w:t>
+      </w:r>
+    </w:p>
+    <w:p>
+      <w:pPr>
         <w:rPr>
           <w:color w:val="000000" w:themeColor="text1"/>
           <w:sz w:val="24"/>
@@ -12511,83 +12675,8 @@
             <w14:round/>
           </w14:textOutline>
         </w:rPr>
-        <w:t>Als gebruiker wil ik contact op kunnen nemen met de verkoper van een voorwerp, zodat ik mijn probleem kan voorleggen</w:t>
-      </w:r>
-    </w:p>
-    <w:p>
-      <w:pPr>
-        <w:rPr>
-          <w:color w:val="FF0000"/>
-        </w:rPr>
       </w:pPr>
       <w:r>
-        <w:rPr>
-          <w:color w:val="FF0000"/>
-        </w:rPr>
-        <w:t xml:space="preserve">NOG IN BEWERKING…… </w:t>
-      </w:r>
-    </w:p>
-    <w:p>
-      <w:pPr>
-        <w:rPr>
-          <w:color w:val="000000" w:themeColor="text1"/>
-          <w:sz w:val="24"/>
-          <w:szCs w:val="15"/>
-          <w14:shadow w14:blurRad="38100" w14:dist="19050" w14:dir="2700000" w14:sx="100000" w14:sy="100000" w14:kx="0" w14:ky="0" w14:algn="tl">
-            <w14:schemeClr w14:val="dk1">
-              <w14:alpha w14:val="60000"/>
-            </w14:schemeClr>
-          </w14:shadow>
-          <w14:textOutline w14:w="0" w14:cap="flat" w14:cmpd="sng" w14:algn="ctr">
-            <w14:noFill/>
-            <w14:prstDash w14:val="solid"/>
-            <w14:round/>
-          </w14:textOutline>
-        </w:rPr>
-      </w:pPr>
-      <w:r>
-        <w:rPr>
-          <w:color w:val="000000" w:themeColor="text1"/>
-          <w:sz w:val="24"/>
-          <w14:shadow w14:blurRad="38100" w14:dist="19050" w14:dir="2700000" w14:sx="100000" w14:sy="100000" w14:kx="0" w14:ky="0" w14:algn="tl">
-            <w14:schemeClr w14:val="dk1">
-              <w14:alpha w14:val="60000"/>
-            </w14:schemeClr>
-          </w14:shadow>
-          <w14:textOutline w14:w="0" w14:cap="flat" w14:cmpd="sng" w14:algn="ctr">
-            <w14:noFill/>
-            <w14:prstDash w14:val="solid"/>
-            <w14:round/>
-          </w14:textOutline>
-        </w:rPr>
-        <w:t xml:space="preserve">5.20 </w:t>
-      </w:r>
-      <w:r>
-        <w:rPr>
-          <w:color w:val="000000" w:themeColor="text1"/>
-          <w:sz w:val="24"/>
-          <w:szCs w:val="15"/>
-          <w14:shadow w14:blurRad="38100" w14:dist="19050" w14:dir="2700000" w14:sx="100000" w14:sy="100000" w14:kx="0" w14:ky="0" w14:algn="tl">
-            <w14:schemeClr w14:val="dk1">
-              <w14:alpha w14:val="60000"/>
-            </w14:schemeClr>
-          </w14:shadow>
-          <w14:textOutline w14:w="0" w14:cap="flat" w14:cmpd="sng" w14:algn="ctr">
-            <w14:noFill/>
-            <w14:prstDash w14:val="solid"/>
-            <w14:round/>
-          </w14:textOutline>
-        </w:rPr>
-        <w:t>Als gebruiker wil ik op de hoogte worden gehouden van de status van een veiling, zodat ik eventueel naar vergelijkbare voorwerpen op zoek kan gaan</w:t>
-      </w:r>
-    </w:p>
-    <w:p>
-      <w:r>
-        <w:t xml:space="preserve">Bij deze userstorie gaat het erom, dat de gebruiker op de hoogte wordt gehouden van de status van de veiling, dit doen wij d.m.v. het sturen van een mail. Er wordt een mail gestuurd als je bent overboden of als de veiling bijna is afgelopen. </w:t>
-      </w:r>
-    </w:p>
-    <w:p>
-      <w:pPr>
         <w:rPr>
           <w:color w:val="000000" w:themeColor="text1"/>
           <w:sz w:val="24"/>
@@ -12603,8 +12692,24 @@
             <w14:round/>
           </w14:textOutline>
         </w:rPr>
+        <w:t>5.25 Als verkoper wil ik mijn eigen veilingen eenvoudig in de gaten kunnen houden om snel te kunnen handelen</w:t>
+      </w:r>
+    </w:p>
+    <w:p>
+      <w:pPr>
+        <w:rPr>
+          <w:color w:val="FF0000"/>
+        </w:rPr>
       </w:pPr>
       <w:r>
+        <w:rPr>
+          <w:color w:val="FF0000"/>
+        </w:rPr>
+        <w:t>NOG IN BEWERKING…</w:t>
+      </w:r>
+    </w:p>
+    <w:p>
+      <w:pPr>
         <w:rPr>
           <w:color w:val="000000" w:themeColor="text1"/>
           <w:sz w:val="24"/>
@@ -12620,8 +12725,7 @@
             <w14:round/>
           </w14:textOutline>
         </w:rPr>
-        <w:t xml:space="preserve">5.21 </w:t>
-      </w:r>
+      </w:pPr>
       <w:r>
         <w:rPr>
           <w:color w:val="000000" w:themeColor="text1"/>
@@ -12638,9 +12742,16 @@
             <w14:round/>
           </w14:textOutline>
         </w:rPr>
-        <w:t>Als gebruiker wil ik een verkoper worden om daarna zelf voorwerpen aan te kunnen bieden</w:t>
-      </w:r>
-      <w:r>
+        <w:t>5.26 Als verkoper wil ik op de hoogte gebracht worden wanneer mijn veiling beëindigd is, zodat ik afspraken kan maken met een eventuele winnaar</w:t>
+      </w:r>
+    </w:p>
+    <w:p>
+      <w:r>
+        <w:t xml:space="preserve">Bij deze userstorie gaat het erom, dat de verkoper een bericht krijgt als zijn veiling is afgelopen. In dit bericht staat meteen wie er gewonnen heeft zodat de verkoper contact kan opnemen met de winnaar. </w:t>
+      </w:r>
+    </w:p>
+    <w:p>
+      <w:pPr>
         <w:rPr>
           <w:color w:val="000000" w:themeColor="text1"/>
           <w:sz w:val="24"/>
@@ -12656,30 +12767,8 @@
             <w14:round/>
           </w14:textOutline>
         </w:rPr>
-        <w:t xml:space="preserve"> </w:t>
-      </w:r>
-    </w:p>
-    <w:p>
-      <w:pPr>
-        <w:rPr>
-          <w:sz w:val="24"/>
-          <w:szCs w:val="24"/>
-        </w:rPr>
       </w:pPr>
-      <w:bookmarkStart w:id="18" w:name="_GoBack"/>
-      <w:bookmarkEnd w:id="18"/>
-    </w:p>
-    <w:p/>
-    <w:p>
-      <w:pPr>
-        <w:rPr>
-          <w:color w:val="FF0000"/>
-        </w:rPr>
-      </w:pPr>
-    </w:p>
-    <w:p/>
-    <w:p>
-      <w:pPr>
+      <w:r>
         <w:rPr>
           <w:color w:val="000000" w:themeColor="text1"/>
           <w:sz w:val="24"/>
@@ -12695,16 +12784,17 @@
             <w14:round/>
           </w14:textOutline>
         </w:rPr>
-      </w:pPr>
-    </w:p>
-    <w:p>
-      <w:pPr>
-        <w:rPr>
-          <w:color w:val="FF0000"/>
-        </w:rPr>
-      </w:pPr>
-    </w:p>
-    <w:p/>
+        <w:t>5.27 Als koper wil ik de verkoper beoordelen om hem feedback te geven op de afhandeling van de gewonnen veiling</w:t>
+      </w:r>
+    </w:p>
+    <w:p>
+      <w:r>
+        <w:t xml:space="preserve">Bij deze userstorie gaat het erom, dat een gebruiker feedback kan geven aan een verkoper. Zodat andere gebruikers weten wat voor soort die verkoper is, en of die wel te vertrouwen is. </w:t>
+      </w:r>
+      <w:r>
+        <w:t xml:space="preserve">Ons feedback systeem bestaat uit een rating van 1 tot 5, en een argument. </w:t>
+      </w:r>
+    </w:p>
     <w:p>
       <w:pPr>
         <w:rPr>
@@ -12723,12 +12813,11 @@
           </w14:textOutline>
         </w:rPr>
       </w:pPr>
-    </w:p>
-    <w:p/>
-    <w:p>
-      <w:pPr>
+      <w:r>
         <w:rPr>
           <w:color w:val="000000" w:themeColor="text1"/>
+          <w:sz w:val="24"/>
+          <w:szCs w:val="24"/>
           <w14:shadow w14:blurRad="38100" w14:dist="19050" w14:dir="2700000" w14:sx="100000" w14:sy="100000" w14:kx="0" w14:ky="0" w14:algn="tl">
             <w14:schemeClr w14:val="dk1">
               <w14:alpha w14:val="60000"/>
@@ -12740,13 +12829,22 @@
             <w14:round/>
           </w14:textOutline>
         </w:rPr>
-      </w:pPr>
-    </w:p>
+        <w:t>5.28 Als beheerder wil ik veilingen kunnen blokkeren wanneer deze zich niet aan de voorschriften houden</w:t>
+      </w:r>
+    </w:p>
+    <w:p>
+      <w:r>
+        <w:t xml:space="preserve">Bij deze userstorie gaat het erom, dat de beheerders van de site een veiling kunnen blokkeren als de veiling zich niet houd aan de voorschriften. De verkoper zal een bericht krijgen dat zijn veiling verwijderd is. </w:t>
+      </w:r>
+    </w:p>
+    <w:p/>
+    <w:p/>
     <w:p>
       <w:pPr>
         <w:rPr>
           <w:color w:val="000000" w:themeColor="text1"/>
-          <w:szCs w:val="15"/>
+          <w:sz w:val="24"/>
+          <w:szCs w:val="24"/>
           <w14:shadow w14:blurRad="38100" w14:dist="19050" w14:dir="2700000" w14:sx="100000" w14:sy="100000" w14:kx="0" w14:ky="0" w14:algn="tl">
             <w14:schemeClr w14:val="dk1">
               <w14:alpha w14:val="60000"/>
@@ -12759,12 +12857,11 @@
           </w14:textOutline>
         </w:rPr>
       </w:pPr>
-    </w:p>
-    <w:p>
-      <w:pPr>
+      <w:r>
         <w:rPr>
           <w:color w:val="000000" w:themeColor="text1"/>
-          <w:szCs w:val="15"/>
+          <w:sz w:val="24"/>
+          <w:szCs w:val="24"/>
           <w14:shadow w14:blurRad="38100" w14:dist="19050" w14:dir="2700000" w14:sx="100000" w14:sy="100000" w14:kx="0" w14:ky="0" w14:algn="tl">
             <w14:schemeClr w14:val="dk1">
               <w14:alpha w14:val="60000"/>
@@ -12776,21 +12873,21 @@
             <w14:round/>
           </w14:textOutline>
         </w:rPr>
-      </w:pPr>
-    </w:p>
-    <w:p>
-      <w:pPr>
-        <w:rPr>
-          <w:sz w:val="15"/>
-          <w:szCs w:val="15"/>
-        </w:rPr>
-      </w:pPr>
+        <w:lastRenderedPageBreak/>
+        <w:t>5.29 Als beheerder wil ik gebruikers kunnen blokkeren wanneer deze zich niet aan de voorschriften houden</w:t>
+      </w:r>
+    </w:p>
+    <w:p>
+      <w:r>
+        <w:t xml:space="preserve">Bij deze userstorie gaat het erom, dat de beheerders gebruikers kunnen blokkeren als de gebruiker zich niet houd aan een voorschrift. Het account zal dan uit de database worden verwijderd. </w:t>
+      </w:r>
     </w:p>
     <w:p>
       <w:pPr>
         <w:rPr>
           <w:color w:val="000000" w:themeColor="text1"/>
           <w:sz w:val="24"/>
+          <w:szCs w:val="24"/>
           <w14:shadow w14:blurRad="38100" w14:dist="19050" w14:dir="2700000" w14:sx="100000" w14:sy="100000" w14:kx="0" w14:ky="0" w14:algn="tl">
             <w14:schemeClr w14:val="dk1">
               <w14:alpha w14:val="60000"/>
@@ -12803,11 +12900,11 @@
           </w14:textOutline>
         </w:rPr>
       </w:pPr>
-    </w:p>
-    <w:p>
-      <w:pPr>
+      <w:r>
         <w:rPr>
           <w:color w:val="000000" w:themeColor="text1"/>
+          <w:sz w:val="24"/>
+          <w:szCs w:val="24"/>
           <w14:shadow w14:blurRad="38100" w14:dist="19050" w14:dir="2700000" w14:sx="100000" w14:sy="100000" w14:kx="0" w14:ky="0" w14:algn="tl">
             <w14:schemeClr w14:val="dk1">
               <w14:alpha w14:val="60000"/>
@@ -12819,12 +12916,20 @@
             <w14:round/>
           </w14:textOutline>
         </w:rPr>
-      </w:pPr>
+        <w:t>5.30 Als beheerder wil ik dat veilingen op tijd sluiten zodat de site niet vol loopt</w:t>
+      </w:r>
+    </w:p>
+    <w:p>
+      <w:r>
+        <w:t xml:space="preserve">Bij deze userstorie gaat het erom, dat de veilingen die op de site actief zijn op tijd sluiten zodat de site niet volledig vol staat. De veilingen die sluiten worden verwijderd uit de database. </w:t>
+      </w:r>
     </w:p>
     <w:p>
       <w:pPr>
         <w:rPr>
-          <w:szCs w:val="15"/>
+          <w:color w:val="000000" w:themeColor="text1"/>
+          <w:sz w:val="24"/>
+          <w:szCs w:val="24"/>
           <w14:shadow w14:blurRad="38100" w14:dist="19050" w14:dir="2700000" w14:sx="100000" w14:sy="100000" w14:kx="0" w14:ky="0" w14:algn="tl">
             <w14:schemeClr w14:val="dk1">
               <w14:alpha w14:val="60000"/>
@@ -12837,12 +12942,11 @@
           </w14:textOutline>
         </w:rPr>
       </w:pPr>
-    </w:p>
-    <w:p>
-      <w:pPr>
-        <w:rPr>
-          <w:color w:val="FF0000"/>
-          <w:szCs w:val="15"/>
+      <w:r>
+        <w:rPr>
+          <w:color w:val="000000" w:themeColor="text1"/>
+          <w:sz w:val="24"/>
+          <w:szCs w:val="24"/>
           <w14:shadow w14:blurRad="38100" w14:dist="19050" w14:dir="2700000" w14:sx="100000" w14:sy="100000" w14:kx="0" w14:ky="0" w14:algn="tl">
             <w14:schemeClr w14:val="dk1">
               <w14:alpha w14:val="60000"/>
@@ -12854,14 +12958,20 @@
             <w14:round/>
           </w14:textOutline>
         </w:rPr>
-      </w:pPr>
+        <w:t>5.31 Als beheerder wil ik de rubriekenboom compleet gevuld hebben, zodat ik een goed beeld kan schetsen van de navigatiestructuur</w:t>
+      </w:r>
+    </w:p>
+    <w:p>
+      <w:r>
+        <w:t>Bij deze userstorie gaat het erom, dat de rubriekenboom volledig is gevuld zodat de beheerder een goed beeld kan schetsen van de navigatiestructuur. Bij ons staat de rubriekenboom aan de linkerkant van de website, wij hebben hiervoor gekozen omdat het meteen opvalt en meerdere sites gebruiken dit ook. Dus het is de meest logische plek voor de rubriekenboom.</w:t>
+      </w:r>
     </w:p>
     <w:p>
       <w:pPr>
         <w:rPr>
-          <w:color w:val="FF0000"/>
-          <w:sz w:val="15"/>
-          <w:szCs w:val="15"/>
+          <w:color w:val="000000" w:themeColor="text1"/>
+          <w:sz w:val="24"/>
+          <w:szCs w:val="24"/>
           <w14:shadow w14:blurRad="38100" w14:dist="19050" w14:dir="2700000" w14:sx="100000" w14:sy="100000" w14:kx="0" w14:ky="0" w14:algn="tl">
             <w14:schemeClr w14:val="dk1">
               <w14:alpha w14:val="60000"/>
@@ -12874,12 +12984,11 @@
           </w14:textOutline>
         </w:rPr>
       </w:pPr>
-    </w:p>
-    <w:p/>
-    <w:p>
-      <w:pPr>
+      <w:r>
         <w:rPr>
           <w:color w:val="000000" w:themeColor="text1"/>
+          <w:sz w:val="24"/>
+          <w:szCs w:val="24"/>
           <w14:shadow w14:blurRad="38100" w14:dist="19050" w14:dir="2700000" w14:sx="100000" w14:sy="100000" w14:kx="0" w14:ky="0" w14:algn="tl">
             <w14:schemeClr w14:val="dk1">
               <w14:alpha w14:val="60000"/>
@@ -12891,12 +13000,28 @@
             <w14:round/>
           </w14:textOutline>
         </w:rPr>
+        <w:t>5.32 Als beheerder wil ik dat de website veilig genoeg is zodat bindende financiële transacties kunnen worden gedaan</w:t>
+      </w:r>
+    </w:p>
+    <w:p>
+      <w:pPr>
+        <w:rPr>
+          <w:color w:val="FF0000"/>
+        </w:rPr>
       </w:pPr>
+      <w:r>
+        <w:rPr>
+          <w:color w:val="FF0000"/>
+        </w:rPr>
+        <w:t>Nog in bewerking…</w:t>
+      </w:r>
     </w:p>
     <w:p>
       <w:pPr>
         <w:rPr>
           <w:color w:val="000000" w:themeColor="text1"/>
+          <w:sz w:val="24"/>
+          <w:szCs w:val="24"/>
           <w14:shadow w14:blurRad="38100" w14:dist="19050" w14:dir="2700000" w14:sx="100000" w14:sy="100000" w14:kx="0" w14:ky="0" w14:algn="tl">
             <w14:schemeClr w14:val="dk1">
               <w14:alpha w14:val="60000"/>
@@ -12909,11 +13034,11 @@
           </w14:textOutline>
         </w:rPr>
       </w:pPr>
-    </w:p>
-    <w:p>
-      <w:pPr>
+      <w:r>
         <w:rPr>
           <w:color w:val="000000" w:themeColor="text1"/>
+          <w:sz w:val="24"/>
+          <w:szCs w:val="24"/>
           <w14:shadow w14:blurRad="38100" w14:dist="19050" w14:dir="2700000" w14:sx="100000" w14:sy="100000" w14:kx="0" w14:ky="0" w14:algn="tl">
             <w14:schemeClr w14:val="dk1">
               <w14:alpha w14:val="60000"/>
@@ -12925,20 +13050,20 @@
             <w14:round/>
           </w14:textOutline>
         </w:rPr>
-      </w:pPr>
+        <w:t>5.33 Als beheerder wil ik een overzichtelijke logging en presentatie daarvan zodat in de gaten kan houden of de site operationeel betrouwbaar is</w:t>
+      </w:r>
+    </w:p>
+    <w:p>
+      <w:r>
+        <w:t xml:space="preserve">Bij deze userstorie gaat het erom, dat er een overzichtelijke KPI gemaakt wordt van de prestaties van de site, dit wordt gemaakt met PowerBI. Er is dan uiteindelijk een mooi dashboard gemaakt met de gegevens van de site. </w:t>
+      </w:r>
     </w:p>
     <w:p>
       <w:pPr>
         <w:rPr>
-          <w:sz w:val="15"/>
-          <w:szCs w:val="15"/>
-        </w:rPr>
-      </w:pPr>
-    </w:p>
-    <w:p>
-      <w:pPr>
-        <w:rPr>
           <w:color w:val="000000" w:themeColor="text1"/>
+          <w:sz w:val="24"/>
+          <w:szCs w:val="24"/>
           <w14:shadow w14:blurRad="38100" w14:dist="19050" w14:dir="2700000" w14:sx="100000" w14:sy="100000" w14:kx="0" w14:ky="0" w14:algn="tl">
             <w14:schemeClr w14:val="dk1">
               <w14:alpha w14:val="60000"/>
@@ -12951,19 +13076,11 @@
           </w14:textOutline>
         </w:rPr>
       </w:pPr>
-    </w:p>
-    <w:p>
-      <w:pPr>
-        <w:rPr>
-          <w:sz w:val="15"/>
-          <w:szCs w:val="15"/>
-        </w:rPr>
-      </w:pPr>
-    </w:p>
-    <w:p>
-      <w:pPr>
+      <w:r>
         <w:rPr>
           <w:color w:val="000000" w:themeColor="text1"/>
+          <w:sz w:val="24"/>
+          <w:szCs w:val="24"/>
           <w14:shadow w14:blurRad="38100" w14:dist="19050" w14:dir="2700000" w14:sx="100000" w14:sy="100000" w14:kx="0" w14:ky="0" w14:algn="tl">
             <w14:schemeClr w14:val="dk1">
               <w14:alpha w14:val="60000"/>
@@ -12975,12 +13092,28 @@
             <w14:round/>
           </w14:textOutline>
         </w:rPr>
+        <w:t>5.34 Als beheerder wil ik zien hoe de website op bedrijfsniveau presteert, zodat ik de strategie daarop kan aanpassen</w:t>
+      </w:r>
+    </w:p>
+    <w:p>
+      <w:pPr>
+        <w:rPr>
+          <w:color w:val="FF0000"/>
+        </w:rPr>
       </w:pPr>
+      <w:r>
+        <w:rPr>
+          <w:color w:val="FF0000"/>
+        </w:rPr>
+        <w:t>Nog in bewerking…</w:t>
+      </w:r>
     </w:p>
     <w:p>
       <w:pPr>
         <w:rPr>
           <w:color w:val="000000" w:themeColor="text1"/>
+          <w:sz w:val="24"/>
+          <w:szCs w:val="24"/>
           <w14:shadow w14:blurRad="38100" w14:dist="19050" w14:dir="2700000" w14:sx="100000" w14:sy="100000" w14:kx="0" w14:ky="0" w14:algn="tl">
             <w14:schemeClr w14:val="dk1">
               <w14:alpha w14:val="60000"/>
@@ -12993,32 +13126,378 @@
           </w14:textOutline>
         </w:rPr>
       </w:pPr>
-    </w:p>
-    <w:p/>
-    <w:p/>
-    <w:p/>
+      <w:r>
+        <w:rPr>
+          <w:color w:val="000000" w:themeColor="text1"/>
+          <w:sz w:val="24"/>
+          <w:szCs w:val="24"/>
+          <w14:shadow w14:blurRad="38100" w14:dist="19050" w14:dir="2700000" w14:sx="100000" w14:sy="100000" w14:kx="0" w14:ky="0" w14:algn="tl">
+            <w14:schemeClr w14:val="dk1">
+              <w14:alpha w14:val="60000"/>
+            </w14:schemeClr>
+          </w14:shadow>
+          <w14:textOutline w14:w="0" w14:cap="flat" w14:cmpd="sng" w14:algn="ctr">
+            <w14:noFill/>
+            <w14:prstDash w14:val="solid"/>
+            <w14:round/>
+          </w14:textOutline>
+        </w:rPr>
+        <w:t>5.35 Als bezoeker wil ik een duidelijke en professionele weergave van meldingen en vereisten om de vervolgactie te bepalen.</w:t>
+      </w:r>
+    </w:p>
+    <w:p>
+      <w:r>
+        <w:t xml:space="preserve">Bij deze userstorie gaat het erom, dat meldingen netjes worden weergegeven. Ook de constraints moeten netjes worden weergegeven bijvoorbeeld als iemand per ongeluk zijn wachtwoord verkeerd typt, hiervan moet een nette melding verschijnen. </w:t>
+      </w:r>
+    </w:p>
+    <w:p>
+      <w:pPr>
+        <w:rPr>
+          <w:color w:val="000000" w:themeColor="text1"/>
+          <w:sz w:val="24"/>
+          <w:szCs w:val="24"/>
+          <w14:shadow w14:blurRad="38100" w14:dist="19050" w14:dir="2700000" w14:sx="100000" w14:sy="100000" w14:kx="0" w14:ky="0" w14:algn="tl">
+            <w14:schemeClr w14:val="dk1">
+              <w14:alpha w14:val="60000"/>
+            </w14:schemeClr>
+          </w14:shadow>
+          <w14:textOutline w14:w="0" w14:cap="flat" w14:cmpd="sng" w14:algn="ctr">
+            <w14:noFill/>
+            <w14:prstDash w14:val="solid"/>
+            <w14:round/>
+          </w14:textOutline>
+        </w:rPr>
+      </w:pPr>
+      <w:r>
+        <w:rPr>
+          <w:color w:val="000000" w:themeColor="text1"/>
+          <w:sz w:val="24"/>
+          <w:szCs w:val="24"/>
+          <w14:shadow w14:blurRad="38100" w14:dist="19050" w14:dir="2700000" w14:sx="100000" w14:sy="100000" w14:kx="0" w14:ky="0" w14:algn="tl">
+            <w14:schemeClr w14:val="dk1">
+              <w14:alpha w14:val="60000"/>
+            </w14:schemeClr>
+          </w14:shadow>
+          <w14:textOutline w14:w="0" w14:cap="flat" w14:cmpd="sng" w14:algn="ctr">
+            <w14:noFill/>
+            <w14:prstDash w14:val="solid"/>
+            <w14:round/>
+          </w14:textOutline>
+        </w:rPr>
+        <w:t xml:space="preserve">5.36 Als Product </w:t>
+      </w:r>
+      <w:proofErr w:type="spellStart"/>
+      <w:r>
+        <w:rPr>
+          <w:color w:val="000000" w:themeColor="text1"/>
+          <w:sz w:val="24"/>
+          <w:szCs w:val="24"/>
+          <w14:shadow w14:blurRad="38100" w14:dist="19050" w14:dir="2700000" w14:sx="100000" w14:sy="100000" w14:kx="0" w14:ky="0" w14:algn="tl">
+            <w14:schemeClr w14:val="dk1">
+              <w14:alpha w14:val="60000"/>
+            </w14:schemeClr>
+          </w14:shadow>
+          <w14:textOutline w14:w="0" w14:cap="flat" w14:cmpd="sng" w14:algn="ctr">
+            <w14:noFill/>
+            <w14:prstDash w14:val="solid"/>
+            <w14:round/>
+          </w14:textOutline>
+        </w:rPr>
+        <w:t>Owner</w:t>
+      </w:r>
+      <w:proofErr w:type="spellEnd"/>
+      <w:r>
+        <w:rPr>
+          <w:color w:val="000000" w:themeColor="text1"/>
+          <w:sz w:val="24"/>
+          <w:szCs w:val="24"/>
+          <w14:shadow w14:blurRad="38100" w14:dist="19050" w14:dir="2700000" w14:sx="100000" w14:sy="100000" w14:kx="0" w14:ky="0" w14:algn="tl">
+            <w14:schemeClr w14:val="dk1">
+              <w14:alpha w14:val="60000"/>
+            </w14:schemeClr>
+          </w14:shadow>
+          <w14:textOutline w14:w="0" w14:cap="flat" w14:cmpd="sng" w14:algn="ctr">
+            <w14:noFill/>
+            <w14:prstDash w14:val="solid"/>
+            <w14:round/>
+          </w14:textOutline>
+        </w:rPr>
+        <w:t xml:space="preserve"> wil ik de opgekochte voorwerpen batchgewijs naar de site converteren, zodat ik kan starten met een gevulde website.</w:t>
+      </w:r>
+    </w:p>
+    <w:p>
+      <w:pPr>
+        <w:rPr>
+          <w:color w:val="FF0000"/>
+        </w:rPr>
+      </w:pPr>
+      <w:r>
+        <w:rPr>
+          <w:color w:val="FF0000"/>
+        </w:rPr>
+        <w:t>Nog in bewerking…</w:t>
+      </w:r>
+    </w:p>
+    <w:p>
+      <w:pPr>
+        <w:rPr>
+          <w:color w:val="FF0000"/>
+        </w:rPr>
+      </w:pPr>
+    </w:p>
+    <w:p>
+      <w:pPr>
+        <w:rPr>
+          <w:color w:val="FF0000"/>
+        </w:rPr>
+      </w:pPr>
+    </w:p>
+    <w:p>
+      <w:pPr>
+        <w:rPr>
+          <w:color w:val="FF0000"/>
+        </w:rPr>
+      </w:pPr>
+    </w:p>
+    <w:p>
+      <w:pPr>
+        <w:rPr>
+          <w:color w:val="000000" w:themeColor="text1"/>
+          <w:sz w:val="24"/>
+          <w:szCs w:val="24"/>
+          <w14:shadow w14:blurRad="38100" w14:dist="19050" w14:dir="2700000" w14:sx="100000" w14:sy="100000" w14:kx="0" w14:ky="0" w14:algn="tl">
+            <w14:schemeClr w14:val="dk1">
+              <w14:alpha w14:val="60000"/>
+            </w14:schemeClr>
+          </w14:shadow>
+          <w14:textOutline w14:w="0" w14:cap="flat" w14:cmpd="sng" w14:algn="ctr">
+            <w14:noFill/>
+            <w14:prstDash w14:val="solid"/>
+            <w14:round/>
+          </w14:textOutline>
+        </w:rPr>
+      </w:pPr>
+      <w:r>
+        <w:rPr>
+          <w:color w:val="000000" w:themeColor="text1"/>
+          <w:sz w:val="24"/>
+          <w:szCs w:val="24"/>
+          <w14:shadow w14:blurRad="38100" w14:dist="19050" w14:dir="2700000" w14:sx="100000" w14:sy="100000" w14:kx="0" w14:ky="0" w14:algn="tl">
+            <w14:schemeClr w14:val="dk1">
+              <w14:alpha w14:val="60000"/>
+            </w14:schemeClr>
+          </w14:shadow>
+          <w14:textOutline w14:w="0" w14:cap="flat" w14:cmpd="sng" w14:algn="ctr">
+            <w14:noFill/>
+            <w14:prstDash w14:val="solid"/>
+            <w14:round/>
+          </w14:textOutline>
+        </w:rPr>
+        <w:lastRenderedPageBreak/>
+        <w:t xml:space="preserve">5.37 Als Product </w:t>
+      </w:r>
+      <w:proofErr w:type="spellStart"/>
+      <w:r>
+        <w:rPr>
+          <w:color w:val="000000" w:themeColor="text1"/>
+          <w:sz w:val="24"/>
+          <w:szCs w:val="24"/>
+          <w14:shadow w14:blurRad="38100" w14:dist="19050" w14:dir="2700000" w14:sx="100000" w14:sy="100000" w14:kx="0" w14:ky="0" w14:algn="tl">
+            <w14:schemeClr w14:val="dk1">
+              <w14:alpha w14:val="60000"/>
+            </w14:schemeClr>
+          </w14:shadow>
+          <w14:textOutline w14:w="0" w14:cap="flat" w14:cmpd="sng" w14:algn="ctr">
+            <w14:noFill/>
+            <w14:prstDash w14:val="solid"/>
+            <w14:round/>
+          </w14:textOutline>
+        </w:rPr>
+        <w:t>Owner</w:t>
+      </w:r>
+      <w:proofErr w:type="spellEnd"/>
+      <w:r>
+        <w:rPr>
+          <w:color w:val="000000" w:themeColor="text1"/>
+          <w:sz w:val="24"/>
+          <w:szCs w:val="24"/>
+          <w14:shadow w14:blurRad="38100" w14:dist="19050" w14:dir="2700000" w14:sx="100000" w14:sy="100000" w14:kx="0" w14:ky="0" w14:algn="tl">
+            <w14:schemeClr w14:val="dk1">
+              <w14:alpha w14:val="60000"/>
+            </w14:schemeClr>
+          </w14:shadow>
+          <w14:textOutline w14:w="0" w14:cap="flat" w14:cmpd="sng" w14:algn="ctr">
+            <w14:noFill/>
+            <w14:prstDash w14:val="solid"/>
+            <w14:round/>
+          </w14:textOutline>
+        </w:rPr>
+        <w:t xml:space="preserve"> wil ik de website kunnen bekijken op de aangereikte server om de voortgang te allen tijde in de gaten te kunnen houden.</w:t>
+      </w:r>
+    </w:p>
+    <w:p>
+      <w:r>
+        <w:t>Bij deze userstorie gaat het erom, dat de Product-</w:t>
+      </w:r>
+      <w:proofErr w:type="spellStart"/>
+      <w:r>
+        <w:t>owner</w:t>
+      </w:r>
+      <w:proofErr w:type="spellEnd"/>
+      <w:r>
+        <w:t xml:space="preserve"> op elk moment de site kan bekijken op de aangereikte server. </w:t>
+      </w:r>
+    </w:p>
+    <w:p>
+      <w:pPr>
+        <w:rPr>
+          <w:color w:val="000000" w:themeColor="text1"/>
+          <w:sz w:val="24"/>
+          <w:szCs w:val="24"/>
+          <w14:shadow w14:blurRad="38100" w14:dist="19050" w14:dir="2700000" w14:sx="100000" w14:sy="100000" w14:kx="0" w14:ky="0" w14:algn="tl">
+            <w14:schemeClr w14:val="dk1">
+              <w14:alpha w14:val="60000"/>
+            </w14:schemeClr>
+          </w14:shadow>
+          <w14:textOutline w14:w="0" w14:cap="flat" w14:cmpd="sng" w14:algn="ctr">
+            <w14:noFill/>
+            <w14:prstDash w14:val="solid"/>
+            <w14:round/>
+          </w14:textOutline>
+        </w:rPr>
+      </w:pPr>
+      <w:r>
+        <w:rPr>
+          <w:color w:val="000000" w:themeColor="text1"/>
+          <w:sz w:val="24"/>
+          <w:szCs w:val="24"/>
+          <w14:shadow w14:blurRad="38100" w14:dist="19050" w14:dir="2700000" w14:sx="100000" w14:sy="100000" w14:kx="0" w14:ky="0" w14:algn="tl">
+            <w14:schemeClr w14:val="dk1">
+              <w14:alpha w14:val="60000"/>
+            </w14:schemeClr>
+          </w14:shadow>
+          <w14:textOutline w14:w="0" w14:cap="flat" w14:cmpd="sng" w14:algn="ctr">
+            <w14:noFill/>
+            <w14:prstDash w14:val="solid"/>
+            <w14:round/>
+          </w14:textOutline>
+        </w:rPr>
+        <w:t>5.38  Als beheerder wil ik de rubriekenboom kunnen beheren door het toevoegen, verwijderen, sorteren, hernoemen en/of uitfaseren van rubriekenboom</w:t>
+      </w:r>
+    </w:p>
+    <w:p>
+      <w:r>
+        <w:t xml:space="preserve">Bij deze userstorie gaat het erom, dat de beheerder via de site zelf rubrieken kan toevoegen, verwijderen, sorteren, hernoemen. De beheerder heeft hiervoor een aparte pagina. Er is alleen toegang met het beheerders account tot die pagina. </w:t>
+      </w:r>
+    </w:p>
+    <w:p/>
+    <w:p>
+      <w:pPr>
+        <w:rPr>
+          <w:color w:val="FF0000"/>
+        </w:rPr>
+      </w:pPr>
+    </w:p>
+    <w:p/>
+    <w:p/>
+    <w:p/>
+    <w:p/>
+    <w:p>
+      <w:pPr>
+        <w:rPr>
+          <w:sz w:val="24"/>
+          <w:szCs w:val="24"/>
+        </w:rPr>
+      </w:pPr>
+    </w:p>
+    <w:p/>
+    <w:p>
+      <w:pPr>
+        <w:rPr>
+          <w:color w:val="FF0000"/>
+        </w:rPr>
+      </w:pPr>
+    </w:p>
+    <w:p/>
+    <w:p>
+      <w:pPr>
+        <w:rPr>
+          <w:color w:val="000000" w:themeColor="text1"/>
+          <w:sz w:val="24"/>
+          <w:szCs w:val="24"/>
+          <w14:shadow w14:blurRad="38100" w14:dist="19050" w14:dir="2700000" w14:sx="100000" w14:sy="100000" w14:kx="0" w14:ky="0" w14:algn="tl">
+            <w14:schemeClr w14:val="dk1">
+              <w14:alpha w14:val="60000"/>
+            </w14:schemeClr>
+          </w14:shadow>
+          <w14:textOutline w14:w="0" w14:cap="flat" w14:cmpd="sng" w14:algn="ctr">
+            <w14:noFill/>
+            <w14:prstDash w14:val="solid"/>
+            <w14:round/>
+          </w14:textOutline>
+        </w:rPr>
+      </w:pPr>
+    </w:p>
+    <w:p>
+      <w:pPr>
+        <w:rPr>
+          <w:color w:val="FF0000"/>
+        </w:rPr>
+      </w:pPr>
+    </w:p>
+    <w:p/>
+    <w:p>
+      <w:pPr>
+        <w:rPr>
+          <w:color w:val="000000" w:themeColor="text1"/>
+          <w:sz w:val="24"/>
+          <w:szCs w:val="24"/>
+          <w14:shadow w14:blurRad="38100" w14:dist="19050" w14:dir="2700000" w14:sx="100000" w14:sy="100000" w14:kx="0" w14:ky="0" w14:algn="tl">
+            <w14:schemeClr w14:val="dk1">
+              <w14:alpha w14:val="60000"/>
+            </w14:schemeClr>
+          </w14:shadow>
+          <w14:textOutline w14:w="0" w14:cap="flat" w14:cmpd="sng" w14:algn="ctr">
+            <w14:noFill/>
+            <w14:prstDash w14:val="solid"/>
+            <w14:round/>
+          </w14:textOutline>
+        </w:rPr>
+      </w:pPr>
+    </w:p>
     <w:p/>
     <w:p>
       <w:pPr>
         <w:pStyle w:val="Kop2"/>
       </w:pPr>
-      <w:r>
-        <w:t xml:space="preserve"> </w:t>
-      </w:r>
     </w:p>
     <w:p>
       <w:pPr>
-        <w:tabs>
-          <w:tab w:val="left" w:pos="6027"/>
-        </w:tabs>
+        <w:pStyle w:val="Kop2"/>
       </w:pPr>
+    </w:p>
+    <w:p>
+      <w:pPr>
+        <w:pStyle w:val="Kop2"/>
+      </w:pPr>
+      <w:r>
+        <w:tab/>
+      </w:r>
+    </w:p>
+    <w:p>
+      <w:pPr>
+        <w:rPr>
+          <w:rFonts w:asciiTheme="majorHAnsi" w:eastAsiaTheme="majorEastAsia" w:hAnsiTheme="majorHAnsi" w:cstheme="majorBidi"/>
+          <w:color w:val="2F5496" w:themeColor="accent1" w:themeShade="BF"/>
+          <w:sz w:val="26"/>
+          <w:szCs w:val="26"/>
+        </w:rPr>
+      </w:pPr>
       <w:r>
         <w:br w:type="page"/>
       </w:r>
-      <w:r>
-        <w:lastRenderedPageBreak/>
-        <w:tab/>
-      </w:r>
+      <w:bookmarkStart w:id="18" w:name="_GoBack"/>
+      <w:bookmarkEnd w:id="18"/>
     </w:p>
     <w:p>
       <w:pPr>
@@ -13026,6 +13505,7 @@
       </w:pPr>
       <w:bookmarkStart w:id="19" w:name="_Toc9237998"/>
       <w:r>
+        <w:lastRenderedPageBreak/>
         <w:t>6</w:t>
       </w:r>
       <w:r>
@@ -13061,8 +13541,6 @@
         </w:r>
       </w:hyperlink>
     </w:p>
-    <w:p/>
-    <w:p/>
     <w:sectPr>
       <w:footerReference w:type="default" r:id="rId27"/>
       <w:pgSz w:w="11906" w:h="16838"/>
@@ -13110,7 +13588,6 @@
         <w:docPartUnique/>
       </w:docPartObj>
     </w:sdtPr>
-    <w:sdtEndPr/>
     <w:sdtContent>
       <w:sdt>
         <w:sdtPr>
@@ -13120,7 +13597,6 @@
             <w:docPartUnique/>
           </w:docPartObj>
         </w:sdtPr>
-        <w:sdtEndPr/>
         <w:sdtContent>
           <w:p>
             <w:pPr>
@@ -14681,7 +15157,7 @@
 </file>
 
 <file path=customXml/itemProps1.xml><?xml version="1.0" encoding="utf-8"?>
-<ds:datastoreItem xmlns:ds="http://schemas.openxmlformats.org/officeDocument/2006/customXml" ds:itemID="{5B4F3C20-2982-4648-8A63-AE8B8960A322}">
+<ds:datastoreItem xmlns:ds="http://schemas.openxmlformats.org/officeDocument/2006/customXml" ds:itemID="{ACA44578-FE49-4AAC-808E-31AC1396167B}">
   <ds:schemaRefs>
     <ds:schemaRef ds:uri="http://schemas.openxmlformats.org/officeDocument/2006/bibliography"/>
   </ds:schemaRefs>

</xml_diff>

<commit_message>
functioneel Ontwerp paar dingen toegevoegd
</commit_message>
<xml_diff>
--- a/Documentatie/Functioneel Ontwerp/iProject_Groep14_FunctioneelOntwerp.docx
+++ b/Documentatie/Functioneel Ontwerp/iProject_Groep14_FunctioneelOntwerp.docx
@@ -644,7 +644,7 @@
                 <w:i/>
                 <w:noProof/>
               </w:rPr>
-              <w:t>22 mei 2019</w:t>
+              <w:t>23 mei 2019</w:t>
             </w:r>
             <w:r>
               <w:rPr>
@@ -899,7 +899,7 @@
           <w:r>
             <w:fldChar w:fldCharType="separate"/>
           </w:r>
-          <w:hyperlink w:anchor="_Toc9237980" w:history="1">
+          <w:hyperlink w:anchor="_Toc9512971" w:history="1">
             <w:r>
               <w:rPr>
                 <w:rStyle w:val="Hyperlink"/>
@@ -926,7 +926,7 @@
                 <w:noProof/>
                 <w:webHidden/>
               </w:rPr>
-              <w:instrText xml:space="preserve"> PAGEREF _Toc9237980 \h </w:instrText>
+              <w:instrText xml:space="preserve"> PAGEREF _Toc9512971 \h </w:instrText>
             </w:r>
             <w:r>
               <w:rPr>
@@ -969,7 +969,7 @@
               <w:lang w:eastAsia="nl-NL"/>
             </w:rPr>
           </w:pPr>
-          <w:hyperlink w:anchor="_Toc9237981" w:history="1">
+          <w:hyperlink w:anchor="_Toc9512972" w:history="1">
             <w:r>
               <w:rPr>
                 <w:rStyle w:val="Hyperlink"/>
@@ -996,7 +996,7 @@
                 <w:noProof/>
                 <w:webHidden/>
               </w:rPr>
-              <w:instrText xml:space="preserve"> PAGEREF _Toc9237981 \h </w:instrText>
+              <w:instrText xml:space="preserve"> PAGEREF _Toc9512972 \h </w:instrText>
             </w:r>
             <w:r>
               <w:rPr>
@@ -1039,7 +1039,7 @@
               <w:lang w:eastAsia="nl-NL"/>
             </w:rPr>
           </w:pPr>
-          <w:hyperlink w:anchor="_Toc9237982" w:history="1">
+          <w:hyperlink w:anchor="_Toc9512973" w:history="1">
             <w:r>
               <w:rPr>
                 <w:rStyle w:val="Hyperlink"/>
@@ -1066,7 +1066,7 @@
                 <w:noProof/>
                 <w:webHidden/>
               </w:rPr>
-              <w:instrText xml:space="preserve"> PAGEREF _Toc9237982 \h </w:instrText>
+              <w:instrText xml:space="preserve"> PAGEREF _Toc9512973 \h </w:instrText>
             </w:r>
             <w:r>
               <w:rPr>
@@ -1109,13 +1109,13 @@
               <w:lang w:eastAsia="nl-NL"/>
             </w:rPr>
           </w:pPr>
-          <w:hyperlink w:anchor="_Toc9237983" w:history="1">
+          <w:hyperlink w:anchor="_Toc9512974" w:history="1">
             <w:r>
               <w:rPr>
                 <w:rStyle w:val="Hyperlink"/>
                 <w:noProof/>
               </w:rPr>
-              <w:t>3.1 Home pagina</w:t>
+              <w:t>3.1 Homepagina</w:t>
             </w:r>
             <w:r>
               <w:rPr>
@@ -1136,7 +1136,7 @@
                 <w:noProof/>
                 <w:webHidden/>
               </w:rPr>
-              <w:instrText xml:space="preserve"> PAGEREF _Toc9237983 \h </w:instrText>
+              <w:instrText xml:space="preserve"> PAGEREF _Toc9512974 \h </w:instrText>
             </w:r>
             <w:r>
               <w:rPr>
@@ -1179,7 +1179,7 @@
               <w:lang w:eastAsia="nl-NL"/>
             </w:rPr>
           </w:pPr>
-          <w:hyperlink w:anchor="_Toc9237984" w:history="1">
+          <w:hyperlink w:anchor="_Toc9512975" w:history="1">
             <w:r>
               <w:rPr>
                 <w:rStyle w:val="Hyperlink"/>
@@ -1206,7 +1206,7 @@
                 <w:noProof/>
                 <w:webHidden/>
               </w:rPr>
-              <w:instrText xml:space="preserve"> PAGEREF _Toc9237984 \h </w:instrText>
+              <w:instrText xml:space="preserve"> PAGEREF _Toc9512975 \h </w:instrText>
             </w:r>
             <w:r>
               <w:rPr>
@@ -1249,7 +1249,7 @@
               <w:lang w:eastAsia="nl-NL"/>
             </w:rPr>
           </w:pPr>
-          <w:hyperlink w:anchor="_Toc9237985" w:history="1">
+          <w:hyperlink w:anchor="_Toc9512976" w:history="1">
             <w:r>
               <w:rPr>
                 <w:rStyle w:val="Hyperlink"/>
@@ -1276,7 +1276,7 @@
                 <w:noProof/>
                 <w:webHidden/>
               </w:rPr>
-              <w:instrText xml:space="preserve"> PAGEREF _Toc9237985 \h </w:instrText>
+              <w:instrText xml:space="preserve"> PAGEREF _Toc9512976 \h </w:instrText>
             </w:r>
             <w:r>
               <w:rPr>
@@ -1319,7 +1319,7 @@
               <w:lang w:eastAsia="nl-NL"/>
             </w:rPr>
           </w:pPr>
-          <w:hyperlink w:anchor="_Toc9237986" w:history="1">
+          <w:hyperlink w:anchor="_Toc9512977" w:history="1">
             <w:r>
               <w:rPr>
                 <w:rStyle w:val="Hyperlink"/>
@@ -1346,7 +1346,7 @@
                 <w:noProof/>
                 <w:webHidden/>
               </w:rPr>
-              <w:instrText xml:space="preserve"> PAGEREF _Toc9237986 \h </w:instrText>
+              <w:instrText xml:space="preserve"> PAGEREF _Toc9512977 \h </w:instrText>
             </w:r>
             <w:r>
               <w:rPr>
@@ -1389,7 +1389,7 @@
               <w:lang w:eastAsia="nl-NL"/>
             </w:rPr>
           </w:pPr>
-          <w:hyperlink w:anchor="_Toc9237987" w:history="1">
+          <w:hyperlink w:anchor="_Toc9512978" w:history="1">
             <w:r>
               <w:rPr>
                 <w:rStyle w:val="Hyperlink"/>
@@ -1416,7 +1416,7 @@
                 <w:noProof/>
                 <w:webHidden/>
               </w:rPr>
-              <w:instrText xml:space="preserve"> PAGEREF _Toc9237987 \h </w:instrText>
+              <w:instrText xml:space="preserve"> PAGEREF _Toc9512978 \h </w:instrText>
             </w:r>
             <w:r>
               <w:rPr>
@@ -1459,7 +1459,7 @@
               <w:lang w:eastAsia="nl-NL"/>
             </w:rPr>
           </w:pPr>
-          <w:hyperlink w:anchor="_Toc9237988" w:history="1">
+          <w:hyperlink w:anchor="_Toc9512979" w:history="1">
             <w:r>
               <w:rPr>
                 <w:rStyle w:val="Hyperlink"/>
@@ -1486,7 +1486,7 @@
                 <w:noProof/>
                 <w:webHidden/>
               </w:rPr>
-              <w:instrText xml:space="preserve"> PAGEREF _Toc9237988 \h </w:instrText>
+              <w:instrText xml:space="preserve"> PAGEREF _Toc9512979 \h </w:instrText>
             </w:r>
             <w:r>
               <w:rPr>
@@ -1529,7 +1529,7 @@
               <w:lang w:eastAsia="nl-NL"/>
             </w:rPr>
           </w:pPr>
-          <w:hyperlink w:anchor="_Toc9237989" w:history="1">
+          <w:hyperlink w:anchor="_Toc9512980" w:history="1">
             <w:r>
               <w:rPr>
                 <w:rStyle w:val="Hyperlink"/>
@@ -1556,7 +1556,7 @@
                 <w:noProof/>
                 <w:webHidden/>
               </w:rPr>
-              <w:instrText xml:space="preserve"> PAGEREF _Toc9237989 \h </w:instrText>
+              <w:instrText xml:space="preserve"> PAGEREF _Toc9512980 \h </w:instrText>
             </w:r>
             <w:r>
               <w:rPr>
@@ -1599,7 +1599,7 @@
               <w:lang w:eastAsia="nl-NL"/>
             </w:rPr>
           </w:pPr>
-          <w:hyperlink w:anchor="_Toc9237990" w:history="1">
+          <w:hyperlink w:anchor="_Toc9512981" w:history="1">
             <w:r>
               <w:rPr>
                 <w:rStyle w:val="Hyperlink"/>
@@ -1626,7 +1626,7 @@
                 <w:noProof/>
                 <w:webHidden/>
               </w:rPr>
-              <w:instrText xml:space="preserve"> PAGEREF _Toc9237990 \h </w:instrText>
+              <w:instrText xml:space="preserve"> PAGEREF _Toc9512981 \h </w:instrText>
             </w:r>
             <w:r>
               <w:rPr>
@@ -1669,7 +1669,7 @@
               <w:lang w:eastAsia="nl-NL"/>
             </w:rPr>
           </w:pPr>
-          <w:hyperlink w:anchor="_Toc9237991" w:history="1">
+          <w:hyperlink w:anchor="_Toc9512982" w:history="1">
             <w:r>
               <w:rPr>
                 <w:rStyle w:val="Hyperlink"/>
@@ -1696,7 +1696,7 @@
                 <w:noProof/>
                 <w:webHidden/>
               </w:rPr>
-              <w:instrText xml:space="preserve"> PAGEREF _Toc9237991 \h </w:instrText>
+              <w:instrText xml:space="preserve"> PAGEREF _Toc9512982 \h </w:instrText>
             </w:r>
             <w:r>
               <w:rPr>
@@ -1739,7 +1739,7 @@
               <w:lang w:eastAsia="nl-NL"/>
             </w:rPr>
           </w:pPr>
-          <w:hyperlink w:anchor="_Toc9237992" w:history="1">
+          <w:hyperlink w:anchor="_Toc9512983" w:history="1">
             <w:r>
               <w:rPr>
                 <w:rStyle w:val="Hyperlink"/>
@@ -1766,7 +1766,7 @@
                 <w:noProof/>
                 <w:webHidden/>
               </w:rPr>
-              <w:instrText xml:space="preserve"> PAGEREF _Toc9237992 \h </w:instrText>
+              <w:instrText xml:space="preserve"> PAGEREF _Toc9512983 \h </w:instrText>
             </w:r>
             <w:r>
               <w:rPr>
@@ -1809,7 +1809,7 @@
               <w:lang w:eastAsia="nl-NL"/>
             </w:rPr>
           </w:pPr>
-          <w:hyperlink w:anchor="_Toc9237993" w:history="1">
+          <w:hyperlink w:anchor="_Toc9512984" w:history="1">
             <w:r>
               <w:rPr>
                 <w:rStyle w:val="Hyperlink"/>
@@ -1836,7 +1836,7 @@
                 <w:noProof/>
                 <w:webHidden/>
               </w:rPr>
-              <w:instrText xml:space="preserve"> PAGEREF _Toc9237993 \h </w:instrText>
+              <w:instrText xml:space="preserve"> PAGEREF _Toc9512984 \h </w:instrText>
             </w:r>
             <w:r>
               <w:rPr>
@@ -1879,7 +1879,7 @@
               <w:lang w:eastAsia="nl-NL"/>
             </w:rPr>
           </w:pPr>
-          <w:hyperlink w:anchor="_Toc9237994" w:history="1">
+          <w:hyperlink w:anchor="_Toc9512985" w:history="1">
             <w:r>
               <w:rPr>
                 <w:rStyle w:val="Hyperlink"/>
@@ -1906,7 +1906,7 @@
                 <w:noProof/>
                 <w:webHidden/>
               </w:rPr>
-              <w:instrText xml:space="preserve"> PAGEREF _Toc9237994 \h </w:instrText>
+              <w:instrText xml:space="preserve"> PAGEREF _Toc9512985 \h </w:instrText>
             </w:r>
             <w:r>
               <w:rPr>
@@ -1949,7 +1949,7 @@
               <w:lang w:eastAsia="nl-NL"/>
             </w:rPr>
           </w:pPr>
-          <w:hyperlink w:anchor="_Toc9237995" w:history="1">
+          <w:hyperlink w:anchor="_Toc9512986" w:history="1">
             <w:r>
               <w:rPr>
                 <w:rStyle w:val="Hyperlink"/>
@@ -1976,7 +1976,7 @@
                 <w:noProof/>
                 <w:webHidden/>
               </w:rPr>
-              <w:instrText xml:space="preserve"> PAGEREF _Toc9237995 \h </w:instrText>
+              <w:instrText xml:space="preserve"> PAGEREF _Toc9512986 \h </w:instrText>
             </w:r>
             <w:r>
               <w:rPr>
@@ -2019,7 +2019,7 @@
               <w:lang w:eastAsia="nl-NL"/>
             </w:rPr>
           </w:pPr>
-          <w:hyperlink w:anchor="_Toc9237996" w:history="1">
+          <w:hyperlink w:anchor="_Toc9512987" w:history="1">
             <w:r>
               <w:rPr>
                 <w:rStyle w:val="Hyperlink"/>
@@ -2046,7 +2046,7 @@
                 <w:noProof/>
                 <w:webHidden/>
               </w:rPr>
-              <w:instrText xml:space="preserve"> PAGEREF _Toc9237996 \h </w:instrText>
+              <w:instrText xml:space="preserve"> PAGEREF _Toc9512987 \h </w:instrText>
             </w:r>
             <w:r>
               <w:rPr>
@@ -2089,7 +2089,7 @@
               <w:lang w:eastAsia="nl-NL"/>
             </w:rPr>
           </w:pPr>
-          <w:hyperlink w:anchor="_Toc9237997" w:history="1">
+          <w:hyperlink w:anchor="_Toc9512988" w:history="1">
             <w:r>
               <w:rPr>
                 <w:rStyle w:val="Hyperlink"/>
@@ -2116,7 +2116,7 @@
                 <w:noProof/>
                 <w:webHidden/>
               </w:rPr>
-              <w:instrText xml:space="preserve"> PAGEREF _Toc9237997 \h </w:instrText>
+              <w:instrText xml:space="preserve"> PAGEREF _Toc9512988 \h </w:instrText>
             </w:r>
             <w:r>
               <w:rPr>
@@ -2159,13 +2159,13 @@
               <w:lang w:eastAsia="nl-NL"/>
             </w:rPr>
           </w:pPr>
-          <w:hyperlink w:anchor="_Toc9237998" w:history="1">
+          <w:hyperlink w:anchor="_Toc9512989" w:history="1">
             <w:r>
               <w:rPr>
                 <w:rStyle w:val="Hyperlink"/>
                 <w:noProof/>
               </w:rPr>
-              <w:t>6. Bijlage</w:t>
+              <w:t>6. Doelgroep</w:t>
             </w:r>
             <w:r>
               <w:rPr>
@@ -2186,7 +2186,7 @@
                 <w:noProof/>
                 <w:webHidden/>
               </w:rPr>
-              <w:instrText xml:space="preserve"> PAGEREF _Toc9237998 \h </w:instrText>
+              <w:instrText xml:space="preserve"> PAGEREF _Toc9512989 \h </w:instrText>
             </w:r>
             <w:r>
               <w:rPr>
@@ -2206,7 +2206,147 @@
                 <w:noProof/>
                 <w:webHidden/>
               </w:rPr>
-              <w:t>21</w:t>
+              <w:t>26</w:t>
+            </w:r>
+            <w:r>
+              <w:rPr>
+                <w:noProof/>
+                <w:webHidden/>
+              </w:rPr>
+              <w:fldChar w:fldCharType="end"/>
+            </w:r>
+          </w:hyperlink>
+        </w:p>
+        <w:p>
+          <w:pPr>
+            <w:pStyle w:val="Inhopg1"/>
+            <w:tabs>
+              <w:tab w:val="right" w:leader="dot" w:pos="9062"/>
+            </w:tabs>
+            <w:rPr>
+              <w:rFonts w:eastAsiaTheme="minorEastAsia"/>
+              <w:noProof/>
+              <w:lang w:eastAsia="nl-NL"/>
+            </w:rPr>
+          </w:pPr>
+          <w:hyperlink w:anchor="_Toc9512990" w:history="1">
+            <w:r>
+              <w:rPr>
+                <w:rStyle w:val="Hyperlink"/>
+                <w:noProof/>
+              </w:rPr>
+              <w:t>7. Kleurenpallet</w:t>
+            </w:r>
+            <w:r>
+              <w:rPr>
+                <w:noProof/>
+                <w:webHidden/>
+              </w:rPr>
+              <w:tab/>
+            </w:r>
+            <w:r>
+              <w:rPr>
+                <w:noProof/>
+                <w:webHidden/>
+              </w:rPr>
+              <w:fldChar w:fldCharType="begin"/>
+            </w:r>
+            <w:r>
+              <w:rPr>
+                <w:noProof/>
+                <w:webHidden/>
+              </w:rPr>
+              <w:instrText xml:space="preserve"> PAGEREF _Toc9512990 \h </w:instrText>
+            </w:r>
+            <w:r>
+              <w:rPr>
+                <w:noProof/>
+                <w:webHidden/>
+              </w:rPr>
+            </w:r>
+            <w:r>
+              <w:rPr>
+                <w:noProof/>
+                <w:webHidden/>
+              </w:rPr>
+              <w:fldChar w:fldCharType="separate"/>
+            </w:r>
+            <w:r>
+              <w:rPr>
+                <w:noProof/>
+                <w:webHidden/>
+              </w:rPr>
+              <w:t>26</w:t>
+            </w:r>
+            <w:r>
+              <w:rPr>
+                <w:noProof/>
+                <w:webHidden/>
+              </w:rPr>
+              <w:fldChar w:fldCharType="end"/>
+            </w:r>
+          </w:hyperlink>
+        </w:p>
+        <w:p>
+          <w:pPr>
+            <w:pStyle w:val="Inhopg1"/>
+            <w:tabs>
+              <w:tab w:val="right" w:leader="dot" w:pos="9062"/>
+            </w:tabs>
+            <w:rPr>
+              <w:rFonts w:eastAsiaTheme="minorEastAsia"/>
+              <w:noProof/>
+              <w:lang w:eastAsia="nl-NL"/>
+            </w:rPr>
+          </w:pPr>
+          <w:hyperlink w:anchor="_Toc9512991" w:history="1">
+            <w:r>
+              <w:rPr>
+                <w:rStyle w:val="Hyperlink"/>
+                <w:noProof/>
+              </w:rPr>
+              <w:t>8. Bijlage</w:t>
+            </w:r>
+            <w:r>
+              <w:rPr>
+                <w:noProof/>
+                <w:webHidden/>
+              </w:rPr>
+              <w:tab/>
+            </w:r>
+            <w:r>
+              <w:rPr>
+                <w:noProof/>
+                <w:webHidden/>
+              </w:rPr>
+              <w:fldChar w:fldCharType="begin"/>
+            </w:r>
+            <w:r>
+              <w:rPr>
+                <w:noProof/>
+                <w:webHidden/>
+              </w:rPr>
+              <w:instrText xml:space="preserve"> PAGEREF _Toc9512991 \h </w:instrText>
+            </w:r>
+            <w:r>
+              <w:rPr>
+                <w:noProof/>
+                <w:webHidden/>
+              </w:rPr>
+            </w:r>
+            <w:r>
+              <w:rPr>
+                <w:noProof/>
+                <w:webHidden/>
+              </w:rPr>
+              <w:fldChar w:fldCharType="separate"/>
+            </w:r>
+            <w:r>
+              <w:rPr>
+                <w:noProof/>
+                <w:webHidden/>
+              </w:rPr>
+              <w:t>27</w:t>
             </w:r>
             <w:r>
               <w:rPr>
@@ -2229,13 +2369,13 @@
               <w:lang w:eastAsia="nl-NL"/>
             </w:rPr>
           </w:pPr>
-          <w:hyperlink w:anchor="_Toc9237999" w:history="1">
+          <w:hyperlink w:anchor="_Toc9512992" w:history="1">
             <w:r>
               <w:rPr>
                 <w:rStyle w:val="Hyperlink"/>
                 <w:noProof/>
               </w:rPr>
-              <w:t>6.1 Literatuurlijst</w:t>
+              <w:t>8.1 Literatuurlijst</w:t>
             </w:r>
             <w:r>
               <w:rPr>
@@ -2256,7 +2396,7 @@
                 <w:noProof/>
                 <w:webHidden/>
               </w:rPr>
-              <w:instrText xml:space="preserve"> PAGEREF _Toc9237999 \h </w:instrText>
+              <w:instrText xml:space="preserve"> PAGEREF _Toc9512992 \h </w:instrText>
             </w:r>
             <w:r>
               <w:rPr>
@@ -2276,7 +2416,7 @@
                 <w:noProof/>
                 <w:webHidden/>
               </w:rPr>
-              <w:t>21</w:t>
+              <w:t>27</w:t>
             </w:r>
             <w:r>
               <w:rPr>
@@ -2307,7 +2447,7 @@
       <w:pPr>
         <w:pStyle w:val="Kop1"/>
       </w:pPr>
-      <w:bookmarkStart w:id="0" w:name="_Toc9237980"/>
+      <w:bookmarkStart w:id="0" w:name="_Toc9512971"/>
       <w:r>
         <w:lastRenderedPageBreak/>
         <w:t xml:space="preserve">1. </w:t>
@@ -2337,7 +2477,7 @@
       <w:r>
         <w:br w:type="page"/>
       </w:r>
-      <w:bookmarkStart w:id="1" w:name="_Toc9237981"/>
+      <w:bookmarkStart w:id="1" w:name="_Toc9512972"/>
       <w:r>
         <w:lastRenderedPageBreak/>
         <w:t xml:space="preserve">2. </w:t>
@@ -3312,27 +3452,14 @@
                             <w:r>
                               <w:t xml:space="preserve">Figuur </w:t>
                             </w:r>
-                            <w:r>
-                              <w:fldChar w:fldCharType="begin"/>
-                            </w:r>
-                            <w:r>
-                              <w:instrText xml:space="preserve"> SEQ Figuur \* ARABIC </w:instrText>
-                            </w:r>
-                            <w:r>
-                              <w:fldChar w:fldCharType="separate"/>
-                            </w:r>
-                            <w:r>
-                              <w:rPr>
-                                <w:noProof/>
-                              </w:rPr>
-                              <w:t>1</w:t>
-                            </w:r>
-                            <w:r>
-                              <w:rPr>
-                                <w:noProof/>
-                              </w:rPr>
-                              <w:fldChar w:fldCharType="end"/>
-                            </w:r>
+                            <w:fldSimple w:instr=" SEQ Figuur \* ARABIC ">
+                              <w:r>
+                                <w:rPr>
+                                  <w:noProof/>
+                                </w:rPr>
+                                <w:t>1</w:t>
+                              </w:r>
+                            </w:fldSimple>
                             <w:r>
                               <w:t>: Navigatiestructuur</w:t>
                             </w:r>
@@ -3370,27 +3497,14 @@
                       <w:r>
                         <w:t xml:space="preserve">Figuur </w:t>
                       </w:r>
-                      <w:r>
-                        <w:fldChar w:fldCharType="begin"/>
-                      </w:r>
-                      <w:r>
-                        <w:instrText xml:space="preserve"> SEQ Figuur \* ARABIC </w:instrText>
-                      </w:r>
-                      <w:r>
-                        <w:fldChar w:fldCharType="separate"/>
-                      </w:r>
-                      <w:r>
-                        <w:rPr>
-                          <w:noProof/>
-                        </w:rPr>
-                        <w:t>1</w:t>
-                      </w:r>
-                      <w:r>
-                        <w:rPr>
-                          <w:noProof/>
-                        </w:rPr>
-                        <w:fldChar w:fldCharType="end"/>
-                      </w:r>
+                      <w:fldSimple w:instr=" SEQ Figuur \* ARABIC ">
+                        <w:r>
+                          <w:rPr>
+                            <w:noProof/>
+                          </w:rPr>
+                          <w:t>1</w:t>
+                        </w:r>
+                      </w:fldSimple>
                       <w:r>
                         <w:t>: Navigatiestructuur</w:t>
                       </w:r>
@@ -7463,7 +7577,7 @@
       <w:pPr>
         <w:pStyle w:val="Kop1"/>
       </w:pPr>
-      <w:bookmarkStart w:id="2" w:name="_Toc9237982"/>
+      <w:bookmarkStart w:id="2" w:name="_Toc9512973"/>
       <w:r>
         <w:lastRenderedPageBreak/>
         <w:t xml:space="preserve">3. </w:t>
@@ -7478,14 +7592,14 @@
       <w:pPr>
         <w:pStyle w:val="Kop2"/>
       </w:pPr>
-      <w:bookmarkStart w:id="3" w:name="_Toc9237983"/>
+      <w:bookmarkStart w:id="3" w:name="_Toc9512974"/>
       <w:r>
         <w:t xml:space="preserve">3.1 </w:t>
       </w:r>
+      <w:r>
+        <w:t>Homepagina</w:t>
+      </w:r>
       <w:bookmarkEnd w:id="3"/>
-      <w:r>
-        <w:t>Homepagina</w:t>
-      </w:r>
     </w:p>
     <w:p/>
     <w:p>
@@ -7551,27 +7665,14 @@
                             <w:r>
                               <w:t xml:space="preserve">Figuur </w:t>
                             </w:r>
-                            <w:r>
-                              <w:fldChar w:fldCharType="begin"/>
-                            </w:r>
-                            <w:r>
-                              <w:instrText xml:space="preserve"> SEQ Figuur \* ARABIC </w:instrText>
-                            </w:r>
-                            <w:r>
-                              <w:fldChar w:fldCharType="separate"/>
-                            </w:r>
-                            <w:r>
-                              <w:rPr>
-                                <w:noProof/>
-                              </w:rPr>
-                              <w:t>2</w:t>
-                            </w:r>
-                            <w:r>
-                              <w:rPr>
-                                <w:noProof/>
-                              </w:rPr>
-                              <w:fldChar w:fldCharType="end"/>
-                            </w:r>
+                            <w:fldSimple w:instr=" SEQ Figuur \* ARABIC ">
+                              <w:r>
+                                <w:rPr>
+                                  <w:noProof/>
+                                </w:rPr>
+                                <w:t>2</w:t>
+                              </w:r>
+                            </w:fldSimple>
                             <w:r>
                               <w:t>: Homepagina</w:t>
                             </w:r>
@@ -7605,27 +7706,14 @@
                       <w:r>
                         <w:t xml:space="preserve">Figuur </w:t>
                       </w:r>
-                      <w:r>
-                        <w:fldChar w:fldCharType="begin"/>
-                      </w:r>
-                      <w:r>
-                        <w:instrText xml:space="preserve"> SEQ Figuur \* ARABIC </w:instrText>
-                      </w:r>
-                      <w:r>
-                        <w:fldChar w:fldCharType="separate"/>
-                      </w:r>
-                      <w:r>
-                        <w:rPr>
-                          <w:noProof/>
-                        </w:rPr>
-                        <w:t>2</w:t>
-                      </w:r>
-                      <w:r>
-                        <w:rPr>
-                          <w:noProof/>
-                        </w:rPr>
-                        <w:fldChar w:fldCharType="end"/>
-                      </w:r>
+                      <w:fldSimple w:instr=" SEQ Figuur \* ARABIC ">
+                        <w:r>
+                          <w:rPr>
+                            <w:noProof/>
+                          </w:rPr>
+                          <w:t>2</w:t>
+                        </w:r>
+                      </w:fldSimple>
                       <w:r>
                         <w:t>: Homepagina</w:t>
                       </w:r>
@@ -7715,7 +7803,7 @@
       <w:pPr>
         <w:pStyle w:val="Kop2"/>
       </w:pPr>
-      <w:bookmarkStart w:id="4" w:name="_Toc9237984"/>
+      <w:bookmarkStart w:id="4" w:name="_Toc9512975"/>
       <w:r>
         <w:lastRenderedPageBreak/>
         <w:t xml:space="preserve">3.2 </w:t>
@@ -7795,27 +7883,14 @@
                             <w:r>
                               <w:t xml:space="preserve">Figuur </w:t>
                             </w:r>
-                            <w:r>
-                              <w:fldChar w:fldCharType="begin"/>
-                            </w:r>
-                            <w:r>
-                              <w:instrText xml:space="preserve"> SEQ Figuur \* ARABIC </w:instrText>
-                            </w:r>
-                            <w:r>
-                              <w:fldChar w:fldCharType="separate"/>
-                            </w:r>
-                            <w:r>
-                              <w:rPr>
-                                <w:noProof/>
-                              </w:rPr>
-                              <w:t>3</w:t>
-                            </w:r>
-                            <w:r>
-                              <w:rPr>
-                                <w:noProof/>
-                              </w:rPr>
-                              <w:fldChar w:fldCharType="end"/>
-                            </w:r>
+                            <w:fldSimple w:instr=" SEQ Figuur \* ARABIC ">
+                              <w:r>
+                                <w:rPr>
+                                  <w:noProof/>
+                                </w:rPr>
+                                <w:t>3</w:t>
+                              </w:r>
+                            </w:fldSimple>
                             <w:r>
                               <w:t>: Inlogpagina</w:t>
                             </w:r>
@@ -7849,27 +7924,14 @@
                       <w:r>
                         <w:t xml:space="preserve">Figuur </w:t>
                       </w:r>
-                      <w:r>
-                        <w:fldChar w:fldCharType="begin"/>
-                      </w:r>
-                      <w:r>
-                        <w:instrText xml:space="preserve"> SEQ Figuur \* ARABIC </w:instrText>
-                      </w:r>
-                      <w:r>
-                        <w:fldChar w:fldCharType="separate"/>
-                      </w:r>
-                      <w:r>
-                        <w:rPr>
-                          <w:noProof/>
-                        </w:rPr>
-                        <w:t>3</w:t>
-                      </w:r>
-                      <w:r>
-                        <w:rPr>
-                          <w:noProof/>
-                        </w:rPr>
-                        <w:fldChar w:fldCharType="end"/>
-                      </w:r>
+                      <w:fldSimple w:instr=" SEQ Figuur \* ARABIC ">
+                        <w:r>
+                          <w:rPr>
+                            <w:noProof/>
+                          </w:rPr>
+                          <w:t>3</w:t>
+                        </w:r>
+                      </w:fldSimple>
                       <w:r>
                         <w:t>: Inlogpagina</w:t>
                       </w:r>
@@ -7956,7 +8018,7 @@
       <w:pPr>
         <w:pStyle w:val="Kop2"/>
       </w:pPr>
-      <w:bookmarkStart w:id="5" w:name="_Toc9237985"/>
+      <w:bookmarkStart w:id="5" w:name="_Toc9512976"/>
       <w:r>
         <w:lastRenderedPageBreak/>
         <w:t>3.3 Registratie</w:t>
@@ -8027,27 +8089,14 @@
                             <w:r>
                               <w:t xml:space="preserve">Figuur </w:t>
                             </w:r>
-                            <w:r>
-                              <w:fldChar w:fldCharType="begin"/>
-                            </w:r>
-                            <w:r>
-                              <w:instrText xml:space="preserve"> SEQ Figuur \* ARABIC </w:instrText>
-                            </w:r>
-                            <w:r>
-                              <w:fldChar w:fldCharType="separate"/>
-                            </w:r>
-                            <w:r>
-                              <w:rPr>
-                                <w:noProof/>
-                              </w:rPr>
-                              <w:t>4</w:t>
-                            </w:r>
-                            <w:r>
-                              <w:rPr>
-                                <w:noProof/>
-                              </w:rPr>
-                              <w:fldChar w:fldCharType="end"/>
-                            </w:r>
+                            <w:fldSimple w:instr=" SEQ Figuur \* ARABIC ">
+                              <w:r>
+                                <w:rPr>
+                                  <w:noProof/>
+                                </w:rPr>
+                                <w:t>4</w:t>
+                              </w:r>
+                            </w:fldSimple>
                             <w:r>
                               <w:t>: Registratiepagina</w:t>
                             </w:r>
@@ -8081,27 +8130,14 @@
                       <w:r>
                         <w:t xml:space="preserve">Figuur </w:t>
                       </w:r>
-                      <w:r>
-                        <w:fldChar w:fldCharType="begin"/>
-                      </w:r>
-                      <w:r>
-                        <w:instrText xml:space="preserve"> SEQ Figuur \* ARABIC </w:instrText>
-                      </w:r>
-                      <w:r>
-                        <w:fldChar w:fldCharType="separate"/>
-                      </w:r>
-                      <w:r>
-                        <w:rPr>
-                          <w:noProof/>
-                        </w:rPr>
-                        <w:t>4</w:t>
-                      </w:r>
-                      <w:r>
-                        <w:rPr>
-                          <w:noProof/>
-                        </w:rPr>
-                        <w:fldChar w:fldCharType="end"/>
-                      </w:r>
+                      <w:fldSimple w:instr=" SEQ Figuur \* ARABIC ">
+                        <w:r>
+                          <w:rPr>
+                            <w:noProof/>
+                          </w:rPr>
+                          <w:t>4</w:t>
+                        </w:r>
+                      </w:fldSimple>
                       <w:r>
                         <w:t>: Registratiepagina</w:t>
                       </w:r>
@@ -8222,7 +8258,7 @@
       <w:pPr>
         <w:pStyle w:val="Kop2"/>
       </w:pPr>
-      <w:bookmarkStart w:id="6" w:name="_Toc9237986"/>
+      <w:bookmarkStart w:id="6" w:name="_Toc9512977"/>
       <w:r>
         <w:lastRenderedPageBreak/>
         <w:t>3.4 Verkopersregistratie</w:t>
@@ -8293,30 +8329,14 @@
                             <w:r>
                               <w:t xml:space="preserve">Figuur </w:t>
                             </w:r>
-                            <w:r>
-                              <w:fldChar w:fldCharType="begin"/>
-                            </w:r>
-                            <w:r>
-                              <w:instrText xml:space="preserve"> </w:instrText>
-                            </w:r>
-                            <w:r>
-                              <w:instrText xml:space="preserve">SEQ Figuur \* ARABIC </w:instrText>
-                            </w:r>
-                            <w:r>
-                              <w:fldChar w:fldCharType="separate"/>
-                            </w:r>
-                            <w:r>
-                              <w:rPr>
-                                <w:noProof/>
-                              </w:rPr>
-                              <w:t>5</w:t>
-                            </w:r>
-                            <w:r>
-                              <w:rPr>
-                                <w:noProof/>
-                              </w:rPr>
-                              <w:fldChar w:fldCharType="end"/>
-                            </w:r>
+                            <w:fldSimple w:instr=" SEQ Figuur \* ARABIC ">
+                              <w:r>
+                                <w:rPr>
+                                  <w:noProof/>
+                                </w:rPr>
+                                <w:t>5</w:t>
+                              </w:r>
+                            </w:fldSimple>
                             <w:r>
                               <w:t xml:space="preserve">: </w:t>
                             </w:r>
@@ -8353,30 +8373,14 @@
                       <w:r>
                         <w:t xml:space="preserve">Figuur </w:t>
                       </w:r>
-                      <w:r>
-                        <w:fldChar w:fldCharType="begin"/>
-                      </w:r>
-                      <w:r>
-                        <w:instrText xml:space="preserve"> </w:instrText>
-                      </w:r>
-                      <w:r>
-                        <w:instrText xml:space="preserve">SEQ Figuur \* ARABIC </w:instrText>
-                      </w:r>
-                      <w:r>
-                        <w:fldChar w:fldCharType="separate"/>
-                      </w:r>
-                      <w:r>
-                        <w:rPr>
-                          <w:noProof/>
-                        </w:rPr>
-                        <w:t>5</w:t>
-                      </w:r>
-                      <w:r>
-                        <w:rPr>
-                          <w:noProof/>
-                        </w:rPr>
-                        <w:fldChar w:fldCharType="end"/>
-                      </w:r>
+                      <w:fldSimple w:instr=" SEQ Figuur \* ARABIC ">
+                        <w:r>
+                          <w:rPr>
+                            <w:noProof/>
+                          </w:rPr>
+                          <w:t>5</w:t>
+                        </w:r>
+                      </w:fldSimple>
                       <w:r>
                         <w:t xml:space="preserve">: </w:t>
                       </w:r>
@@ -8488,7 +8492,7 @@
       <w:pPr>
         <w:pStyle w:val="Kop2"/>
       </w:pPr>
-      <w:bookmarkStart w:id="7" w:name="_Toc9237987"/>
+      <w:bookmarkStart w:id="7" w:name="_Toc9512978"/>
       <w:r>
         <w:lastRenderedPageBreak/>
         <w:t xml:space="preserve">3.5 </w:t>
@@ -8556,27 +8560,14 @@
                             <w:r>
                               <w:t xml:space="preserve">Figuur </w:t>
                             </w:r>
-                            <w:r>
-                              <w:fldChar w:fldCharType="begin"/>
-                            </w:r>
-                            <w:r>
-                              <w:instrText xml:space="preserve"> SEQ Figuur \* ARABIC </w:instrText>
-                            </w:r>
-                            <w:r>
-                              <w:fldChar w:fldCharType="separate"/>
-                            </w:r>
-                            <w:r>
-                              <w:rPr>
-                                <w:noProof/>
-                              </w:rPr>
-                              <w:t>6</w:t>
-                            </w:r>
-                            <w:r>
-                              <w:rPr>
-                                <w:noProof/>
-                              </w:rPr>
-                              <w:fldChar w:fldCharType="end"/>
-                            </w:r>
+                            <w:fldSimple w:instr=" SEQ Figuur \* ARABIC ">
+                              <w:r>
+                                <w:rPr>
+                                  <w:noProof/>
+                                </w:rPr>
+                                <w:t>6</w:t>
+                              </w:r>
+                            </w:fldSimple>
                             <w:r>
                               <w:t xml:space="preserve">: </w:t>
                             </w:r>
@@ -8613,27 +8604,14 @@
                       <w:r>
                         <w:t xml:space="preserve">Figuur </w:t>
                       </w:r>
-                      <w:r>
-                        <w:fldChar w:fldCharType="begin"/>
-                      </w:r>
-                      <w:r>
-                        <w:instrText xml:space="preserve"> SEQ Figuur \* ARABIC </w:instrText>
-                      </w:r>
-                      <w:r>
-                        <w:fldChar w:fldCharType="separate"/>
-                      </w:r>
-                      <w:r>
-                        <w:rPr>
-                          <w:noProof/>
-                        </w:rPr>
-                        <w:t>6</w:t>
-                      </w:r>
-                      <w:r>
-                        <w:rPr>
-                          <w:noProof/>
-                        </w:rPr>
-                        <w:fldChar w:fldCharType="end"/>
-                      </w:r>
+                      <w:fldSimple w:instr=" SEQ Figuur \* ARABIC ">
+                        <w:r>
+                          <w:rPr>
+                            <w:noProof/>
+                          </w:rPr>
+                          <w:t>6</w:t>
+                        </w:r>
+                      </w:fldSimple>
                       <w:r>
                         <w:t xml:space="preserve">: </w:t>
                       </w:r>
@@ -8748,7 +8726,7 @@
       <w:pPr>
         <w:pStyle w:val="Kop2"/>
       </w:pPr>
-      <w:bookmarkStart w:id="8" w:name="_Toc9237988"/>
+      <w:bookmarkStart w:id="8" w:name="_Toc9512979"/>
       <w:r>
         <w:lastRenderedPageBreak/>
         <w:t>3.6 E-Mail verificatie pagina</w:t>
@@ -8808,27 +8786,14 @@
                             <w:r>
                               <w:t xml:space="preserve">Figuur </w:t>
                             </w:r>
-                            <w:r>
-                              <w:fldChar w:fldCharType="begin"/>
-                            </w:r>
-                            <w:r>
-                              <w:instrText xml:space="preserve"> SEQ Figuur \* ARABIC </w:instrText>
-                            </w:r>
-                            <w:r>
-                              <w:fldChar w:fldCharType="separate"/>
-                            </w:r>
-                            <w:r>
-                              <w:rPr>
-                                <w:noProof/>
-                              </w:rPr>
-                              <w:t>7</w:t>
-                            </w:r>
-                            <w:r>
-                              <w:rPr>
-                                <w:noProof/>
-                              </w:rPr>
-                              <w:fldChar w:fldCharType="end"/>
-                            </w:r>
+                            <w:fldSimple w:instr=" SEQ Figuur \* ARABIC ">
+                              <w:r>
+                                <w:rPr>
+                                  <w:noProof/>
+                                </w:rPr>
+                                <w:t>7</w:t>
+                              </w:r>
+                            </w:fldSimple>
                             <w:r>
                               <w:t xml:space="preserve">: </w:t>
                             </w:r>
@@ -8862,27 +8827,14 @@
                       <w:r>
                         <w:t xml:space="preserve">Figuur </w:t>
                       </w:r>
-                      <w:r>
-                        <w:fldChar w:fldCharType="begin"/>
-                      </w:r>
-                      <w:r>
-                        <w:instrText xml:space="preserve"> SEQ Figuur \* ARABIC </w:instrText>
-                      </w:r>
-                      <w:r>
-                        <w:fldChar w:fldCharType="separate"/>
-                      </w:r>
-                      <w:r>
-                        <w:rPr>
-                          <w:noProof/>
-                        </w:rPr>
-                        <w:t>7</w:t>
-                      </w:r>
-                      <w:r>
-                        <w:rPr>
-                          <w:noProof/>
-                        </w:rPr>
-                        <w:fldChar w:fldCharType="end"/>
-                      </w:r>
+                      <w:fldSimple w:instr=" SEQ Figuur \* ARABIC ">
+                        <w:r>
+                          <w:rPr>
+                            <w:noProof/>
+                          </w:rPr>
+                          <w:t>7</w:t>
+                        </w:r>
+                      </w:fldSimple>
                       <w:r>
                         <w:t xml:space="preserve">: </w:t>
                       </w:r>
@@ -9013,7 +8965,7 @@
       <w:pPr>
         <w:pStyle w:val="Kop2"/>
       </w:pPr>
-      <w:bookmarkStart w:id="9" w:name="_Toc9237989"/>
+      <w:bookmarkStart w:id="9" w:name="_Toc9512980"/>
       <w:r>
         <w:lastRenderedPageBreak/>
         <w:t>3.7 Veiligheidsvraag pagina</w:t>
@@ -9073,27 +9025,14 @@
                             <w:r>
                               <w:t xml:space="preserve">Figuur </w:t>
                             </w:r>
-                            <w:r>
-                              <w:fldChar w:fldCharType="begin"/>
-                            </w:r>
-                            <w:r>
-                              <w:instrText xml:space="preserve"> SEQ Figuur \* ARABIC </w:instrText>
-                            </w:r>
-                            <w:r>
-                              <w:fldChar w:fldCharType="separate"/>
-                            </w:r>
-                            <w:r>
-                              <w:rPr>
-                                <w:noProof/>
-                              </w:rPr>
-                              <w:t>8</w:t>
-                            </w:r>
-                            <w:r>
-                              <w:rPr>
-                                <w:noProof/>
-                              </w:rPr>
-                              <w:fldChar w:fldCharType="end"/>
-                            </w:r>
+                            <w:fldSimple w:instr=" SEQ Figuur \* ARABIC ">
+                              <w:r>
+                                <w:rPr>
+                                  <w:noProof/>
+                                </w:rPr>
+                                <w:t>8</w:t>
+                              </w:r>
+                            </w:fldSimple>
                             <w:r>
                               <w:t xml:space="preserve">: </w:t>
                             </w:r>
@@ -9130,27 +9069,14 @@
                       <w:r>
                         <w:t xml:space="preserve">Figuur </w:t>
                       </w:r>
-                      <w:r>
-                        <w:fldChar w:fldCharType="begin"/>
-                      </w:r>
-                      <w:r>
-                        <w:instrText xml:space="preserve"> SEQ Figuur \* ARABIC </w:instrText>
-                      </w:r>
-                      <w:r>
-                        <w:fldChar w:fldCharType="separate"/>
-                      </w:r>
-                      <w:r>
-                        <w:rPr>
-                          <w:noProof/>
-                        </w:rPr>
-                        <w:t>8</w:t>
-                      </w:r>
-                      <w:r>
-                        <w:rPr>
-                          <w:noProof/>
-                        </w:rPr>
-                        <w:fldChar w:fldCharType="end"/>
-                      </w:r>
+                      <w:fldSimple w:instr=" SEQ Figuur \* ARABIC ">
+                        <w:r>
+                          <w:rPr>
+                            <w:noProof/>
+                          </w:rPr>
+                          <w:t>8</w:t>
+                        </w:r>
+                      </w:fldSimple>
                       <w:r>
                         <w:t xml:space="preserve">: </w:t>
                       </w:r>
@@ -9268,7 +9194,7 @@
       <w:pPr>
         <w:pStyle w:val="Kop2"/>
       </w:pPr>
-      <w:bookmarkStart w:id="10" w:name="_Toc9237990"/>
+      <w:bookmarkStart w:id="10" w:name="_Toc9512981"/>
       <w:r>
         <w:lastRenderedPageBreak/>
         <w:t>3.8 Gebruikersprofiel pagina</w:t>
@@ -9331,27 +9257,14 @@
                             <w:r>
                               <w:t xml:space="preserve">Figuur </w:t>
                             </w:r>
-                            <w:r>
-                              <w:fldChar w:fldCharType="begin"/>
-                            </w:r>
-                            <w:r>
-                              <w:instrText xml:space="preserve"> SEQ Figuur \* ARABIC </w:instrText>
-                            </w:r>
-                            <w:r>
-                              <w:fldChar w:fldCharType="separate"/>
-                            </w:r>
-                            <w:r>
-                              <w:rPr>
-                                <w:noProof/>
-                              </w:rPr>
-                              <w:t>9</w:t>
-                            </w:r>
-                            <w:r>
-                              <w:rPr>
-                                <w:noProof/>
-                              </w:rPr>
-                              <w:fldChar w:fldCharType="end"/>
-                            </w:r>
+                            <w:fldSimple w:instr=" SEQ Figuur \* ARABIC ">
+                              <w:r>
+                                <w:rPr>
+                                  <w:noProof/>
+                                </w:rPr>
+                                <w:t>9</w:t>
+                              </w:r>
+                            </w:fldSimple>
                             <w:r>
                               <w:t>: Gebruikersprofiel pagina</w:t>
                             </w:r>
@@ -9385,27 +9298,14 @@
                       <w:r>
                         <w:t xml:space="preserve">Figuur </w:t>
                       </w:r>
-                      <w:r>
-                        <w:fldChar w:fldCharType="begin"/>
-                      </w:r>
-                      <w:r>
-                        <w:instrText xml:space="preserve"> SEQ Figuur \* ARABIC </w:instrText>
-                      </w:r>
-                      <w:r>
-                        <w:fldChar w:fldCharType="separate"/>
-                      </w:r>
-                      <w:r>
-                        <w:rPr>
-                          <w:noProof/>
-                        </w:rPr>
-                        <w:t>9</w:t>
-                      </w:r>
-                      <w:r>
-                        <w:rPr>
-                          <w:noProof/>
-                        </w:rPr>
-                        <w:fldChar w:fldCharType="end"/>
-                      </w:r>
+                      <w:fldSimple w:instr=" SEQ Figuur \* ARABIC ">
+                        <w:r>
+                          <w:rPr>
+                            <w:noProof/>
+                          </w:rPr>
+                          <w:t>9</w:t>
+                        </w:r>
+                      </w:fldSimple>
                       <w:r>
                         <w:t>: Gebruikersprofiel pagina</w:t>
                       </w:r>
@@ -9524,7 +9424,7 @@
       <w:pPr>
         <w:pStyle w:val="Kop2"/>
       </w:pPr>
-      <w:bookmarkStart w:id="11" w:name="_Toc9237991"/>
+      <w:bookmarkStart w:id="11" w:name="_Toc9512982"/>
       <w:r>
         <w:lastRenderedPageBreak/>
         <w:t xml:space="preserve">3.9 </w:t>
@@ -9599,27 +9499,14 @@
                             <w:r>
                               <w:t xml:space="preserve">Figuur </w:t>
                             </w:r>
-                            <w:r>
-                              <w:fldChar w:fldCharType="begin"/>
-                            </w:r>
-                            <w:r>
-                              <w:instrText xml:space="preserve"> SEQ Figuur \* ARABIC </w:instrText>
-                            </w:r>
-                            <w:r>
-                              <w:fldChar w:fldCharType="separate"/>
-                            </w:r>
-                            <w:r>
-                              <w:rPr>
-                                <w:noProof/>
-                              </w:rPr>
-                              <w:t>10</w:t>
-                            </w:r>
-                            <w:r>
-                              <w:rPr>
-                                <w:noProof/>
-                              </w:rPr>
-                              <w:fldChar w:fldCharType="end"/>
-                            </w:r>
+                            <w:fldSimple w:instr=" SEQ Figuur \* ARABIC ">
+                              <w:r>
+                                <w:rPr>
+                                  <w:noProof/>
+                                </w:rPr>
+                                <w:t>10</w:t>
+                              </w:r>
+                            </w:fldSimple>
                             <w:r>
                               <w:t>: Rubrieken pagina</w:t>
                             </w:r>
@@ -9650,27 +9537,14 @@
                       <w:r>
                         <w:t xml:space="preserve">Figuur </w:t>
                       </w:r>
-                      <w:r>
-                        <w:fldChar w:fldCharType="begin"/>
-                      </w:r>
-                      <w:r>
-                        <w:instrText xml:space="preserve"> SEQ Figuur \* ARABIC </w:instrText>
-                      </w:r>
-                      <w:r>
-                        <w:fldChar w:fldCharType="separate"/>
-                      </w:r>
-                      <w:r>
-                        <w:rPr>
-                          <w:noProof/>
-                        </w:rPr>
-                        <w:t>10</w:t>
-                      </w:r>
-                      <w:r>
-                        <w:rPr>
-                          <w:noProof/>
-                        </w:rPr>
-                        <w:fldChar w:fldCharType="end"/>
-                      </w:r>
+                      <w:fldSimple w:instr=" SEQ Figuur \* ARABIC ">
+                        <w:r>
+                          <w:rPr>
+                            <w:noProof/>
+                          </w:rPr>
+                          <w:t>10</w:t>
+                        </w:r>
+                      </w:fldSimple>
                       <w:r>
                         <w:t>: Rubrieken pagina</w:t>
                       </w:r>
@@ -9793,7 +9667,7 @@
       <w:pPr>
         <w:pStyle w:val="Kop2"/>
       </w:pPr>
-      <w:bookmarkStart w:id="12" w:name="_Toc9237992"/>
+      <w:bookmarkStart w:id="12" w:name="_Toc9512983"/>
       <w:r>
         <w:lastRenderedPageBreak/>
         <w:t xml:space="preserve">3.10 </w:t>
@@ -9877,27 +9751,14 @@
                             <w:r>
                               <w:t xml:space="preserve">Figuur </w:t>
                             </w:r>
-                            <w:r>
-                              <w:fldChar w:fldCharType="begin"/>
-                            </w:r>
-                            <w:r>
-                              <w:instrText xml:space="preserve"> SEQ Figuur \* ARABIC </w:instrText>
-                            </w:r>
-                            <w:r>
-                              <w:fldChar w:fldCharType="separate"/>
-                            </w:r>
-                            <w:r>
-                              <w:rPr>
-                                <w:noProof/>
-                              </w:rPr>
-                              <w:t>11</w:t>
-                            </w:r>
-                            <w:r>
-                              <w:rPr>
-                                <w:noProof/>
-                              </w:rPr>
-                              <w:fldChar w:fldCharType="end"/>
-                            </w:r>
+                            <w:fldSimple w:instr=" SEQ Figuur \* ARABIC ">
+                              <w:r>
+                                <w:rPr>
+                                  <w:noProof/>
+                                </w:rPr>
+                                <w:t>11</w:t>
+                              </w:r>
+                            </w:fldSimple>
                             <w:r>
                               <w:t xml:space="preserve">: </w:t>
                             </w:r>
@@ -9934,27 +9795,14 @@
                       <w:r>
                         <w:t xml:space="preserve">Figuur </w:t>
                       </w:r>
-                      <w:r>
-                        <w:fldChar w:fldCharType="begin"/>
-                      </w:r>
-                      <w:r>
-                        <w:instrText xml:space="preserve"> SEQ Figuur \* ARABIC </w:instrText>
-                      </w:r>
-                      <w:r>
-                        <w:fldChar w:fldCharType="separate"/>
-                      </w:r>
-                      <w:r>
-                        <w:rPr>
-                          <w:noProof/>
-                        </w:rPr>
-                        <w:t>11</w:t>
-                      </w:r>
-                      <w:r>
-                        <w:rPr>
-                          <w:noProof/>
-                        </w:rPr>
-                        <w:fldChar w:fldCharType="end"/>
-                      </w:r>
+                      <w:fldSimple w:instr=" SEQ Figuur \* ARABIC ">
+                        <w:r>
+                          <w:rPr>
+                            <w:noProof/>
+                          </w:rPr>
+                          <w:t>11</w:t>
+                        </w:r>
+                      </w:fldSimple>
                       <w:r>
                         <w:t xml:space="preserve">: </w:t>
                       </w:r>
@@ -10076,7 +9924,7 @@
       <w:pPr>
         <w:pStyle w:val="Kop2"/>
       </w:pPr>
-      <w:bookmarkStart w:id="13" w:name="_Toc9237993"/>
+      <w:bookmarkStart w:id="13" w:name="_Toc9512984"/>
       <w:r>
         <w:lastRenderedPageBreak/>
         <w:t>3.11 Product pagina</w:t>
@@ -10147,27 +9995,14 @@
                             <w:r>
                               <w:t xml:space="preserve">Figuur </w:t>
                             </w:r>
-                            <w:r>
-                              <w:fldChar w:fldCharType="begin"/>
-                            </w:r>
-                            <w:r>
-                              <w:instrText xml:space="preserve"> SEQ Figuur \* ARABIC </w:instrText>
-                            </w:r>
-                            <w:r>
-                              <w:fldChar w:fldCharType="separate"/>
-                            </w:r>
-                            <w:r>
-                              <w:rPr>
-                                <w:noProof/>
-                              </w:rPr>
-                              <w:t>12</w:t>
-                            </w:r>
-                            <w:r>
-                              <w:rPr>
-                                <w:noProof/>
-                              </w:rPr>
-                              <w:fldChar w:fldCharType="end"/>
-                            </w:r>
+                            <w:fldSimple w:instr=" SEQ Figuur \* ARABIC ">
+                              <w:r>
+                                <w:rPr>
+                                  <w:noProof/>
+                                </w:rPr>
+                                <w:t>12</w:t>
+                              </w:r>
+                            </w:fldSimple>
                             <w:r>
                               <w:t>: Product pagina</w:t>
                             </w:r>
@@ -10201,27 +10036,14 @@
                       <w:r>
                         <w:t xml:space="preserve">Figuur </w:t>
                       </w:r>
-                      <w:r>
-                        <w:fldChar w:fldCharType="begin"/>
-                      </w:r>
-                      <w:r>
-                        <w:instrText xml:space="preserve"> SEQ Figuur \* ARABIC </w:instrText>
-                      </w:r>
-                      <w:r>
-                        <w:fldChar w:fldCharType="separate"/>
-                      </w:r>
-                      <w:r>
-                        <w:rPr>
-                          <w:noProof/>
-                        </w:rPr>
-                        <w:t>12</w:t>
-                      </w:r>
-                      <w:r>
-                        <w:rPr>
-                          <w:noProof/>
-                        </w:rPr>
-                        <w:fldChar w:fldCharType="end"/>
-                      </w:r>
+                      <w:fldSimple w:instr=" SEQ Figuur \* ARABIC ">
+                        <w:r>
+                          <w:rPr>
+                            <w:noProof/>
+                          </w:rPr>
+                          <w:t>12</w:t>
+                        </w:r>
+                      </w:fldSimple>
                       <w:r>
                         <w:t>: Product pagina</w:t>
                       </w:r>
@@ -10342,7 +10164,7 @@
       <w:pPr>
         <w:pStyle w:val="Kop2"/>
       </w:pPr>
-      <w:bookmarkStart w:id="14" w:name="_Toc9237994"/>
+      <w:bookmarkStart w:id="14" w:name="_Toc9512985"/>
       <w:r>
         <w:lastRenderedPageBreak/>
         <w:t>3.12 Product upload pagina</w:t>
@@ -10402,27 +10224,14 @@
                             <w:r>
                               <w:t xml:space="preserve">Figuur </w:t>
                             </w:r>
-                            <w:r>
-                              <w:fldChar w:fldCharType="begin"/>
-                            </w:r>
-                            <w:r>
-                              <w:instrText xml:space="preserve"> SEQ Figuur \* ARABIC </w:instrText>
-                            </w:r>
-                            <w:r>
-                              <w:fldChar w:fldCharType="separate"/>
-                            </w:r>
-                            <w:r>
-                              <w:rPr>
-                                <w:noProof/>
-                              </w:rPr>
-                              <w:t>13</w:t>
-                            </w:r>
-                            <w:r>
-                              <w:rPr>
-                                <w:noProof/>
-                              </w:rPr>
-                              <w:fldChar w:fldCharType="end"/>
-                            </w:r>
+                            <w:fldSimple w:instr=" SEQ Figuur \* ARABIC ">
+                              <w:r>
+                                <w:rPr>
+                                  <w:noProof/>
+                                </w:rPr>
+                                <w:t>13</w:t>
+                              </w:r>
+                            </w:fldSimple>
                             <w:r>
                               <w:t>: Product upload pagina</w:t>
                             </w:r>
@@ -10456,27 +10265,14 @@
                       <w:r>
                         <w:t xml:space="preserve">Figuur </w:t>
                       </w:r>
-                      <w:r>
-                        <w:fldChar w:fldCharType="begin"/>
-                      </w:r>
-                      <w:r>
-                        <w:instrText xml:space="preserve"> SEQ Figuur \* ARABIC </w:instrText>
-                      </w:r>
-                      <w:r>
-                        <w:fldChar w:fldCharType="separate"/>
-                      </w:r>
-                      <w:r>
-                        <w:rPr>
-                          <w:noProof/>
-                        </w:rPr>
-                        <w:t>13</w:t>
-                      </w:r>
-                      <w:r>
-                        <w:rPr>
-                          <w:noProof/>
-                        </w:rPr>
-                        <w:fldChar w:fldCharType="end"/>
-                      </w:r>
+                      <w:fldSimple w:instr=" SEQ Figuur \* ARABIC ">
+                        <w:r>
+                          <w:rPr>
+                            <w:noProof/>
+                          </w:rPr>
+                          <w:t>13</w:t>
+                        </w:r>
+                      </w:fldSimple>
                       <w:r>
                         <w:t>: Product upload pagina</w:t>
                       </w:r>
@@ -10608,7 +10404,7 @@
       <w:pPr>
         <w:pStyle w:val="Kop2"/>
       </w:pPr>
-      <w:bookmarkStart w:id="15" w:name="_Toc9237995"/>
+      <w:bookmarkStart w:id="15" w:name="_Toc9512986"/>
       <w:r>
         <w:lastRenderedPageBreak/>
         <w:t>3.13 Verkopersreview pagina</w:t>
@@ -10679,27 +10475,14 @@
                             <w:r>
                               <w:t xml:space="preserve">Figuur </w:t>
                             </w:r>
-                            <w:r>
-                              <w:fldChar w:fldCharType="begin"/>
-                            </w:r>
-                            <w:r>
-                              <w:instrText xml:space="preserve"> SEQ Figuur \* ARABIC </w:instrText>
-                            </w:r>
-                            <w:r>
-                              <w:fldChar w:fldCharType="separate"/>
-                            </w:r>
-                            <w:r>
-                              <w:rPr>
-                                <w:noProof/>
-                              </w:rPr>
-                              <w:t>14</w:t>
-                            </w:r>
-                            <w:r>
-                              <w:rPr>
-                                <w:noProof/>
-                              </w:rPr>
-                              <w:fldChar w:fldCharType="end"/>
-                            </w:r>
+                            <w:fldSimple w:instr=" SEQ Figuur \* ARABIC ">
+                              <w:r>
+                                <w:rPr>
+                                  <w:noProof/>
+                                </w:rPr>
+                                <w:t>14</w:t>
+                              </w:r>
+                            </w:fldSimple>
                             <w:r>
                               <w:t>: Verkopersreview pagina</w:t>
                             </w:r>
@@ -10733,27 +10516,14 @@
                       <w:r>
                         <w:t xml:space="preserve">Figuur </w:t>
                       </w:r>
-                      <w:r>
-                        <w:fldChar w:fldCharType="begin"/>
-                      </w:r>
-                      <w:r>
-                        <w:instrText xml:space="preserve"> SEQ Figuur \* ARABIC </w:instrText>
-                      </w:r>
-                      <w:r>
-                        <w:fldChar w:fldCharType="separate"/>
-                      </w:r>
-                      <w:r>
-                        <w:rPr>
-                          <w:noProof/>
-                        </w:rPr>
-                        <w:t>14</w:t>
-                      </w:r>
-                      <w:r>
-                        <w:rPr>
-                          <w:noProof/>
-                        </w:rPr>
-                        <w:fldChar w:fldCharType="end"/>
-                      </w:r>
+                      <w:fldSimple w:instr=" SEQ Figuur \* ARABIC ">
+                        <w:r>
+                          <w:rPr>
+                            <w:noProof/>
+                          </w:rPr>
+                          <w:t>14</w:t>
+                        </w:r>
+                      </w:fldSimple>
                       <w:r>
                         <w:t>: Verkopersreview pagina</w:t>
                       </w:r>
@@ -10874,7 +10644,7 @@
       <w:pPr>
         <w:pStyle w:val="Kop1"/>
       </w:pPr>
-      <w:bookmarkStart w:id="16" w:name="_Toc9237996"/>
+      <w:bookmarkStart w:id="16" w:name="_Toc9512987"/>
       <w:r>
         <w:lastRenderedPageBreak/>
         <w:t>4. Op welke browsers werkt de site?</w:t>
@@ -11271,27 +11041,14 @@
                             <w:r>
                               <w:t xml:space="preserve">Figuur </w:t>
                             </w:r>
-                            <w:r>
-                              <w:fldChar w:fldCharType="begin"/>
-                            </w:r>
-                            <w:r>
-                              <w:instrText xml:space="preserve"> SEQ Figuur \* ARABIC </w:instrText>
-                            </w:r>
-                            <w:r>
-                              <w:fldChar w:fldCharType="separate"/>
-                            </w:r>
-                            <w:r>
-                              <w:rPr>
-                                <w:noProof/>
-                              </w:rPr>
-                              <w:t>15</w:t>
-                            </w:r>
-                            <w:r>
-                              <w:rPr>
-                                <w:noProof/>
-                              </w:rPr>
-                              <w:fldChar w:fldCharType="end"/>
-                            </w:r>
+                            <w:fldSimple w:instr=" SEQ Figuur \* ARABIC ">
+                              <w:r>
+                                <w:rPr>
+                                  <w:noProof/>
+                                </w:rPr>
+                                <w:t>15</w:t>
+                              </w:r>
+                            </w:fldSimple>
                             <w:r>
                               <w:t>: Firefox</w:t>
                             </w:r>
@@ -11325,27 +11082,14 @@
                       <w:r>
                         <w:t xml:space="preserve">Figuur </w:t>
                       </w:r>
-                      <w:r>
-                        <w:fldChar w:fldCharType="begin"/>
-                      </w:r>
-                      <w:r>
-                        <w:instrText xml:space="preserve"> SEQ Figuur \* ARABIC </w:instrText>
-                      </w:r>
-                      <w:r>
-                        <w:fldChar w:fldCharType="separate"/>
-                      </w:r>
-                      <w:r>
-                        <w:rPr>
-                          <w:noProof/>
-                        </w:rPr>
-                        <w:t>15</w:t>
-                      </w:r>
-                      <w:r>
-                        <w:rPr>
-                          <w:noProof/>
-                        </w:rPr>
-                        <w:fldChar w:fldCharType="end"/>
-                      </w:r>
+                      <w:fldSimple w:instr=" SEQ Figuur \* ARABIC ">
+                        <w:r>
+                          <w:rPr>
+                            <w:noProof/>
+                          </w:rPr>
+                          <w:t>15</w:t>
+                        </w:r>
+                      </w:fldSimple>
                       <w:r>
                         <w:t>: Firefox</w:t>
                       </w:r>
@@ -11408,27 +11152,14 @@
                             <w:r>
                               <w:t xml:space="preserve">Figuur </w:t>
                             </w:r>
-                            <w:r>
-                              <w:fldChar w:fldCharType="begin"/>
-                            </w:r>
-                            <w:r>
-                              <w:instrText xml:space="preserve"> SEQ Figuur \* ARABIC </w:instrText>
-                            </w:r>
-                            <w:r>
-                              <w:fldChar w:fldCharType="separate"/>
-                            </w:r>
-                            <w:r>
-                              <w:rPr>
-                                <w:noProof/>
-                              </w:rPr>
-                              <w:t>16</w:t>
-                            </w:r>
-                            <w:r>
-                              <w:rPr>
-                                <w:noProof/>
-                              </w:rPr>
-                              <w:fldChar w:fldCharType="end"/>
-                            </w:r>
+                            <w:fldSimple w:instr=" SEQ Figuur \* ARABIC ">
+                              <w:r>
+                                <w:rPr>
+                                  <w:noProof/>
+                                </w:rPr>
+                                <w:t>16</w:t>
+                              </w:r>
+                            </w:fldSimple>
                             <w:r>
                               <w:t>: Internet Explorer</w:t>
                             </w:r>
@@ -11462,27 +11193,14 @@
                       <w:r>
                         <w:t xml:space="preserve">Figuur </w:t>
                       </w:r>
-                      <w:r>
-                        <w:fldChar w:fldCharType="begin"/>
-                      </w:r>
-                      <w:r>
-                        <w:instrText xml:space="preserve"> SEQ Figuur \* ARABIC </w:instrText>
-                      </w:r>
-                      <w:r>
-                        <w:fldChar w:fldCharType="separate"/>
-                      </w:r>
-                      <w:r>
-                        <w:rPr>
-                          <w:noProof/>
-                        </w:rPr>
-                        <w:t>16</w:t>
-                      </w:r>
-                      <w:r>
-                        <w:rPr>
-                          <w:noProof/>
-                        </w:rPr>
-                        <w:fldChar w:fldCharType="end"/>
-                      </w:r>
+                      <w:fldSimple w:instr=" SEQ Figuur \* ARABIC ">
+                        <w:r>
+                          <w:rPr>
+                            <w:noProof/>
+                          </w:rPr>
+                          <w:t>16</w:t>
+                        </w:r>
+                      </w:fldSimple>
                       <w:r>
                         <w:t>: Internet Explorer</w:t>
                       </w:r>
@@ -11545,27 +11263,14 @@
                             <w:r>
                               <w:t xml:space="preserve">Figuur </w:t>
                             </w:r>
-                            <w:r>
-                              <w:fldChar w:fldCharType="begin"/>
-                            </w:r>
-                            <w:r>
-                              <w:instrText xml:space="preserve"> SEQ Figuur \* ARABIC </w:instrText>
-                            </w:r>
-                            <w:r>
-                              <w:fldChar w:fldCharType="separate"/>
-                            </w:r>
-                            <w:r>
-                              <w:rPr>
-                                <w:noProof/>
-                              </w:rPr>
-                              <w:t>17</w:t>
-                            </w:r>
-                            <w:r>
-                              <w:rPr>
-                                <w:noProof/>
-                              </w:rPr>
-                              <w:fldChar w:fldCharType="end"/>
-                            </w:r>
+                            <w:fldSimple w:instr=" SEQ Figuur \* ARABIC ">
+                              <w:r>
+                                <w:rPr>
+                                  <w:noProof/>
+                                </w:rPr>
+                                <w:t>17</w:t>
+                              </w:r>
+                            </w:fldSimple>
                             <w:r>
                               <w:t>: Edge</w:t>
                             </w:r>
@@ -11599,27 +11304,14 @@
                       <w:r>
                         <w:t xml:space="preserve">Figuur </w:t>
                       </w:r>
-                      <w:r>
-                        <w:fldChar w:fldCharType="begin"/>
-                      </w:r>
-                      <w:r>
-                        <w:instrText xml:space="preserve"> SEQ Figuur \* ARABIC </w:instrText>
-                      </w:r>
-                      <w:r>
-                        <w:fldChar w:fldCharType="separate"/>
-                      </w:r>
-                      <w:r>
-                        <w:rPr>
-                          <w:noProof/>
-                        </w:rPr>
-                        <w:t>17</w:t>
-                      </w:r>
-                      <w:r>
-                        <w:rPr>
-                          <w:noProof/>
-                        </w:rPr>
-                        <w:fldChar w:fldCharType="end"/>
-                      </w:r>
+                      <w:fldSimple w:instr=" SEQ Figuur \* ARABIC ">
+                        <w:r>
+                          <w:rPr>
+                            <w:noProof/>
+                          </w:rPr>
+                          <w:t>17</w:t>
+                        </w:r>
+                      </w:fldSimple>
                       <w:r>
                         <w:t>: Edge</w:t>
                       </w:r>
@@ -11682,27 +11374,14 @@
                             <w:r>
                               <w:t xml:space="preserve">Figuur </w:t>
                             </w:r>
-                            <w:r>
-                              <w:fldChar w:fldCharType="begin"/>
-                            </w:r>
-                            <w:r>
-                              <w:instrText xml:space="preserve"> SEQ Figuur \* ARABIC </w:instrText>
-                            </w:r>
-                            <w:r>
-                              <w:fldChar w:fldCharType="separate"/>
-                            </w:r>
-                            <w:r>
-                              <w:rPr>
-                                <w:noProof/>
-                              </w:rPr>
-                              <w:t>18</w:t>
-                            </w:r>
-                            <w:r>
-                              <w:rPr>
-                                <w:noProof/>
-                              </w:rPr>
-                              <w:fldChar w:fldCharType="end"/>
-                            </w:r>
+                            <w:fldSimple w:instr=" SEQ Figuur \* ARABIC ">
+                              <w:r>
+                                <w:rPr>
+                                  <w:noProof/>
+                                </w:rPr>
+                                <w:t>18</w:t>
+                              </w:r>
+                            </w:fldSimple>
                             <w:r>
                               <w:t>: Chrome</w:t>
                             </w:r>
@@ -11736,27 +11415,14 @@
                       <w:r>
                         <w:t xml:space="preserve">Figuur </w:t>
                       </w:r>
-                      <w:r>
-                        <w:fldChar w:fldCharType="begin"/>
-                      </w:r>
-                      <w:r>
-                        <w:instrText xml:space="preserve"> SEQ Figuur \* ARABIC </w:instrText>
-                      </w:r>
-                      <w:r>
-                        <w:fldChar w:fldCharType="separate"/>
-                      </w:r>
-                      <w:r>
-                        <w:rPr>
-                          <w:noProof/>
-                        </w:rPr>
-                        <w:t>18</w:t>
-                      </w:r>
-                      <w:r>
-                        <w:rPr>
-                          <w:noProof/>
-                        </w:rPr>
-                        <w:fldChar w:fldCharType="end"/>
-                      </w:r>
+                      <w:fldSimple w:instr=" SEQ Figuur \* ARABIC ">
+                        <w:r>
+                          <w:rPr>
+                            <w:noProof/>
+                          </w:rPr>
+                          <w:t>18</w:t>
+                        </w:r>
+                      </w:fldSimple>
                       <w:r>
                         <w:t>: Chrome</w:t>
                       </w:r>
@@ -11786,7 +11452,7 @@
       <w:pPr>
         <w:pStyle w:val="Kop1"/>
       </w:pPr>
-      <w:bookmarkStart w:id="17" w:name="_Toc9237997"/>
+      <w:bookmarkStart w:id="17" w:name="_Toc9512988"/>
       <w:r>
         <w:lastRenderedPageBreak/>
         <w:t>5. Userstories</w:t>
@@ -13830,10 +13496,7 @@
         </w:rPr>
       </w:pPr>
     </w:p>
-    <w:p>
-      <w:bookmarkStart w:id="18" w:name="_GoBack"/>
-      <w:bookmarkEnd w:id="18"/>
-    </w:p>
+    <w:p/>
     <w:p/>
     <w:p/>
     <w:p/>
@@ -13880,7 +13543,223 @@
         </w:rPr>
       </w:pPr>
     </w:p>
-    <w:p/>
+    <w:p>
+      <w:r>
+        <w:br w:type="page"/>
+      </w:r>
+    </w:p>
+    <w:p>
+      <w:pPr>
+        <w:pStyle w:val="Kop1"/>
+      </w:pPr>
+      <w:bookmarkStart w:id="18" w:name="_Toc9512989"/>
+      <w:r>
+        <w:lastRenderedPageBreak/>
+        <w:t>6. Doelgroep</w:t>
+      </w:r>
+      <w:bookmarkEnd w:id="18"/>
+    </w:p>
+    <w:p/>
+    <w:p>
+      <w:r>
+        <w:t>De doelgroep voor de website ‘EenmaalAndermaal’, is een zo groot mogelijke groep. Het is dus gericht op de hele wereld. Er is geen leeftijd aan verbonden, iedereen mag de website bezoeken. We proberen de website zo te maken dat hij eigenlijk voor elke doelgroep aantrekkelijk is zodat EenmaalAndermaal zoveel mogelijk gebruikers krijgt.</w:t>
+      </w:r>
+    </w:p>
+    <w:p/>
+    <w:p>
+      <w:pPr>
+        <w:pStyle w:val="Kop1"/>
+      </w:pPr>
+      <w:bookmarkStart w:id="19" w:name="_Toc9512990"/>
+      <w:r>
+        <w:t>7. Kleurenpallet</w:t>
+      </w:r>
+      <w:bookmarkEnd w:id="19"/>
+    </w:p>
+    <w:p/>
+    <w:p>
+      <w:r>
+        <w:t xml:space="preserve">Hieronder staan een aantal afbeeldingen van de kleur ‘Flame’ (#F2552C) en kleuren die daarbij goed passen. De kleur ‘Flame’ hebben wij niet zelf gekozen maar deze kleur is ons toegewezen om te gebruiken als hoofdkleur. </w:t>
+      </w:r>
+    </w:p>
+    <w:p>
+      <w:r>
+        <w:rPr>
+          <w:noProof/>
+        </w:rPr>
+        <w:drawing>
+          <wp:anchor distT="0" distB="0" distL="114300" distR="114300" simplePos="0" relativeHeight="251782144" behindDoc="0" locked="0" layoutInCell="1" allowOverlap="1" wp14:anchorId="329EC058" wp14:editId="3332BDE5">
+            <wp:simplePos x="0" y="0"/>
+            <wp:positionH relativeFrom="column">
+              <wp:posOffset>2841625</wp:posOffset>
+            </wp:positionH>
+            <wp:positionV relativeFrom="paragraph">
+              <wp:posOffset>198755</wp:posOffset>
+            </wp:positionV>
+            <wp:extent cx="3661410" cy="2056765"/>
+            <wp:effectExtent l="0" t="0" r="0" b="635"/>
+            <wp:wrapSquare wrapText="bothSides"/>
+            <wp:docPr id="1729506591" name="Afbeelding 1729506591"/>
+            <wp:cNvGraphicFramePr>
+              <a:graphicFrameLocks xmlns:a="http://schemas.openxmlformats.org/drawingml/2006/main" noChangeAspect="1"/>
+            </wp:cNvGraphicFramePr>
+            <a:graphic xmlns:a="http://schemas.openxmlformats.org/drawingml/2006/main">
+              <a:graphicData uri="http://schemas.openxmlformats.org/drawingml/2006/picture">
+                <pic:pic xmlns:pic="http://schemas.openxmlformats.org/drawingml/2006/picture">
+                  <pic:nvPicPr>
+                    <pic:cNvPr id="1" name=""/>
+                    <pic:cNvPicPr/>
+                  </pic:nvPicPr>
+                  <pic:blipFill>
+                    <a:blip r:embed="rId26" cstate="print">
+                      <a:extLst>
+                        <a:ext uri="{28A0092B-C50C-407E-A947-70E740481C1C}">
+                          <a14:useLocalDpi xmlns:a14="http://schemas.microsoft.com/office/drawing/2010/main" val="0"/>
+                        </a:ext>
+                      </a:extLst>
+                    </a:blip>
+                    <a:stretch>
+                      <a:fillRect/>
+                    </a:stretch>
+                  </pic:blipFill>
+                  <pic:spPr>
+                    <a:xfrm>
+                      <a:off x="0" y="0"/>
+                      <a:ext cx="3661410" cy="2056765"/>
+                    </a:xfrm>
+                    <a:prstGeom prst="rect">
+                      <a:avLst/>
+                    </a:prstGeom>
+                  </pic:spPr>
+                </pic:pic>
+              </a:graphicData>
+            </a:graphic>
+            <wp14:sizeRelH relativeFrom="margin">
+              <wp14:pctWidth>0</wp14:pctWidth>
+            </wp14:sizeRelH>
+            <wp14:sizeRelV relativeFrom="margin">
+              <wp14:pctHeight>0</wp14:pctHeight>
+            </wp14:sizeRelV>
+          </wp:anchor>
+        </w:drawing>
+      </w:r>
+      <w:r>
+        <w:rPr>
+          <w:noProof/>
+        </w:rPr>
+        <w:drawing>
+          <wp:anchor distT="0" distB="0" distL="114300" distR="114300" simplePos="0" relativeHeight="251778048" behindDoc="0" locked="0" layoutInCell="1" allowOverlap="1" wp14:anchorId="5246BB58" wp14:editId="43D8D064">
+            <wp:simplePos x="0" y="0"/>
+            <wp:positionH relativeFrom="margin">
+              <wp:posOffset>-290195</wp:posOffset>
+            </wp:positionH>
+            <wp:positionV relativeFrom="paragraph">
+              <wp:posOffset>227330</wp:posOffset>
+            </wp:positionV>
+            <wp:extent cx="2862580" cy="2004060"/>
+            <wp:effectExtent l="0" t="0" r="0" b="0"/>
+            <wp:wrapSquare wrapText="bothSides"/>
+            <wp:docPr id="1729506589" name="Afbeelding 1729506589"/>
+            <wp:cNvGraphicFramePr>
+              <a:graphicFrameLocks xmlns:a="http://schemas.openxmlformats.org/drawingml/2006/main" noChangeAspect="1"/>
+            </wp:cNvGraphicFramePr>
+            <a:graphic xmlns:a="http://schemas.openxmlformats.org/drawingml/2006/main">
+              <a:graphicData uri="http://schemas.openxmlformats.org/drawingml/2006/picture">
+                <pic:pic xmlns:pic="http://schemas.openxmlformats.org/drawingml/2006/picture">
+                  <pic:nvPicPr>
+                    <pic:cNvPr id="1" name=""/>
+                    <pic:cNvPicPr/>
+                  </pic:nvPicPr>
+                  <pic:blipFill>
+                    <a:blip r:embed="rId27">
+                      <a:extLst>
+                        <a:ext uri="{28A0092B-C50C-407E-A947-70E740481C1C}">
+                          <a14:useLocalDpi xmlns:a14="http://schemas.microsoft.com/office/drawing/2010/main" val="0"/>
+                        </a:ext>
+                      </a:extLst>
+                    </a:blip>
+                    <a:stretch>
+                      <a:fillRect/>
+                    </a:stretch>
+                  </pic:blipFill>
+                  <pic:spPr>
+                    <a:xfrm>
+                      <a:off x="0" y="0"/>
+                      <a:ext cx="2862580" cy="2004060"/>
+                    </a:xfrm>
+                    <a:prstGeom prst="rect">
+                      <a:avLst/>
+                    </a:prstGeom>
+                  </pic:spPr>
+                </pic:pic>
+              </a:graphicData>
+            </a:graphic>
+            <wp14:sizeRelH relativeFrom="margin">
+              <wp14:pctWidth>0</wp14:pctWidth>
+            </wp14:sizeRelH>
+            <wp14:sizeRelV relativeFrom="margin">
+              <wp14:pctHeight>0</wp14:pctHeight>
+            </wp14:sizeRelV>
+          </wp:anchor>
+        </w:drawing>
+      </w:r>
+    </w:p>
+    <w:p>
+      <w:r>
+        <w:rPr>
+          <w:noProof/>
+        </w:rPr>
+        <w:drawing>
+          <wp:anchor distT="0" distB="0" distL="114300" distR="114300" simplePos="0" relativeHeight="251780096" behindDoc="0" locked="0" layoutInCell="1" allowOverlap="1" wp14:anchorId="36135E9E" wp14:editId="2C26CB52">
+            <wp:simplePos x="0" y="0"/>
+            <wp:positionH relativeFrom="column">
+              <wp:posOffset>122555</wp:posOffset>
+            </wp:positionH>
+            <wp:positionV relativeFrom="paragraph">
+              <wp:posOffset>2171700</wp:posOffset>
+            </wp:positionV>
+            <wp:extent cx="5760720" cy="1934210"/>
+            <wp:effectExtent l="0" t="0" r="0" b="8890"/>
+            <wp:wrapSquare wrapText="bothSides"/>
+            <wp:docPr id="1729506590" name="Afbeelding 1729506590"/>
+            <wp:cNvGraphicFramePr>
+              <a:graphicFrameLocks xmlns:a="http://schemas.openxmlformats.org/drawingml/2006/main" noChangeAspect="1"/>
+            </wp:cNvGraphicFramePr>
+            <a:graphic xmlns:a="http://schemas.openxmlformats.org/drawingml/2006/main">
+              <a:graphicData uri="http://schemas.openxmlformats.org/drawingml/2006/picture">
+                <pic:pic xmlns:pic="http://schemas.openxmlformats.org/drawingml/2006/picture">
+                  <pic:nvPicPr>
+                    <pic:cNvPr id="1" name=""/>
+                    <pic:cNvPicPr/>
+                  </pic:nvPicPr>
+                  <pic:blipFill>
+                    <a:blip r:embed="rId28" cstate="print">
+                      <a:extLst>
+                        <a:ext uri="{28A0092B-C50C-407E-A947-70E740481C1C}">
+                          <a14:useLocalDpi xmlns:a14="http://schemas.microsoft.com/office/drawing/2010/main" val="0"/>
+                        </a:ext>
+                      </a:extLst>
+                    </a:blip>
+                    <a:stretch>
+                      <a:fillRect/>
+                    </a:stretch>
+                  </pic:blipFill>
+                  <pic:spPr>
+                    <a:xfrm>
+                      <a:off x="0" y="0"/>
+                      <a:ext cx="5760720" cy="1934210"/>
+                    </a:xfrm>
+                    <a:prstGeom prst="rect">
+                      <a:avLst/>
+                    </a:prstGeom>
+                  </pic:spPr>
+                </pic:pic>
+              </a:graphicData>
+            </a:graphic>
+          </wp:anchor>
+        </w:drawing>
+      </w:r>
+    </w:p>
     <w:p>
       <w:pPr>
         <w:rPr>
@@ -13899,6 +13778,66 @@
           </w14:textOutline>
         </w:rPr>
       </w:pPr>
+      <w:r>
+        <w:rPr>
+          <w:noProof/>
+        </w:rPr>
+        <w:drawing>
+          <wp:anchor distT="0" distB="0" distL="114300" distR="114300" simplePos="0" relativeHeight="251783168" behindDoc="0" locked="0" layoutInCell="1" allowOverlap="1" wp14:anchorId="487A21F2" wp14:editId="329C33E0">
+            <wp:simplePos x="0" y="0"/>
+            <wp:positionH relativeFrom="column">
+              <wp:posOffset>106045</wp:posOffset>
+            </wp:positionH>
+            <wp:positionV relativeFrom="paragraph">
+              <wp:posOffset>2091690</wp:posOffset>
+            </wp:positionV>
+            <wp:extent cx="5760720" cy="925830"/>
+            <wp:effectExtent l="0" t="0" r="0" b="7620"/>
+            <wp:wrapNone/>
+            <wp:docPr id="1729506596" name="Afbeelding 1729506596"/>
+            <wp:cNvGraphicFramePr>
+              <a:graphicFrameLocks xmlns:a="http://schemas.openxmlformats.org/drawingml/2006/main" noChangeAspect="1"/>
+            </wp:cNvGraphicFramePr>
+            <a:graphic xmlns:a="http://schemas.openxmlformats.org/drawingml/2006/main">
+              <a:graphicData uri="http://schemas.openxmlformats.org/drawingml/2006/picture">
+                <pic:pic xmlns:pic="http://schemas.openxmlformats.org/drawingml/2006/picture">
+                  <pic:nvPicPr>
+                    <pic:cNvPr id="1" name=""/>
+                    <pic:cNvPicPr/>
+                  </pic:nvPicPr>
+                  <pic:blipFill>
+                    <a:blip r:embed="rId29">
+                      <a:extLst>
+                        <a:ext uri="{28A0092B-C50C-407E-A947-70E740481C1C}">
+                          <a14:useLocalDpi xmlns:a14="http://schemas.microsoft.com/office/drawing/2010/main" val="0"/>
+                        </a:ext>
+                      </a:extLst>
+                    </a:blip>
+                    <a:stretch>
+                      <a:fillRect/>
+                    </a:stretch>
+                  </pic:blipFill>
+                  <pic:spPr>
+                    <a:xfrm>
+                      <a:off x="0" y="0"/>
+                      <a:ext cx="5760720" cy="925830"/>
+                    </a:xfrm>
+                    <a:prstGeom prst="rect">
+                      <a:avLst/>
+                    </a:prstGeom>
+                  </pic:spPr>
+                </pic:pic>
+              </a:graphicData>
+            </a:graphic>
+            <wp14:sizeRelH relativeFrom="page">
+              <wp14:pctWidth>0</wp14:pctWidth>
+            </wp14:sizeRelH>
+            <wp14:sizeRelV relativeFrom="page">
+              <wp14:pctHeight>0</wp14:pctHeight>
+            </wp14:sizeRelV>
+          </wp:anchor>
+        </w:drawing>
+      </w:r>
     </w:p>
     <w:p/>
     <w:p>
@@ -13921,51 +13860,65 @@
     </w:p>
     <w:p>
       <w:pPr>
-        <w:rPr>
-          <w:rFonts w:asciiTheme="majorHAnsi" w:eastAsiaTheme="majorEastAsia" w:hAnsiTheme="majorHAnsi" w:cstheme="majorBidi"/>
-          <w:color w:val="2F5496" w:themeColor="accent1" w:themeShade="BF"/>
-          <w:sz w:val="26"/>
-          <w:szCs w:val="26"/>
-        </w:rPr>
+        <w:pStyle w:val="Kop1"/>
       </w:pPr>
       <w:r>
         <w:br w:type="page"/>
       </w:r>
-    </w:p>
+      <w:r>
+        <w:lastRenderedPageBreak/>
+        <w:t xml:space="preserve">8. </w:t>
+      </w:r>
+      <w:r>
+        <w:t>Typografie en stijl</w:t>
+      </w:r>
+    </w:p>
+    <w:p/>
+    <w:p/>
     <w:p>
       <w:pPr>
         <w:pStyle w:val="Kop1"/>
       </w:pPr>
-      <w:bookmarkStart w:id="19" w:name="_Toc9237998"/>
+      <w:r>
+        <w:br w:type="page"/>
+      </w:r>
+    </w:p>
+    <w:p>
+      <w:pPr>
+        <w:pStyle w:val="Kop1"/>
+      </w:pPr>
+      <w:bookmarkStart w:id="20" w:name="_Toc9512991"/>
       <w:r>
         <w:lastRenderedPageBreak/>
-        <w:t>6</w:t>
+        <w:t>9</w:t>
       </w:r>
       <w:r>
         <w:t>. Bijlage</w:t>
       </w:r>
-      <w:bookmarkEnd w:id="19"/>
+      <w:bookmarkEnd w:id="20"/>
     </w:p>
     <w:p/>
     <w:p>
       <w:pPr>
         <w:pStyle w:val="Kop2"/>
       </w:pPr>
-      <w:bookmarkStart w:id="20" w:name="_Toc9237999"/>
-      <w:r>
-        <w:t>6</w:t>
-      </w:r>
+      <w:bookmarkStart w:id="21" w:name="_Toc9512992"/>
+      <w:r>
+        <w:t>9</w:t>
+      </w:r>
+      <w:bookmarkStart w:id="22" w:name="_GoBack"/>
+      <w:bookmarkEnd w:id="22"/>
       <w:r>
         <w:t>.1 Literatuurlijst</w:t>
       </w:r>
-      <w:bookmarkEnd w:id="20"/>
+      <w:bookmarkEnd w:id="21"/>
       <w:r>
         <w:t xml:space="preserve"> </w:t>
       </w:r>
     </w:p>
     <w:p/>
     <w:p>
-      <w:hyperlink r:id="rId26" w:history="1">
+      <w:hyperlink r:id="rId30" w:history="1">
         <w:r>
           <w:rPr>
             <w:rStyle w:val="Hyperlink"/>
@@ -13975,7 +13928,7 @@
       </w:hyperlink>
     </w:p>
     <w:sectPr>
-      <w:footerReference w:type="default" r:id="rId27"/>
+      <w:footerReference w:type="default" r:id="rId31"/>
       <w:pgSz w:w="11906" w:h="16838"/>
       <w:pgMar w:top="1417" w:right="1417" w:bottom="1417" w:left="1417" w:header="708" w:footer="708" w:gutter="0"/>
       <w:cols w:space="708"/>
@@ -14021,7 +13974,6 @@
         <w:docPartUnique/>
       </w:docPartObj>
     </w:sdtPr>
-    <w:sdtEndPr/>
     <w:sdtContent>
       <w:sdt>
         <w:sdtPr>
@@ -14031,7 +13983,6 @@
             <w:docPartUnique/>
           </w:docPartObj>
         </w:sdtPr>
-        <w:sdtEndPr/>
         <w:sdtContent>
           <w:p>
             <w:pPr>
@@ -14452,11 +14403,127 @@
       </w:rPr>
     </w:lvl>
   </w:abstractNum>
+  <w:abstractNum w:abstractNumId="2" w15:restartNumberingAfterBreak="0">
+    <w:nsid w:val="7CDB2149"/>
+    <w:multiLevelType w:val="hybridMultilevel"/>
+    <w:tmpl w:val="A134D2E6"/>
+    <w:lvl w:ilvl="0" w:tplc="04130001">
+      <w:start w:val="1"/>
+      <w:numFmt w:val="bullet"/>
+      <w:lvlText w:val=""/>
+      <w:lvlJc w:val="left"/>
+      <w:pPr>
+        <w:ind w:left="644" w:hanging="360"/>
+      </w:pPr>
+      <w:rPr>
+        <w:rFonts w:ascii="Symbol" w:hAnsi="Symbol" w:hint="default"/>
+      </w:rPr>
+    </w:lvl>
+    <w:lvl w:ilvl="1" w:tplc="04130003">
+      <w:start w:val="1"/>
+      <w:numFmt w:val="bullet"/>
+      <w:lvlText w:val="o"/>
+      <w:lvlJc w:val="left"/>
+      <w:pPr>
+        <w:ind w:left="1440" w:hanging="360"/>
+      </w:pPr>
+      <w:rPr>
+        <w:rFonts w:ascii="Courier New" w:hAnsi="Courier New" w:cs="Courier New" w:hint="default"/>
+      </w:rPr>
+    </w:lvl>
+    <w:lvl w:ilvl="2" w:tplc="04130005">
+      <w:start w:val="1"/>
+      <w:numFmt w:val="bullet"/>
+      <w:lvlText w:val=""/>
+      <w:lvlJc w:val="left"/>
+      <w:pPr>
+        <w:ind w:left="2160" w:hanging="360"/>
+      </w:pPr>
+      <w:rPr>
+        <w:rFonts w:ascii="Wingdings" w:hAnsi="Wingdings" w:hint="default"/>
+      </w:rPr>
+    </w:lvl>
+    <w:lvl w:ilvl="3" w:tplc="04130001">
+      <w:start w:val="1"/>
+      <w:numFmt w:val="bullet"/>
+      <w:lvlText w:val=""/>
+      <w:lvlJc w:val="left"/>
+      <w:pPr>
+        <w:ind w:left="2880" w:hanging="360"/>
+      </w:pPr>
+      <w:rPr>
+        <w:rFonts w:ascii="Symbol" w:hAnsi="Symbol" w:hint="default"/>
+      </w:rPr>
+    </w:lvl>
+    <w:lvl w:ilvl="4" w:tplc="04130003" w:tentative="1">
+      <w:start w:val="1"/>
+      <w:numFmt w:val="bullet"/>
+      <w:lvlText w:val="o"/>
+      <w:lvlJc w:val="left"/>
+      <w:pPr>
+        <w:ind w:left="3600" w:hanging="360"/>
+      </w:pPr>
+      <w:rPr>
+        <w:rFonts w:ascii="Courier New" w:hAnsi="Courier New" w:cs="Courier New" w:hint="default"/>
+      </w:rPr>
+    </w:lvl>
+    <w:lvl w:ilvl="5" w:tplc="04130005" w:tentative="1">
+      <w:start w:val="1"/>
+      <w:numFmt w:val="bullet"/>
+      <w:lvlText w:val=""/>
+      <w:lvlJc w:val="left"/>
+      <w:pPr>
+        <w:ind w:left="4320" w:hanging="360"/>
+      </w:pPr>
+      <w:rPr>
+        <w:rFonts w:ascii="Wingdings" w:hAnsi="Wingdings" w:hint="default"/>
+      </w:rPr>
+    </w:lvl>
+    <w:lvl w:ilvl="6" w:tplc="04130001" w:tentative="1">
+      <w:start w:val="1"/>
+      <w:numFmt w:val="bullet"/>
+      <w:lvlText w:val=""/>
+      <w:lvlJc w:val="left"/>
+      <w:pPr>
+        <w:ind w:left="5040" w:hanging="360"/>
+      </w:pPr>
+      <w:rPr>
+        <w:rFonts w:ascii="Symbol" w:hAnsi="Symbol" w:hint="default"/>
+      </w:rPr>
+    </w:lvl>
+    <w:lvl w:ilvl="7" w:tplc="04130003" w:tentative="1">
+      <w:start w:val="1"/>
+      <w:numFmt w:val="bullet"/>
+      <w:lvlText w:val="o"/>
+      <w:lvlJc w:val="left"/>
+      <w:pPr>
+        <w:ind w:left="5760" w:hanging="360"/>
+      </w:pPr>
+      <w:rPr>
+        <w:rFonts w:ascii="Courier New" w:hAnsi="Courier New" w:cs="Courier New" w:hint="default"/>
+      </w:rPr>
+    </w:lvl>
+    <w:lvl w:ilvl="8" w:tplc="04130005" w:tentative="1">
+      <w:start w:val="1"/>
+      <w:numFmt w:val="bullet"/>
+      <w:lvlText w:val=""/>
+      <w:lvlJc w:val="left"/>
+      <w:pPr>
+        <w:ind w:left="6480" w:hanging="360"/>
+      </w:pPr>
+      <w:rPr>
+        <w:rFonts w:ascii="Wingdings" w:hAnsi="Wingdings" w:hint="default"/>
+      </w:rPr>
+    </w:lvl>
+  </w:abstractNum>
   <w:num w:numId="1">
     <w:abstractNumId w:val="1"/>
   </w:num>
   <w:num w:numId="2">
     <w:abstractNumId w:val="0"/>
+  </w:num>
+  <w:num w:numId="3">
+    <w:abstractNumId w:val="2"/>
   </w:num>
 </w:numbering>
 </file>
@@ -15592,7 +15659,7 @@
 </file>
 
 <file path=customXml/itemProps1.xml><?xml version="1.0" encoding="utf-8"?>
-<ds:datastoreItem xmlns:ds="http://schemas.openxmlformats.org/officeDocument/2006/customXml" ds:itemID="{5EA466F4-A8B6-4786-80C3-0EFF47872042}">
+<ds:datastoreItem xmlns:ds="http://schemas.openxmlformats.org/officeDocument/2006/customXml" ds:itemID="{25EFF36B-2722-40B6-9AA0-3BA95EA47011}">
   <ds:schemaRefs>
     <ds:schemaRef ds:uri="http://schemas.openxmlformats.org/officeDocument/2006/bibliography"/>
   </ds:schemaRefs>

</xml_diff>

<commit_message>
wireframe toegevoegd beschrijving niet af
</commit_message>
<xml_diff>
--- a/Documentatie/Functioneel Ontwerp/iProject_Groep14_FunctioneelOntwerp.docx
+++ b/Documentatie/Functioneel Ontwerp/iProject_Groep14_FunctioneelOntwerp.docx
@@ -644,7 +644,7 @@
                 <w:i/>
                 <w:noProof/>
               </w:rPr>
-              <w:t>23 mei 2019</w:t>
+              <w:t>24 mei 2019</w:t>
             </w:r>
             <w:r>
               <w:rPr>
@@ -8317,8 +8317,6 @@
             <w:r>
               <w:t>Deze link leid naar de contactpagina van de site.</w:t>
             </w:r>
-            <w:bookmarkStart w:id="4" w:name="_GoBack"/>
-            <w:bookmarkEnd w:id="4"/>
           </w:p>
         </w:tc>
       </w:tr>
@@ -8379,12 +8377,12 @@
       <w:r>
         <w:br w:type="page"/>
       </w:r>
+      <w:bookmarkStart w:id="4" w:name="_Toc9237984"/>
     </w:p>
     <w:p>
       <w:pPr>
         <w:pStyle w:val="Kop2"/>
       </w:pPr>
-      <w:bookmarkStart w:id="5" w:name="_Toc9237984"/>
       <w:r>
         <w:lastRenderedPageBreak/>
         <w:t xml:space="preserve">3.2 </w:t>
@@ -8398,7 +8396,7 @@
       <w:r>
         <w:t>pagina</w:t>
       </w:r>
-      <w:bookmarkEnd w:id="5"/>
+      <w:bookmarkEnd w:id="4"/>
       <w:r>
         <w:t xml:space="preserve"> </w:t>
       </w:r>
@@ -8599,7 +8597,7 @@
       <w:pPr>
         <w:pStyle w:val="Kop2"/>
       </w:pPr>
-      <w:bookmarkStart w:id="6" w:name="_Toc9237985"/>
+      <w:bookmarkStart w:id="5" w:name="_Toc9237985"/>
       <w:r>
         <w:lastRenderedPageBreak/>
         <w:t>3.3 Registratie</w:t>
@@ -8610,7 +8608,7 @@
       <w:r>
         <w:t>pagina</w:t>
       </w:r>
-      <w:bookmarkEnd w:id="6"/>
+      <w:bookmarkEnd w:id="5"/>
     </w:p>
     <w:p/>
     <w:p>
@@ -8839,7 +8837,7 @@
       <w:pPr>
         <w:pStyle w:val="Kop2"/>
       </w:pPr>
-      <w:bookmarkStart w:id="7" w:name="_Toc9237986"/>
+      <w:bookmarkStart w:id="6" w:name="_Toc9237986"/>
       <w:r>
         <w:lastRenderedPageBreak/>
         <w:t>3.4 Verkopersregistratie</w:t>
@@ -8850,7 +8848,7 @@
       <w:r>
         <w:t>pagina</w:t>
       </w:r>
-      <w:bookmarkEnd w:id="7"/>
+      <w:bookmarkEnd w:id="6"/>
     </w:p>
     <w:p/>
     <w:p>
@@ -9073,7 +9071,7 @@
       <w:pPr>
         <w:pStyle w:val="Kop2"/>
       </w:pPr>
-      <w:bookmarkStart w:id="8" w:name="_Toc9237987"/>
+      <w:bookmarkStart w:id="7" w:name="_Toc9237987"/>
       <w:r>
         <w:lastRenderedPageBreak/>
         <w:t xml:space="preserve">3.5 </w:t>
@@ -9081,7 +9079,7 @@
       <w:r>
         <w:t>Verkopersregistratie verificatiecode pagina</w:t>
       </w:r>
-      <w:bookmarkEnd w:id="8"/>
+      <w:bookmarkEnd w:id="7"/>
     </w:p>
     <w:p/>
     <w:p>
@@ -9307,12 +9305,12 @@
       <w:pPr>
         <w:pStyle w:val="Kop2"/>
       </w:pPr>
-      <w:bookmarkStart w:id="9" w:name="_Toc9237988"/>
+      <w:bookmarkStart w:id="8" w:name="_Toc9237988"/>
       <w:r>
         <w:lastRenderedPageBreak/>
         <w:t>3.6 E-Mail verificatie pagina</w:t>
       </w:r>
-      <w:bookmarkEnd w:id="9"/>
+      <w:bookmarkEnd w:id="8"/>
     </w:p>
     <w:p/>
     <w:p>
@@ -9546,12 +9544,12 @@
       <w:pPr>
         <w:pStyle w:val="Kop2"/>
       </w:pPr>
-      <w:bookmarkStart w:id="10" w:name="_Toc9237989"/>
+      <w:bookmarkStart w:id="9" w:name="_Toc9237989"/>
       <w:r>
         <w:lastRenderedPageBreak/>
         <w:t>3.7 Veiligheidsvraag pagina</w:t>
       </w:r>
-      <w:bookmarkEnd w:id="10"/>
+      <w:bookmarkEnd w:id="9"/>
     </w:p>
     <w:p/>
     <w:p>
@@ -9775,12 +9773,12 @@
       <w:pPr>
         <w:pStyle w:val="Kop2"/>
       </w:pPr>
-      <w:bookmarkStart w:id="11" w:name="_Toc9237990"/>
+      <w:bookmarkStart w:id="10" w:name="_Toc9237990"/>
       <w:r>
         <w:lastRenderedPageBreak/>
         <w:t>3.8 Gebruikersprofiel pagina</w:t>
       </w:r>
-      <w:bookmarkEnd w:id="11"/>
+      <w:bookmarkEnd w:id="10"/>
       <w:r>
         <w:t xml:space="preserve"> </w:t>
       </w:r>
@@ -10005,7 +10003,7 @@
       <w:pPr>
         <w:pStyle w:val="Kop2"/>
       </w:pPr>
-      <w:bookmarkStart w:id="12" w:name="_Toc9237991"/>
+      <w:bookmarkStart w:id="11" w:name="_Toc9237991"/>
       <w:r>
         <w:lastRenderedPageBreak/>
         <w:t xml:space="preserve">3.9 </w:t>
@@ -10013,7 +10011,7 @@
       <w:r>
         <w:t>Rubrieken pagina</w:t>
       </w:r>
-      <w:bookmarkEnd w:id="12"/>
+      <w:bookmarkEnd w:id="11"/>
     </w:p>
     <w:p/>
     <w:p>
@@ -10248,7 +10246,7 @@
       <w:pPr>
         <w:pStyle w:val="Kop2"/>
       </w:pPr>
-      <w:bookmarkStart w:id="13" w:name="_Toc9237992"/>
+      <w:bookmarkStart w:id="12" w:name="_Toc9237992"/>
       <w:r>
         <w:lastRenderedPageBreak/>
         <w:t xml:space="preserve">3.10 </w:t>
@@ -10259,7 +10257,7 @@
       <w:r>
         <w:t>Rubrieken pagina</w:t>
       </w:r>
-      <w:bookmarkEnd w:id="13"/>
+      <w:bookmarkEnd w:id="12"/>
     </w:p>
     <w:p>
       <w:pPr>
@@ -10505,12 +10503,12 @@
       <w:pPr>
         <w:pStyle w:val="Kop2"/>
       </w:pPr>
-      <w:bookmarkStart w:id="14" w:name="_Toc9237993"/>
+      <w:bookmarkStart w:id="13" w:name="_Toc9237993"/>
       <w:r>
         <w:lastRenderedPageBreak/>
         <w:t>3.11 Product pagina</w:t>
       </w:r>
-      <w:bookmarkEnd w:id="14"/>
+      <w:bookmarkEnd w:id="13"/>
     </w:p>
     <w:p/>
     <w:p>
@@ -10745,12 +10743,12 @@
       <w:pPr>
         <w:pStyle w:val="Kop2"/>
       </w:pPr>
-      <w:bookmarkStart w:id="15" w:name="_Toc9237994"/>
+      <w:bookmarkStart w:id="14" w:name="_Toc9237994"/>
       <w:r>
         <w:lastRenderedPageBreak/>
         <w:t>3.12 Product upload pagina</w:t>
       </w:r>
-      <w:bookmarkEnd w:id="15"/>
+      <w:bookmarkEnd w:id="14"/>
     </w:p>
     <w:p/>
     <w:p>
@@ -10985,12 +10983,12 @@
       <w:pPr>
         <w:pStyle w:val="Kop2"/>
       </w:pPr>
-      <w:bookmarkStart w:id="16" w:name="_Toc9237995"/>
+      <w:bookmarkStart w:id="15" w:name="_Toc9237995"/>
       <w:r>
         <w:lastRenderedPageBreak/>
         <w:t>3.13 Verkopersreview pagina</w:t>
       </w:r>
-      <w:bookmarkEnd w:id="16"/>
+      <w:bookmarkEnd w:id="15"/>
     </w:p>
     <w:p/>
     <w:p>
@@ -11205,7 +11203,68 @@
     <w:p/>
     <w:p/>
     <w:p/>
-    <w:p/>
+    <w:p>
+      <w:r>
+        <w:br w:type="page"/>
+      </w:r>
+    </w:p>
+    <w:p>
+      <w:pPr>
+        <w:pStyle w:val="Kop2"/>
+      </w:pPr>
+      <w:r>
+        <w:lastRenderedPageBreak/>
+        <w:t>3.14 contactpagina</w:t>
+      </w:r>
+    </w:p>
+    <w:p>
+      <w:r>
+        <w:rPr>
+          <w:noProof/>
+        </w:rPr>
+        <w:drawing>
+          <wp:inline distT="0" distB="0" distL="0" distR="0" wp14:anchorId="340F32FA" wp14:editId="6E4948D9">
+            <wp:extent cx="5760720" cy="4076065"/>
+            <wp:effectExtent l="0" t="0" r="0" b="635"/>
+            <wp:docPr id="34" name="Afbeelding 34" descr="Afbeelding met schermafbeelding&#10;&#10;Automatisch gegenereerde beschrijving"/>
+            <wp:cNvGraphicFramePr>
+              <a:graphicFrameLocks xmlns:a="http://schemas.openxmlformats.org/drawingml/2006/main" noChangeAspect="1"/>
+            </wp:cNvGraphicFramePr>
+            <a:graphic xmlns:a="http://schemas.openxmlformats.org/drawingml/2006/main">
+              <a:graphicData uri="http://schemas.openxmlformats.org/drawingml/2006/picture">
+                <pic:pic xmlns:pic="http://schemas.openxmlformats.org/drawingml/2006/picture">
+                  <pic:nvPicPr>
+                    <pic:cNvPr id="34" name="contact.png"/>
+                    <pic:cNvPicPr/>
+                  </pic:nvPicPr>
+                  <pic:blipFill>
+                    <a:blip r:embed="rId22" cstate="print">
+                      <a:extLst>
+                        <a:ext uri="{28A0092B-C50C-407E-A947-70E740481C1C}">
+                          <a14:useLocalDpi xmlns:a14="http://schemas.microsoft.com/office/drawing/2010/main" val="0"/>
+                        </a:ext>
+                      </a:extLst>
+                    </a:blip>
+                    <a:stretch>
+                      <a:fillRect/>
+                    </a:stretch>
+                  </pic:blipFill>
+                  <pic:spPr>
+                    <a:xfrm>
+                      <a:off x="0" y="0"/>
+                      <a:ext cx="5760720" cy="4076065"/>
+                    </a:xfrm>
+                    <a:prstGeom prst="rect">
+                      <a:avLst/>
+                    </a:prstGeom>
+                  </pic:spPr>
+                </pic:pic>
+              </a:graphicData>
+            </a:graphic>
+          </wp:inline>
+        </w:drawing>
+      </w:r>
+    </w:p>
     <w:p>
       <w:pPr>
         <w:tabs>
@@ -11216,6 +11275,350 @@
         <w:tab/>
       </w:r>
     </w:p>
+    <w:tbl>
+      <w:tblPr>
+        <w:tblStyle w:val="Rastertabel4-Accent1"/>
+        <w:tblW w:w="0" w:type="auto"/>
+        <w:tblLook w:val="04A0" w:firstRow="1" w:lastRow="0" w:firstColumn="1" w:lastColumn="0" w:noHBand="0" w:noVBand="1"/>
+      </w:tblPr>
+      <w:tblGrid>
+        <w:gridCol w:w="677"/>
+        <w:gridCol w:w="1852"/>
+        <w:gridCol w:w="6533"/>
+      </w:tblGrid>
+      <w:tr>
+        <w:trPr>
+          <w:cnfStyle w:val="100000000000" w:firstRow="1" w:lastRow="0" w:firstColumn="0" w:lastColumn="0" w:oddVBand="0" w:evenVBand="0" w:oddHBand="0" w:evenHBand="0" w:firstRowFirstColumn="0" w:firstRowLastColumn="0" w:lastRowFirstColumn="0" w:lastRowLastColumn="0"/>
+        </w:trPr>
+        <w:tc>
+          <w:tcPr>
+            <w:cnfStyle w:val="001000000000" w:firstRow="0" w:lastRow="0" w:firstColumn="1" w:lastColumn="0" w:oddVBand="0" w:evenVBand="0" w:oddHBand="0" w:evenHBand="0" w:firstRowFirstColumn="0" w:firstRowLastColumn="0" w:lastRowFirstColumn="0" w:lastRowLastColumn="0"/>
+            <w:tcW w:w="686" w:type="dxa"/>
+          </w:tcPr>
+          <w:p>
+            <w:r>
+              <w:t>Nr.</w:t>
+            </w:r>
+          </w:p>
+        </w:tc>
+        <w:tc>
+          <w:tcPr>
+            <w:tcW w:w="1609" w:type="dxa"/>
+          </w:tcPr>
+          <w:p>
+            <w:pPr>
+              <w:cnfStyle w:val="100000000000" w:firstRow="1" w:lastRow="0" w:firstColumn="0" w:lastColumn="0" w:oddVBand="0" w:evenVBand="0" w:oddHBand="0" w:evenHBand="0" w:firstRowFirstColumn="0" w:firstRowLastColumn="0" w:lastRowFirstColumn="0" w:lastRowLastColumn="0"/>
+            </w:pPr>
+            <w:r>
+              <w:t>Locatie</w:t>
+            </w:r>
+          </w:p>
+        </w:tc>
+        <w:tc>
+          <w:tcPr>
+            <w:tcW w:w="6767" w:type="dxa"/>
+          </w:tcPr>
+          <w:p>
+            <w:pPr>
+              <w:cnfStyle w:val="100000000000" w:firstRow="1" w:lastRow="0" w:firstColumn="0" w:lastColumn="0" w:oddVBand="0" w:evenVBand="0" w:oddHBand="0" w:evenHBand="0" w:firstRowFirstColumn="0" w:firstRowLastColumn="0" w:lastRowFirstColumn="0" w:lastRowLastColumn="0"/>
+            </w:pPr>
+            <w:r>
+              <w:t>Beschrijving.</w:t>
+            </w:r>
+          </w:p>
+        </w:tc>
+      </w:tr>
+      <w:tr>
+        <w:trPr>
+          <w:cnfStyle w:val="000000100000" w:firstRow="0" w:lastRow="0" w:firstColumn="0" w:lastColumn="0" w:oddVBand="0" w:evenVBand="0" w:oddHBand="1" w:evenHBand="0" w:firstRowFirstColumn="0" w:firstRowLastColumn="0" w:lastRowFirstColumn="0" w:lastRowLastColumn="0"/>
+        </w:trPr>
+        <w:tc>
+          <w:tcPr>
+            <w:cnfStyle w:val="001000000000" w:firstRow="0" w:lastRow="0" w:firstColumn="1" w:lastColumn="0" w:oddVBand="0" w:evenVBand="0" w:oddHBand="0" w:evenHBand="0" w:firstRowFirstColumn="0" w:firstRowLastColumn="0" w:lastRowFirstColumn="0" w:lastRowLastColumn="0"/>
+            <w:tcW w:w="686" w:type="dxa"/>
+          </w:tcPr>
+          <w:p>
+            <w:r>
+              <w:t>1</w:t>
+            </w:r>
+          </w:p>
+        </w:tc>
+        <w:tc>
+          <w:tcPr>
+            <w:tcW w:w="1609" w:type="dxa"/>
+          </w:tcPr>
+          <w:p>
+            <w:pPr>
+              <w:cnfStyle w:val="000000100000" w:firstRow="0" w:lastRow="0" w:firstColumn="0" w:lastColumn="0" w:oddVBand="0" w:evenVBand="0" w:oddHBand="1" w:evenHBand="0" w:firstRowFirstColumn="0" w:firstRowLastColumn="0" w:lastRowFirstColumn="0" w:lastRowLastColumn="0"/>
+            </w:pPr>
+            <w:r>
+              <w:t>Contact</w:t>
+            </w:r>
+            <w:r>
+              <w:t>informatie</w:t>
+            </w:r>
+          </w:p>
+        </w:tc>
+        <w:tc>
+          <w:tcPr>
+            <w:tcW w:w="6767" w:type="dxa"/>
+          </w:tcPr>
+          <w:p>
+            <w:pPr>
+              <w:cnfStyle w:val="000000100000" w:firstRow="0" w:lastRow="0" w:firstColumn="0" w:lastColumn="0" w:oddVBand="0" w:evenVBand="0" w:oddHBand="1" w:evenHBand="0" w:firstRowFirstColumn="0" w:firstRowLastColumn="0" w:lastRowFirstColumn="0" w:lastRowLastColumn="0"/>
+            </w:pPr>
+            <w:r>
+              <w:t>Het adres van de server van de site eenmaal andermaal.</w:t>
+            </w:r>
+          </w:p>
+        </w:tc>
+      </w:tr>
+      <w:tr>
+        <w:tc>
+          <w:tcPr>
+            <w:cnfStyle w:val="001000000000" w:firstRow="0" w:lastRow="0" w:firstColumn="1" w:lastColumn="0" w:oddVBand="0" w:evenVBand="0" w:oddHBand="0" w:evenHBand="0" w:firstRowFirstColumn="0" w:firstRowLastColumn="0" w:lastRowFirstColumn="0" w:lastRowLastColumn="0"/>
+            <w:tcW w:w="686" w:type="dxa"/>
+          </w:tcPr>
+          <w:p>
+            <w:r>
+              <w:t>2</w:t>
+            </w:r>
+          </w:p>
+        </w:tc>
+        <w:tc>
+          <w:tcPr>
+            <w:tcW w:w="1609" w:type="dxa"/>
+          </w:tcPr>
+          <w:p>
+            <w:pPr>
+              <w:cnfStyle w:val="000000000000" w:firstRow="0" w:lastRow="0" w:firstColumn="0" w:lastColumn="0" w:oddVBand="0" w:evenVBand="0" w:oddHBand="0" w:evenHBand="0" w:firstRowFirstColumn="0" w:firstRowLastColumn="0" w:lastRowFirstColumn="0" w:lastRowLastColumn="0"/>
+            </w:pPr>
+            <w:r>
+              <w:t>Contact</w:t>
+            </w:r>
+            <w:r>
+              <w:t>informatie</w:t>
+            </w:r>
+          </w:p>
+        </w:tc>
+        <w:tc>
+          <w:tcPr>
+            <w:tcW w:w="6767" w:type="dxa"/>
+          </w:tcPr>
+          <w:p>
+            <w:pPr>
+              <w:cnfStyle w:val="000000000000" w:firstRow="0" w:lastRow="0" w:firstColumn="0" w:lastColumn="0" w:oddVBand="0" w:evenVBand="0" w:oddHBand="0" w:evenHBand="0" w:firstRowFirstColumn="0" w:firstRowLastColumn="0" w:lastRowFirstColumn="0" w:lastRowLastColumn="0"/>
+            </w:pPr>
+            <w:r>
+              <w:t>Het emailadres waar klanten wanneer nodig een mail zouden kunnen sturen naar de eigenaars van de site.</w:t>
+            </w:r>
+          </w:p>
+        </w:tc>
+      </w:tr>
+      <w:tr>
+        <w:trPr>
+          <w:cnfStyle w:val="000000100000" w:firstRow="0" w:lastRow="0" w:firstColumn="0" w:lastColumn="0" w:oddVBand="0" w:evenVBand="0" w:oddHBand="1" w:evenHBand="0" w:firstRowFirstColumn="0" w:firstRowLastColumn="0" w:lastRowFirstColumn="0" w:lastRowLastColumn="0"/>
+        </w:trPr>
+        <w:tc>
+          <w:tcPr>
+            <w:cnfStyle w:val="001000000000" w:firstRow="0" w:lastRow="0" w:firstColumn="1" w:lastColumn="0" w:oddVBand="0" w:evenVBand="0" w:oddHBand="0" w:evenHBand="0" w:firstRowFirstColumn="0" w:firstRowLastColumn="0" w:lastRowFirstColumn="0" w:lastRowLastColumn="0"/>
+            <w:tcW w:w="686" w:type="dxa"/>
+          </w:tcPr>
+          <w:p>
+            <w:r>
+              <w:t>3</w:t>
+            </w:r>
+          </w:p>
+        </w:tc>
+        <w:tc>
+          <w:tcPr>
+            <w:tcW w:w="1609" w:type="dxa"/>
+          </w:tcPr>
+          <w:p>
+            <w:pPr>
+              <w:cnfStyle w:val="000000100000" w:firstRow="0" w:lastRow="0" w:firstColumn="0" w:lastColumn="0" w:oddVBand="0" w:evenVBand="0" w:oddHBand="1" w:evenHBand="0" w:firstRowFirstColumn="0" w:firstRowLastColumn="0" w:lastRowFirstColumn="0" w:lastRowLastColumn="0"/>
+            </w:pPr>
+            <w:r>
+              <w:t>Contact</w:t>
+            </w:r>
+            <w:r>
+              <w:t>informatie</w:t>
+            </w:r>
+          </w:p>
+        </w:tc>
+        <w:tc>
+          <w:tcPr>
+            <w:tcW w:w="6767" w:type="dxa"/>
+          </w:tcPr>
+          <w:p>
+            <w:pPr>
+              <w:cnfStyle w:val="000000100000" w:firstRow="0" w:lastRow="0" w:firstColumn="0" w:lastColumn="0" w:oddVBand="0" w:evenVBand="0" w:oddHBand="1" w:evenHBand="0" w:firstRowFirstColumn="0" w:firstRowLastColumn="0" w:lastRowFirstColumn="0" w:lastRowLastColumn="0"/>
+            </w:pPr>
+            <w:r>
+              <w:t>Een telefoonnummer waar klanten naar zouden kunnen bellen om met het leiderschap van de site te spreken.</w:t>
+            </w:r>
+          </w:p>
+        </w:tc>
+      </w:tr>
+      <w:tr>
+        <w:tc>
+          <w:tcPr>
+            <w:cnfStyle w:val="001000000000" w:firstRow="0" w:lastRow="0" w:firstColumn="1" w:lastColumn="0" w:oddVBand="0" w:evenVBand="0" w:oddHBand="0" w:evenHBand="0" w:firstRowFirstColumn="0" w:firstRowLastColumn="0" w:lastRowFirstColumn="0" w:lastRowLastColumn="0"/>
+            <w:tcW w:w="686" w:type="dxa"/>
+          </w:tcPr>
+          <w:p>
+            <w:r>
+              <w:t>4</w:t>
+            </w:r>
+          </w:p>
+        </w:tc>
+        <w:tc>
+          <w:tcPr>
+            <w:tcW w:w="1609" w:type="dxa"/>
+          </w:tcPr>
+          <w:p>
+            <w:pPr>
+              <w:cnfStyle w:val="000000000000" w:firstRow="0" w:lastRow="0" w:firstColumn="0" w:lastColumn="0" w:oddVBand="0" w:evenVBand="0" w:oddHBand="0" w:evenHBand="0" w:firstRowFirstColumn="0" w:firstRowLastColumn="0" w:lastRowFirstColumn="0" w:lastRowLastColumn="0"/>
+            </w:pPr>
+            <w:r>
+              <w:t>Berichtverzending</w:t>
+            </w:r>
+          </w:p>
+        </w:tc>
+        <w:tc>
+          <w:tcPr>
+            <w:tcW w:w="6767" w:type="dxa"/>
+          </w:tcPr>
+          <w:p>
+            <w:pPr>
+              <w:cnfStyle w:val="000000000000" w:firstRow="0" w:lastRow="0" w:firstColumn="0" w:lastColumn="0" w:oddVBand="0" w:evenVBand="0" w:oddHBand="0" w:evenHBand="0" w:firstRowFirstColumn="0" w:firstRowLastColumn="0" w:lastRowFirstColumn="0" w:lastRowLastColumn="0"/>
+            </w:pPr>
+            <w:r>
+              <w:t>Een veld waar de klant zijn volledige naam in kan vullen.</w:t>
+            </w:r>
+          </w:p>
+        </w:tc>
+      </w:tr>
+      <w:tr>
+        <w:trPr>
+          <w:cnfStyle w:val="000000100000" w:firstRow="0" w:lastRow="0" w:firstColumn="0" w:lastColumn="0" w:oddVBand="0" w:evenVBand="0" w:oddHBand="1" w:evenHBand="0" w:firstRowFirstColumn="0" w:firstRowLastColumn="0" w:lastRowFirstColumn="0" w:lastRowLastColumn="0"/>
+        </w:trPr>
+        <w:tc>
+          <w:tcPr>
+            <w:cnfStyle w:val="001000000000" w:firstRow="0" w:lastRow="0" w:firstColumn="1" w:lastColumn="0" w:oddVBand="0" w:evenVBand="0" w:oddHBand="0" w:evenHBand="0" w:firstRowFirstColumn="0" w:firstRowLastColumn="0" w:lastRowFirstColumn="0" w:lastRowLastColumn="0"/>
+            <w:tcW w:w="686" w:type="dxa"/>
+          </w:tcPr>
+          <w:p>
+            <w:r>
+              <w:t>5</w:t>
+            </w:r>
+          </w:p>
+        </w:tc>
+        <w:tc>
+          <w:tcPr>
+            <w:tcW w:w="1609" w:type="dxa"/>
+          </w:tcPr>
+          <w:p>
+            <w:pPr>
+              <w:cnfStyle w:val="000000100000" w:firstRow="0" w:lastRow="0" w:firstColumn="0" w:lastColumn="0" w:oddVBand="0" w:evenVBand="0" w:oddHBand="1" w:evenHBand="0" w:firstRowFirstColumn="0" w:firstRowLastColumn="0" w:lastRowFirstColumn="0" w:lastRowLastColumn="0"/>
+            </w:pPr>
+            <w:r>
+              <w:t>Berichtverzending</w:t>
+            </w:r>
+          </w:p>
+        </w:tc>
+        <w:tc>
+          <w:tcPr>
+            <w:tcW w:w="6767" w:type="dxa"/>
+          </w:tcPr>
+          <w:p>
+            <w:pPr>
+              <w:cnfStyle w:val="000000100000" w:firstRow="0" w:lastRow="0" w:firstColumn="0" w:lastColumn="0" w:oddVBand="0" w:evenVBand="0" w:oddHBand="1" w:evenHBand="0" w:firstRowFirstColumn="0" w:firstRowLastColumn="0" w:lastRowFirstColumn="0" w:lastRowLastColumn="0"/>
+            </w:pPr>
+            <w:r>
+              <w:t>Een veld waar de klant zijn/haar e-mailadres kan invullen</w:t>
+            </w:r>
+            <w:bookmarkStart w:id="16" w:name="_GoBack"/>
+            <w:bookmarkEnd w:id="16"/>
+          </w:p>
+        </w:tc>
+      </w:tr>
+      <w:tr>
+        <w:tc>
+          <w:tcPr>
+            <w:cnfStyle w:val="001000000000" w:firstRow="0" w:lastRow="0" w:firstColumn="1" w:lastColumn="0" w:oddVBand="0" w:evenVBand="0" w:oddHBand="0" w:evenHBand="0" w:firstRowFirstColumn="0" w:firstRowLastColumn="0" w:lastRowFirstColumn="0" w:lastRowLastColumn="0"/>
+            <w:tcW w:w="686" w:type="dxa"/>
+          </w:tcPr>
+          <w:p>
+            <w:r>
+              <w:t>6</w:t>
+            </w:r>
+          </w:p>
+        </w:tc>
+        <w:tc>
+          <w:tcPr>
+            <w:tcW w:w="1609" w:type="dxa"/>
+          </w:tcPr>
+          <w:p>
+            <w:pPr>
+              <w:cnfStyle w:val="000000000000" w:firstRow="0" w:lastRow="0" w:firstColumn="0" w:lastColumn="0" w:oddVBand="0" w:evenVBand="0" w:oddHBand="0" w:evenHBand="0" w:firstRowFirstColumn="0" w:firstRowLastColumn="0" w:lastRowFirstColumn="0" w:lastRowLastColumn="0"/>
+            </w:pPr>
+            <w:r>
+              <w:t>Berichtverzending</w:t>
+            </w:r>
+          </w:p>
+        </w:tc>
+        <w:tc>
+          <w:tcPr>
+            <w:tcW w:w="6767" w:type="dxa"/>
+          </w:tcPr>
+          <w:p>
+            <w:pPr>
+              <w:cnfStyle w:val="000000000000" w:firstRow="0" w:lastRow="0" w:firstColumn="0" w:lastColumn="0" w:oddVBand="0" w:evenVBand="0" w:oddHBand="0" w:evenHBand="0" w:firstRowFirstColumn="0" w:firstRowLastColumn="0" w:lastRowFirstColumn="0" w:lastRowLastColumn="0"/>
+            </w:pPr>
+          </w:p>
+        </w:tc>
+      </w:tr>
+      <w:tr>
+        <w:trPr>
+          <w:cnfStyle w:val="000000100000" w:firstRow="0" w:lastRow="0" w:firstColumn="0" w:lastColumn="0" w:oddVBand="0" w:evenVBand="0" w:oddHBand="1" w:evenHBand="0" w:firstRowFirstColumn="0" w:firstRowLastColumn="0" w:lastRowFirstColumn="0" w:lastRowLastColumn="0"/>
+        </w:trPr>
+        <w:tc>
+          <w:tcPr>
+            <w:cnfStyle w:val="001000000000" w:firstRow="0" w:lastRow="0" w:firstColumn="1" w:lastColumn="0" w:oddVBand="0" w:evenVBand="0" w:oddHBand="0" w:evenHBand="0" w:firstRowFirstColumn="0" w:firstRowLastColumn="0" w:lastRowFirstColumn="0" w:lastRowLastColumn="0"/>
+            <w:tcW w:w="686" w:type="dxa"/>
+          </w:tcPr>
+          <w:p>
+            <w:r>
+              <w:t>7</w:t>
+            </w:r>
+          </w:p>
+        </w:tc>
+        <w:tc>
+          <w:tcPr>
+            <w:tcW w:w="1609" w:type="dxa"/>
+          </w:tcPr>
+          <w:p>
+            <w:pPr>
+              <w:cnfStyle w:val="000000100000" w:firstRow="0" w:lastRow="0" w:firstColumn="0" w:lastColumn="0" w:oddVBand="0" w:evenVBand="0" w:oddHBand="1" w:evenHBand="0" w:firstRowFirstColumn="0" w:firstRowLastColumn="0" w:lastRowFirstColumn="0" w:lastRowLastColumn="0"/>
+            </w:pPr>
+            <w:r>
+              <w:t>Berichtverzending</w:t>
+            </w:r>
+          </w:p>
+        </w:tc>
+        <w:tc>
+          <w:tcPr>
+            <w:tcW w:w="6767" w:type="dxa"/>
+          </w:tcPr>
+          <w:p>
+            <w:pPr>
+              <w:cnfStyle w:val="000000100000" w:firstRow="0" w:lastRow="0" w:firstColumn="0" w:lastColumn="0" w:oddVBand="0" w:evenVBand="0" w:oddHBand="1" w:evenHBand="0" w:firstRowFirstColumn="0" w:firstRowLastColumn="0" w:lastRowFirstColumn="0" w:lastRowLastColumn="0"/>
+            </w:pPr>
+          </w:p>
+        </w:tc>
+      </w:tr>
+    </w:tbl>
     <w:p>
       <w:r>
         <w:br w:type="page"/>
@@ -11324,7 +11727,7 @@
                     </pic:cNvPicPr>
                   </pic:nvPicPr>
                   <pic:blipFill rotWithShape="1">
-                    <a:blip r:embed="rId22" cstate="print">
+                    <a:blip r:embed="rId23" cstate="print">
                       <a:extLst>
                         <a:ext uri="{28A0092B-C50C-407E-A947-70E740481C1C}">
                           <a14:useLocalDpi xmlns:a14="http://schemas.microsoft.com/office/drawing/2010/main" val="0"/>
@@ -11394,7 +11797,7 @@
                     </pic:cNvPicPr>
                   </pic:nvPicPr>
                   <pic:blipFill rotWithShape="1">
-                    <a:blip r:embed="rId23" cstate="print">
+                    <a:blip r:embed="rId24" cstate="print">
                       <a:extLst>
                         <a:ext uri="{28A0092B-C50C-407E-A947-70E740481C1C}">
                           <a14:useLocalDpi xmlns:a14="http://schemas.microsoft.com/office/drawing/2010/main" val="0"/>
@@ -11464,7 +11867,7 @@
                     </pic:cNvPicPr>
                   </pic:nvPicPr>
                   <pic:blipFill>
-                    <a:blip r:embed="rId24" cstate="print">
+                    <a:blip r:embed="rId25" cstate="print">
                       <a:extLst>
                         <a:ext uri="{28A0092B-C50C-407E-A947-70E740481C1C}">
                           <a14:useLocalDpi xmlns:a14="http://schemas.microsoft.com/office/drawing/2010/main" val="0"/>
@@ -11531,7 +11934,7 @@
                     </pic:cNvPicPr>
                   </pic:nvPicPr>
                   <pic:blipFill rotWithShape="1">
-                    <a:blip r:embed="rId25" cstate="print">
+                    <a:blip r:embed="rId26" cstate="print">
                       <a:extLst>
                         <a:ext uri="{28A0092B-C50C-407E-A947-70E740481C1C}">
                           <a14:useLocalDpi xmlns:a14="http://schemas.microsoft.com/office/drawing/2010/main" val="0"/>
@@ -14209,7 +14612,7 @@
     </w:p>
     <w:p/>
     <w:p>
-      <w:hyperlink r:id="rId26" w:history="1">
+      <w:hyperlink r:id="rId27" w:history="1">
         <w:r>
           <w:rPr>
             <w:rStyle w:val="Hyperlink"/>
@@ -14219,7 +14622,7 @@
       </w:hyperlink>
     </w:p>
     <w:sectPr>
-      <w:footerReference w:type="default" r:id="rId27"/>
+      <w:footerReference w:type="default" r:id="rId28"/>
       <w:pgSz w:w="11906" w:h="16838"/>
       <w:pgMar w:top="1417" w:right="1417" w:bottom="1417" w:left="1417" w:header="708" w:footer="708" w:gutter="0"/>
       <w:cols w:space="708"/>
@@ -15986,7 +16389,7 @@
 </file>
 
 <file path=customXml/itemProps1.xml><?xml version="1.0" encoding="utf-8"?>
-<ds:datastoreItem xmlns:ds="http://schemas.openxmlformats.org/officeDocument/2006/customXml" ds:itemID="{B37BEEEE-CC9D-4EC9-BD95-6DFDD69C4504}">
+<ds:datastoreItem xmlns:ds="http://schemas.openxmlformats.org/officeDocument/2006/customXml" ds:itemID="{6CA6459A-D599-429A-8D19-545B1B47A475}">
   <ds:schemaRefs>
     <ds:schemaRef ds:uri="http://schemas.openxmlformats.org/officeDocument/2006/bibliography"/>
   </ds:schemaRefs>

</xml_diff>

<commit_message>
Relaties met database toegevoegd + nog wat zooi
</commit_message>
<xml_diff>
--- a/Documentatie/Functioneel Ontwerp/iProject_Groep14_FunctioneelOntwerp.docx
+++ b/Documentatie/Functioneel Ontwerp/iProject_Groep14_FunctioneelOntwerp.docx
@@ -11,6 +11,8 @@
           <w:sz w:val="28"/>
         </w:rPr>
       </w:pPr>
+      <w:bookmarkStart w:id="0" w:name="_Hlk9941180"/>
+      <w:bookmarkEnd w:id="0"/>
       <w:r>
         <w:rPr>
           <w:rStyle w:val="Nadruk"/>
@@ -644,7 +646,7 @@
                 <w:i/>
                 <w:noProof/>
               </w:rPr>
-              <w:t>24 mei 2019</w:t>
+              <w:t>28 mei 2019</w:t>
             </w:r>
             <w:r>
               <w:rPr>
@@ -899,7 +901,7 @@
           <w:r>
             <w:fldChar w:fldCharType="separate"/>
           </w:r>
-          <w:hyperlink w:anchor="_Toc9591003" w:history="1">
+          <w:hyperlink w:anchor="_Toc9941578" w:history="1">
             <w:r>
               <w:rPr>
                 <w:rStyle w:val="Hyperlink"/>
@@ -926,7 +928,7 @@
                 <w:noProof/>
                 <w:webHidden/>
               </w:rPr>
-              <w:instrText xml:space="preserve"> PAGEREF _Toc9591003 \h </w:instrText>
+              <w:instrText xml:space="preserve"> PAGEREF _Toc9941578 \h </w:instrText>
             </w:r>
             <w:r>
               <w:rPr>
@@ -969,7 +971,7 @@
               <w:lang w:eastAsia="nl-NL"/>
             </w:rPr>
           </w:pPr>
-          <w:hyperlink w:anchor="_Toc9591004" w:history="1">
+          <w:hyperlink w:anchor="_Toc9941579" w:history="1">
             <w:r>
               <w:rPr>
                 <w:rStyle w:val="Hyperlink"/>
@@ -996,7 +998,7 @@
                 <w:noProof/>
                 <w:webHidden/>
               </w:rPr>
-              <w:instrText xml:space="preserve"> PAGEREF _Toc9591004 \h </w:instrText>
+              <w:instrText xml:space="preserve"> PAGEREF _Toc9941579 \h </w:instrText>
             </w:r>
             <w:r>
               <w:rPr>
@@ -1039,7 +1041,7 @@
               <w:lang w:eastAsia="nl-NL"/>
             </w:rPr>
           </w:pPr>
-          <w:hyperlink w:anchor="_Toc9591005" w:history="1">
+          <w:hyperlink w:anchor="_Toc9941580" w:history="1">
             <w:r>
               <w:rPr>
                 <w:rStyle w:val="Hyperlink"/>
@@ -1066,7 +1068,7 @@
                 <w:noProof/>
                 <w:webHidden/>
               </w:rPr>
-              <w:instrText xml:space="preserve"> PAGEREF _Toc9591005 \h </w:instrText>
+              <w:instrText xml:space="preserve"> PAGEREF _Toc9941580 \h </w:instrText>
             </w:r>
             <w:r>
               <w:rPr>
@@ -1109,7 +1111,7 @@
               <w:lang w:eastAsia="nl-NL"/>
             </w:rPr>
           </w:pPr>
-          <w:hyperlink w:anchor="_Toc9591006" w:history="1">
+          <w:hyperlink w:anchor="_Toc9941581" w:history="1">
             <w:r>
               <w:rPr>
                 <w:rStyle w:val="Hyperlink"/>
@@ -1136,7 +1138,7 @@
                 <w:noProof/>
                 <w:webHidden/>
               </w:rPr>
-              <w:instrText xml:space="preserve"> PAGEREF _Toc9591006 \h </w:instrText>
+              <w:instrText xml:space="preserve"> PAGEREF _Toc9941581 \h </w:instrText>
             </w:r>
             <w:r>
               <w:rPr>
@@ -1179,7 +1181,7 @@
               <w:lang w:eastAsia="nl-NL"/>
             </w:rPr>
           </w:pPr>
-          <w:hyperlink w:anchor="_Toc9591007" w:history="1">
+          <w:hyperlink w:anchor="_Toc9941582" w:history="1">
             <w:r>
               <w:rPr>
                 <w:rStyle w:val="Hyperlink"/>
@@ -1206,7 +1208,7 @@
                 <w:noProof/>
                 <w:webHidden/>
               </w:rPr>
-              <w:instrText xml:space="preserve"> PAGEREF _Toc9591007 \h </w:instrText>
+              <w:instrText xml:space="preserve"> PAGEREF _Toc9941582 \h </w:instrText>
             </w:r>
             <w:r>
               <w:rPr>
@@ -1249,7 +1251,7 @@
               <w:lang w:eastAsia="nl-NL"/>
             </w:rPr>
           </w:pPr>
-          <w:hyperlink w:anchor="_Toc9591008" w:history="1">
+          <w:hyperlink w:anchor="_Toc9941583" w:history="1">
             <w:r>
               <w:rPr>
                 <w:rStyle w:val="Hyperlink"/>
@@ -1276,7 +1278,7 @@
                 <w:noProof/>
                 <w:webHidden/>
               </w:rPr>
-              <w:instrText xml:space="preserve"> PAGEREF _Toc9591008 \h </w:instrText>
+              <w:instrText xml:space="preserve"> PAGEREF _Toc9941583 \h </w:instrText>
             </w:r>
             <w:r>
               <w:rPr>
@@ -1319,7 +1321,7 @@
               <w:lang w:eastAsia="nl-NL"/>
             </w:rPr>
           </w:pPr>
-          <w:hyperlink w:anchor="_Toc9591009" w:history="1">
+          <w:hyperlink w:anchor="_Toc9941584" w:history="1">
             <w:r>
               <w:rPr>
                 <w:rStyle w:val="Hyperlink"/>
@@ -1346,7 +1348,7 @@
                 <w:noProof/>
                 <w:webHidden/>
               </w:rPr>
-              <w:instrText xml:space="preserve"> PAGEREF _Toc9591009 \h </w:instrText>
+              <w:instrText xml:space="preserve"> PAGEREF _Toc9941584 \h </w:instrText>
             </w:r>
             <w:r>
               <w:rPr>
@@ -1389,7 +1391,7 @@
               <w:lang w:eastAsia="nl-NL"/>
             </w:rPr>
           </w:pPr>
-          <w:hyperlink w:anchor="_Toc9591010" w:history="1">
+          <w:hyperlink w:anchor="_Toc9941585" w:history="1">
             <w:r>
               <w:rPr>
                 <w:rStyle w:val="Hyperlink"/>
@@ -1416,7 +1418,7 @@
                 <w:noProof/>
                 <w:webHidden/>
               </w:rPr>
-              <w:instrText xml:space="preserve"> PAGEREF _Toc9591010 \h </w:instrText>
+              <w:instrText xml:space="preserve"> PAGEREF _Toc9941585 \h </w:instrText>
             </w:r>
             <w:r>
               <w:rPr>
@@ -1459,7 +1461,7 @@
               <w:lang w:eastAsia="nl-NL"/>
             </w:rPr>
           </w:pPr>
-          <w:hyperlink w:anchor="_Toc9591011" w:history="1">
+          <w:hyperlink w:anchor="_Toc9941586" w:history="1">
             <w:r>
               <w:rPr>
                 <w:rStyle w:val="Hyperlink"/>
@@ -1486,7 +1488,7 @@
                 <w:noProof/>
                 <w:webHidden/>
               </w:rPr>
-              <w:instrText xml:space="preserve"> PAGEREF _Toc9591011 \h </w:instrText>
+              <w:instrText xml:space="preserve"> PAGEREF _Toc9941586 \h </w:instrText>
             </w:r>
             <w:r>
               <w:rPr>
@@ -1529,7 +1531,7 @@
               <w:lang w:eastAsia="nl-NL"/>
             </w:rPr>
           </w:pPr>
-          <w:hyperlink w:anchor="_Toc9591012" w:history="1">
+          <w:hyperlink w:anchor="_Toc9941587" w:history="1">
             <w:r>
               <w:rPr>
                 <w:rStyle w:val="Hyperlink"/>
@@ -1556,7 +1558,7 @@
                 <w:noProof/>
                 <w:webHidden/>
               </w:rPr>
-              <w:instrText xml:space="preserve"> PAGEREF _Toc9591012 \h </w:instrText>
+              <w:instrText xml:space="preserve"> PAGEREF _Toc9941587 \h </w:instrText>
             </w:r>
             <w:r>
               <w:rPr>
@@ -1599,7 +1601,7 @@
               <w:lang w:eastAsia="nl-NL"/>
             </w:rPr>
           </w:pPr>
-          <w:hyperlink w:anchor="_Toc9591013" w:history="1">
+          <w:hyperlink w:anchor="_Toc9941588" w:history="1">
             <w:r>
               <w:rPr>
                 <w:rStyle w:val="Hyperlink"/>
@@ -1626,7 +1628,7 @@
                 <w:noProof/>
                 <w:webHidden/>
               </w:rPr>
-              <w:instrText xml:space="preserve"> PAGEREF _Toc9591013 \h </w:instrText>
+              <w:instrText xml:space="preserve"> PAGEREF _Toc9941588 \h </w:instrText>
             </w:r>
             <w:r>
               <w:rPr>
@@ -1669,7 +1671,7 @@
               <w:lang w:eastAsia="nl-NL"/>
             </w:rPr>
           </w:pPr>
-          <w:hyperlink w:anchor="_Toc9591014" w:history="1">
+          <w:hyperlink w:anchor="_Toc9941589" w:history="1">
             <w:r>
               <w:rPr>
                 <w:rStyle w:val="Hyperlink"/>
@@ -1696,7 +1698,7 @@
                 <w:noProof/>
                 <w:webHidden/>
               </w:rPr>
-              <w:instrText xml:space="preserve"> PAGEREF _Toc9591014 \h </w:instrText>
+              <w:instrText xml:space="preserve"> PAGEREF _Toc9941589 \h </w:instrText>
             </w:r>
             <w:r>
               <w:rPr>
@@ -1739,7 +1741,7 @@
               <w:lang w:eastAsia="nl-NL"/>
             </w:rPr>
           </w:pPr>
-          <w:hyperlink w:anchor="_Toc9591015" w:history="1">
+          <w:hyperlink w:anchor="_Toc9941590" w:history="1">
             <w:r>
               <w:rPr>
                 <w:rStyle w:val="Hyperlink"/>
@@ -1766,7 +1768,7 @@
                 <w:noProof/>
                 <w:webHidden/>
               </w:rPr>
-              <w:instrText xml:space="preserve"> PAGEREF _Toc9591015 \h </w:instrText>
+              <w:instrText xml:space="preserve"> PAGEREF _Toc9941590 \h </w:instrText>
             </w:r>
             <w:r>
               <w:rPr>
@@ -1809,7 +1811,7 @@
               <w:lang w:eastAsia="nl-NL"/>
             </w:rPr>
           </w:pPr>
-          <w:hyperlink w:anchor="_Toc9591016" w:history="1">
+          <w:hyperlink w:anchor="_Toc9941591" w:history="1">
             <w:r>
               <w:rPr>
                 <w:rStyle w:val="Hyperlink"/>
@@ -1836,7 +1838,7 @@
                 <w:noProof/>
                 <w:webHidden/>
               </w:rPr>
-              <w:instrText xml:space="preserve"> PAGEREF _Toc9591016 \h </w:instrText>
+              <w:instrText xml:space="preserve"> PAGEREF _Toc9941591 \h </w:instrText>
             </w:r>
             <w:r>
               <w:rPr>
@@ -1879,7 +1881,7 @@
               <w:lang w:eastAsia="nl-NL"/>
             </w:rPr>
           </w:pPr>
-          <w:hyperlink w:anchor="_Toc9591017" w:history="1">
+          <w:hyperlink w:anchor="_Toc9941592" w:history="1">
             <w:r>
               <w:rPr>
                 <w:rStyle w:val="Hyperlink"/>
@@ -1906,7 +1908,7 @@
                 <w:noProof/>
                 <w:webHidden/>
               </w:rPr>
-              <w:instrText xml:space="preserve"> PAGEREF _Toc9591017 \h </w:instrText>
+              <w:instrText xml:space="preserve"> PAGEREF _Toc9941592 \h </w:instrText>
             </w:r>
             <w:r>
               <w:rPr>
@@ -1949,7 +1951,7 @@
               <w:lang w:eastAsia="nl-NL"/>
             </w:rPr>
           </w:pPr>
-          <w:hyperlink w:anchor="_Toc9591018" w:history="1">
+          <w:hyperlink w:anchor="_Toc9941593" w:history="1">
             <w:r>
               <w:rPr>
                 <w:rStyle w:val="Hyperlink"/>
@@ -1976,7 +1978,7 @@
                 <w:noProof/>
                 <w:webHidden/>
               </w:rPr>
-              <w:instrText xml:space="preserve"> PAGEREF _Toc9591018 \h </w:instrText>
+              <w:instrText xml:space="preserve"> PAGEREF _Toc9941593 \h </w:instrText>
             </w:r>
             <w:r>
               <w:rPr>
@@ -2019,7 +2021,7 @@
               <w:lang w:eastAsia="nl-NL"/>
             </w:rPr>
           </w:pPr>
-          <w:hyperlink w:anchor="_Toc9591019" w:history="1">
+          <w:hyperlink w:anchor="_Toc9941594" w:history="1">
             <w:r>
               <w:rPr>
                 <w:rStyle w:val="Hyperlink"/>
@@ -2046,7 +2048,7 @@
                 <w:noProof/>
                 <w:webHidden/>
               </w:rPr>
-              <w:instrText xml:space="preserve"> PAGEREF _Toc9591019 \h </w:instrText>
+              <w:instrText xml:space="preserve"> PAGEREF _Toc9941594 \h </w:instrText>
             </w:r>
             <w:r>
               <w:rPr>
@@ -2089,7 +2091,7 @@
               <w:lang w:eastAsia="nl-NL"/>
             </w:rPr>
           </w:pPr>
-          <w:hyperlink w:anchor="_Toc9591020" w:history="1">
+          <w:hyperlink w:anchor="_Toc9941595" w:history="1">
             <w:r>
               <w:rPr>
                 <w:rStyle w:val="Hyperlink"/>
@@ -2116,7 +2118,7 @@
                 <w:noProof/>
                 <w:webHidden/>
               </w:rPr>
-              <w:instrText xml:space="preserve"> PAGEREF _Toc9591020 \h </w:instrText>
+              <w:instrText xml:space="preserve"> PAGEREF _Toc9941595 \h </w:instrText>
             </w:r>
             <w:r>
               <w:rPr>
@@ -2159,7 +2161,7 @@
               <w:lang w:eastAsia="nl-NL"/>
             </w:rPr>
           </w:pPr>
-          <w:hyperlink w:anchor="_Toc9591021" w:history="1">
+          <w:hyperlink w:anchor="_Toc9941596" w:history="1">
             <w:r>
               <w:rPr>
                 <w:rStyle w:val="Hyperlink"/>
@@ -2186,7 +2188,7 @@
                 <w:noProof/>
                 <w:webHidden/>
               </w:rPr>
-              <w:instrText xml:space="preserve"> PAGEREF _Toc9591021 \h </w:instrText>
+              <w:instrText xml:space="preserve"> PAGEREF _Toc9941596 \h </w:instrText>
             </w:r>
             <w:r>
               <w:rPr>
@@ -2229,7 +2231,7 @@
               <w:lang w:eastAsia="nl-NL"/>
             </w:rPr>
           </w:pPr>
-          <w:hyperlink w:anchor="_Toc9591022" w:history="1">
+          <w:hyperlink w:anchor="_Toc9941597" w:history="1">
             <w:r>
               <w:rPr>
                 <w:rStyle w:val="Hyperlink"/>
@@ -2256,7 +2258,7 @@
                 <w:noProof/>
                 <w:webHidden/>
               </w:rPr>
-              <w:instrText xml:space="preserve"> PAGEREF _Toc9591022 \h </w:instrText>
+              <w:instrText xml:space="preserve"> PAGEREF _Toc9941597 \h </w:instrText>
             </w:r>
             <w:r>
               <w:rPr>
@@ -2299,7 +2301,7 @@
               <w:lang w:eastAsia="nl-NL"/>
             </w:rPr>
           </w:pPr>
-          <w:hyperlink w:anchor="_Toc9591023" w:history="1">
+          <w:hyperlink w:anchor="_Toc9941598" w:history="1">
             <w:r>
               <w:rPr>
                 <w:rStyle w:val="Hyperlink"/>
@@ -2326,7 +2328,7 @@
                 <w:noProof/>
                 <w:webHidden/>
               </w:rPr>
-              <w:instrText xml:space="preserve"> PAGEREF _Toc9591023 \h </w:instrText>
+              <w:instrText xml:space="preserve"> PAGEREF _Toc9941598 \h </w:instrText>
             </w:r>
             <w:r>
               <w:rPr>
@@ -2346,7 +2348,7 @@
                 <w:noProof/>
                 <w:webHidden/>
               </w:rPr>
-              <w:t>27</w:t>
+              <w:t>28</w:t>
             </w:r>
             <w:r>
               <w:rPr>
@@ -2369,13 +2371,13 @@
               <w:lang w:eastAsia="nl-NL"/>
             </w:rPr>
           </w:pPr>
-          <w:hyperlink w:anchor="_Toc9591024" w:history="1">
+          <w:hyperlink w:anchor="_Toc9941599" w:history="1">
             <w:r>
               <w:rPr>
                 <w:rStyle w:val="Hyperlink"/>
                 <w:noProof/>
               </w:rPr>
-              <w:t>6. Bijlage</w:t>
+              <w:t>8. Typografie en Stijl</w:t>
             </w:r>
             <w:r>
               <w:rPr>
@@ -2396,7 +2398,7 @@
                 <w:noProof/>
                 <w:webHidden/>
               </w:rPr>
-              <w:instrText xml:space="preserve"> PAGEREF _Toc9591024 \h </w:instrText>
+              <w:instrText xml:space="preserve"> PAGEREF _Toc9941599 \h </w:instrText>
             </w:r>
             <w:r>
               <w:rPr>
@@ -2417,6 +2419,146 @@
                 <w:webHidden/>
               </w:rPr>
               <w:t>29</w:t>
+            </w:r>
+            <w:r>
+              <w:rPr>
+                <w:noProof/>
+                <w:webHidden/>
+              </w:rPr>
+              <w:fldChar w:fldCharType="end"/>
+            </w:r>
+          </w:hyperlink>
+        </w:p>
+        <w:p>
+          <w:pPr>
+            <w:pStyle w:val="Inhopg1"/>
+            <w:tabs>
+              <w:tab w:val="right" w:leader="dot" w:pos="9062"/>
+            </w:tabs>
+            <w:rPr>
+              <w:rFonts w:eastAsiaTheme="minorEastAsia"/>
+              <w:noProof/>
+              <w:lang w:eastAsia="nl-NL"/>
+            </w:rPr>
+          </w:pPr>
+          <w:hyperlink w:anchor="_Toc9941600" w:history="1">
+            <w:r>
+              <w:rPr>
+                <w:rStyle w:val="Hyperlink"/>
+                <w:noProof/>
+              </w:rPr>
+              <w:t>9. Relaties Database</w:t>
+            </w:r>
+            <w:r>
+              <w:rPr>
+                <w:noProof/>
+                <w:webHidden/>
+              </w:rPr>
+              <w:tab/>
+            </w:r>
+            <w:r>
+              <w:rPr>
+                <w:noProof/>
+                <w:webHidden/>
+              </w:rPr>
+              <w:fldChar w:fldCharType="begin"/>
+            </w:r>
+            <w:r>
+              <w:rPr>
+                <w:noProof/>
+                <w:webHidden/>
+              </w:rPr>
+              <w:instrText xml:space="preserve"> PAGEREF _Toc9941600 \h </w:instrText>
+            </w:r>
+            <w:r>
+              <w:rPr>
+                <w:noProof/>
+                <w:webHidden/>
+              </w:rPr>
+            </w:r>
+            <w:r>
+              <w:rPr>
+                <w:noProof/>
+                <w:webHidden/>
+              </w:rPr>
+              <w:fldChar w:fldCharType="separate"/>
+            </w:r>
+            <w:r>
+              <w:rPr>
+                <w:noProof/>
+                <w:webHidden/>
+              </w:rPr>
+              <w:t>29</w:t>
+            </w:r>
+            <w:r>
+              <w:rPr>
+                <w:noProof/>
+                <w:webHidden/>
+              </w:rPr>
+              <w:fldChar w:fldCharType="end"/>
+            </w:r>
+          </w:hyperlink>
+        </w:p>
+        <w:p>
+          <w:pPr>
+            <w:pStyle w:val="Inhopg1"/>
+            <w:tabs>
+              <w:tab w:val="right" w:leader="dot" w:pos="9062"/>
+            </w:tabs>
+            <w:rPr>
+              <w:rFonts w:eastAsiaTheme="minorEastAsia"/>
+              <w:noProof/>
+              <w:lang w:eastAsia="nl-NL"/>
+            </w:rPr>
+          </w:pPr>
+          <w:hyperlink w:anchor="_Toc9941601" w:history="1">
+            <w:r>
+              <w:rPr>
+                <w:rStyle w:val="Hyperlink"/>
+                <w:noProof/>
+              </w:rPr>
+              <w:t>10. Bijlage</w:t>
+            </w:r>
+            <w:r>
+              <w:rPr>
+                <w:noProof/>
+                <w:webHidden/>
+              </w:rPr>
+              <w:tab/>
+            </w:r>
+            <w:r>
+              <w:rPr>
+                <w:noProof/>
+                <w:webHidden/>
+              </w:rPr>
+              <w:fldChar w:fldCharType="begin"/>
+            </w:r>
+            <w:r>
+              <w:rPr>
+                <w:noProof/>
+                <w:webHidden/>
+              </w:rPr>
+              <w:instrText xml:space="preserve"> PAGEREF _Toc9941601 \h </w:instrText>
+            </w:r>
+            <w:r>
+              <w:rPr>
+                <w:noProof/>
+                <w:webHidden/>
+              </w:rPr>
+            </w:r>
+            <w:r>
+              <w:rPr>
+                <w:noProof/>
+                <w:webHidden/>
+              </w:rPr>
+              <w:fldChar w:fldCharType="separate"/>
+            </w:r>
+            <w:r>
+              <w:rPr>
+                <w:noProof/>
+                <w:webHidden/>
+              </w:rPr>
+              <w:t>33</w:t>
             </w:r>
             <w:r>
               <w:rPr>
@@ -2439,13 +2581,13 @@
               <w:lang w:eastAsia="nl-NL"/>
             </w:rPr>
           </w:pPr>
-          <w:hyperlink w:anchor="_Toc9591025" w:history="1">
+          <w:hyperlink w:anchor="_Toc9941602" w:history="1">
             <w:r>
               <w:rPr>
                 <w:rStyle w:val="Hyperlink"/>
                 <w:noProof/>
               </w:rPr>
-              <w:t>6.1 Literatuurlijst</w:t>
+              <w:t>10.1 Literatuurlijst</w:t>
             </w:r>
             <w:r>
               <w:rPr>
@@ -2466,7 +2608,7 @@
                 <w:noProof/>
                 <w:webHidden/>
               </w:rPr>
-              <w:instrText xml:space="preserve"> PAGEREF _Toc9591025 \h </w:instrText>
+              <w:instrText xml:space="preserve"> PAGEREF _Toc9941602 \h </w:instrText>
             </w:r>
             <w:r>
               <w:rPr>
@@ -2486,7 +2628,7 @@
                 <w:noProof/>
                 <w:webHidden/>
               </w:rPr>
-              <w:t>29</w:t>
+              <w:t>33</w:t>
             </w:r>
             <w:r>
               <w:rPr>
@@ -2512,12 +2654,14 @@
       <w:r>
         <w:br w:type="page"/>
       </w:r>
+      <w:bookmarkStart w:id="1" w:name="_GoBack"/>
+      <w:bookmarkEnd w:id="1"/>
     </w:p>
     <w:p>
       <w:pPr>
         <w:pStyle w:val="Kop1"/>
       </w:pPr>
-      <w:bookmarkStart w:id="0" w:name="_Toc9591003"/>
+      <w:bookmarkStart w:id="2" w:name="_Toc9941578"/>
       <w:r>
         <w:lastRenderedPageBreak/>
         <w:t xml:space="preserve">1. </w:t>
@@ -2525,7 +2669,7 @@
       <w:r>
         <w:t>Inleiding</w:t>
       </w:r>
-      <w:bookmarkEnd w:id="0"/>
+      <w:bookmarkEnd w:id="2"/>
     </w:p>
     <w:p/>
     <w:p>
@@ -2547,7 +2691,7 @@
       <w:r>
         <w:br w:type="page"/>
       </w:r>
-      <w:bookmarkStart w:id="1" w:name="_Toc9591004"/>
+      <w:bookmarkStart w:id="3" w:name="_Toc9941579"/>
       <w:r>
         <w:lastRenderedPageBreak/>
         <w:t xml:space="preserve">2. </w:t>
@@ -2555,7 +2699,7 @@
       <w:r>
         <w:t>Navigatie structuur</w:t>
       </w:r>
-      <w:bookmarkEnd w:id="1"/>
+      <w:bookmarkEnd w:id="3"/>
       <w:r>
         <w:t xml:space="preserve"> </w:t>
       </w:r>
@@ -3522,27 +3666,14 @@
                             <w:r>
                               <w:t xml:space="preserve">Figuur </w:t>
                             </w:r>
-                            <w:r>
-                              <w:fldChar w:fldCharType="begin"/>
-                            </w:r>
-                            <w:r>
-                              <w:instrText xml:space="preserve"> SEQ Figuur \* ARABIC </w:instrText>
-                            </w:r>
-                            <w:r>
-                              <w:fldChar w:fldCharType="separate"/>
-                            </w:r>
-                            <w:r>
-                              <w:rPr>
-                                <w:noProof/>
-                              </w:rPr>
-                              <w:t>1</w:t>
-                            </w:r>
-                            <w:r>
-                              <w:rPr>
-                                <w:noProof/>
-                              </w:rPr>
-                              <w:fldChar w:fldCharType="end"/>
-                            </w:r>
+                            <w:fldSimple w:instr=" SEQ Figuur \* ARABIC ">
+                              <w:r>
+                                <w:rPr>
+                                  <w:noProof/>
+                                </w:rPr>
+                                <w:t>1</w:t>
+                              </w:r>
+                            </w:fldSimple>
                             <w:r>
                               <w:t>: Navigatiestructuur</w:t>
                             </w:r>
@@ -7660,7 +7791,7 @@
       <w:pPr>
         <w:pStyle w:val="Kop1"/>
       </w:pPr>
-      <w:bookmarkStart w:id="2" w:name="_Toc9591005"/>
+      <w:bookmarkStart w:id="4" w:name="_Toc9941580"/>
       <w:r>
         <w:lastRenderedPageBreak/>
         <w:t xml:space="preserve">3. </w:t>
@@ -7668,21 +7799,21 @@
       <w:r>
         <w:t>Wireframes</w:t>
       </w:r>
-      <w:bookmarkEnd w:id="2"/>
+      <w:bookmarkEnd w:id="4"/>
     </w:p>
     <w:p/>
     <w:p>
       <w:pPr>
         <w:pStyle w:val="Kop2"/>
       </w:pPr>
-      <w:bookmarkStart w:id="3" w:name="_Toc9591006"/>
+      <w:bookmarkStart w:id="5" w:name="_Toc9941581"/>
       <w:r>
         <w:t xml:space="preserve">3.1 </w:t>
       </w:r>
       <w:r>
         <w:t>Homepagina</w:t>
       </w:r>
-      <w:bookmarkEnd w:id="3"/>
+      <w:bookmarkEnd w:id="5"/>
     </w:p>
     <w:p/>
     <w:p>
@@ -7737,27 +7868,14 @@
                             <w:r>
                               <w:t xml:space="preserve">Figuur </w:t>
                             </w:r>
-                            <w:r>
-                              <w:fldChar w:fldCharType="begin"/>
-                            </w:r>
-                            <w:r>
-                              <w:instrText xml:space="preserve"> SEQ Figuur \* ARABIC </w:instrText>
-                            </w:r>
-                            <w:r>
-                              <w:fldChar w:fldCharType="separate"/>
-                            </w:r>
-                            <w:r>
-                              <w:rPr>
-                                <w:noProof/>
-                              </w:rPr>
-                              <w:t>2</w:t>
-                            </w:r>
-                            <w:r>
-                              <w:rPr>
-                                <w:noProof/>
-                              </w:rPr>
-                              <w:fldChar w:fldCharType="end"/>
-                            </w:r>
+                            <w:fldSimple w:instr=" SEQ Figuur \* ARABIC ">
+                              <w:r>
+                                <w:rPr>
+                                  <w:noProof/>
+                                </w:rPr>
+                                <w:t>2</w:t>
+                              </w:r>
+                            </w:fldSimple>
                             <w:r>
                               <w:t>: Homepagina</w:t>
                             </w:r>
@@ -8618,7 +8736,7 @@
       <w:pPr>
         <w:pStyle w:val="Kop2"/>
       </w:pPr>
-      <w:bookmarkStart w:id="4" w:name="_Toc9591007"/>
+      <w:bookmarkStart w:id="6" w:name="_Toc9941582"/>
       <w:r>
         <w:lastRenderedPageBreak/>
         <w:t xml:space="preserve">3.2 </w:t>
@@ -8632,7 +8750,7 @@
       <w:r>
         <w:t>pagina</w:t>
       </w:r>
-      <w:bookmarkEnd w:id="4"/>
+      <w:bookmarkEnd w:id="6"/>
       <w:r>
         <w:t xml:space="preserve"> </w:t>
       </w:r>
@@ -8698,27 +8816,14 @@
                             <w:r>
                               <w:t xml:space="preserve">Figuur </w:t>
                             </w:r>
-                            <w:r>
-                              <w:fldChar w:fldCharType="begin"/>
-                            </w:r>
-                            <w:r>
-                              <w:instrText xml:space="preserve"> SEQ Figuur \* ARABIC </w:instrText>
-                            </w:r>
-                            <w:r>
-                              <w:fldChar w:fldCharType="separate"/>
-                            </w:r>
-                            <w:r>
-                              <w:rPr>
-                                <w:noProof/>
-                              </w:rPr>
-                              <w:t>3</w:t>
-                            </w:r>
-                            <w:r>
-                              <w:rPr>
-                                <w:noProof/>
-                              </w:rPr>
-                              <w:fldChar w:fldCharType="end"/>
-                            </w:r>
+                            <w:fldSimple w:instr=" SEQ Figuur \* ARABIC ">
+                              <w:r>
+                                <w:rPr>
+                                  <w:noProof/>
+                                </w:rPr>
+                                <w:t>3</w:t>
+                              </w:r>
+                            </w:fldSimple>
                             <w:r>
                               <w:t>: Inlogpagina</w:t>
                             </w:r>
@@ -8846,7 +8951,7 @@
       <w:pPr>
         <w:pStyle w:val="Kop2"/>
       </w:pPr>
-      <w:bookmarkStart w:id="5" w:name="_Toc9591008"/>
+      <w:bookmarkStart w:id="7" w:name="_Toc9941583"/>
       <w:r>
         <w:lastRenderedPageBreak/>
         <w:t>3.3 Registratie</w:t>
@@ -8857,7 +8962,7 @@
       <w:r>
         <w:t>pagina</w:t>
       </w:r>
-      <w:bookmarkEnd w:id="5"/>
+      <w:bookmarkEnd w:id="7"/>
     </w:p>
     <w:p/>
     <w:p>
@@ -8917,27 +9022,14 @@
                             <w:r>
                               <w:t xml:space="preserve">Figuur </w:t>
                             </w:r>
-                            <w:r>
-                              <w:fldChar w:fldCharType="begin"/>
-                            </w:r>
-                            <w:r>
-                              <w:instrText xml:space="preserve"> SEQ Figuur \* ARABIC </w:instrText>
-                            </w:r>
-                            <w:r>
-                              <w:fldChar w:fldCharType="separate"/>
-                            </w:r>
-                            <w:r>
-                              <w:rPr>
-                                <w:noProof/>
-                              </w:rPr>
-                              <w:t>4</w:t>
-                            </w:r>
-                            <w:r>
-                              <w:rPr>
-                                <w:noProof/>
-                              </w:rPr>
-                              <w:fldChar w:fldCharType="end"/>
-                            </w:r>
+                            <w:fldSimple w:instr=" SEQ Figuur \* ARABIC ">
+                              <w:r>
+                                <w:rPr>
+                                  <w:noProof/>
+                                </w:rPr>
+                                <w:t>4</w:t>
+                              </w:r>
+                            </w:fldSimple>
                             <w:r>
                               <w:t>: Registratiepagina</w:t>
                             </w:r>
@@ -9099,7 +9191,7 @@
       <w:pPr>
         <w:pStyle w:val="Kop2"/>
       </w:pPr>
-      <w:bookmarkStart w:id="6" w:name="_Toc9591009"/>
+      <w:bookmarkStart w:id="8" w:name="_Toc9941584"/>
       <w:r>
         <w:lastRenderedPageBreak/>
         <w:t>3.4 Verkopersregistratie</w:t>
@@ -9110,7 +9202,7 @@
       <w:r>
         <w:t>pagina</w:t>
       </w:r>
-      <w:bookmarkEnd w:id="6"/>
+      <w:bookmarkEnd w:id="8"/>
     </w:p>
     <w:p/>
     <w:p>
@@ -9170,30 +9262,14 @@
                             <w:r>
                               <w:t xml:space="preserve">Figuur </w:t>
                             </w:r>
-                            <w:r>
-                              <w:fldChar w:fldCharType="begin"/>
-                            </w:r>
-                            <w:r>
-                              <w:instrText xml:space="preserve"> </w:instrText>
-                            </w:r>
-                            <w:r>
-                              <w:instrText xml:space="preserve">SEQ Figuur \* ARABIC </w:instrText>
-                            </w:r>
-                            <w:r>
-                              <w:fldChar w:fldCharType="separate"/>
-                            </w:r>
-                            <w:r>
-                              <w:rPr>
-                                <w:noProof/>
-                              </w:rPr>
-                              <w:t>5</w:t>
-                            </w:r>
-                            <w:r>
-                              <w:rPr>
-                                <w:noProof/>
-                              </w:rPr>
-                              <w:fldChar w:fldCharType="end"/>
-                            </w:r>
+                            <w:fldSimple w:instr=" SEQ Figuur \* ARABIC ">
+                              <w:r>
+                                <w:rPr>
+                                  <w:noProof/>
+                                </w:rPr>
+                                <w:t>5</w:t>
+                              </w:r>
+                            </w:fldSimple>
                             <w:r>
                               <w:t xml:space="preserve">: </w:t>
                             </w:r>
@@ -9349,7 +9425,7 @@
       <w:pPr>
         <w:pStyle w:val="Kop2"/>
       </w:pPr>
-      <w:bookmarkStart w:id="7" w:name="_Toc9591010"/>
+      <w:bookmarkStart w:id="9" w:name="_Toc9941585"/>
       <w:r>
         <w:lastRenderedPageBreak/>
         <w:t xml:space="preserve">3.5 </w:t>
@@ -9357,7 +9433,7 @@
       <w:r>
         <w:t>Verkopersregistratie verificatiecode pagina</w:t>
       </w:r>
-      <w:bookmarkEnd w:id="7"/>
+      <w:bookmarkEnd w:id="9"/>
     </w:p>
     <w:p/>
     <w:p>
@@ -9417,27 +9493,14 @@
                             <w:r>
                               <w:t xml:space="preserve">Figuur </w:t>
                             </w:r>
-                            <w:r>
-                              <w:fldChar w:fldCharType="begin"/>
-                            </w:r>
-                            <w:r>
-                              <w:instrText xml:space="preserve"> SEQ Figuur \* ARABIC </w:instrText>
-                            </w:r>
-                            <w:r>
-                              <w:fldChar w:fldCharType="separate"/>
-                            </w:r>
-                            <w:r>
-                              <w:rPr>
-                                <w:noProof/>
-                              </w:rPr>
-                              <w:t>6</w:t>
-                            </w:r>
-                            <w:r>
-                              <w:rPr>
-                                <w:noProof/>
-                              </w:rPr>
-                              <w:fldChar w:fldCharType="end"/>
-                            </w:r>
+                            <w:fldSimple w:instr=" SEQ Figuur \* ARABIC ">
+                              <w:r>
+                                <w:rPr>
+                                  <w:noProof/>
+                                </w:rPr>
+                                <w:t>6</w:t>
+                              </w:r>
+                            </w:fldSimple>
                             <w:r>
                               <w:t xml:space="preserve">: </w:t>
                             </w:r>
@@ -9596,12 +9659,12 @@
       <w:pPr>
         <w:pStyle w:val="Kop2"/>
       </w:pPr>
-      <w:bookmarkStart w:id="8" w:name="_Toc9591011"/>
+      <w:bookmarkStart w:id="10" w:name="_Toc9941586"/>
       <w:r>
         <w:lastRenderedPageBreak/>
         <w:t>3.6 E-Mail verificatie pagina</w:t>
       </w:r>
-      <w:bookmarkEnd w:id="8"/>
+      <w:bookmarkEnd w:id="10"/>
     </w:p>
     <w:p/>
     <w:p>
@@ -9656,27 +9719,14 @@
                             <w:r>
                               <w:t xml:space="preserve">Figuur </w:t>
                             </w:r>
-                            <w:r>
-                              <w:fldChar w:fldCharType="begin"/>
-                            </w:r>
-                            <w:r>
-                              <w:instrText xml:space="preserve"> SEQ Figuur \* ARABIC </w:instrText>
-                            </w:r>
-                            <w:r>
-                              <w:fldChar w:fldCharType="separate"/>
-                            </w:r>
-                            <w:r>
-                              <w:rPr>
-                                <w:noProof/>
-                              </w:rPr>
-                              <w:t>7</w:t>
-                            </w:r>
-                            <w:r>
-                              <w:rPr>
-                                <w:noProof/>
-                              </w:rPr>
-                              <w:fldChar w:fldCharType="end"/>
-                            </w:r>
+                            <w:fldSimple w:instr=" SEQ Figuur \* ARABIC ">
+                              <w:r>
+                                <w:rPr>
+                                  <w:noProof/>
+                                </w:rPr>
+                                <w:t>7</w:t>
+                              </w:r>
+                            </w:fldSimple>
                             <w:r>
                               <w:t xml:space="preserve">: </w:t>
                             </w:r>
@@ -9848,12 +9898,12 @@
       <w:pPr>
         <w:pStyle w:val="Kop2"/>
       </w:pPr>
-      <w:bookmarkStart w:id="9" w:name="_Toc9591012"/>
+      <w:bookmarkStart w:id="11" w:name="_Toc9941587"/>
       <w:r>
         <w:lastRenderedPageBreak/>
         <w:t>3.7 Veiligheidsvraag pagina</w:t>
       </w:r>
-      <w:bookmarkEnd w:id="9"/>
+      <w:bookmarkEnd w:id="11"/>
     </w:p>
     <w:p/>
     <w:p>
@@ -9908,27 +9958,14 @@
                             <w:r>
                               <w:t xml:space="preserve">Figuur </w:t>
                             </w:r>
-                            <w:r>
-                              <w:fldChar w:fldCharType="begin"/>
-                            </w:r>
-                            <w:r>
-                              <w:instrText xml:space="preserve"> SEQ Figuur \* ARABIC </w:instrText>
-                            </w:r>
-                            <w:r>
-                              <w:fldChar w:fldCharType="separate"/>
-                            </w:r>
-                            <w:r>
-                              <w:rPr>
-                                <w:noProof/>
-                              </w:rPr>
-                              <w:t>8</w:t>
-                            </w:r>
-                            <w:r>
-                              <w:rPr>
-                                <w:noProof/>
-                              </w:rPr>
-                              <w:fldChar w:fldCharType="end"/>
-                            </w:r>
+                            <w:fldSimple w:instr=" SEQ Figuur \* ARABIC ">
+                              <w:r>
+                                <w:rPr>
+                                  <w:noProof/>
+                                </w:rPr>
+                                <w:t>8</w:t>
+                              </w:r>
+                            </w:fldSimple>
                             <w:r>
                               <w:t xml:space="preserve">: </w:t>
                             </w:r>
@@ -10090,12 +10127,12 @@
       <w:pPr>
         <w:pStyle w:val="Kop2"/>
       </w:pPr>
-      <w:bookmarkStart w:id="10" w:name="_Toc9591013"/>
+      <w:bookmarkStart w:id="12" w:name="_Toc9941588"/>
       <w:r>
         <w:lastRenderedPageBreak/>
         <w:t>3.8 Gebruikersprofiel pagina</w:t>
       </w:r>
-      <w:bookmarkEnd w:id="10"/>
+      <w:bookmarkEnd w:id="12"/>
       <w:r>
         <w:t xml:space="preserve"> </w:t>
       </w:r>
@@ -10153,27 +10190,14 @@
                             <w:r>
                               <w:t xml:space="preserve">Figuur </w:t>
                             </w:r>
-                            <w:r>
-                              <w:fldChar w:fldCharType="begin"/>
-                            </w:r>
-                            <w:r>
-                              <w:instrText xml:space="preserve"> SEQ Figuur \* ARABIC </w:instrText>
-                            </w:r>
-                            <w:r>
-                              <w:fldChar w:fldCharType="separate"/>
-                            </w:r>
-                            <w:r>
-                              <w:rPr>
-                                <w:noProof/>
-                              </w:rPr>
-                              <w:t>9</w:t>
-                            </w:r>
-                            <w:r>
-                              <w:rPr>
-                                <w:noProof/>
-                              </w:rPr>
-                              <w:fldChar w:fldCharType="end"/>
-                            </w:r>
+                            <w:fldSimple w:instr=" SEQ Figuur \* ARABIC ">
+                              <w:r>
+                                <w:rPr>
+                                  <w:noProof/>
+                                </w:rPr>
+                                <w:t>9</w:t>
+                              </w:r>
+                            </w:fldSimple>
                             <w:r>
                               <w:t>: Gebruikersprofiel pagina</w:t>
                             </w:r>
@@ -10333,7 +10357,7 @@
       <w:pPr>
         <w:pStyle w:val="Kop2"/>
       </w:pPr>
-      <w:bookmarkStart w:id="11" w:name="_Toc9591014"/>
+      <w:bookmarkStart w:id="13" w:name="_Toc9941589"/>
       <w:r>
         <w:lastRenderedPageBreak/>
         <w:t xml:space="preserve">3.9 </w:t>
@@ -10341,7 +10365,7 @@
       <w:r>
         <w:t>Rubrieken pagina</w:t>
       </w:r>
-      <w:bookmarkEnd w:id="11"/>
+      <w:bookmarkEnd w:id="13"/>
     </w:p>
     <w:p/>
     <w:p>
@@ -10408,27 +10432,14 @@
                             <w:r>
                               <w:t xml:space="preserve">Figuur </w:t>
                             </w:r>
-                            <w:r>
-                              <w:fldChar w:fldCharType="begin"/>
-                            </w:r>
-                            <w:r>
-                              <w:instrText xml:space="preserve"> SEQ Figuur \* ARABIC </w:instrText>
-                            </w:r>
-                            <w:r>
-                              <w:fldChar w:fldCharType="separate"/>
-                            </w:r>
-                            <w:r>
-                              <w:rPr>
-                                <w:noProof/>
-                              </w:rPr>
-                              <w:t>10</w:t>
-                            </w:r>
-                            <w:r>
-                              <w:rPr>
-                                <w:noProof/>
-                              </w:rPr>
-                              <w:fldChar w:fldCharType="end"/>
-                            </w:r>
+                            <w:fldSimple w:instr=" SEQ Figuur \* ARABIC ">
+                              <w:r>
+                                <w:rPr>
+                                  <w:noProof/>
+                                </w:rPr>
+                                <w:t>10</w:t>
+                              </w:r>
+                            </w:fldSimple>
                             <w:r>
                               <w:t>: Rubrieken pagina</w:t>
                             </w:r>
@@ -10589,7 +10600,7 @@
       <w:pPr>
         <w:pStyle w:val="Kop2"/>
       </w:pPr>
-      <w:bookmarkStart w:id="12" w:name="_Toc9591015"/>
+      <w:bookmarkStart w:id="14" w:name="_Toc9941590"/>
       <w:r>
         <w:lastRenderedPageBreak/>
         <w:t xml:space="preserve">3.10 </w:t>
@@ -10600,7 +10611,7 @@
       <w:r>
         <w:t>Rubrieken pagina</w:t>
       </w:r>
-      <w:bookmarkEnd w:id="12"/>
+      <w:bookmarkEnd w:id="14"/>
     </w:p>
     <w:p>
       <w:pPr>
@@ -10673,27 +10684,14 @@
                             <w:r>
                               <w:t xml:space="preserve">Figuur </w:t>
                             </w:r>
-                            <w:r>
-                              <w:fldChar w:fldCharType="begin"/>
-                            </w:r>
-                            <w:r>
-                              <w:instrText xml:space="preserve"> SEQ Figuur \* ARABIC </w:instrText>
-                            </w:r>
-                            <w:r>
-                              <w:fldChar w:fldCharType="separate"/>
-                            </w:r>
-                            <w:r>
-                              <w:rPr>
-                                <w:noProof/>
-                              </w:rPr>
-                              <w:t>11</w:t>
-                            </w:r>
-                            <w:r>
-                              <w:rPr>
-                                <w:noProof/>
-                              </w:rPr>
-                              <w:fldChar w:fldCharType="end"/>
-                            </w:r>
+                            <w:fldSimple w:instr=" SEQ Figuur \* ARABIC ">
+                              <w:r>
+                                <w:rPr>
+                                  <w:noProof/>
+                                </w:rPr>
+                                <w:t>11</w:t>
+                              </w:r>
+                            </w:fldSimple>
                             <w:r>
                               <w:t xml:space="preserve">: </w:t>
                             </w:r>
@@ -10859,12 +10857,12 @@
       <w:pPr>
         <w:pStyle w:val="Kop2"/>
       </w:pPr>
-      <w:bookmarkStart w:id="13" w:name="_Toc9591016"/>
+      <w:bookmarkStart w:id="15" w:name="_Toc9941591"/>
       <w:r>
         <w:lastRenderedPageBreak/>
         <w:t>3.11 Product pagina</w:t>
       </w:r>
-      <w:bookmarkEnd w:id="13"/>
+      <w:bookmarkEnd w:id="15"/>
     </w:p>
     <w:p/>
     <w:p>
@@ -10930,27 +10928,14 @@
                             <w:r>
                               <w:t xml:space="preserve">Figuur </w:t>
                             </w:r>
-                            <w:r>
-                              <w:fldChar w:fldCharType="begin"/>
-                            </w:r>
-                            <w:r>
-                              <w:instrText xml:space="preserve"> SEQ Figuur \* ARABIC </w:instrText>
-                            </w:r>
-                            <w:r>
-                              <w:fldChar w:fldCharType="separate"/>
-                            </w:r>
-                            <w:r>
-                              <w:rPr>
-                                <w:noProof/>
-                              </w:rPr>
-                              <w:t>12</w:t>
-                            </w:r>
-                            <w:r>
-                              <w:rPr>
-                                <w:noProof/>
-                              </w:rPr>
-                              <w:fldChar w:fldCharType="end"/>
-                            </w:r>
+                            <w:fldSimple w:instr=" SEQ Figuur \* ARABIC ">
+                              <w:r>
+                                <w:rPr>
+                                  <w:noProof/>
+                                </w:rPr>
+                                <w:t>12</w:t>
+                              </w:r>
+                            </w:fldSimple>
                             <w:r>
                               <w:t>: Product pagina</w:t>
                             </w:r>
@@ -11112,12 +11097,12 @@
       <w:pPr>
         <w:pStyle w:val="Kop2"/>
       </w:pPr>
-      <w:bookmarkStart w:id="14" w:name="_Toc9591017"/>
+      <w:bookmarkStart w:id="16" w:name="_Toc9941592"/>
       <w:r>
         <w:lastRenderedPageBreak/>
         <w:t>3.12 Product upload pagina</w:t>
       </w:r>
-      <w:bookmarkEnd w:id="14"/>
+      <w:bookmarkEnd w:id="16"/>
     </w:p>
     <w:p/>
     <w:p>
@@ -11172,27 +11157,14 @@
                             <w:r>
                               <w:t xml:space="preserve">Figuur </w:t>
                             </w:r>
-                            <w:r>
-                              <w:fldChar w:fldCharType="begin"/>
-                            </w:r>
-                            <w:r>
-                              <w:instrText xml:space="preserve"> SEQ Figuur \* ARABIC </w:instrText>
-                            </w:r>
-                            <w:r>
-                              <w:fldChar w:fldCharType="separate"/>
-                            </w:r>
-                            <w:r>
-                              <w:rPr>
-                                <w:noProof/>
-                              </w:rPr>
-                              <w:t>13</w:t>
-                            </w:r>
-                            <w:r>
-                              <w:rPr>
-                                <w:noProof/>
-                              </w:rPr>
-                              <w:fldChar w:fldCharType="end"/>
-                            </w:r>
+                            <w:fldSimple w:instr=" SEQ Figuur \* ARABIC ">
+                              <w:r>
+                                <w:rPr>
+                                  <w:noProof/>
+                                </w:rPr>
+                                <w:t>13</w:t>
+                              </w:r>
+                            </w:fldSimple>
                             <w:r>
                               <w:t>: Product upload pagina</w:t>
                             </w:r>
@@ -11365,12 +11337,12 @@
       <w:pPr>
         <w:pStyle w:val="Kop2"/>
       </w:pPr>
-      <w:bookmarkStart w:id="15" w:name="_Toc9591018"/>
+      <w:bookmarkStart w:id="17" w:name="_Toc9941593"/>
       <w:r>
         <w:lastRenderedPageBreak/>
         <w:t>3.13 Verkopersreview pagina</w:t>
       </w:r>
-      <w:bookmarkEnd w:id="15"/>
+      <w:bookmarkEnd w:id="17"/>
     </w:p>
     <w:p/>
     <w:p>
@@ -11436,27 +11408,14 @@
                             <w:r>
                               <w:t xml:space="preserve">Figuur </w:t>
                             </w:r>
-                            <w:r>
-                              <w:fldChar w:fldCharType="begin"/>
-                            </w:r>
-                            <w:r>
-                              <w:instrText xml:space="preserve"> SEQ Figuur \* ARABIC </w:instrText>
-                            </w:r>
-                            <w:r>
-                              <w:fldChar w:fldCharType="separate"/>
-                            </w:r>
-                            <w:r>
-                              <w:rPr>
-                                <w:noProof/>
-                              </w:rPr>
-                              <w:t>14</w:t>
-                            </w:r>
-                            <w:r>
-                              <w:rPr>
-                                <w:noProof/>
-                              </w:rPr>
-                              <w:fldChar w:fldCharType="end"/>
-                            </w:r>
+                            <w:fldSimple w:instr=" SEQ Figuur \* ARABIC ">
+                              <w:r>
+                                <w:rPr>
+                                  <w:noProof/>
+                                </w:rPr>
+                                <w:t>14</w:t>
+                              </w:r>
+                            </w:fldSimple>
                             <w:r>
                               <w:t>: Verkopersreview pagina</w:t>
                             </w:r>
@@ -11607,12 +11566,12 @@
       <w:pPr>
         <w:pStyle w:val="Kop2"/>
       </w:pPr>
-      <w:bookmarkStart w:id="16" w:name="_Toc9591019"/>
+      <w:bookmarkStart w:id="18" w:name="_Toc9941594"/>
       <w:r>
         <w:lastRenderedPageBreak/>
         <w:t>3.14 contactpagina</w:t>
       </w:r>
-      <w:bookmarkEnd w:id="16"/>
+      <w:bookmarkEnd w:id="18"/>
     </w:p>
     <w:p>
       <w:r>
@@ -12023,12 +11982,12 @@
       <w:pPr>
         <w:pStyle w:val="Kop1"/>
       </w:pPr>
-      <w:bookmarkStart w:id="17" w:name="_Toc9591020"/>
+      <w:bookmarkStart w:id="19" w:name="_Toc9941595"/>
       <w:r>
         <w:lastRenderedPageBreak/>
         <w:t>4. Op welke browsers werkt de site?</w:t>
       </w:r>
-      <w:bookmarkEnd w:id="17"/>
+      <w:bookmarkEnd w:id="19"/>
     </w:p>
     <w:p/>
     <w:p>
@@ -12420,27 +12379,14 @@
                             <w:r>
                               <w:t xml:space="preserve">Figuur </w:t>
                             </w:r>
-                            <w:r>
-                              <w:fldChar w:fldCharType="begin"/>
-                            </w:r>
-                            <w:r>
-                              <w:instrText xml:space="preserve"> SEQ Figuur \* ARABIC </w:instrText>
-                            </w:r>
-                            <w:r>
-                              <w:fldChar w:fldCharType="separate"/>
-                            </w:r>
-                            <w:r>
-                              <w:rPr>
-                                <w:noProof/>
-                              </w:rPr>
-                              <w:t>15</w:t>
-                            </w:r>
-                            <w:r>
-                              <w:rPr>
-                                <w:noProof/>
-                              </w:rPr>
-                              <w:fldChar w:fldCharType="end"/>
-                            </w:r>
+                            <w:fldSimple w:instr=" SEQ Figuur \* ARABIC ">
+                              <w:r>
+                                <w:rPr>
+                                  <w:noProof/>
+                                </w:rPr>
+                                <w:t>15</w:t>
+                              </w:r>
+                            </w:fldSimple>
                             <w:r>
                               <w:t>: Firefox</w:t>
                             </w:r>
@@ -12544,27 +12490,14 @@
                             <w:r>
                               <w:t xml:space="preserve">Figuur </w:t>
                             </w:r>
-                            <w:r>
-                              <w:fldChar w:fldCharType="begin"/>
-                            </w:r>
-                            <w:r>
-                              <w:instrText xml:space="preserve"> SEQ Figuur \* ARABIC </w:instrText>
-                            </w:r>
-                            <w:r>
-                              <w:fldChar w:fldCharType="separate"/>
-                            </w:r>
-                            <w:r>
-                              <w:rPr>
-                                <w:noProof/>
-                              </w:rPr>
-                              <w:t>16</w:t>
-                            </w:r>
-                            <w:r>
-                              <w:rPr>
-                                <w:noProof/>
-                              </w:rPr>
-                              <w:fldChar w:fldCharType="end"/>
-                            </w:r>
+                            <w:fldSimple w:instr=" SEQ Figuur \* ARABIC ">
+                              <w:r>
+                                <w:rPr>
+                                  <w:noProof/>
+                                </w:rPr>
+                                <w:t>16</w:t>
+                              </w:r>
+                            </w:fldSimple>
                             <w:r>
                               <w:t>: Internet Explorer</w:t>
                             </w:r>
@@ -12668,27 +12601,14 @@
                             <w:r>
                               <w:t xml:space="preserve">Figuur </w:t>
                             </w:r>
-                            <w:r>
-                              <w:fldChar w:fldCharType="begin"/>
-                            </w:r>
-                            <w:r>
-                              <w:instrText xml:space="preserve"> SEQ Figuur \* ARABIC </w:instrText>
-                            </w:r>
-                            <w:r>
-                              <w:fldChar w:fldCharType="separate"/>
-                            </w:r>
-                            <w:r>
-                              <w:rPr>
-                                <w:noProof/>
-                              </w:rPr>
-                              <w:t>17</w:t>
-                            </w:r>
-                            <w:r>
-                              <w:rPr>
-                                <w:noProof/>
-                              </w:rPr>
-                              <w:fldChar w:fldCharType="end"/>
-                            </w:r>
+                            <w:fldSimple w:instr=" SEQ Figuur \* ARABIC ">
+                              <w:r>
+                                <w:rPr>
+                                  <w:noProof/>
+                                </w:rPr>
+                                <w:t>17</w:t>
+                              </w:r>
+                            </w:fldSimple>
                             <w:r>
                               <w:t>: Edge</w:t>
                             </w:r>
@@ -12792,27 +12712,14 @@
                             <w:r>
                               <w:t xml:space="preserve">Figuur </w:t>
                             </w:r>
-                            <w:r>
-                              <w:fldChar w:fldCharType="begin"/>
-                            </w:r>
-                            <w:r>
-                              <w:instrText xml:space="preserve"> SEQ Figuur \* ARABIC </w:instrText>
-                            </w:r>
-                            <w:r>
-                              <w:fldChar w:fldCharType="separate"/>
-                            </w:r>
-                            <w:r>
-                              <w:rPr>
-                                <w:noProof/>
-                              </w:rPr>
-                              <w:t>18</w:t>
-                            </w:r>
-                            <w:r>
-                              <w:rPr>
-                                <w:noProof/>
-                              </w:rPr>
-                              <w:fldChar w:fldCharType="end"/>
-                            </w:r>
+                            <w:fldSimple w:instr=" SEQ Figuur \* ARABIC ">
+                              <w:r>
+                                <w:rPr>
+                                  <w:noProof/>
+                                </w:rPr>
+                                <w:t>18</w:t>
+                              </w:r>
+                            </w:fldSimple>
                             <w:r>
                               <w:t>: Chrome</w:t>
                             </w:r>
@@ -12883,12 +12790,12 @@
       <w:pPr>
         <w:pStyle w:val="Kop1"/>
       </w:pPr>
-      <w:bookmarkStart w:id="18" w:name="_Toc9591021"/>
+      <w:bookmarkStart w:id="20" w:name="_Toc9941596"/>
       <w:r>
         <w:lastRenderedPageBreak/>
         <w:t>5. Userstories</w:t>
       </w:r>
-      <w:bookmarkEnd w:id="18"/>
+      <w:bookmarkEnd w:id="20"/>
     </w:p>
     <w:p>
       <w:pPr>
@@ -14894,15 +14801,7 @@
     </w:p>
     <w:p>
       <w:r>
-        <w:t xml:space="preserve">Bij deze </w:t>
-      </w:r>
-      <w:proofErr w:type="spellStart"/>
-      <w:r>
-        <w:t>userstorie</w:t>
-      </w:r>
-      <w:proofErr w:type="spellEnd"/>
-      <w:r>
-        <w:t xml:space="preserve"> gaat het erom, dat de Product-owner op elk moment de site kan bekijken op de aangereikte server. </w:t>
+        <w:t xml:space="preserve">Bij deze userstorie gaat het erom, dat de Product-owner op elk moment de site kan bekijken op de aangereikte server. </w:t>
       </w:r>
     </w:p>
     <w:p>
@@ -14962,15 +14861,7 @@
     </w:p>
     <w:p>
       <w:r>
-        <w:t xml:space="preserve">Bij deze </w:t>
-      </w:r>
-      <w:proofErr w:type="spellStart"/>
-      <w:r>
-        <w:t>userstorie</w:t>
-      </w:r>
-      <w:proofErr w:type="spellEnd"/>
-      <w:r>
-        <w:t xml:space="preserve"> gaat het erom, dat de beheerder via de site zelf rubrieken kan toevoegen, verwijderen, sorteren, hernoemen. De beheerder heeft hiervoor een aparte pagina. Er is alleen toegang met het beheerders account tot die pagina. </w:t>
+        <w:t xml:space="preserve">Bij deze userstorie gaat het erom, dat de beheerder via de site zelf rubrieken kan toevoegen, verwijderen, sorteren, hernoemen. De beheerder heeft hiervoor een aparte pagina. Er is alleen toegang met het beheerders account tot die pagina. </w:t>
       </w:r>
     </w:p>
     <w:p/>
@@ -14978,21 +14869,29 @@
       <w:pPr>
         <w:pStyle w:val="Kop1"/>
       </w:pPr>
-      <w:bookmarkStart w:id="19" w:name="_Toc9591022"/>
+      <w:bookmarkStart w:id="21" w:name="_Toc9941597"/>
       <w:r>
         <w:t>6. Doelgroep</w:t>
       </w:r>
-      <w:bookmarkEnd w:id="19"/>
+      <w:bookmarkEnd w:id="21"/>
       <w:r>
         <w:br/>
       </w:r>
     </w:p>
     <w:p>
       <w:r>
-        <w:t xml:space="preserve">De doelgroep van de website ‘EenmaalAndermaal’ is een zon groot mogelijke groep. Onze website is gericht op de hele wereld. Mensen uit bijvoorbeeld Amerika kunnen dus gewoon een deal sluiten met mensen uit Nederland. Ook is er geen leeftijd gebonden aan onze website, het is voor iedereen bedoeld. ‘EenmaalAndermaal’ probeert dus een zon groot als mogelijke doelgroep aan te spreken. Zodat iedereen gebruik kan maken van de website. </w:t>
-      </w:r>
-    </w:p>
-    <w:p/>
+        <w:t xml:space="preserve">De doelgroep van de website ‘EenmaalAndermaal’ is een zon groot mogelijke groep. Onze website is gericht op de hele wereld. Mensen uit bijvoorbeeld Amerika kunnen dus gewoon een deal sluiten met mensen uit Nederland. </w:t>
+      </w:r>
+      <w:r>
+        <w:t xml:space="preserve">Ook kunnen bedrijven zich melden bij ‘EenmaalAndermaal’ om advertenties te plaatsen op onze website. ‘EenmaalAndermaal’ probeert dus elke categorie aan te spreken van bedrijven tot de normale burger. </w:t>
+      </w:r>
+      <w:r>
+        <w:t xml:space="preserve">‘EenmaalAndermaal’ probeert dus een zon groot als mogelijke doelgroep aan te spreken. Zodat iedereen gebruik kan maken van de website. </w:t>
+      </w:r>
+      <w:r>
+        <w:t xml:space="preserve">Er is wel een leeftijdgebonden aan bepaalde rubrieken. bijvoorbeeld de rubriek alcohol, in deze rubriek kunnen alleen gebruikers van 18 jaar of ouder bieden op producten. </w:t>
+      </w:r>
+    </w:p>
     <w:p/>
     <w:p/>
     <w:p/>
@@ -15012,7 +14911,7 @@
       <w:pPr>
         <w:pStyle w:val="Kop1"/>
       </w:pPr>
-      <w:bookmarkStart w:id="20" w:name="_Toc9591023"/>
+      <w:bookmarkStart w:id="22" w:name="_Toc9941598"/>
       <w:r>
         <w:lastRenderedPageBreak/>
         <w:t xml:space="preserve">7. </w:t>
@@ -15020,7 +14919,7 @@
       <w:r>
         <w:t>Kleurenpallet</w:t>
       </w:r>
-      <w:bookmarkEnd w:id="20"/>
+      <w:bookmarkEnd w:id="22"/>
     </w:p>
     <w:p/>
     <w:p>
@@ -15029,6 +14928,18 @@
       </w:r>
       <w:r>
         <w:t xml:space="preserve">n welke tekst kleur goed past bij deze kleur. </w:t>
+      </w:r>
+      <w:r>
+        <w:t xml:space="preserve">Voor de buttons op onze website is er gebruik gemaakt van de kleur ‘Flame’ met daarin een witte tekst. Als achtergrond kleur zijn we gegaan voor de kleur blauw (RGB 10, 168, 207) die hieronder te zien is. Verder is er in het menu aan de linkerkant steeds een lichtere kleur oranje gebruikt als je verder de rubrieken ingaat zodat het makkelijk te zien is </w:t>
+      </w:r>
+      <w:r>
+        <w:t>in welke rubriek/</w:t>
+      </w:r>
+      <w:r>
+        <w:t>sub rubriek</w:t>
+      </w:r>
+      <w:r>
+        <w:t xml:space="preserve"> je zit. </w:t>
       </w:r>
     </w:p>
     <w:p>
@@ -15339,9 +15250,6 @@
     </w:p>
     <w:p/>
     <w:p>
-      <w:pPr>
-        <w:pStyle w:val="Kop2"/>
-      </w:pPr>
       <w:r>
         <w:rPr>
           <w:noProof/>
@@ -15393,53 +15301,2072 @@
     </w:p>
     <w:p>
       <w:pPr>
-        <w:rPr>
-          <w:rFonts w:asciiTheme="majorHAnsi" w:eastAsiaTheme="majorEastAsia" w:hAnsiTheme="majorHAnsi" w:cstheme="majorBidi"/>
-          <w:color w:val="2F5496" w:themeColor="accent1" w:themeShade="BF"/>
-          <w:sz w:val="26"/>
-          <w:szCs w:val="26"/>
-        </w:rPr>
+        <w:pStyle w:val="Kop1"/>
       </w:pPr>
       <w:r>
         <w:br w:type="page"/>
       </w:r>
-    </w:p>
+      <w:bookmarkStart w:id="23" w:name="_Toc9941599"/>
+      <w:r>
+        <w:lastRenderedPageBreak/>
+        <w:t xml:space="preserve">8. Typografie en </w:t>
+      </w:r>
+      <w:r>
+        <w:t>S</w:t>
+      </w:r>
+      <w:r>
+        <w:t>tijl</w:t>
+      </w:r>
+      <w:bookmarkEnd w:id="23"/>
+    </w:p>
+    <w:p/>
+    <w:p>
+      <w:r>
+        <w:t>Als ‘EenmaalAndermaal’ willen wij een zon groot mogelijke groep aanspreken. Daarom hebben w</w:t>
+      </w:r>
+      <w:r>
+        <w:t xml:space="preserve">ij gekozen voor het lettertype ‘Calibri’ omdat, dit een van de meest gebruikte lettertypes is. Veel mensen kennen het al waardoor iedereen het makkelijk kan lezen. </w:t>
+      </w:r>
+      <w:r>
+        <w:t xml:space="preserve">Onze site is opgedeeld in blokken, dit geeft de bezoekers een rustig gevoel. Zo kan ook alles makkelijk gevonden worden. Elke pagina is hetzelfde ingedeeld zodat de gebruiker nooit ergens naar hoeft te zoeken. </w:t>
+      </w:r>
+    </w:p>
+    <w:p/>
     <w:p>
       <w:pPr>
         <w:pStyle w:val="Kop1"/>
       </w:pPr>
-      <w:bookmarkStart w:id="21" w:name="_Toc9591024"/>
-      <w:r>
+      <w:bookmarkStart w:id="24" w:name="_Toc9941600"/>
+      <w:r>
+        <w:t xml:space="preserve">9. </w:t>
+      </w:r>
+      <w:r>
+        <w:t>Relaties Dat</w:t>
+      </w:r>
+      <w:r>
+        <w:t>a</w:t>
+      </w:r>
+      <w:r>
+        <w:t>base</w:t>
+      </w:r>
+      <w:bookmarkEnd w:id="24"/>
+    </w:p>
+    <w:p/>
+    <w:p>
+      <w:pPr>
+        <w:rPr>
+          <w:rFonts w:asciiTheme="majorHAnsi" w:hAnsiTheme="majorHAnsi" w:cstheme="majorHAnsi"/>
+          <w:b/>
+          <w:i/>
+          <w:sz w:val="28"/>
+        </w:rPr>
+      </w:pPr>
+      <w:r>
+        <w:rPr>
+          <w:rFonts w:asciiTheme="majorHAnsi" w:hAnsiTheme="majorHAnsi" w:cstheme="majorHAnsi"/>
+          <w:b/>
+          <w:i/>
+          <w:sz w:val="28"/>
+        </w:rPr>
+        <w:t>Homepagina</w:t>
+      </w:r>
+    </w:p>
+    <w:p>
+      <w:r>
+        <w:t xml:space="preserve">Hieronder staat een afbeelding van onze homepagina, er wordt </w:t>
+      </w:r>
+      <w:r>
+        <w:t>getoond</w:t>
+      </w:r>
+      <w:r>
+        <w:t xml:space="preserve"> welke schermelementen </w:t>
+      </w:r>
+      <w:r>
+        <w:t xml:space="preserve">relaties hebben met de database en welke tabel daarvoor wordt gebruikt. </w:t>
+      </w:r>
+      <w:r>
+        <w:t xml:space="preserve">Op onze homepagina worden verschillende producten getoond: De populairste, loopt bijna af en nieuwe veilingen. De populairste veilingen worden bepaald door het aantal biedingen, de gene met de meeste biedingen staat helemaal links. Loopt bijna af, wordt bepaald door te kijken welke producten bijna aflopen. Als er een nieuwe veiling wordt geplaatst komt die onder het kopje nieuwe veilingen aan de meest linker kant. </w:t>
+      </w:r>
+    </w:p>
+    <w:p>
+      <w:r>
+        <w:rPr>
+          <w:noProof/>
+        </w:rPr>
+        <mc:AlternateContent>
+          <mc:Choice Requires="wps">
+            <w:drawing>
+              <wp:anchor distT="0" distB="0" distL="114300" distR="114300" simplePos="0" relativeHeight="251792384" behindDoc="1" locked="0" layoutInCell="1" allowOverlap="1" wp14:anchorId="4DB0E3B1" wp14:editId="671DA52E">
+                <wp:simplePos x="0" y="0"/>
+                <wp:positionH relativeFrom="column">
+                  <wp:posOffset>1104265</wp:posOffset>
+                </wp:positionH>
+                <wp:positionV relativeFrom="paragraph">
+                  <wp:posOffset>4652645</wp:posOffset>
+                </wp:positionV>
+                <wp:extent cx="3851910" cy="635"/>
+                <wp:effectExtent l="0" t="0" r="0" b="0"/>
+                <wp:wrapNone/>
+                <wp:docPr id="1729506599" name="Tekstvak 1729506599"/>
+                <wp:cNvGraphicFramePr/>
+                <a:graphic xmlns:a="http://schemas.openxmlformats.org/drawingml/2006/main">
+                  <a:graphicData uri="http://schemas.microsoft.com/office/word/2010/wordprocessingShape">
+                    <wps:wsp>
+                      <wps:cNvSpPr txBox="1"/>
+                      <wps:spPr>
+                        <a:xfrm>
+                          <a:off x="0" y="0"/>
+                          <a:ext cx="3851910" cy="635"/>
+                        </a:xfrm>
+                        <a:prstGeom prst="rect">
+                          <a:avLst/>
+                        </a:prstGeom>
+                        <a:solidFill>
+                          <a:prstClr val="white"/>
+                        </a:solidFill>
+                        <a:ln>
+                          <a:noFill/>
+                        </a:ln>
+                      </wps:spPr>
+                      <wps:txbx>
+                        <w:txbxContent>
+                          <w:p>
+                            <w:pPr>
+                              <w:pStyle w:val="Bijschrift"/>
+                              <w:rPr>
+                                <w:noProof/>
+                              </w:rPr>
+                            </w:pPr>
+                            <w:r>
+                              <w:t xml:space="preserve">Figuur </w:t>
+                            </w:r>
+                            <w:fldSimple w:instr=" SEQ Figuur \* ARABIC ">
+                              <w:r>
+                                <w:rPr>
+                                  <w:noProof/>
+                                </w:rPr>
+                                <w:t>19</w:t>
+                              </w:r>
+                            </w:fldSimple>
+                            <w:r>
+                              <w:t>: Homepagina</w:t>
+                            </w:r>
+                          </w:p>
+                        </w:txbxContent>
+                      </wps:txbx>
+                      <wps:bodyPr rot="0" spcFirstLastPara="0" vertOverflow="overflow" horzOverflow="overflow" vert="horz" wrap="square" lIns="0" tIns="0" rIns="0" bIns="0" numCol="1" spcCol="0" rtlCol="0" fromWordArt="0" anchor="t" anchorCtr="0" forceAA="0" compatLnSpc="1">
+                        <a:prstTxWarp prst="textNoShape">
+                          <a:avLst/>
+                        </a:prstTxWarp>
+                        <a:spAutoFit/>
+                      </wps:bodyPr>
+                    </wps:wsp>
+                  </a:graphicData>
+                </a:graphic>
+              </wp:anchor>
+            </w:drawing>
+          </mc:Choice>
+          <mc:Fallback>
+            <w:pict>
+              <v:shape w14:anchorId="4DB0E3B1" id="Tekstvak 1729506599" o:spid="_x0000_s1067" type="#_x0000_t202" style="position:absolute;margin-left:86.95pt;margin-top:366.35pt;width:303.3pt;height:.05pt;z-index:-251524096;visibility:visible;mso-wrap-style:square;mso-wrap-distance-left:9pt;mso-wrap-distance-top:0;mso-wrap-distance-right:9pt;mso-wrap-distance-bottom:0;mso-position-horizontal:absolute;mso-position-horizontal-relative:text;mso-position-vertical:absolute;mso-position-vertical-relative:text;v-text-anchor:top" o:gfxdata="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" stroked="f">
+                <v:textbox style="mso-fit-shape-to-text:t" inset="0,0,0,0">
+                  <w:txbxContent>
+                    <w:p>
+                      <w:pPr>
+                        <w:pStyle w:val="Bijschrift"/>
+                        <w:rPr>
+                          <w:noProof/>
+                        </w:rPr>
+                      </w:pPr>
+                      <w:r>
+                        <w:t xml:space="preserve">Figuur </w:t>
+                      </w:r>
+                      <w:fldSimple w:instr=" SEQ Figuur \* ARABIC ">
+                        <w:r>
+                          <w:rPr>
+                            <w:noProof/>
+                          </w:rPr>
+                          <w:t>19</w:t>
+                        </w:r>
+                      </w:fldSimple>
+                      <w:r>
+                        <w:t>: Homepagina</w:t>
+                      </w:r>
+                    </w:p>
+                  </w:txbxContent>
+                </v:textbox>
+              </v:shape>
+            </w:pict>
+          </mc:Fallback>
+        </mc:AlternateContent>
+      </w:r>
+      <w:r>
+        <w:rPr>
+          <w:noProof/>
+        </w:rPr>
+        <w:drawing>
+          <wp:anchor distT="0" distB="0" distL="114300" distR="114300" simplePos="0" relativeHeight="251784192" behindDoc="1" locked="0" layoutInCell="1" allowOverlap="1" wp14:anchorId="582F5F9C" wp14:editId="15879193">
+            <wp:simplePos x="0" y="0"/>
+            <wp:positionH relativeFrom="margin">
+              <wp:posOffset>1104265</wp:posOffset>
+            </wp:positionH>
+            <wp:positionV relativeFrom="paragraph">
+              <wp:posOffset>4445</wp:posOffset>
+            </wp:positionV>
+            <wp:extent cx="3851910" cy="4591551"/>
+            <wp:effectExtent l="0" t="0" r="0" b="0"/>
+            <wp:wrapNone/>
+            <wp:docPr id="1729506601" name="Afbeelding 1729506601"/>
+            <wp:cNvGraphicFramePr>
+              <a:graphicFrameLocks xmlns:a="http://schemas.openxmlformats.org/drawingml/2006/main" noChangeAspect="1"/>
+            </wp:cNvGraphicFramePr>
+            <a:graphic xmlns:a="http://schemas.openxmlformats.org/drawingml/2006/main">
+              <a:graphicData uri="http://schemas.openxmlformats.org/drawingml/2006/picture">
+                <pic:pic xmlns:pic="http://schemas.openxmlformats.org/drawingml/2006/picture">
+                  <pic:nvPicPr>
+                    <pic:cNvPr id="0" name="Picture 1"/>
+                    <pic:cNvPicPr>
+                      <a:picLocks noChangeAspect="1" noChangeArrowheads="1"/>
+                    </pic:cNvPicPr>
+                  </pic:nvPicPr>
+                  <pic:blipFill>
+                    <a:blip r:embed="rId32" cstate="print">
+                      <a:extLst>
+                        <a:ext uri="{28A0092B-C50C-407E-A947-70E740481C1C}">
+                          <a14:useLocalDpi xmlns:a14="http://schemas.microsoft.com/office/drawing/2010/main" val="0"/>
+                        </a:ext>
+                      </a:extLst>
+                    </a:blip>
+                    <a:srcRect/>
+                    <a:stretch>
+                      <a:fillRect/>
+                    </a:stretch>
+                  </pic:blipFill>
+                  <pic:spPr bwMode="auto">
+                    <a:xfrm>
+                      <a:off x="0" y="0"/>
+                      <a:ext cx="3851910" cy="4591551"/>
+                    </a:xfrm>
+                    <a:prstGeom prst="rect">
+                      <a:avLst/>
+                    </a:prstGeom>
+                    <a:noFill/>
+                    <a:ln>
+                      <a:noFill/>
+                    </a:ln>
+                  </pic:spPr>
+                </pic:pic>
+              </a:graphicData>
+            </a:graphic>
+            <wp14:sizeRelH relativeFrom="page">
+              <wp14:pctWidth>0</wp14:pctWidth>
+            </wp14:sizeRelH>
+            <wp14:sizeRelV relativeFrom="page">
+              <wp14:pctHeight>0</wp14:pctHeight>
+            </wp14:sizeRelV>
+          </wp:anchor>
+        </w:drawing>
+      </w:r>
+    </w:p>
+    <w:p>
+      <w:pPr>
+        <w:rPr>
+          <w:rFonts w:asciiTheme="majorHAnsi" w:hAnsiTheme="majorHAnsi" w:cstheme="majorHAnsi"/>
+          <w:b/>
+          <w:i/>
+          <w:sz w:val="28"/>
+        </w:rPr>
+      </w:pPr>
+      <w:r>
+        <w:rPr>
+          <w:noProof/>
+        </w:rPr>
+        <mc:AlternateContent>
+          <mc:Choice Requires="wps">
+            <w:drawing>
+              <wp:anchor distT="45720" distB="45720" distL="114300" distR="114300" simplePos="0" relativeHeight="251790336" behindDoc="0" locked="0" layoutInCell="1" allowOverlap="1" wp14:anchorId="75695CC4" wp14:editId="2290A863">
+                <wp:simplePos x="0" y="0"/>
+                <wp:positionH relativeFrom="page">
+                  <wp:posOffset>213360</wp:posOffset>
+                </wp:positionH>
+                <wp:positionV relativeFrom="paragraph">
+                  <wp:posOffset>629285</wp:posOffset>
+                </wp:positionV>
+                <wp:extent cx="1223010" cy="872490"/>
+                <wp:effectExtent l="0" t="0" r="15240" b="22860"/>
+                <wp:wrapSquare wrapText="bothSides"/>
+                <wp:docPr id="1729506605" name="Tekstvak 2"/>
+                <wp:cNvGraphicFramePr>
+                  <a:graphicFrameLocks xmlns:a="http://schemas.openxmlformats.org/drawingml/2006/main"/>
+                </wp:cNvGraphicFramePr>
+                <a:graphic xmlns:a="http://schemas.openxmlformats.org/drawingml/2006/main">
+                  <a:graphicData uri="http://schemas.microsoft.com/office/word/2010/wordprocessingShape">
+                    <wps:wsp>
+                      <wps:cNvSpPr txBox="1">
+                        <a:spLocks noChangeArrowheads="1"/>
+                      </wps:cNvSpPr>
+                      <wps:spPr bwMode="auto">
+                        <a:xfrm>
+                          <a:off x="0" y="0"/>
+                          <a:ext cx="1223010" cy="872490"/>
+                        </a:xfrm>
+                        <a:prstGeom prst="rect">
+                          <a:avLst/>
+                        </a:prstGeom>
+                        <a:solidFill>
+                          <a:srgbClr val="FFFFFF"/>
+                        </a:solidFill>
+                        <a:ln w="9525">
+                          <a:solidFill>
+                            <a:srgbClr val="000000"/>
+                          </a:solidFill>
+                          <a:miter lim="800000"/>
+                          <a:headEnd/>
+                          <a:tailEnd/>
+                        </a:ln>
+                      </wps:spPr>
+                      <wps:txbx>
+                        <w:txbxContent>
+                          <w:p>
+                            <w:r>
+                              <w:t>De navigatie aan de linkerkant wordt uit de tabel ‘rubriek’ gehaald</w:t>
+                            </w:r>
+                          </w:p>
+                        </w:txbxContent>
+                      </wps:txbx>
+                      <wps:bodyPr rot="0" vert="horz" wrap="square" lIns="91440" tIns="45720" rIns="91440" bIns="45720" anchor="t" anchorCtr="0">
+                        <a:noAutofit/>
+                      </wps:bodyPr>
+                    </wps:wsp>
+                  </a:graphicData>
+                </a:graphic>
+                <wp14:sizeRelH relativeFrom="margin">
+                  <wp14:pctWidth>0</wp14:pctWidth>
+                </wp14:sizeRelH>
+                <wp14:sizeRelV relativeFrom="margin">
+                  <wp14:pctHeight>0</wp14:pctHeight>
+                </wp14:sizeRelV>
+              </wp:anchor>
+            </w:drawing>
+          </mc:Choice>
+          <mc:Fallback>
+            <w:pict>
+              <v:shape w14:anchorId="75695CC4" id="Tekstvak 2" o:spid="_x0000_s1068" type="#_x0000_t202" style="position:absolute;margin-left:16.8pt;margin-top:49.55pt;width:96.3pt;height:68.7pt;z-index:251790336;visibility:visible;mso-wrap-style:square;mso-width-percent:0;mso-height-percent:0;mso-wrap-distance-left:9pt;mso-wrap-distance-top:3.6pt;mso-wrap-distance-right:9pt;mso-wrap-distance-bottom:3.6pt;mso-position-horizontal:absolute;mso-position-horizontal-relative:page;mso-position-vertical:absolute;mso-position-vertical-relative:text;mso-width-percent:0;mso-height-percent:0;mso-width-relative:margin;mso-height-relative:margin;v-text-anchor:top" o:gfxdata="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">
+                <v:textbox>
+                  <w:txbxContent>
+                    <w:p>
+                      <w:r>
+                        <w:t>De navigatie aan de linkerkant wordt uit de tabel ‘rubriek’ gehaald</w:t>
+                      </w:r>
+                    </w:p>
+                  </w:txbxContent>
+                </v:textbox>
+                <w10:wrap type="square" anchorx="page"/>
+              </v:shape>
+            </w:pict>
+          </mc:Fallback>
+        </mc:AlternateContent>
+      </w:r>
+      <w:r>
+        <w:rPr>
+          <w:noProof/>
+        </w:rPr>
+        <mc:AlternateContent>
+          <mc:Choice Requires="wps">
+            <w:drawing>
+              <wp:anchor distT="0" distB="0" distL="114300" distR="114300" simplePos="0" relativeHeight="251788288" behindDoc="0" locked="0" layoutInCell="1" allowOverlap="1" wp14:anchorId="09E52B84" wp14:editId="61AF1184">
+                <wp:simplePos x="0" y="0"/>
+                <wp:positionH relativeFrom="column">
+                  <wp:posOffset>532765</wp:posOffset>
+                </wp:positionH>
+                <wp:positionV relativeFrom="paragraph">
+                  <wp:posOffset>703580</wp:posOffset>
+                </wp:positionV>
+                <wp:extent cx="643890" cy="316230"/>
+                <wp:effectExtent l="0" t="38100" r="60960" b="26670"/>
+                <wp:wrapNone/>
+                <wp:docPr id="1729506604" name="Rechte verbindingslijn met pijl 1729506604"/>
+                <wp:cNvGraphicFramePr/>
+                <a:graphic xmlns:a="http://schemas.openxmlformats.org/drawingml/2006/main">
+                  <a:graphicData uri="http://schemas.microsoft.com/office/word/2010/wordprocessingShape">
+                    <wps:wsp>
+                      <wps:cNvCnPr/>
+                      <wps:spPr>
+                        <a:xfrm flipV="1">
+                          <a:off x="0" y="0"/>
+                          <a:ext cx="643890" cy="316230"/>
+                        </a:xfrm>
+                        <a:prstGeom prst="straightConnector1">
+                          <a:avLst/>
+                        </a:prstGeom>
+                        <a:ln>
+                          <a:tailEnd type="triangle"/>
+                        </a:ln>
+                      </wps:spPr>
+                      <wps:style>
+                        <a:lnRef idx="1">
+                          <a:schemeClr val="accent1"/>
+                        </a:lnRef>
+                        <a:fillRef idx="0">
+                          <a:schemeClr val="accent1"/>
+                        </a:fillRef>
+                        <a:effectRef idx="0">
+                          <a:schemeClr val="accent1"/>
+                        </a:effectRef>
+                        <a:fontRef idx="minor">
+                          <a:schemeClr val="tx1"/>
+                        </a:fontRef>
+                      </wps:style>
+                      <wps:bodyPr/>
+                    </wps:wsp>
+                  </a:graphicData>
+                </a:graphic>
+                <wp14:sizeRelH relativeFrom="margin">
+                  <wp14:pctWidth>0</wp14:pctWidth>
+                </wp14:sizeRelH>
+                <wp14:sizeRelV relativeFrom="margin">
+                  <wp14:pctHeight>0</wp14:pctHeight>
+                </wp14:sizeRelV>
+              </wp:anchor>
+            </w:drawing>
+          </mc:Choice>
+          <mc:Fallback>
+            <w:pict>
+              <v:shapetype w14:anchorId="042F4C55" id="_x0000_t32" coordsize="21600,21600" o:spt="32" o:oned="t" path="m,l21600,21600e" filled="f">
+                <v:path arrowok="t" fillok="f" o:connecttype="none"/>
+                <o:lock v:ext="edit" shapetype="t"/>
+              </v:shapetype>
+              <v:shape id="Rechte verbindingslijn met pijl 1729506604" o:spid="_x0000_s1026" type="#_x0000_t32" style="position:absolute;margin-left:41.95pt;margin-top:55.4pt;width:50.7pt;height:24.9pt;flip:y;z-index:251788288;visibility:visible;mso-wrap-style:square;mso-width-percent:0;mso-height-percent:0;mso-wrap-distance-left:9pt;mso-wrap-distance-top:0;mso-wrap-distance-right:9pt;mso-wrap-distance-bottom:0;mso-position-horizontal:absolute;mso-position-horizontal-relative:text;mso-position-vertical:absolute;mso-position-vertical-relative:text;mso-width-percent:0;mso-height-percent:0;mso-width-relative:margin;mso-height-relative:margin" o:gfxdata="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" strokecolor="#4472c4 [3204]" strokeweight=".5pt">
+                <v:stroke endarrow="block" joinstyle="miter"/>
+              </v:shape>
+            </w:pict>
+          </mc:Fallback>
+        </mc:AlternateContent>
+      </w:r>
+      <w:r>
+        <w:rPr>
+          <w:noProof/>
+        </w:rPr>
+        <mc:AlternateContent>
+          <mc:Choice Requires="wps">
+            <w:drawing>
+              <wp:anchor distT="45720" distB="45720" distL="114300" distR="114300" simplePos="0" relativeHeight="251787264" behindDoc="0" locked="0" layoutInCell="1" allowOverlap="1" wp14:anchorId="54D404A6" wp14:editId="0E84A022">
+                <wp:simplePos x="0" y="0"/>
+                <wp:positionH relativeFrom="page">
+                  <wp:posOffset>6164580</wp:posOffset>
+                </wp:positionH>
+                <wp:positionV relativeFrom="paragraph">
+                  <wp:posOffset>99695</wp:posOffset>
+                </wp:positionV>
+                <wp:extent cx="1158240" cy="864870"/>
+                <wp:effectExtent l="0" t="0" r="22860" b="11430"/>
+                <wp:wrapSquare wrapText="bothSides"/>
+                <wp:docPr id="217" name="Tekstvak 2"/>
+                <wp:cNvGraphicFramePr>
+                  <a:graphicFrameLocks xmlns:a="http://schemas.openxmlformats.org/drawingml/2006/main"/>
+                </wp:cNvGraphicFramePr>
+                <a:graphic xmlns:a="http://schemas.openxmlformats.org/drawingml/2006/main">
+                  <a:graphicData uri="http://schemas.microsoft.com/office/word/2010/wordprocessingShape">
+                    <wps:wsp>
+                      <wps:cNvSpPr txBox="1">
+                        <a:spLocks noChangeArrowheads="1"/>
+                      </wps:cNvSpPr>
+                      <wps:spPr bwMode="auto">
+                        <a:xfrm>
+                          <a:off x="0" y="0"/>
+                          <a:ext cx="1158240" cy="864870"/>
+                        </a:xfrm>
+                        <a:prstGeom prst="rect">
+                          <a:avLst/>
+                        </a:prstGeom>
+                        <a:solidFill>
+                          <a:srgbClr val="FFFFFF"/>
+                        </a:solidFill>
+                        <a:ln w="9525">
+                          <a:solidFill>
+                            <a:srgbClr val="000000"/>
+                          </a:solidFill>
+                          <a:miter lim="800000"/>
+                          <a:headEnd/>
+                          <a:tailEnd/>
+                        </a:ln>
+                      </wps:spPr>
+                      <wps:txbx>
+                        <w:txbxContent>
+                          <w:p>
+                            <w:r>
+                              <w:t>Elk product wordt uit de tabel ‘voorwerp’ gehaald.</w:t>
+                            </w:r>
+                          </w:p>
+                        </w:txbxContent>
+                      </wps:txbx>
+                      <wps:bodyPr rot="0" vert="horz" wrap="square" lIns="91440" tIns="45720" rIns="91440" bIns="45720" anchor="t" anchorCtr="0">
+                        <a:noAutofit/>
+                      </wps:bodyPr>
+                    </wps:wsp>
+                  </a:graphicData>
+                </a:graphic>
+                <wp14:sizeRelH relativeFrom="margin">
+                  <wp14:pctWidth>0</wp14:pctWidth>
+                </wp14:sizeRelH>
+                <wp14:sizeRelV relativeFrom="margin">
+                  <wp14:pctHeight>0</wp14:pctHeight>
+                </wp14:sizeRelV>
+              </wp:anchor>
+            </w:drawing>
+          </mc:Choice>
+          <mc:Fallback>
+            <w:pict>
+              <v:shape w14:anchorId="54D404A6" id="_x0000_s1069" type="#_x0000_t202" style="position:absolute;margin-left:485.4pt;margin-top:7.85pt;width:91.2pt;height:68.1pt;z-index:251787264;visibility:visible;mso-wrap-style:square;mso-width-percent:0;mso-height-percent:0;mso-wrap-distance-left:9pt;mso-wrap-distance-top:3.6pt;mso-wrap-distance-right:9pt;mso-wrap-distance-bottom:3.6pt;mso-position-horizontal:absolute;mso-position-horizontal-relative:page;mso-position-vertical:absolute;mso-position-vertical-relative:text;mso-width-percent:0;mso-height-percent:0;mso-width-relative:margin;mso-height-relative:margin;v-text-anchor:top" o:gfxdata="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">
+                <v:textbox>
+                  <w:txbxContent>
+                    <w:p>
+                      <w:r>
+                        <w:t>Elk product wordt uit de tabel ‘voorwerp’ gehaald.</w:t>
+                      </w:r>
+                    </w:p>
+                  </w:txbxContent>
+                </v:textbox>
+                <w10:wrap type="square" anchorx="page"/>
+              </v:shape>
+            </w:pict>
+          </mc:Fallback>
+        </mc:AlternateContent>
+      </w:r>
+      <w:r>
+        <w:rPr>
+          <w:noProof/>
+        </w:rPr>
+        <mc:AlternateContent>
+          <mc:Choice Requires="wps">
+            <w:drawing>
+              <wp:anchor distT="0" distB="0" distL="114300" distR="114300" simplePos="0" relativeHeight="251785216" behindDoc="0" locked="0" layoutInCell="1" allowOverlap="1" wp14:anchorId="4B13FA2C" wp14:editId="0AD0747C">
+                <wp:simplePos x="0" y="0"/>
+                <wp:positionH relativeFrom="column">
+                  <wp:posOffset>4723765</wp:posOffset>
+                </wp:positionH>
+                <wp:positionV relativeFrom="paragraph">
+                  <wp:posOffset>608330</wp:posOffset>
+                </wp:positionV>
+                <wp:extent cx="533400" cy="430530"/>
+                <wp:effectExtent l="38100" t="0" r="19050" b="64770"/>
+                <wp:wrapNone/>
+                <wp:docPr id="1729506602" name="Rechte verbindingslijn met pijl 1729506602"/>
+                <wp:cNvGraphicFramePr/>
+                <a:graphic xmlns:a="http://schemas.openxmlformats.org/drawingml/2006/main">
+                  <a:graphicData uri="http://schemas.microsoft.com/office/word/2010/wordprocessingShape">
+                    <wps:wsp>
+                      <wps:cNvCnPr/>
+                      <wps:spPr>
+                        <a:xfrm flipH="1">
+                          <a:off x="0" y="0"/>
+                          <a:ext cx="533400" cy="430530"/>
+                        </a:xfrm>
+                        <a:prstGeom prst="straightConnector1">
+                          <a:avLst/>
+                        </a:prstGeom>
+                        <a:ln>
+                          <a:tailEnd type="triangle"/>
+                        </a:ln>
+                      </wps:spPr>
+                      <wps:style>
+                        <a:lnRef idx="1">
+                          <a:schemeClr val="accent1"/>
+                        </a:lnRef>
+                        <a:fillRef idx="0">
+                          <a:schemeClr val="accent1"/>
+                        </a:fillRef>
+                        <a:effectRef idx="0">
+                          <a:schemeClr val="accent1"/>
+                        </a:effectRef>
+                        <a:fontRef idx="minor">
+                          <a:schemeClr val="tx1"/>
+                        </a:fontRef>
+                      </wps:style>
+                      <wps:bodyPr/>
+                    </wps:wsp>
+                  </a:graphicData>
+                </a:graphic>
+              </wp:anchor>
+            </w:drawing>
+          </mc:Choice>
+          <mc:Fallback>
+            <w:pict>
+              <v:shape w14:anchorId="44DCB2A5" id="Rechte verbindingslijn met pijl 1729506602" o:spid="_x0000_s1026" type="#_x0000_t32" style="position:absolute;margin-left:371.95pt;margin-top:47.9pt;width:42pt;height:33.9pt;flip:x;z-index:251785216;visibility:visible;mso-wrap-style:square;mso-wrap-distance-left:9pt;mso-wrap-distance-top:0;mso-wrap-distance-right:9pt;mso-wrap-distance-bottom:0;mso-position-horizontal:absolute;mso-position-horizontal-relative:text;mso-position-vertical:absolute;mso-position-vertical-relative:text" o:gfxdata="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" strokecolor="#4472c4 [3204]" strokeweight=".5pt">
+                <v:stroke endarrow="block" joinstyle="miter"/>
+              </v:shape>
+            </w:pict>
+          </mc:Fallback>
+        </mc:AlternateContent>
+      </w:r>
+      <w:r>
+        <w:br w:type="page"/>
+      </w:r>
+      <w:r>
+        <w:rPr>
+          <w:rFonts w:asciiTheme="majorHAnsi" w:hAnsiTheme="majorHAnsi" w:cstheme="majorHAnsi"/>
+          <w:b/>
+          <w:i/>
+          <w:sz w:val="28"/>
+        </w:rPr>
         <w:lastRenderedPageBreak/>
-        <w:t>8</w:t>
+        <w:t>Registratie e-mail</w:t>
+      </w:r>
+    </w:p>
+    <w:p>
+      <w:pPr>
+        <w:rPr>
+          <w:rFonts w:cstheme="minorHAnsi"/>
+        </w:rPr>
+      </w:pPr>
+      <w:r>
+        <w:rPr>
+          <w:rFonts w:cstheme="minorHAnsi"/>
+        </w:rPr>
+        <w:t>Hieronder staat een afbeelding van onze e-mail registratie pagina.</w:t>
+      </w:r>
+      <w:r>
+        <w:rPr>
+          <w:rFonts w:cstheme="minorHAnsi"/>
+        </w:rPr>
+        <w:t xml:space="preserve"> </w:t>
+      </w:r>
+      <w:r>
+        <w:rPr>
+          <w:rFonts w:cstheme="minorHAnsi"/>
+        </w:rPr>
+        <w:t>Als er een e-mail is ingevuld zal er een code worden verzonden naar de opgegeven e-mail. Als de code correct is ingevuld kan de persoon verder gaan met de registratie</w:t>
+      </w:r>
+      <w:r>
+        <w:rPr>
+          <w:rFonts w:cstheme="minorHAnsi"/>
+        </w:rPr>
+        <w:t>.</w:t>
+      </w:r>
+    </w:p>
+    <w:p>
+      <w:pPr>
+        <w:rPr>
+          <w:rFonts w:cstheme="minorHAnsi"/>
+        </w:rPr>
+      </w:pPr>
+    </w:p>
+    <w:p>
+      <w:pPr>
+        <w:keepNext/>
+      </w:pPr>
+      <w:r>
+        <w:rPr>
+          <w:noProof/>
+        </w:rPr>
+        <mc:AlternateContent>
+          <mc:Choice Requires="wps">
+            <w:drawing>
+              <wp:anchor distT="45720" distB="45720" distL="114300" distR="114300" simplePos="0" relativeHeight="251798528" behindDoc="0" locked="0" layoutInCell="1" allowOverlap="1" wp14:anchorId="1887F933" wp14:editId="34DB20BA">
+                <wp:simplePos x="0" y="0"/>
+                <wp:positionH relativeFrom="page">
+                  <wp:posOffset>6082030</wp:posOffset>
+                </wp:positionH>
+                <wp:positionV relativeFrom="paragraph">
+                  <wp:posOffset>1577975</wp:posOffset>
+                </wp:positionV>
+                <wp:extent cx="1336675" cy="1762760"/>
+                <wp:effectExtent l="0" t="0" r="15875" b="27940"/>
+                <wp:wrapSquare wrapText="bothSides"/>
+                <wp:docPr id="1729506609" name="Tekstvak 2"/>
+                <wp:cNvGraphicFramePr>
+                  <a:graphicFrameLocks xmlns:a="http://schemas.openxmlformats.org/drawingml/2006/main"/>
+                </wp:cNvGraphicFramePr>
+                <a:graphic xmlns:a="http://schemas.openxmlformats.org/drawingml/2006/main">
+                  <a:graphicData uri="http://schemas.microsoft.com/office/word/2010/wordprocessingShape">
+                    <wps:wsp>
+                      <wps:cNvSpPr txBox="1">
+                        <a:spLocks noChangeArrowheads="1"/>
+                      </wps:cNvSpPr>
+                      <wps:spPr bwMode="auto">
+                        <a:xfrm>
+                          <a:off x="0" y="0"/>
+                          <a:ext cx="1336675" cy="1762760"/>
+                        </a:xfrm>
+                        <a:prstGeom prst="rect">
+                          <a:avLst/>
+                        </a:prstGeom>
+                        <a:solidFill>
+                          <a:srgbClr val="FFFFFF"/>
+                        </a:solidFill>
+                        <a:ln w="9525">
+                          <a:solidFill>
+                            <a:srgbClr val="000000"/>
+                          </a:solidFill>
+                          <a:miter lim="800000"/>
+                          <a:headEnd/>
+                          <a:tailEnd/>
+                        </a:ln>
+                      </wps:spPr>
+                      <wps:txbx>
+                        <w:txbxContent>
+                          <w:p>
+                            <w:r>
+                              <w:t>De code die is ingevuld wordt niet opgeslagen in de database, maar deze wordt onthouden in een session, omdat de code maar eenmalig nodig is.</w:t>
+                            </w:r>
+                          </w:p>
+                        </w:txbxContent>
+                      </wps:txbx>
+                      <wps:bodyPr rot="0" vert="horz" wrap="square" lIns="91440" tIns="45720" rIns="91440" bIns="45720" anchor="t" anchorCtr="0">
+                        <a:noAutofit/>
+                      </wps:bodyPr>
+                    </wps:wsp>
+                  </a:graphicData>
+                </a:graphic>
+                <wp14:sizeRelH relativeFrom="margin">
+                  <wp14:pctWidth>0</wp14:pctWidth>
+                </wp14:sizeRelH>
+                <wp14:sizeRelV relativeFrom="margin">
+                  <wp14:pctHeight>0</wp14:pctHeight>
+                </wp14:sizeRelV>
+              </wp:anchor>
+            </w:drawing>
+          </mc:Choice>
+          <mc:Fallback>
+            <w:pict>
+              <v:shape w14:anchorId="1887F933" id="_x0000_s1070" type="#_x0000_t202" style="position:absolute;margin-left:478.9pt;margin-top:124.25pt;width:105.25pt;height:138.8pt;z-index:251798528;visibility:visible;mso-wrap-style:square;mso-width-percent:0;mso-height-percent:0;mso-wrap-distance-left:9pt;mso-wrap-distance-top:3.6pt;mso-wrap-distance-right:9pt;mso-wrap-distance-bottom:3.6pt;mso-position-horizontal:absolute;mso-position-horizontal-relative:page;mso-position-vertical:absolute;mso-position-vertical-relative:text;mso-width-percent:0;mso-height-percent:0;mso-width-relative:margin;mso-height-relative:margin;v-text-anchor:top" o:gfxdata="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">
+                <v:textbox>
+                  <w:txbxContent>
+                    <w:p>
+                      <w:r>
+                        <w:t>De code die is ingevuld wordt niet opgeslagen in de database, maar deze wordt onthouden in een session, omdat de code maar eenmalig nodig is.</w:t>
+                      </w:r>
+                    </w:p>
+                  </w:txbxContent>
+                </v:textbox>
+                <w10:wrap type="square" anchorx="page"/>
+              </v:shape>
+            </w:pict>
+          </mc:Fallback>
+        </mc:AlternateContent>
+      </w:r>
+      <w:r>
+        <w:rPr>
+          <w:noProof/>
+        </w:rPr>
+        <mc:AlternateContent>
+          <mc:Choice Requires="wps">
+            <w:drawing>
+              <wp:anchor distT="0" distB="0" distL="114300" distR="114300" simplePos="0" relativeHeight="251796480" behindDoc="0" locked="0" layoutInCell="1" allowOverlap="1" wp14:anchorId="718988CF" wp14:editId="118B8F1D">
+                <wp:simplePos x="0" y="0"/>
+                <wp:positionH relativeFrom="column">
+                  <wp:posOffset>4731962</wp:posOffset>
+                </wp:positionH>
+                <wp:positionV relativeFrom="paragraph">
+                  <wp:posOffset>1675476</wp:posOffset>
+                </wp:positionV>
+                <wp:extent cx="668482" cy="377536"/>
+                <wp:effectExtent l="38100" t="38100" r="17780" b="22860"/>
+                <wp:wrapNone/>
+                <wp:docPr id="1729506608" name="Rechte verbindingslijn met pijl 1729506608"/>
+                <wp:cNvGraphicFramePr/>
+                <a:graphic xmlns:a="http://schemas.openxmlformats.org/drawingml/2006/main">
+                  <a:graphicData uri="http://schemas.microsoft.com/office/word/2010/wordprocessingShape">
+                    <wps:wsp>
+                      <wps:cNvCnPr/>
+                      <wps:spPr>
+                        <a:xfrm flipH="1" flipV="1">
+                          <a:off x="0" y="0"/>
+                          <a:ext cx="668482" cy="377536"/>
+                        </a:xfrm>
+                        <a:prstGeom prst="straightConnector1">
+                          <a:avLst/>
+                        </a:prstGeom>
+                        <a:ln>
+                          <a:tailEnd type="triangle"/>
+                        </a:ln>
+                      </wps:spPr>
+                      <wps:style>
+                        <a:lnRef idx="1">
+                          <a:schemeClr val="accent1"/>
+                        </a:lnRef>
+                        <a:fillRef idx="0">
+                          <a:schemeClr val="accent1"/>
+                        </a:fillRef>
+                        <a:effectRef idx="0">
+                          <a:schemeClr val="accent1"/>
+                        </a:effectRef>
+                        <a:fontRef idx="minor">
+                          <a:schemeClr val="tx1"/>
+                        </a:fontRef>
+                      </wps:style>
+                      <wps:bodyPr/>
+                    </wps:wsp>
+                  </a:graphicData>
+                </a:graphic>
+                <wp14:sizeRelH relativeFrom="margin">
+                  <wp14:pctWidth>0</wp14:pctWidth>
+                </wp14:sizeRelH>
+                <wp14:sizeRelV relativeFrom="margin">
+                  <wp14:pctHeight>0</wp14:pctHeight>
+                </wp14:sizeRelV>
+              </wp:anchor>
+            </w:drawing>
+          </mc:Choice>
+          <mc:Fallback>
+            <w:pict>
+              <v:shape w14:anchorId="0AEE2198" id="Rechte verbindingslijn met pijl 1729506608" o:spid="_x0000_s1026" type="#_x0000_t32" style="position:absolute;margin-left:372.6pt;margin-top:131.95pt;width:52.65pt;height:29.75pt;flip:x y;z-index:251796480;visibility:visible;mso-wrap-style:square;mso-width-percent:0;mso-height-percent:0;mso-wrap-distance-left:9pt;mso-wrap-distance-top:0;mso-wrap-distance-right:9pt;mso-wrap-distance-bottom:0;mso-position-horizontal:absolute;mso-position-horizontal-relative:text;mso-position-vertical:absolute;mso-position-vertical-relative:text;mso-width-percent:0;mso-height-percent:0;mso-width-relative:margin;mso-height-relative:margin" o:gfxdata="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" strokecolor="#4472c4 [3204]" strokeweight=".5pt">
+                <v:stroke endarrow="block" joinstyle="miter"/>
+              </v:shape>
+            </w:pict>
+          </mc:Fallback>
+        </mc:AlternateContent>
+      </w:r>
+      <w:r>
+        <w:rPr>
+          <w:noProof/>
+        </w:rPr>
+        <mc:AlternateContent>
+          <mc:Choice Requires="wps">
+            <w:drawing>
+              <wp:anchor distT="45720" distB="45720" distL="114300" distR="114300" simplePos="0" relativeHeight="251795456" behindDoc="0" locked="0" layoutInCell="1" allowOverlap="1" wp14:anchorId="162CE357" wp14:editId="5EDAA41E">
+                <wp:simplePos x="0" y="0"/>
+                <wp:positionH relativeFrom="page">
+                  <wp:posOffset>6049645</wp:posOffset>
+                </wp:positionH>
+                <wp:positionV relativeFrom="paragraph">
+                  <wp:posOffset>349250</wp:posOffset>
+                </wp:positionV>
+                <wp:extent cx="1158240" cy="864870"/>
+                <wp:effectExtent l="0" t="0" r="22860" b="11430"/>
+                <wp:wrapSquare wrapText="bothSides"/>
+                <wp:docPr id="1729506606" name="Tekstvak 2"/>
+                <wp:cNvGraphicFramePr>
+                  <a:graphicFrameLocks xmlns:a="http://schemas.openxmlformats.org/drawingml/2006/main"/>
+                </wp:cNvGraphicFramePr>
+                <a:graphic xmlns:a="http://schemas.openxmlformats.org/drawingml/2006/main">
+                  <a:graphicData uri="http://schemas.microsoft.com/office/word/2010/wordprocessingShape">
+                    <wps:wsp>
+                      <wps:cNvSpPr txBox="1">
+                        <a:spLocks noChangeArrowheads="1"/>
+                      </wps:cNvSpPr>
+                      <wps:spPr bwMode="auto">
+                        <a:xfrm>
+                          <a:off x="0" y="0"/>
+                          <a:ext cx="1158240" cy="864870"/>
+                        </a:xfrm>
+                        <a:prstGeom prst="rect">
+                          <a:avLst/>
+                        </a:prstGeom>
+                        <a:solidFill>
+                          <a:srgbClr val="FFFFFF"/>
+                        </a:solidFill>
+                        <a:ln w="9525">
+                          <a:solidFill>
+                            <a:srgbClr val="000000"/>
+                          </a:solidFill>
+                          <a:miter lim="800000"/>
+                          <a:headEnd/>
+                          <a:tailEnd/>
+                        </a:ln>
+                      </wps:spPr>
+                      <wps:txbx>
+                        <w:txbxContent>
+                          <w:p>
+                            <w:r>
+                              <w:t>Die e-mail die is ingevuld wordt opgeslagen in de tabel ‘gebruiker’</w:t>
+                            </w:r>
+                          </w:p>
+                        </w:txbxContent>
+                      </wps:txbx>
+                      <wps:bodyPr rot="0" vert="horz" wrap="square" lIns="91440" tIns="45720" rIns="91440" bIns="45720" anchor="t" anchorCtr="0">
+                        <a:noAutofit/>
+                      </wps:bodyPr>
+                    </wps:wsp>
+                  </a:graphicData>
+                </a:graphic>
+                <wp14:sizeRelH relativeFrom="margin">
+                  <wp14:pctWidth>0</wp14:pctWidth>
+                </wp14:sizeRelH>
+                <wp14:sizeRelV relativeFrom="margin">
+                  <wp14:pctHeight>0</wp14:pctHeight>
+                </wp14:sizeRelV>
+              </wp:anchor>
+            </w:drawing>
+          </mc:Choice>
+          <mc:Fallback>
+            <w:pict>
+              <v:shape w14:anchorId="162CE357" id="_x0000_s1071" type="#_x0000_t202" style="position:absolute;margin-left:476.35pt;margin-top:27.5pt;width:91.2pt;height:68.1pt;z-index:251795456;visibility:visible;mso-wrap-style:square;mso-width-percent:0;mso-height-percent:0;mso-wrap-distance-left:9pt;mso-wrap-distance-top:3.6pt;mso-wrap-distance-right:9pt;mso-wrap-distance-bottom:3.6pt;mso-position-horizontal:absolute;mso-position-horizontal-relative:page;mso-position-vertical:absolute;mso-position-vertical-relative:text;mso-width-percent:0;mso-height-percent:0;mso-width-relative:margin;mso-height-relative:margin;v-text-anchor:top" o:gfxdata="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">
+                <v:textbox>
+                  <w:txbxContent>
+                    <w:p>
+                      <w:r>
+                        <w:t>Die e-mail die is ingevuld wordt opgeslagen in de tabel ‘gebruiker’</w:t>
+                      </w:r>
+                    </w:p>
+                  </w:txbxContent>
+                </v:textbox>
+                <w10:wrap type="square" anchorx="page"/>
+              </v:shape>
+            </w:pict>
+          </mc:Fallback>
+        </mc:AlternateContent>
+      </w:r>
+      <w:r>
+        <w:rPr>
+          <w:noProof/>
+        </w:rPr>
+        <mc:AlternateContent>
+          <mc:Choice Requires="wps">
+            <w:drawing>
+              <wp:anchor distT="0" distB="0" distL="114300" distR="114300" simplePos="0" relativeHeight="251793408" behindDoc="0" locked="0" layoutInCell="1" allowOverlap="1" wp14:anchorId="674E243B" wp14:editId="2554FD2D">
+                <wp:simplePos x="0" y="0"/>
+                <wp:positionH relativeFrom="column">
+                  <wp:posOffset>4670425</wp:posOffset>
+                </wp:positionH>
+                <wp:positionV relativeFrom="paragraph">
+                  <wp:posOffset>745490</wp:posOffset>
+                </wp:positionV>
+                <wp:extent cx="514350" cy="400050"/>
+                <wp:effectExtent l="38100" t="0" r="19050" b="57150"/>
+                <wp:wrapNone/>
+                <wp:docPr id="1729506603" name="Rechte verbindingslijn met pijl 1729506603"/>
+                <wp:cNvGraphicFramePr/>
+                <a:graphic xmlns:a="http://schemas.openxmlformats.org/drawingml/2006/main">
+                  <a:graphicData uri="http://schemas.microsoft.com/office/word/2010/wordprocessingShape">
+                    <wps:wsp>
+                      <wps:cNvCnPr/>
+                      <wps:spPr>
+                        <a:xfrm flipH="1">
+                          <a:off x="0" y="0"/>
+                          <a:ext cx="514350" cy="400050"/>
+                        </a:xfrm>
+                        <a:prstGeom prst="straightConnector1">
+                          <a:avLst/>
+                        </a:prstGeom>
+                        <a:ln>
+                          <a:tailEnd type="triangle"/>
+                        </a:ln>
+                      </wps:spPr>
+                      <wps:style>
+                        <a:lnRef idx="1">
+                          <a:schemeClr val="accent1"/>
+                        </a:lnRef>
+                        <a:fillRef idx="0">
+                          <a:schemeClr val="accent1"/>
+                        </a:fillRef>
+                        <a:effectRef idx="0">
+                          <a:schemeClr val="accent1"/>
+                        </a:effectRef>
+                        <a:fontRef idx="minor">
+                          <a:schemeClr val="tx1"/>
+                        </a:fontRef>
+                      </wps:style>
+                      <wps:bodyPr/>
+                    </wps:wsp>
+                  </a:graphicData>
+                </a:graphic>
+                <wp14:sizeRelH relativeFrom="margin">
+                  <wp14:pctWidth>0</wp14:pctWidth>
+                </wp14:sizeRelH>
+                <wp14:sizeRelV relativeFrom="margin">
+                  <wp14:pctHeight>0</wp14:pctHeight>
+                </wp14:sizeRelV>
+              </wp:anchor>
+            </w:drawing>
+          </mc:Choice>
+          <mc:Fallback>
+            <w:pict>
+              <v:shape w14:anchorId="5511BB8A" id="Rechte verbindingslijn met pijl 1729506603" o:spid="_x0000_s1026" type="#_x0000_t32" style="position:absolute;margin-left:367.75pt;margin-top:58.7pt;width:40.5pt;height:31.5pt;flip:x;z-index:251793408;visibility:visible;mso-wrap-style:square;mso-width-percent:0;mso-height-percent:0;mso-wrap-distance-left:9pt;mso-wrap-distance-top:0;mso-wrap-distance-right:9pt;mso-wrap-distance-bottom:0;mso-position-horizontal:absolute;mso-position-horizontal-relative:text;mso-position-vertical:absolute;mso-position-vertical-relative:text;mso-width-percent:0;mso-height-percent:0;mso-width-relative:margin;mso-height-relative:margin" o:gfxdata="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" strokecolor="#4472c4 [3204]" strokeweight=".5pt">
+                <v:stroke endarrow="block" joinstyle="miter"/>
+              </v:shape>
+            </w:pict>
+          </mc:Fallback>
+        </mc:AlternateContent>
+      </w:r>
+      <w:r>
+        <w:rPr>
+          <w:noProof/>
+        </w:rPr>
+        <w:drawing>
+          <wp:inline distT="0" distB="0" distL="0" distR="0" wp14:anchorId="5895F4C5" wp14:editId="02206EBA">
+            <wp:extent cx="4957040" cy="2629535"/>
+            <wp:effectExtent l="0" t="0" r="0" b="0"/>
+            <wp:docPr id="1729506600" name="Afbeelding 1729506600"/>
+            <wp:cNvGraphicFramePr>
+              <a:graphicFrameLocks xmlns:a="http://schemas.openxmlformats.org/drawingml/2006/main" noChangeAspect="1"/>
+            </wp:cNvGraphicFramePr>
+            <a:graphic xmlns:a="http://schemas.openxmlformats.org/drawingml/2006/main">
+              <a:graphicData uri="http://schemas.openxmlformats.org/drawingml/2006/picture">
+                <pic:pic xmlns:pic="http://schemas.openxmlformats.org/drawingml/2006/picture">
+                  <pic:nvPicPr>
+                    <pic:cNvPr id="0" name="Picture 1"/>
+                    <pic:cNvPicPr>
+                      <a:picLocks noChangeAspect="1" noChangeArrowheads="1"/>
+                    </pic:cNvPicPr>
+                  </pic:nvPicPr>
+                  <pic:blipFill>
+                    <a:blip r:embed="rId33" cstate="print">
+                      <a:extLst>
+                        <a:ext uri="{28A0092B-C50C-407E-A947-70E740481C1C}">
+                          <a14:useLocalDpi xmlns:a14="http://schemas.microsoft.com/office/drawing/2010/main" val="0"/>
+                        </a:ext>
+                      </a:extLst>
+                    </a:blip>
+                    <a:srcRect/>
+                    <a:stretch>
+                      <a:fillRect/>
+                    </a:stretch>
+                  </pic:blipFill>
+                  <pic:spPr bwMode="auto">
+                    <a:xfrm>
+                      <a:off x="0" y="0"/>
+                      <a:ext cx="4962394" cy="2632375"/>
+                    </a:xfrm>
+                    <a:prstGeom prst="rect">
+                      <a:avLst/>
+                    </a:prstGeom>
+                    <a:noFill/>
+                    <a:ln>
+                      <a:noFill/>
+                    </a:ln>
+                  </pic:spPr>
+                </pic:pic>
+              </a:graphicData>
+            </a:graphic>
+          </wp:inline>
+        </w:drawing>
+      </w:r>
+    </w:p>
+    <w:p>
+      <w:pPr>
+        <w:pStyle w:val="Bijschrift"/>
+        <w:rPr>
+          <w:rFonts w:asciiTheme="majorHAnsi" w:hAnsiTheme="majorHAnsi" w:cstheme="majorHAnsi"/>
+        </w:rPr>
+      </w:pPr>
+      <w:r>
+        <w:t xml:space="preserve">Figuur </w:t>
+      </w:r>
+      <w:fldSimple w:instr=" SEQ Figuur \* ARABIC ">
+        <w:r>
+          <w:rPr>
+            <w:noProof/>
+          </w:rPr>
+          <w:t>20</w:t>
+        </w:r>
+      </w:fldSimple>
+      <w:r>
+        <w:t>: Registratie e-mail</w:t>
+      </w:r>
+    </w:p>
+    <w:p>
+      <w:pPr>
+        <w:rPr>
+          <w:rFonts w:asciiTheme="majorHAnsi" w:hAnsiTheme="majorHAnsi" w:cstheme="majorHAnsi"/>
+        </w:rPr>
+      </w:pPr>
+    </w:p>
+    <w:p>
+      <w:pPr>
+        <w:rPr>
+          <w:rFonts w:asciiTheme="majorHAnsi" w:hAnsiTheme="majorHAnsi" w:cstheme="majorHAnsi"/>
+        </w:rPr>
+      </w:pPr>
+    </w:p>
+    <w:p>
+      <w:pPr>
+        <w:rPr>
+          <w:rFonts w:asciiTheme="majorHAnsi" w:hAnsiTheme="majorHAnsi" w:cstheme="majorHAnsi"/>
+        </w:rPr>
+      </w:pPr>
+    </w:p>
+    <w:p>
+      <w:pPr>
+        <w:rPr>
+          <w:rFonts w:asciiTheme="majorHAnsi" w:hAnsiTheme="majorHAnsi" w:cstheme="majorHAnsi"/>
+        </w:rPr>
+      </w:pPr>
+    </w:p>
+    <w:p>
+      <w:pPr>
+        <w:rPr>
+          <w:rFonts w:asciiTheme="majorHAnsi" w:hAnsiTheme="majorHAnsi" w:cstheme="majorHAnsi"/>
+        </w:rPr>
+      </w:pPr>
+    </w:p>
+    <w:p>
+      <w:pPr>
+        <w:rPr>
+          <w:rFonts w:asciiTheme="majorHAnsi" w:hAnsiTheme="majorHAnsi" w:cstheme="majorHAnsi"/>
+        </w:rPr>
+      </w:pPr>
+    </w:p>
+    <w:p>
+      <w:pPr>
+        <w:rPr>
+          <w:rFonts w:asciiTheme="majorHAnsi" w:hAnsiTheme="majorHAnsi" w:cstheme="majorHAnsi"/>
+        </w:rPr>
+      </w:pPr>
+    </w:p>
+    <w:p>
+      <w:pPr>
+        <w:rPr>
+          <w:rFonts w:asciiTheme="majorHAnsi" w:hAnsiTheme="majorHAnsi" w:cstheme="majorHAnsi"/>
+        </w:rPr>
+      </w:pPr>
+    </w:p>
+    <w:p>
+      <w:pPr>
+        <w:rPr>
+          <w:rFonts w:asciiTheme="majorHAnsi" w:hAnsiTheme="majorHAnsi" w:cstheme="majorHAnsi"/>
+        </w:rPr>
+      </w:pPr>
+    </w:p>
+    <w:p>
+      <w:pPr>
+        <w:rPr>
+          <w:rFonts w:asciiTheme="majorHAnsi" w:hAnsiTheme="majorHAnsi" w:cstheme="majorHAnsi"/>
+        </w:rPr>
+      </w:pPr>
+    </w:p>
+    <w:p>
+      <w:pPr>
+        <w:rPr>
+          <w:rFonts w:asciiTheme="majorHAnsi" w:hAnsiTheme="majorHAnsi" w:cstheme="majorHAnsi"/>
+        </w:rPr>
+      </w:pPr>
+    </w:p>
+    <w:p>
+      <w:pPr>
+        <w:rPr>
+          <w:rFonts w:asciiTheme="majorHAnsi" w:hAnsiTheme="majorHAnsi" w:cstheme="majorHAnsi"/>
+        </w:rPr>
+      </w:pPr>
+    </w:p>
+    <w:p>
+      <w:pPr>
+        <w:rPr>
+          <w:rFonts w:asciiTheme="majorHAnsi" w:hAnsiTheme="majorHAnsi" w:cstheme="majorHAnsi"/>
+        </w:rPr>
+      </w:pPr>
+    </w:p>
+    <w:p>
+      <w:pPr>
+        <w:rPr>
+          <w:rFonts w:asciiTheme="majorHAnsi" w:hAnsiTheme="majorHAnsi" w:cstheme="majorHAnsi"/>
+        </w:rPr>
+      </w:pPr>
+    </w:p>
+    <w:p>
+      <w:pPr>
+        <w:rPr>
+          <w:rFonts w:asciiTheme="majorHAnsi" w:hAnsiTheme="majorHAnsi" w:cstheme="majorHAnsi"/>
+        </w:rPr>
+      </w:pPr>
+    </w:p>
+    <w:p>
+      <w:pPr>
+        <w:rPr>
+          <w:rFonts w:asciiTheme="majorHAnsi" w:hAnsiTheme="majorHAnsi" w:cstheme="majorHAnsi"/>
+        </w:rPr>
+      </w:pPr>
+    </w:p>
+    <w:p>
+      <w:pPr>
+        <w:rPr>
+          <w:rFonts w:asciiTheme="majorHAnsi" w:hAnsiTheme="majorHAnsi" w:cstheme="majorHAnsi"/>
+        </w:rPr>
+      </w:pPr>
+    </w:p>
+    <w:p>
+      <w:pPr>
+        <w:rPr>
+          <w:rFonts w:asciiTheme="majorHAnsi" w:hAnsiTheme="majorHAnsi" w:cstheme="majorHAnsi"/>
+          <w:b/>
+          <w:i/>
+          <w:sz w:val="28"/>
+        </w:rPr>
+      </w:pPr>
+      <w:r>
+        <w:rPr>
+          <w:rFonts w:asciiTheme="majorHAnsi" w:hAnsiTheme="majorHAnsi" w:cstheme="majorHAnsi"/>
+          <w:b/>
+          <w:i/>
+          <w:sz w:val="28"/>
+        </w:rPr>
+        <w:t>Registratie</w:t>
+      </w:r>
+      <w:r>
+        <w:rPr>
+          <w:rFonts w:asciiTheme="majorHAnsi" w:hAnsiTheme="majorHAnsi" w:cstheme="majorHAnsi"/>
+          <w:b/>
+          <w:i/>
+          <w:sz w:val="28"/>
+        </w:rPr>
+        <w:t xml:space="preserve"> Persoonsg</w:t>
+      </w:r>
+      <w:r>
+        <w:rPr>
+          <w:rFonts w:asciiTheme="majorHAnsi" w:hAnsiTheme="majorHAnsi" w:cstheme="majorHAnsi"/>
+          <w:b/>
+          <w:i/>
+          <w:sz w:val="28"/>
+        </w:rPr>
+        <w:t xml:space="preserve">egevens </w:t>
+      </w:r>
+    </w:p>
+    <w:p>
+      <w:pPr>
+        <w:rPr>
+          <w:rFonts w:cstheme="minorHAnsi"/>
+        </w:rPr>
+      </w:pPr>
+      <w:r>
+        <w:rPr>
+          <w:rFonts w:cstheme="minorHAnsi"/>
+        </w:rPr>
+        <w:t xml:space="preserve">Hieronder staat een afbeelding van de registratie persoonsgegevens pagina. </w:t>
+      </w:r>
+      <w:r>
+        <w:rPr>
+          <w:rFonts w:cstheme="minorHAnsi"/>
+        </w:rPr>
+        <w:t xml:space="preserve">Er kan gekozen worden om een verkoper te worden dan moeten er wat extra gegevens worden ingevuld. </w:t>
+      </w:r>
+      <w:r>
+        <w:rPr>
+          <w:rFonts w:cstheme="minorHAnsi"/>
+        </w:rPr>
+        <w:t xml:space="preserve">Die extra gegevens worden opgeslagen in de tabel ‘verkoper’ de rest van de gegevens worden opgeslagen in de tabel ‘gebruiker’. </w:t>
+      </w:r>
+    </w:p>
+    <w:p>
+      <w:pPr>
+        <w:rPr>
+          <w:rFonts w:asciiTheme="majorHAnsi" w:hAnsiTheme="majorHAnsi" w:cstheme="majorHAnsi"/>
+          <w:b/>
+          <w:i/>
+          <w:sz w:val="28"/>
+        </w:rPr>
+      </w:pPr>
+    </w:p>
+    <w:p>
+      <w:pPr>
+        <w:keepNext/>
+      </w:pPr>
+      <w:r>
+        <w:rPr>
+          <w:noProof/>
+        </w:rPr>
+        <mc:AlternateContent>
+          <mc:Choice Requires="wps">
+            <w:drawing>
+              <wp:anchor distT="45720" distB="45720" distL="114300" distR="114300" simplePos="0" relativeHeight="251805696" behindDoc="0" locked="0" layoutInCell="1" allowOverlap="1" wp14:anchorId="705176DC" wp14:editId="6214B9B5">
+                <wp:simplePos x="0" y="0"/>
+                <wp:positionH relativeFrom="page">
+                  <wp:posOffset>6020435</wp:posOffset>
+                </wp:positionH>
+                <wp:positionV relativeFrom="paragraph">
+                  <wp:posOffset>3086735</wp:posOffset>
+                </wp:positionV>
+                <wp:extent cx="1405890" cy="1381760"/>
+                <wp:effectExtent l="0" t="0" r="22860" b="27940"/>
+                <wp:wrapSquare wrapText="bothSides"/>
+                <wp:docPr id="1729506614" name="Tekstvak 2"/>
+                <wp:cNvGraphicFramePr>
+                  <a:graphicFrameLocks xmlns:a="http://schemas.openxmlformats.org/drawingml/2006/main"/>
+                </wp:cNvGraphicFramePr>
+                <a:graphic xmlns:a="http://schemas.openxmlformats.org/drawingml/2006/main">
+                  <a:graphicData uri="http://schemas.microsoft.com/office/word/2010/wordprocessingShape">
+                    <wps:wsp>
+                      <wps:cNvSpPr txBox="1">
+                        <a:spLocks noChangeArrowheads="1"/>
+                      </wps:cNvSpPr>
+                      <wps:spPr bwMode="auto">
+                        <a:xfrm>
+                          <a:off x="0" y="0"/>
+                          <a:ext cx="1405890" cy="1381760"/>
+                        </a:xfrm>
+                        <a:prstGeom prst="rect">
+                          <a:avLst/>
+                        </a:prstGeom>
+                        <a:solidFill>
+                          <a:srgbClr val="FFFFFF"/>
+                        </a:solidFill>
+                        <a:ln w="9525">
+                          <a:solidFill>
+                            <a:srgbClr val="000000"/>
+                          </a:solidFill>
+                          <a:miter lim="800000"/>
+                          <a:headEnd/>
+                          <a:tailEnd/>
+                        </a:ln>
+                      </wps:spPr>
+                      <wps:txbx>
+                        <w:txbxContent>
+                          <w:p>
+                            <w:r>
+                              <w:t xml:space="preserve">Elk veld vanaf </w:t>
+                            </w:r>
+                            <w:r>
+                              <w:t>rekeningnummer</w:t>
+                            </w:r>
+                            <w:r>
+                              <w:t xml:space="preserve"> tot en met </w:t>
+                            </w:r>
+                            <w:r>
+                              <w:t xml:space="preserve">creditcardnummer </w:t>
+                            </w:r>
+                            <w:r>
+                              <w:t>wordt in de tabel ‘</w:t>
+                            </w:r>
+                            <w:r>
+                              <w:t>verkoper’</w:t>
+                            </w:r>
+                            <w:r>
+                              <w:t xml:space="preserve"> geplaatst. </w:t>
+                            </w:r>
+                          </w:p>
+                        </w:txbxContent>
+                      </wps:txbx>
+                      <wps:bodyPr rot="0" vert="horz" wrap="square" lIns="91440" tIns="45720" rIns="91440" bIns="45720" anchor="t" anchorCtr="0">
+                        <a:noAutofit/>
+                      </wps:bodyPr>
+                    </wps:wsp>
+                  </a:graphicData>
+                </a:graphic>
+                <wp14:sizeRelH relativeFrom="margin">
+                  <wp14:pctWidth>0</wp14:pctWidth>
+                </wp14:sizeRelH>
+                <wp14:sizeRelV relativeFrom="margin">
+                  <wp14:pctHeight>0</wp14:pctHeight>
+                </wp14:sizeRelV>
+              </wp:anchor>
+            </w:drawing>
+          </mc:Choice>
+          <mc:Fallback>
+            <w:pict>
+              <v:shape w14:anchorId="705176DC" id="_x0000_s1072" type="#_x0000_t202" style="position:absolute;margin-left:474.05pt;margin-top:243.05pt;width:110.7pt;height:108.8pt;z-index:251805696;visibility:visible;mso-wrap-style:square;mso-width-percent:0;mso-height-percent:0;mso-wrap-distance-left:9pt;mso-wrap-distance-top:3.6pt;mso-wrap-distance-right:9pt;mso-wrap-distance-bottom:3.6pt;mso-position-horizontal:absolute;mso-position-horizontal-relative:page;mso-position-vertical:absolute;mso-position-vertical-relative:text;mso-width-percent:0;mso-height-percent:0;mso-width-relative:margin;mso-height-relative:margin;v-text-anchor:top" o:gfxdata="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">
+                <v:textbox>
+                  <w:txbxContent>
+                    <w:p>
+                      <w:r>
+                        <w:t xml:space="preserve">Elk veld vanaf </w:t>
+                      </w:r>
+                      <w:r>
+                        <w:t>rekeningnummer</w:t>
+                      </w:r>
+                      <w:r>
+                        <w:t xml:space="preserve"> tot en met </w:t>
+                      </w:r>
+                      <w:r>
+                        <w:t xml:space="preserve">creditcardnummer </w:t>
+                      </w:r>
+                      <w:r>
+                        <w:t>wordt in de tabel ‘</w:t>
+                      </w:r>
+                      <w:r>
+                        <w:t>verkoper’</w:t>
+                      </w:r>
+                      <w:r>
+                        <w:t xml:space="preserve"> geplaatst. </w:t>
+                      </w:r>
+                    </w:p>
+                  </w:txbxContent>
+                </v:textbox>
+                <w10:wrap type="square" anchorx="page"/>
+              </v:shape>
+            </w:pict>
+          </mc:Fallback>
+        </mc:AlternateContent>
+      </w:r>
+      <w:r>
+        <w:rPr>
+          <w:noProof/>
+        </w:rPr>
+        <mc:AlternateContent>
+          <mc:Choice Requires="wps">
+            <w:drawing>
+              <wp:anchor distT="45720" distB="45720" distL="114300" distR="114300" simplePos="0" relativeHeight="251801600" behindDoc="0" locked="0" layoutInCell="1" allowOverlap="1" wp14:anchorId="7EC46E78" wp14:editId="16B019A2">
+                <wp:simplePos x="0" y="0"/>
+                <wp:positionH relativeFrom="page">
+                  <wp:posOffset>6061075</wp:posOffset>
+                </wp:positionH>
+                <wp:positionV relativeFrom="paragraph">
+                  <wp:posOffset>714375</wp:posOffset>
+                </wp:positionV>
+                <wp:extent cx="1336675" cy="1381760"/>
+                <wp:effectExtent l="0" t="0" r="15875" b="27940"/>
+                <wp:wrapSquare wrapText="bothSides"/>
+                <wp:docPr id="1729506612" name="Tekstvak 2"/>
+                <wp:cNvGraphicFramePr>
+                  <a:graphicFrameLocks xmlns:a="http://schemas.openxmlformats.org/drawingml/2006/main"/>
+                </wp:cNvGraphicFramePr>
+                <a:graphic xmlns:a="http://schemas.openxmlformats.org/drawingml/2006/main">
+                  <a:graphicData uri="http://schemas.microsoft.com/office/word/2010/wordprocessingShape">
+                    <wps:wsp>
+                      <wps:cNvSpPr txBox="1">
+                        <a:spLocks noChangeArrowheads="1"/>
+                      </wps:cNvSpPr>
+                      <wps:spPr bwMode="auto">
+                        <a:xfrm>
+                          <a:off x="0" y="0"/>
+                          <a:ext cx="1336675" cy="1381760"/>
+                        </a:xfrm>
+                        <a:prstGeom prst="rect">
+                          <a:avLst/>
+                        </a:prstGeom>
+                        <a:solidFill>
+                          <a:srgbClr val="FFFFFF"/>
+                        </a:solidFill>
+                        <a:ln w="9525">
+                          <a:solidFill>
+                            <a:srgbClr val="000000"/>
+                          </a:solidFill>
+                          <a:miter lim="800000"/>
+                          <a:headEnd/>
+                          <a:tailEnd/>
+                        </a:ln>
+                      </wps:spPr>
+                      <wps:txbx>
+                        <w:txbxContent>
+                          <w:p>
+                            <w:r>
+                              <w:t xml:space="preserve">Elk veld vanaf gebruikersnaam tot en met bevestig wachtwoord wordt in de tabel ‘gebruiker geplaatst. </w:t>
+                            </w:r>
+                          </w:p>
+                        </w:txbxContent>
+                      </wps:txbx>
+                      <wps:bodyPr rot="0" vert="horz" wrap="square" lIns="91440" tIns="45720" rIns="91440" bIns="45720" anchor="t" anchorCtr="0">
+                        <a:noAutofit/>
+                      </wps:bodyPr>
+                    </wps:wsp>
+                  </a:graphicData>
+                </a:graphic>
+                <wp14:sizeRelH relativeFrom="margin">
+                  <wp14:pctWidth>0</wp14:pctWidth>
+                </wp14:sizeRelH>
+                <wp14:sizeRelV relativeFrom="margin">
+                  <wp14:pctHeight>0</wp14:pctHeight>
+                </wp14:sizeRelV>
+              </wp:anchor>
+            </w:drawing>
+          </mc:Choice>
+          <mc:Fallback>
+            <w:pict>
+              <v:shape w14:anchorId="7EC46E78" id="_x0000_s1073" type="#_x0000_t202" style="position:absolute;margin-left:477.25pt;margin-top:56.25pt;width:105.25pt;height:108.8pt;z-index:251801600;visibility:visible;mso-wrap-style:square;mso-width-percent:0;mso-height-percent:0;mso-wrap-distance-left:9pt;mso-wrap-distance-top:3.6pt;mso-wrap-distance-right:9pt;mso-wrap-distance-bottom:3.6pt;mso-position-horizontal:absolute;mso-position-horizontal-relative:page;mso-position-vertical:absolute;mso-position-vertical-relative:text;mso-width-percent:0;mso-height-percent:0;mso-width-relative:margin;mso-height-relative:margin;v-text-anchor:top" o:gfxdata="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">
+                <v:textbox>
+                  <w:txbxContent>
+                    <w:p>
+                      <w:r>
+                        <w:t xml:space="preserve">Elk veld vanaf gebruikersnaam tot en met bevestig wachtwoord wordt in de tabel ‘gebruiker geplaatst. </w:t>
+                      </w:r>
+                    </w:p>
+                  </w:txbxContent>
+                </v:textbox>
+                <w10:wrap type="square" anchorx="page"/>
+              </v:shape>
+            </w:pict>
+          </mc:Fallback>
+        </mc:AlternateContent>
+      </w:r>
+      <w:r>
+        <w:rPr>
+          <w:rFonts w:asciiTheme="majorHAnsi" w:hAnsiTheme="majorHAnsi" w:cstheme="majorHAnsi"/>
+          <w:b/>
+          <w:i/>
+          <w:noProof/>
+          <w:sz w:val="28"/>
+        </w:rPr>
+        <mc:AlternateContent>
+          <mc:Choice Requires="wps">
+            <w:drawing>
+              <wp:anchor distT="0" distB="0" distL="114300" distR="114300" simplePos="0" relativeHeight="251803648" behindDoc="0" locked="0" layoutInCell="1" allowOverlap="1" wp14:anchorId="35E6B09C" wp14:editId="7EAC3456">
+                <wp:simplePos x="0" y="0"/>
+                <wp:positionH relativeFrom="column">
+                  <wp:posOffset>4829060</wp:posOffset>
+                </wp:positionH>
+                <wp:positionV relativeFrom="paragraph">
+                  <wp:posOffset>3717405</wp:posOffset>
+                </wp:positionV>
+                <wp:extent cx="467590" cy="51378"/>
+                <wp:effectExtent l="38100" t="19050" r="27940" b="82550"/>
+                <wp:wrapNone/>
+                <wp:docPr id="1729506613" name="Rechte verbindingslijn met pijl 1729506613"/>
+                <wp:cNvGraphicFramePr/>
+                <a:graphic xmlns:a="http://schemas.openxmlformats.org/drawingml/2006/main">
+                  <a:graphicData uri="http://schemas.microsoft.com/office/word/2010/wordprocessingShape">
+                    <wps:wsp>
+                      <wps:cNvCnPr/>
+                      <wps:spPr>
+                        <a:xfrm flipH="1">
+                          <a:off x="0" y="0"/>
+                          <a:ext cx="467590" cy="51378"/>
+                        </a:xfrm>
+                        <a:prstGeom prst="straightConnector1">
+                          <a:avLst/>
+                        </a:prstGeom>
+                        <a:ln>
+                          <a:tailEnd type="triangle"/>
+                        </a:ln>
+                      </wps:spPr>
+                      <wps:style>
+                        <a:lnRef idx="1">
+                          <a:schemeClr val="accent1"/>
+                        </a:lnRef>
+                        <a:fillRef idx="0">
+                          <a:schemeClr val="accent1"/>
+                        </a:fillRef>
+                        <a:effectRef idx="0">
+                          <a:schemeClr val="accent1"/>
+                        </a:effectRef>
+                        <a:fontRef idx="minor">
+                          <a:schemeClr val="tx1"/>
+                        </a:fontRef>
+                      </wps:style>
+                      <wps:bodyPr/>
+                    </wps:wsp>
+                  </a:graphicData>
+                </a:graphic>
+                <wp14:sizeRelH relativeFrom="margin">
+                  <wp14:pctWidth>0</wp14:pctWidth>
+                </wp14:sizeRelH>
+                <wp14:sizeRelV relativeFrom="margin">
+                  <wp14:pctHeight>0</wp14:pctHeight>
+                </wp14:sizeRelV>
+              </wp:anchor>
+            </w:drawing>
+          </mc:Choice>
+          <mc:Fallback>
+            <w:pict>
+              <v:shape w14:anchorId="6D644253" id="Rechte verbindingslijn met pijl 1729506613" o:spid="_x0000_s1026" type="#_x0000_t32" style="position:absolute;margin-left:380.25pt;margin-top:292.7pt;width:36.8pt;height:4.05pt;flip:x;z-index:251803648;visibility:visible;mso-wrap-style:square;mso-width-percent:0;mso-height-percent:0;mso-wrap-distance-left:9pt;mso-wrap-distance-top:0;mso-wrap-distance-right:9pt;mso-wrap-distance-bottom:0;mso-position-horizontal:absolute;mso-position-horizontal-relative:text;mso-position-vertical:absolute;mso-position-vertical-relative:text;mso-width-percent:0;mso-height-percent:0;mso-width-relative:margin;mso-height-relative:margin" o:gfxdata="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" strokecolor="#4472c4 [3204]" strokeweight=".5pt">
+                <v:stroke endarrow="block" joinstyle="miter"/>
+              </v:shape>
+            </w:pict>
+          </mc:Fallback>
+        </mc:AlternateContent>
+      </w:r>
+      <w:r>
+        <w:rPr>
+          <w:rFonts w:asciiTheme="majorHAnsi" w:hAnsiTheme="majorHAnsi" w:cstheme="majorHAnsi"/>
+          <w:b/>
+          <w:i/>
+          <w:noProof/>
+          <w:sz w:val="28"/>
+        </w:rPr>
+        <mc:AlternateContent>
+          <mc:Choice Requires="wps">
+            <w:drawing>
+              <wp:anchor distT="0" distB="0" distL="114300" distR="114300" simplePos="0" relativeHeight="251799552" behindDoc="0" locked="0" layoutInCell="1" allowOverlap="1" wp14:anchorId="23B7BC17" wp14:editId="0B567D3A">
+                <wp:simplePos x="0" y="0"/>
+                <wp:positionH relativeFrom="column">
+                  <wp:posOffset>4801350</wp:posOffset>
+                </wp:positionH>
+                <wp:positionV relativeFrom="paragraph">
+                  <wp:posOffset>1535892</wp:posOffset>
+                </wp:positionV>
+                <wp:extent cx="609600" cy="321772"/>
+                <wp:effectExtent l="38100" t="0" r="19050" b="59690"/>
+                <wp:wrapNone/>
+                <wp:docPr id="1729506611" name="Rechte verbindingslijn met pijl 1729506611"/>
+                <wp:cNvGraphicFramePr/>
+                <a:graphic xmlns:a="http://schemas.openxmlformats.org/drawingml/2006/main">
+                  <a:graphicData uri="http://schemas.microsoft.com/office/word/2010/wordprocessingShape">
+                    <wps:wsp>
+                      <wps:cNvCnPr/>
+                      <wps:spPr>
+                        <a:xfrm flipH="1">
+                          <a:off x="0" y="0"/>
+                          <a:ext cx="609600" cy="321772"/>
+                        </a:xfrm>
+                        <a:prstGeom prst="straightConnector1">
+                          <a:avLst/>
+                        </a:prstGeom>
+                        <a:ln>
+                          <a:tailEnd type="triangle"/>
+                        </a:ln>
+                      </wps:spPr>
+                      <wps:style>
+                        <a:lnRef idx="1">
+                          <a:schemeClr val="accent1"/>
+                        </a:lnRef>
+                        <a:fillRef idx="0">
+                          <a:schemeClr val="accent1"/>
+                        </a:fillRef>
+                        <a:effectRef idx="0">
+                          <a:schemeClr val="accent1"/>
+                        </a:effectRef>
+                        <a:fontRef idx="minor">
+                          <a:schemeClr val="tx1"/>
+                        </a:fontRef>
+                      </wps:style>
+                      <wps:bodyPr/>
+                    </wps:wsp>
+                  </a:graphicData>
+                </a:graphic>
+                <wp14:sizeRelH relativeFrom="margin">
+                  <wp14:pctWidth>0</wp14:pctWidth>
+                </wp14:sizeRelH>
+                <wp14:sizeRelV relativeFrom="margin">
+                  <wp14:pctHeight>0</wp14:pctHeight>
+                </wp14:sizeRelV>
+              </wp:anchor>
+            </w:drawing>
+          </mc:Choice>
+          <mc:Fallback>
+            <w:pict>
+              <v:shape w14:anchorId="64BA89EA" id="Rechte verbindingslijn met pijl 1729506611" o:spid="_x0000_s1026" type="#_x0000_t32" style="position:absolute;margin-left:378.05pt;margin-top:120.95pt;width:48pt;height:25.35pt;flip:x;z-index:251799552;visibility:visible;mso-wrap-style:square;mso-width-percent:0;mso-height-percent:0;mso-wrap-distance-left:9pt;mso-wrap-distance-top:0;mso-wrap-distance-right:9pt;mso-wrap-distance-bottom:0;mso-position-horizontal:absolute;mso-position-horizontal-relative:text;mso-position-vertical:absolute;mso-position-vertical-relative:text;mso-width-percent:0;mso-height-percent:0;mso-width-relative:margin;mso-height-relative:margin" o:gfxdata="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" strokecolor="#4472c4 [3204]" strokeweight=".5pt">
+                <v:stroke endarrow="block" joinstyle="miter"/>
+              </v:shape>
+            </w:pict>
+          </mc:Fallback>
+        </mc:AlternateContent>
+      </w:r>
+      <w:r>
+        <w:rPr>
+          <w:rFonts w:asciiTheme="majorHAnsi" w:hAnsiTheme="majorHAnsi" w:cstheme="majorHAnsi"/>
+          <w:b/>
+          <w:i/>
+          <w:noProof/>
+          <w:sz w:val="28"/>
+        </w:rPr>
+        <w:drawing>
+          <wp:inline distT="0" distB="0" distL="0" distR="0" wp14:anchorId="303D47ED" wp14:editId="6B9CEEBA">
+            <wp:extent cx="4969939" cy="5430982"/>
+            <wp:effectExtent l="0" t="0" r="2540" b="0"/>
+            <wp:docPr id="1729506610" name="Afbeelding 1729506610"/>
+            <wp:cNvGraphicFramePr>
+              <a:graphicFrameLocks xmlns:a="http://schemas.openxmlformats.org/drawingml/2006/main" noChangeAspect="1"/>
+            </wp:cNvGraphicFramePr>
+            <a:graphic xmlns:a="http://schemas.openxmlformats.org/drawingml/2006/main">
+              <a:graphicData uri="http://schemas.openxmlformats.org/drawingml/2006/picture">
+                <pic:pic xmlns:pic="http://schemas.openxmlformats.org/drawingml/2006/picture">
+                  <pic:nvPicPr>
+                    <pic:cNvPr id="0" name="Picture 3"/>
+                    <pic:cNvPicPr>
+                      <a:picLocks noChangeAspect="1" noChangeArrowheads="1"/>
+                    </pic:cNvPicPr>
+                  </pic:nvPicPr>
+                  <pic:blipFill>
+                    <a:blip r:embed="rId34" cstate="print">
+                      <a:extLst>
+                        <a:ext uri="{28A0092B-C50C-407E-A947-70E740481C1C}">
+                          <a14:useLocalDpi xmlns:a14="http://schemas.microsoft.com/office/drawing/2010/main" val="0"/>
+                        </a:ext>
+                      </a:extLst>
+                    </a:blip>
+                    <a:srcRect/>
+                    <a:stretch>
+                      <a:fillRect/>
+                    </a:stretch>
+                  </pic:blipFill>
+                  <pic:spPr bwMode="auto">
+                    <a:xfrm>
+                      <a:off x="0" y="0"/>
+                      <a:ext cx="4973143" cy="5434484"/>
+                    </a:xfrm>
+                    <a:prstGeom prst="rect">
+                      <a:avLst/>
+                    </a:prstGeom>
+                    <a:noFill/>
+                    <a:ln>
+                      <a:noFill/>
+                    </a:ln>
+                  </pic:spPr>
+                </pic:pic>
+              </a:graphicData>
+            </a:graphic>
+          </wp:inline>
+        </w:drawing>
+      </w:r>
+    </w:p>
+    <w:p>
+      <w:pPr>
+        <w:pStyle w:val="Bijschrift"/>
+      </w:pPr>
+      <w:r>
+        <w:t xml:space="preserve">Figuur </w:t>
+      </w:r>
+      <w:fldSimple w:instr=" SEQ Figuur \* ARABIC ">
+        <w:r>
+          <w:rPr>
+            <w:noProof/>
+          </w:rPr>
+          <w:t>21</w:t>
+        </w:r>
+      </w:fldSimple>
+      <w:r>
+        <w:t xml:space="preserve">: </w:t>
+      </w:r>
+      <w:r>
+        <w:t>Registratie Persoonsgegevens</w:t>
+      </w:r>
+    </w:p>
+    <w:p>
+      <w:pPr>
+        <w:rPr>
+          <w:rFonts w:asciiTheme="majorHAnsi" w:hAnsiTheme="majorHAnsi" w:cstheme="majorHAnsi"/>
+        </w:rPr>
+      </w:pPr>
+    </w:p>
+    <w:p>
+      <w:pPr>
+        <w:rPr>
+          <w:rFonts w:asciiTheme="majorHAnsi" w:hAnsiTheme="majorHAnsi" w:cstheme="majorHAnsi"/>
+        </w:rPr>
+      </w:pPr>
+    </w:p>
+    <w:p>
+      <w:pPr>
+        <w:rPr>
+          <w:rFonts w:asciiTheme="majorHAnsi" w:hAnsiTheme="majorHAnsi" w:cstheme="majorHAnsi"/>
+        </w:rPr>
+      </w:pPr>
+    </w:p>
+    <w:p>
+      <w:pPr>
+        <w:rPr>
+          <w:rFonts w:asciiTheme="majorHAnsi" w:hAnsiTheme="majorHAnsi" w:cstheme="majorHAnsi"/>
+        </w:rPr>
+      </w:pPr>
+    </w:p>
+    <w:p>
+      <w:pPr>
+        <w:rPr>
+          <w:rFonts w:asciiTheme="majorHAnsi" w:hAnsiTheme="majorHAnsi" w:cstheme="majorHAnsi"/>
+          <w:b/>
+          <w:i/>
+          <w:sz w:val="28"/>
+        </w:rPr>
+      </w:pPr>
+      <w:r>
+        <w:rPr>
+          <w:rFonts w:asciiTheme="majorHAnsi" w:hAnsiTheme="majorHAnsi" w:cstheme="majorHAnsi"/>
+          <w:b/>
+          <w:i/>
+          <w:sz w:val="28"/>
+        </w:rPr>
+        <w:lastRenderedPageBreak/>
+        <w:t>Voorwerp plaatsen pagina</w:t>
+      </w:r>
+    </w:p>
+    <w:p>
+      <w:pPr>
+        <w:rPr>
+          <w:rFonts w:cstheme="minorHAnsi"/>
+        </w:rPr>
+      </w:pPr>
+      <w:r>
+        <w:rPr>
+          <w:rFonts w:cstheme="minorHAnsi"/>
+        </w:rPr>
+        <w:t xml:space="preserve">Hieronder staat een afbeelding van de voorwerp plaatsen pagina. </w:t>
+      </w:r>
+      <w:r>
+        <w:rPr>
+          <w:rFonts w:cstheme="minorHAnsi"/>
+        </w:rPr>
+        <w:t xml:space="preserve">Elk product dat geplaatst wordt via deze pagina komt meteen op de homepagina te staan bij nieuwe veilingen. </w:t>
+      </w:r>
+    </w:p>
+    <w:p>
+      <w:pPr>
+        <w:keepNext/>
+      </w:pPr>
+      <w:r>
+        <w:rPr>
+          <w:noProof/>
+        </w:rPr>
+        <mc:AlternateContent>
+          <mc:Choice Requires="wps">
+            <w:drawing>
+              <wp:anchor distT="45720" distB="45720" distL="114300" distR="114300" simplePos="0" relativeHeight="251809792" behindDoc="0" locked="0" layoutInCell="1" allowOverlap="1" wp14:anchorId="502B828E" wp14:editId="1662C7A9">
+                <wp:simplePos x="0" y="0"/>
+                <wp:positionH relativeFrom="page">
+                  <wp:posOffset>6064250</wp:posOffset>
+                </wp:positionH>
+                <wp:positionV relativeFrom="paragraph">
+                  <wp:posOffset>469900</wp:posOffset>
+                </wp:positionV>
+                <wp:extent cx="1343660" cy="1437005"/>
+                <wp:effectExtent l="0" t="0" r="27940" b="10795"/>
+                <wp:wrapSquare wrapText="bothSides"/>
+                <wp:docPr id="1729506617" name="Tekstvak 2"/>
+                <wp:cNvGraphicFramePr>
+                  <a:graphicFrameLocks xmlns:a="http://schemas.openxmlformats.org/drawingml/2006/main"/>
+                </wp:cNvGraphicFramePr>
+                <a:graphic xmlns:a="http://schemas.openxmlformats.org/drawingml/2006/main">
+                  <a:graphicData uri="http://schemas.microsoft.com/office/word/2010/wordprocessingShape">
+                    <wps:wsp>
+                      <wps:cNvSpPr txBox="1">
+                        <a:spLocks noChangeArrowheads="1"/>
+                      </wps:cNvSpPr>
+                      <wps:spPr bwMode="auto">
+                        <a:xfrm>
+                          <a:off x="0" y="0"/>
+                          <a:ext cx="1343660" cy="1437005"/>
+                        </a:xfrm>
+                        <a:prstGeom prst="rect">
+                          <a:avLst/>
+                        </a:prstGeom>
+                        <a:solidFill>
+                          <a:srgbClr val="FFFFFF"/>
+                        </a:solidFill>
+                        <a:ln w="9525">
+                          <a:solidFill>
+                            <a:srgbClr val="000000"/>
+                          </a:solidFill>
+                          <a:miter lim="800000"/>
+                          <a:headEnd/>
+                          <a:tailEnd/>
+                        </a:ln>
+                      </wps:spPr>
+                      <wps:txbx>
+                        <w:txbxContent>
+                          <w:p>
+                            <w:r>
+                              <w:t>Elk veld dat wordt ingevuld wordt opgeslagen in de tabel ‘voorwerp’.</w:t>
+                            </w:r>
+                            <w:r>
+                              <w:t xml:space="preserve"> </w:t>
+                            </w:r>
+                          </w:p>
+                        </w:txbxContent>
+                      </wps:txbx>
+                      <wps:bodyPr rot="0" vert="horz" wrap="square" lIns="91440" tIns="45720" rIns="91440" bIns="45720" anchor="t" anchorCtr="0">
+                        <a:noAutofit/>
+                      </wps:bodyPr>
+                    </wps:wsp>
+                  </a:graphicData>
+                </a:graphic>
+                <wp14:sizeRelH relativeFrom="margin">
+                  <wp14:pctWidth>0</wp14:pctWidth>
+                </wp14:sizeRelH>
+                <wp14:sizeRelV relativeFrom="margin">
+                  <wp14:pctHeight>0</wp14:pctHeight>
+                </wp14:sizeRelV>
+              </wp:anchor>
+            </w:drawing>
+          </mc:Choice>
+          <mc:Fallback>
+            <w:pict>
+              <v:shape w14:anchorId="502B828E" id="_x0000_s1074" type="#_x0000_t202" style="position:absolute;margin-left:477.5pt;margin-top:37pt;width:105.8pt;height:113.15pt;z-index:251809792;visibility:visible;mso-wrap-style:square;mso-width-percent:0;mso-height-percent:0;mso-wrap-distance-left:9pt;mso-wrap-distance-top:3.6pt;mso-wrap-distance-right:9pt;mso-wrap-distance-bottom:3.6pt;mso-position-horizontal:absolute;mso-position-horizontal-relative:page;mso-position-vertical:absolute;mso-position-vertical-relative:text;mso-width-percent:0;mso-height-percent:0;mso-width-relative:margin;mso-height-relative:margin;v-text-anchor:top" o:gfxdata="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">
+                <v:textbox>
+                  <w:txbxContent>
+                    <w:p>
+                      <w:r>
+                        <w:t>Elk veld dat wordt ingevuld wordt opgeslagen in de tabel ‘voorwerp’.</w:t>
+                      </w:r>
+                      <w:r>
+                        <w:t xml:space="preserve"> </w:t>
+                      </w:r>
+                    </w:p>
+                  </w:txbxContent>
+                </v:textbox>
+                <w10:wrap type="square" anchorx="page"/>
+              </v:shape>
+            </w:pict>
+          </mc:Fallback>
+        </mc:AlternateContent>
+      </w:r>
+      <w:r>
+        <w:rPr>
+          <w:rFonts w:asciiTheme="majorHAnsi" w:hAnsiTheme="majorHAnsi" w:cstheme="majorHAnsi"/>
+          <w:b/>
+          <w:i/>
+          <w:noProof/>
+          <w:sz w:val="28"/>
+        </w:rPr>
+        <mc:AlternateContent>
+          <mc:Choice Requires="wps">
+            <w:drawing>
+              <wp:anchor distT="0" distB="0" distL="114300" distR="114300" simplePos="0" relativeHeight="251807744" behindDoc="0" locked="0" layoutInCell="1" allowOverlap="1" wp14:anchorId="44E2630C" wp14:editId="40400FD3">
+                <wp:simplePos x="0" y="0"/>
+                <wp:positionH relativeFrom="column">
+                  <wp:posOffset>4870623</wp:posOffset>
+                </wp:positionH>
+                <wp:positionV relativeFrom="paragraph">
+                  <wp:posOffset>882304</wp:posOffset>
+                </wp:positionV>
+                <wp:extent cx="484909" cy="258964"/>
+                <wp:effectExtent l="38100" t="0" r="29845" b="65405"/>
+                <wp:wrapNone/>
+                <wp:docPr id="1729506616" name="Rechte verbindingslijn met pijl 1729506616"/>
+                <wp:cNvGraphicFramePr/>
+                <a:graphic xmlns:a="http://schemas.openxmlformats.org/drawingml/2006/main">
+                  <a:graphicData uri="http://schemas.microsoft.com/office/word/2010/wordprocessingShape">
+                    <wps:wsp>
+                      <wps:cNvCnPr/>
+                      <wps:spPr>
+                        <a:xfrm flipH="1">
+                          <a:off x="0" y="0"/>
+                          <a:ext cx="484909" cy="258964"/>
+                        </a:xfrm>
+                        <a:prstGeom prst="straightConnector1">
+                          <a:avLst/>
+                        </a:prstGeom>
+                        <a:ln>
+                          <a:tailEnd type="triangle"/>
+                        </a:ln>
+                      </wps:spPr>
+                      <wps:style>
+                        <a:lnRef idx="1">
+                          <a:schemeClr val="accent1"/>
+                        </a:lnRef>
+                        <a:fillRef idx="0">
+                          <a:schemeClr val="accent1"/>
+                        </a:fillRef>
+                        <a:effectRef idx="0">
+                          <a:schemeClr val="accent1"/>
+                        </a:effectRef>
+                        <a:fontRef idx="minor">
+                          <a:schemeClr val="tx1"/>
+                        </a:fontRef>
+                      </wps:style>
+                      <wps:bodyPr/>
+                    </wps:wsp>
+                  </a:graphicData>
+                </a:graphic>
+                <wp14:sizeRelH relativeFrom="margin">
+                  <wp14:pctWidth>0</wp14:pctWidth>
+                </wp14:sizeRelH>
+                <wp14:sizeRelV relativeFrom="margin">
+                  <wp14:pctHeight>0</wp14:pctHeight>
+                </wp14:sizeRelV>
+              </wp:anchor>
+            </w:drawing>
+          </mc:Choice>
+          <mc:Fallback>
+            <w:pict>
+              <v:shape w14:anchorId="4DAD2605" id="Rechte verbindingslijn met pijl 1729506616" o:spid="_x0000_s1026" type="#_x0000_t32" style="position:absolute;margin-left:383.5pt;margin-top:69.45pt;width:38.2pt;height:20.4pt;flip:x;z-index:251807744;visibility:visible;mso-wrap-style:square;mso-width-percent:0;mso-height-percent:0;mso-wrap-distance-left:9pt;mso-wrap-distance-top:0;mso-wrap-distance-right:9pt;mso-wrap-distance-bottom:0;mso-position-horizontal:absolute;mso-position-horizontal-relative:text;mso-position-vertical:absolute;mso-position-vertical-relative:text;mso-width-percent:0;mso-height-percent:0;mso-width-relative:margin;mso-height-relative:margin" o:gfxdata="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" strokecolor="#4472c4 [3204]" strokeweight=".5pt">
+                <v:stroke endarrow="block" joinstyle="miter"/>
+              </v:shape>
+            </w:pict>
+          </mc:Fallback>
+        </mc:AlternateContent>
+      </w:r>
+      <w:r>
+        <w:rPr>
+          <w:rFonts w:asciiTheme="majorHAnsi" w:hAnsiTheme="majorHAnsi" w:cstheme="majorHAnsi"/>
+          <w:noProof/>
+        </w:rPr>
+        <w:drawing>
+          <wp:inline distT="0" distB="0" distL="0" distR="0" wp14:anchorId="4A41B509" wp14:editId="00A2245F">
+            <wp:extent cx="5021988" cy="4492336"/>
+            <wp:effectExtent l="0" t="0" r="7620" b="3810"/>
+            <wp:docPr id="1729506615" name="Afbeelding 1729506615"/>
+            <wp:cNvGraphicFramePr>
+              <a:graphicFrameLocks xmlns:a="http://schemas.openxmlformats.org/drawingml/2006/main" noChangeAspect="1"/>
+            </wp:cNvGraphicFramePr>
+            <a:graphic xmlns:a="http://schemas.openxmlformats.org/drawingml/2006/main">
+              <a:graphicData uri="http://schemas.openxmlformats.org/drawingml/2006/picture">
+                <pic:pic xmlns:pic="http://schemas.openxmlformats.org/drawingml/2006/picture">
+                  <pic:nvPicPr>
+                    <pic:cNvPr id="0" name="Picture 4"/>
+                    <pic:cNvPicPr>
+                      <a:picLocks noChangeAspect="1" noChangeArrowheads="1"/>
+                    </pic:cNvPicPr>
+                  </pic:nvPicPr>
+                  <pic:blipFill>
+                    <a:blip r:embed="rId35" cstate="print">
+                      <a:extLst>
+                        <a:ext uri="{28A0092B-C50C-407E-A947-70E740481C1C}">
+                          <a14:useLocalDpi xmlns:a14="http://schemas.microsoft.com/office/drawing/2010/main" val="0"/>
+                        </a:ext>
+                      </a:extLst>
+                    </a:blip>
+                    <a:srcRect/>
+                    <a:stretch>
+                      <a:fillRect/>
+                    </a:stretch>
+                  </pic:blipFill>
+                  <pic:spPr bwMode="auto">
+                    <a:xfrm>
+                      <a:off x="0" y="0"/>
+                      <a:ext cx="5064585" cy="4530441"/>
+                    </a:xfrm>
+                    <a:prstGeom prst="rect">
+                      <a:avLst/>
+                    </a:prstGeom>
+                    <a:noFill/>
+                    <a:ln>
+                      <a:noFill/>
+                    </a:ln>
+                  </pic:spPr>
+                </pic:pic>
+              </a:graphicData>
+            </a:graphic>
+          </wp:inline>
+        </w:drawing>
+      </w:r>
+    </w:p>
+    <w:p>
+      <w:pPr>
+        <w:pStyle w:val="Bijschrift"/>
+      </w:pPr>
+      <w:r>
+        <w:t xml:space="preserve">Figuur </w:t>
+      </w:r>
+      <w:fldSimple w:instr=" SEQ Figuur \* ARABIC ">
+        <w:r>
+          <w:rPr>
+            <w:noProof/>
+          </w:rPr>
+          <w:t>22</w:t>
+        </w:r>
+      </w:fldSimple>
+      <w:r>
+        <w:t>: Voorwerp plaatsen pagina</w:t>
+      </w:r>
+    </w:p>
+    <w:p>
+      <w:pPr>
+        <w:rPr>
+          <w:rFonts w:asciiTheme="majorHAnsi" w:hAnsiTheme="majorHAnsi" w:cstheme="majorHAnsi"/>
+        </w:rPr>
+      </w:pPr>
+      <w:r>
+        <w:rPr>
+          <w:rFonts w:asciiTheme="majorHAnsi" w:hAnsiTheme="majorHAnsi" w:cstheme="majorHAnsi"/>
+        </w:rPr>
+        <w:br w:type="page"/>
+      </w:r>
+    </w:p>
+    <w:p>
+      <w:pPr>
+        <w:pStyle w:val="Kop1"/>
+      </w:pPr>
+      <w:bookmarkStart w:id="25" w:name="_Toc9941601"/>
+      <w:r>
+        <w:lastRenderedPageBreak/>
+        <w:t>10</w:t>
       </w:r>
       <w:r>
         <w:t>. Bijlage</w:t>
       </w:r>
-      <w:bookmarkEnd w:id="21"/>
+      <w:bookmarkEnd w:id="25"/>
     </w:p>
     <w:p/>
     <w:p>
       <w:pPr>
         <w:pStyle w:val="Kop2"/>
       </w:pPr>
-      <w:bookmarkStart w:id="22" w:name="_Toc9591025"/>
-      <w:r>
-        <w:t>8</w:t>
-      </w:r>
-      <w:bookmarkStart w:id="23" w:name="_GoBack"/>
-      <w:bookmarkEnd w:id="23"/>
+      <w:bookmarkStart w:id="26" w:name="_Toc9941602"/>
+      <w:r>
+        <w:t>10</w:t>
+      </w:r>
       <w:r>
         <w:t>.1 Literatuurlijst</w:t>
       </w:r>
-      <w:bookmarkEnd w:id="22"/>
+      <w:bookmarkEnd w:id="26"/>
       <w:r>
         <w:t xml:space="preserve"> </w:t>
       </w:r>
     </w:p>
     <w:p/>
     <w:p>
-      <w:hyperlink r:id="rId32" w:history="1">
+      <w:pPr>
+        <w:rPr>
+          <w:rStyle w:val="Hyperlink"/>
+        </w:rPr>
+      </w:pPr>
+      <w:hyperlink r:id="rId36" w:history="1">
         <w:r>
           <w:rPr>
             <w:rStyle w:val="Hyperlink"/>
@@ -15448,8 +17375,31 @@
         </w:r>
       </w:hyperlink>
     </w:p>
+    <w:p>
+      <w:pPr>
+        <w:rPr>
+          <w:rStyle w:val="Hyperlink"/>
+        </w:rPr>
+      </w:pPr>
+    </w:p>
+    <w:p>
+      <w:pPr>
+        <w:rPr>
+          <w:rStyle w:val="Hyperlink"/>
+        </w:rPr>
+      </w:pPr>
+    </w:p>
+    <w:p>
+      <w:pPr>
+        <w:rPr>
+          <w:rStyle w:val="Hyperlink"/>
+          <w:u w:val="none"/>
+        </w:rPr>
+      </w:pPr>
+    </w:p>
+    <w:p/>
     <w:sectPr>
-      <w:footerReference w:type="default" r:id="rId33"/>
+      <w:footerReference w:type="default" r:id="rId37"/>
       <w:pgSz w:w="11906" w:h="16838"/>
       <w:pgMar w:top="1417" w:right="1417" w:bottom="1417" w:left="1417" w:header="708" w:footer="708" w:gutter="0"/>
       <w:cols w:space="708"/>
@@ -15495,7 +17445,6 @@
         <w:docPartUnique/>
       </w:docPartObj>
     </w:sdtPr>
-    <w:sdtEndPr/>
     <w:sdtContent>
       <w:sdt>
         <w:sdtPr>
@@ -15505,7 +17454,6 @@
             <w:docPartUnique/>
           </w:docPartObj>
         </w:sdtPr>
-        <w:sdtEndPr/>
         <w:sdtContent>
           <w:p>
             <w:pPr>
@@ -17218,7 +19166,7 @@
 </file>
 
 <file path=customXml/itemProps1.xml><?xml version="1.0" encoding="utf-8"?>
-<ds:datastoreItem xmlns:ds="http://schemas.openxmlformats.org/officeDocument/2006/customXml" ds:itemID="{AB6426E3-F9E5-4F6F-9E52-E1EFF2AFEE7A}">
+<ds:datastoreItem xmlns:ds="http://schemas.openxmlformats.org/officeDocument/2006/customXml" ds:itemID="{132B1A04-2E95-43F3-BCA0-B282DB456C76}">
   <ds:schemaRefs>
     <ds:schemaRef ds:uri="http://schemas.openxmlformats.org/officeDocument/2006/bibliography"/>
   </ds:schemaRefs>

</xml_diff>